<commit_message>
Updated docs for ToC
</commit_message>
<xml_diff>
--- a/docs/changeable_document_files/proposal.docx
+++ b/docs/changeable_document_files/proposal.docx
@@ -126,19 +126,20 @@
           <w:szCs w:val="28"/>
           <w:rtl/>
         </w:rPr>
-        <w:t>זאב מלומיאן</w:t>
-      </w:r>
-    </w:p>
-    <w:p>
-      <w:pPr>
-        <w:spacing w:line="360" w:lineRule="auto"/>
+        <w:t xml:space="preserve">זאב </w:t>
+      </w:r>
+      <w:proofErr w:type="spellStart"/>
+      <w:r>
         <w:rPr>
           <w:b/>
           <w:bCs/>
           <w:sz w:val="28"/>
           <w:szCs w:val="28"/>
-        </w:rPr>
-      </w:pPr>
+          <w:rtl/>
+        </w:rPr>
+        <w:t>מלומיאן</w:t>
+      </w:r>
+      <w:proofErr w:type="spellEnd"/>
     </w:p>
     <w:p>
       <w:pPr>
@@ -165,18 +166,19 @@
     <w:p>
       <w:pPr>
         <w:spacing w:line="360" w:lineRule="auto"/>
-        <w:jc w:val="left"/>
-      </w:pPr>
-      <w:r>
         <w:rPr>
           <w:b/>
           <w:bCs/>
           <w:sz w:val="28"/>
           <w:szCs w:val="28"/>
-          <w:rtl/>
-        </w:rPr>
-        <w:t>מנחה אקדמי: מר  שי תבור</w:t>
-      </w:r>
+        </w:rPr>
+      </w:pPr>
+    </w:p>
+    <w:p>
+      <w:pPr>
+        <w:spacing w:line="360" w:lineRule="auto"/>
+        <w:jc w:val="left"/>
+      </w:pPr>
       <w:r>
         <w:rPr>
           <w:b/>
@@ -185,7 +187,7 @@
           <w:szCs w:val="28"/>
           <w:rtl/>
         </w:rPr>
-        <w:tab/>
+        <w:t>מנחה אקדמי: מר  שי תבור</w:t>
       </w:r>
       <w:r>
         <w:rPr>
@@ -206,7 +208,6 @@
           <w:rtl/>
         </w:rPr>
         <w:tab/>
-        <w:t>אישור:</w:t>
       </w:r>
       <w:r>
         <w:rPr>
@@ -217,6 +218,7 @@
           <w:rtl/>
         </w:rPr>
         <w:tab/>
+        <w:t>אישור:</w:t>
       </w:r>
       <w:r>
         <w:rPr>
@@ -227,6 +229,16 @@
           <w:rtl/>
         </w:rPr>
         <w:tab/>
+      </w:r>
+      <w:r>
+        <w:rPr>
+          <w:b/>
+          <w:bCs/>
+          <w:sz w:val="28"/>
+          <w:szCs w:val="28"/>
+          <w:rtl/>
+        </w:rPr>
+        <w:tab/>
         <w:t>תאריך:</w:t>
       </w:r>
     </w:p>
@@ -297,7 +309,29 @@
           <w:szCs w:val="28"/>
           <w:rtl/>
         </w:rPr>
-        <w:t xml:space="preserve">רכז הפרויקטים: פרופ' אסף שפיינר </w:t>
+        <w:t xml:space="preserve">רכז הפרויקטים: פרופ' אסף </w:t>
+      </w:r>
+      <w:proofErr w:type="spellStart"/>
+      <w:r>
+        <w:rPr>
+          <w:b/>
+          <w:bCs/>
+          <w:sz w:val="28"/>
+          <w:szCs w:val="28"/>
+          <w:rtl/>
+        </w:rPr>
+        <w:t>שפיינר</w:t>
+      </w:r>
+      <w:proofErr w:type="spellEnd"/>
+      <w:r>
+        <w:rPr>
+          <w:b/>
+          <w:bCs/>
+          <w:sz w:val="28"/>
+          <w:szCs w:val="28"/>
+          <w:rtl/>
+        </w:rPr>
+        <w:t xml:space="preserve"> </w:t>
       </w:r>
       <w:r>
         <w:rPr>
@@ -826,7 +860,7 @@
     </w:p>
     <w:sdt>
       <w:sdtPr>
-        <w:id w:val="-2096471024"/>
+        <w:id w:val="-1315101430"/>
         <w:docPartObj>
           <w:docPartGallery w:val="Table of Contents"/>
           <w:docPartUnique/>
@@ -848,16 +882,55 @@
             <w:pStyle w:val="TOCHeading"/>
           </w:pPr>
           <w:r>
-            <w:t>Contents</w:t>
+            <w:t>Table of Contents</w:t>
           </w:r>
         </w:p>
         <w:p>
           <w:pPr>
             <w:pStyle w:val="TOC1"/>
-            <w:tabs>
-              <w:tab w:val="left" w:pos="880"/>
-              <w:tab w:val="right" w:leader="dot" w:pos="8495"/>
-            </w:tabs>
+          </w:pPr>
+          <w:hyperlink w:anchor="מילון_מונחים_ומושגים" w:history="1">
+            <w:r>
+              <w:rPr>
+                <w:rStyle w:val="Hyperlink"/>
+                <w:b w:val="0"/>
+                <w:bCs w:val="0"/>
+                <w:i/>
+                <w:iCs/>
+                <w:color w:val="auto"/>
+              </w:rPr>
+              <w:t xml:space="preserve">   </w:t>
+            </w:r>
+            <w:r>
+              <w:rPr>
+                <w:rStyle w:val="Hyperlink"/>
+                <w:b w:val="0"/>
+                <w:bCs w:val="0"/>
+                <w:i/>
+                <w:iCs/>
+                <w:color w:val="auto"/>
+                <w:rtl/>
+              </w:rPr>
+              <w:tab/>
+            </w:r>
+            <w:r>
+              <w:rPr>
+                <w:rStyle w:val="Hyperlink"/>
+                <w:rFonts w:hint="cs"/>
+                <w:b w:val="0"/>
+                <w:bCs w:val="0"/>
+                <w:i/>
+                <w:iCs/>
+                <w:color w:val="auto"/>
+                <w:rtl/>
+              </w:rPr>
+              <w:t>מילון מונחים, סימנים וקיצורים..................................................................................3</w:t>
+            </w:r>
+          </w:hyperlink>
+        </w:p>
+        <w:p>
+          <w:pPr>
+            <w:pStyle w:val="TOC1"/>
             <w:rPr>
               <w:rFonts w:asciiTheme="minorHAnsi" w:eastAsiaTheme="minorEastAsia" w:hAnsiTheme="minorHAnsi" w:cstheme="minorBidi"/>
               <w:noProof/>
@@ -873,7 +946,7 @@
           <w:r>
             <w:fldChar w:fldCharType="separate"/>
           </w:r>
-          <w:hyperlink w:anchor="_Toc497391782" w:history="1">
+          <w:hyperlink w:anchor="_Toc497392468" w:history="1">
             <w:r>
               <w:rPr>
                 <w:rStyle w:val="Hyperlink"/>
@@ -943,7 +1016,7 @@
                 <w:noProof/>
                 <w:webHidden/>
               </w:rPr>
-              <w:instrText>Toc497391782 \h</w:instrText>
+              <w:instrText>Toc497392468 \h</w:instrText>
             </w:r>
             <w:r>
               <w:rPr>
@@ -974,7 +1047,7 @@
                 <w:webHidden/>
                 <w:rtl/>
               </w:rPr>
-              <w:t>3</w:t>
+              <w:t>4</w:t>
             </w:r>
             <w:r>
               <w:rPr>
@@ -989,17 +1062,13 @@
         <w:p>
           <w:pPr>
             <w:pStyle w:val="TOC1"/>
-            <w:tabs>
-              <w:tab w:val="left" w:pos="880"/>
-              <w:tab w:val="right" w:leader="dot" w:pos="8495"/>
-            </w:tabs>
             <w:rPr>
               <w:rFonts w:asciiTheme="minorHAnsi" w:eastAsiaTheme="minorEastAsia" w:hAnsiTheme="minorHAnsi" w:cstheme="minorBidi"/>
               <w:noProof/>
               <w:rtl/>
             </w:rPr>
           </w:pPr>
-          <w:hyperlink w:anchor="_Toc497391783" w:history="1">
+          <w:hyperlink w:anchor="_Toc497392469" w:history="1">
             <w:r>
               <w:rPr>
                 <w:rStyle w:val="Hyperlink"/>
@@ -1068,7 +1137,7 @@
                 <w:noProof/>
                 <w:webHidden/>
               </w:rPr>
-              <w:instrText>Toc497391783 \h</w:instrText>
+              <w:instrText>Toc497392469 \h</w:instrText>
             </w:r>
             <w:r>
               <w:rPr>
@@ -1123,7 +1192,7 @@
               <w:rtl/>
             </w:rPr>
           </w:pPr>
-          <w:hyperlink w:anchor="_Toc497391784" w:history="1">
+          <w:hyperlink w:anchor="_Toc497392470" w:history="1">
             <w:r>
               <w:rPr>
                 <w:rStyle w:val="Hyperlink"/>
@@ -1176,7 +1245,7 @@
                 <w:noProof/>
                 <w:webHidden/>
               </w:rPr>
-              <w:instrText>Toc497391784 \h</w:instrText>
+              <w:instrText>Toc497392470 \h</w:instrText>
             </w:r>
             <w:r>
               <w:rPr>
@@ -1208,6 +1277,461 @@
                 <w:rtl/>
               </w:rPr>
               <w:t>4</w:t>
+            </w:r>
+            <w:r>
+              <w:rPr>
+                <w:rStyle w:val="Hyperlink"/>
+                <w:noProof/>
+                <w:rtl/>
+              </w:rPr>
+              <w:fldChar w:fldCharType="end"/>
+            </w:r>
+          </w:hyperlink>
+        </w:p>
+        <w:bookmarkStart w:id="0" w:name="_GoBack"/>
+        <w:p>
+          <w:pPr>
+            <w:pStyle w:val="TOC2"/>
+            <w:tabs>
+              <w:tab w:val="right" w:leader="dot" w:pos="8495"/>
+            </w:tabs>
+            <w:rPr>
+              <w:rFonts w:asciiTheme="minorHAnsi" w:eastAsiaTheme="minorEastAsia" w:hAnsiTheme="minorHAnsi" w:cstheme="minorBidi"/>
+              <w:noProof/>
+              <w:rtl/>
+            </w:rPr>
+          </w:pPr>
+          <w:r>
+            <w:rPr>
+              <w:rStyle w:val="Hyperlink"/>
+              <w:noProof/>
+              <w:rtl/>
+            </w:rPr>
+            <w:fldChar w:fldCharType="begin"/>
+          </w:r>
+          <w:r>
+            <w:rPr>
+              <w:rStyle w:val="Hyperlink"/>
+              <w:noProof/>
+              <w:rtl/>
+            </w:rPr>
+            <w:instrText xml:space="preserve"> </w:instrText>
+          </w:r>
+          <w:r>
+            <w:rPr>
+              <w:noProof/>
+            </w:rPr>
+            <w:instrText>HYPERLINK \l "_Toc497392471</w:instrText>
+          </w:r>
+          <w:r>
+            <w:rPr>
+              <w:noProof/>
+              <w:rtl/>
+            </w:rPr>
+            <w:instrText>"</w:instrText>
+          </w:r>
+          <w:r>
+            <w:rPr>
+              <w:rStyle w:val="Hyperlink"/>
+              <w:noProof/>
+              <w:rtl/>
+            </w:rPr>
+            <w:instrText xml:space="preserve"> </w:instrText>
+          </w:r>
+          <w:r>
+            <w:rPr>
+              <w:rStyle w:val="Hyperlink"/>
+              <w:noProof/>
+              <w:rtl/>
+            </w:rPr>
+          </w:r>
+          <w:r>
+            <w:rPr>
+              <w:rStyle w:val="Hyperlink"/>
+              <w:noProof/>
+              <w:rtl/>
+            </w:rPr>
+            <w:fldChar w:fldCharType="separate"/>
+          </w:r>
+          <w:r>
+            <w:rPr>
+              <w:rStyle w:val="Hyperlink"/>
+              <w:noProof/>
+              <w:rtl/>
+            </w:rPr>
+            <w:t>הבעיה מבחינת הנדסת תוכנה</w:t>
+          </w:r>
+          <w:r>
+            <w:rPr>
+              <w:noProof/>
+              <w:webHidden/>
+              <w:rtl/>
+            </w:rPr>
+            <w:tab/>
+          </w:r>
+          <w:r>
+            <w:rPr>
+              <w:rStyle w:val="Hyperlink"/>
+              <w:noProof/>
+              <w:rtl/>
+            </w:rPr>
+            <w:fldChar w:fldCharType="begin"/>
+          </w:r>
+          <w:r>
+            <w:rPr>
+              <w:noProof/>
+              <w:webHidden/>
+              <w:rtl/>
+            </w:rPr>
+            <w:instrText xml:space="preserve"> </w:instrText>
+          </w:r>
+          <w:r>
+            <w:rPr>
+              <w:noProof/>
+              <w:webHidden/>
+            </w:rPr>
+            <w:instrText>PAGEREF</w:instrText>
+          </w:r>
+          <w:r>
+            <w:rPr>
+              <w:noProof/>
+              <w:webHidden/>
+              <w:rtl/>
+            </w:rPr>
+            <w:instrText xml:space="preserve"> _</w:instrText>
+          </w:r>
+          <w:r>
+            <w:rPr>
+              <w:noProof/>
+              <w:webHidden/>
+            </w:rPr>
+            <w:instrText>Toc497392471 \h</w:instrText>
+          </w:r>
+          <w:r>
+            <w:rPr>
+              <w:noProof/>
+              <w:webHidden/>
+              <w:rtl/>
+            </w:rPr>
+            <w:instrText xml:space="preserve"> </w:instrText>
+          </w:r>
+          <w:r>
+            <w:rPr>
+              <w:rStyle w:val="Hyperlink"/>
+              <w:noProof/>
+              <w:rtl/>
+            </w:rPr>
+          </w:r>
+          <w:r>
+            <w:rPr>
+              <w:rStyle w:val="Hyperlink"/>
+              <w:noProof/>
+              <w:rtl/>
+            </w:rPr>
+            <w:fldChar w:fldCharType="separate"/>
+          </w:r>
+          <w:r>
+            <w:rPr>
+              <w:noProof/>
+              <w:webHidden/>
+              <w:rtl/>
+            </w:rPr>
+            <w:t>4</w:t>
+          </w:r>
+          <w:r>
+            <w:rPr>
+              <w:rStyle w:val="Hyperlink"/>
+              <w:noProof/>
+              <w:rtl/>
+            </w:rPr>
+            <w:fldChar w:fldCharType="end"/>
+          </w:r>
+          <w:r>
+            <w:rPr>
+              <w:rStyle w:val="Hyperlink"/>
+              <w:noProof/>
+              <w:rtl/>
+            </w:rPr>
+            <w:fldChar w:fldCharType="end"/>
+          </w:r>
+        </w:p>
+        <w:bookmarkEnd w:id="0"/>
+        <w:p>
+          <w:pPr>
+            <w:pStyle w:val="TOC1"/>
+            <w:rPr>
+              <w:rFonts w:asciiTheme="minorHAnsi" w:eastAsiaTheme="minorEastAsia" w:hAnsiTheme="minorHAnsi" w:cstheme="minorBidi"/>
+              <w:noProof/>
+              <w:rtl/>
+            </w:rPr>
+          </w:pPr>
+          <w:r>
+            <w:rPr>
+              <w:rStyle w:val="Hyperlink"/>
+              <w:noProof/>
+              <w:rtl/>
+            </w:rPr>
+            <w:fldChar w:fldCharType="begin"/>
+          </w:r>
+          <w:r>
+            <w:rPr>
+              <w:rStyle w:val="Hyperlink"/>
+              <w:noProof/>
+              <w:rtl/>
+            </w:rPr>
+            <w:instrText xml:space="preserve"> </w:instrText>
+          </w:r>
+          <w:r>
+            <w:rPr>
+              <w:noProof/>
+            </w:rPr>
+            <w:instrText>HYPERLINK \l "_Toc497392472</w:instrText>
+          </w:r>
+          <w:r>
+            <w:rPr>
+              <w:noProof/>
+              <w:rtl/>
+            </w:rPr>
+            <w:instrText>"</w:instrText>
+          </w:r>
+          <w:r>
+            <w:rPr>
+              <w:rStyle w:val="Hyperlink"/>
+              <w:noProof/>
+              <w:rtl/>
+            </w:rPr>
+            <w:instrText xml:space="preserve"> </w:instrText>
+          </w:r>
+          <w:r>
+            <w:rPr>
+              <w:rStyle w:val="Hyperlink"/>
+              <w:noProof/>
+              <w:rtl/>
+            </w:rPr>
+          </w:r>
+          <w:r>
+            <w:rPr>
+              <w:rStyle w:val="Hyperlink"/>
+              <w:noProof/>
+              <w:rtl/>
+            </w:rPr>
+            <w:fldChar w:fldCharType="separate"/>
+          </w:r>
+          <w:r>
+            <w:rPr>
+              <w:rStyle w:val="Hyperlink"/>
+              <w:rFonts w:cs="Times New Roman"/>
+              <w:noProof/>
+            </w:rPr>
+            <w:t>3.</w:t>
+          </w:r>
+          <w:r>
+            <w:rPr>
+              <w:rFonts w:asciiTheme="minorHAnsi" w:eastAsiaTheme="minorEastAsia" w:hAnsiTheme="minorHAnsi" w:cstheme="minorBidi"/>
+              <w:noProof/>
+              <w:rtl/>
+            </w:rPr>
+            <w:tab/>
+          </w:r>
+          <w:r>
+            <w:rPr>
+              <w:rStyle w:val="Hyperlink"/>
+              <w:noProof/>
+              <w:rtl/>
+            </w:rPr>
+            <w:t>תיאור הפתרון</w:t>
+          </w:r>
+          <w:r>
+            <w:rPr>
+              <w:noProof/>
+              <w:webHidden/>
+              <w:rtl/>
+            </w:rPr>
+            <w:tab/>
+          </w:r>
+          <w:r>
+            <w:rPr>
+              <w:rStyle w:val="Hyperlink"/>
+              <w:noProof/>
+              <w:rtl/>
+            </w:rPr>
+            <w:fldChar w:fldCharType="begin"/>
+          </w:r>
+          <w:r>
+            <w:rPr>
+              <w:noProof/>
+              <w:webHidden/>
+              <w:rtl/>
+            </w:rPr>
+            <w:instrText xml:space="preserve"> </w:instrText>
+          </w:r>
+          <w:r>
+            <w:rPr>
+              <w:noProof/>
+              <w:webHidden/>
+            </w:rPr>
+            <w:instrText>PAGEREF</w:instrText>
+          </w:r>
+          <w:r>
+            <w:rPr>
+              <w:noProof/>
+              <w:webHidden/>
+              <w:rtl/>
+            </w:rPr>
+            <w:instrText xml:space="preserve"> _</w:instrText>
+          </w:r>
+          <w:r>
+            <w:rPr>
+              <w:noProof/>
+              <w:webHidden/>
+            </w:rPr>
+            <w:instrText>Toc497392472 \h</w:instrText>
+          </w:r>
+          <w:r>
+            <w:rPr>
+              <w:noProof/>
+              <w:webHidden/>
+              <w:rtl/>
+            </w:rPr>
+            <w:instrText xml:space="preserve"> </w:instrText>
+          </w:r>
+          <w:r>
+            <w:rPr>
+              <w:rStyle w:val="Hyperlink"/>
+              <w:noProof/>
+              <w:rtl/>
+            </w:rPr>
+          </w:r>
+          <w:r>
+            <w:rPr>
+              <w:rStyle w:val="Hyperlink"/>
+              <w:noProof/>
+              <w:rtl/>
+            </w:rPr>
+            <w:fldChar w:fldCharType="separate"/>
+          </w:r>
+          <w:r>
+            <w:rPr>
+              <w:noProof/>
+              <w:webHidden/>
+              <w:rtl/>
+            </w:rPr>
+            <w:t>5</w:t>
+          </w:r>
+          <w:r>
+            <w:rPr>
+              <w:rStyle w:val="Hyperlink"/>
+              <w:noProof/>
+              <w:rtl/>
+            </w:rPr>
+            <w:fldChar w:fldCharType="end"/>
+          </w:r>
+          <w:r>
+            <w:rPr>
+              <w:rStyle w:val="Hyperlink"/>
+              <w:noProof/>
+              <w:rtl/>
+            </w:rPr>
+            <w:fldChar w:fldCharType="end"/>
+          </w:r>
+        </w:p>
+        <w:p>
+          <w:pPr>
+            <w:pStyle w:val="TOC2"/>
+            <w:tabs>
+              <w:tab w:val="right" w:leader="dot" w:pos="8495"/>
+            </w:tabs>
+            <w:rPr>
+              <w:rFonts w:asciiTheme="minorHAnsi" w:eastAsiaTheme="minorEastAsia" w:hAnsiTheme="minorHAnsi" w:cstheme="minorBidi"/>
+              <w:noProof/>
+              <w:rtl/>
+            </w:rPr>
+          </w:pPr>
+          <w:hyperlink w:anchor="_Toc497392473" w:history="1">
+            <w:r>
+              <w:rPr>
+                <w:rStyle w:val="Hyperlink"/>
+                <w:noProof/>
+                <w:rtl/>
+              </w:rPr>
+              <w:t>מהי המערכת</w:t>
+            </w:r>
+            <w:r>
+              <w:rPr>
+                <w:noProof/>
+                <w:webHidden/>
+                <w:rtl/>
+              </w:rPr>
+              <w:tab/>
+            </w:r>
+            <w:r>
+              <w:rPr>
+                <w:rStyle w:val="Hyperlink"/>
+                <w:noProof/>
+                <w:rtl/>
+              </w:rPr>
+              <w:fldChar w:fldCharType="begin"/>
+            </w:r>
+            <w:r>
+              <w:rPr>
+                <w:noProof/>
+                <w:webHidden/>
+                <w:rtl/>
+              </w:rPr>
+              <w:instrText xml:space="preserve"> </w:instrText>
+            </w:r>
+            <w:r>
+              <w:rPr>
+                <w:noProof/>
+                <w:webHidden/>
+              </w:rPr>
+              <w:instrText>PAGEREF</w:instrText>
+            </w:r>
+            <w:r>
+              <w:rPr>
+                <w:noProof/>
+                <w:webHidden/>
+                <w:rtl/>
+              </w:rPr>
+              <w:instrText xml:space="preserve"> _</w:instrText>
+            </w:r>
+            <w:r>
+              <w:rPr>
+                <w:noProof/>
+                <w:webHidden/>
+              </w:rPr>
+              <w:instrText>Toc497392473 \h</w:instrText>
+            </w:r>
+            <w:r>
+              <w:rPr>
+                <w:noProof/>
+                <w:webHidden/>
+                <w:rtl/>
+              </w:rPr>
+              <w:instrText xml:space="preserve"> </w:instrText>
+            </w:r>
+            <w:r>
+              <w:rPr>
+                <w:rStyle w:val="Hyperlink"/>
+                <w:noProof/>
+                <w:rtl/>
+              </w:rPr>
+            </w:r>
+            <w:r>
+              <w:rPr>
+                <w:rStyle w:val="Hyperlink"/>
+                <w:noProof/>
+                <w:rtl/>
+              </w:rPr>
+              <w:fldChar w:fldCharType="separate"/>
+            </w:r>
+            <w:r>
+              <w:rPr>
+                <w:noProof/>
+                <w:webHidden/>
+                <w:rtl/>
+              </w:rPr>
+              <w:t>5</w:t>
             </w:r>
             <w:r>
               <w:rPr>
@@ -1231,14 +1755,14 @@
               <w:rtl/>
             </w:rPr>
           </w:pPr>
-          <w:hyperlink w:anchor="_Toc497391785" w:history="1">
+          <w:hyperlink w:anchor="_Toc497392474" w:history="1">
             <w:r>
               <w:rPr>
                 <w:rStyle w:val="Hyperlink"/>
                 <w:noProof/>
                 <w:rtl/>
               </w:rPr>
-              <w:t>הבעיה מבחינת הנדסת תוכנה</w:t>
+              <w:t>מצבי עבודה ותכנון הפתרון</w:t>
             </w:r>
             <w:r>
               <w:rPr>
@@ -1284,132 +1808,7 @@
                 <w:noProof/>
                 <w:webHidden/>
               </w:rPr>
-              <w:instrText>Toc497391785 \h</w:instrText>
-            </w:r>
-            <w:r>
-              <w:rPr>
-                <w:noProof/>
-                <w:webHidden/>
-                <w:rtl/>
-              </w:rPr>
-              <w:instrText xml:space="preserve"> </w:instrText>
-            </w:r>
-            <w:r>
-              <w:rPr>
-                <w:rStyle w:val="Hyperlink"/>
-                <w:noProof/>
-                <w:rtl/>
-              </w:rPr>
-            </w:r>
-            <w:r>
-              <w:rPr>
-                <w:rStyle w:val="Hyperlink"/>
-                <w:noProof/>
-                <w:rtl/>
-              </w:rPr>
-              <w:fldChar w:fldCharType="separate"/>
-            </w:r>
-            <w:r>
-              <w:rPr>
-                <w:noProof/>
-                <w:webHidden/>
-                <w:rtl/>
-              </w:rPr>
-              <w:t>4</w:t>
-            </w:r>
-            <w:r>
-              <w:rPr>
-                <w:rStyle w:val="Hyperlink"/>
-                <w:noProof/>
-                <w:rtl/>
-              </w:rPr>
-              <w:fldChar w:fldCharType="end"/>
-            </w:r>
-          </w:hyperlink>
-        </w:p>
-        <w:p>
-          <w:pPr>
-            <w:pStyle w:val="TOC1"/>
-            <w:tabs>
-              <w:tab w:val="left" w:pos="880"/>
-              <w:tab w:val="right" w:leader="dot" w:pos="8495"/>
-            </w:tabs>
-            <w:rPr>
-              <w:rFonts w:asciiTheme="minorHAnsi" w:eastAsiaTheme="minorEastAsia" w:hAnsiTheme="minorHAnsi" w:cstheme="minorBidi"/>
-              <w:noProof/>
-              <w:rtl/>
-            </w:rPr>
-          </w:pPr>
-          <w:hyperlink w:anchor="_Toc497391786" w:history="1">
-            <w:r>
-              <w:rPr>
-                <w:rStyle w:val="Hyperlink"/>
-                <w:rFonts w:cs="Times New Roman"/>
-                <w:noProof/>
-              </w:rPr>
-              <w:t>3.</w:t>
-            </w:r>
-            <w:r>
-              <w:rPr>
-                <w:rFonts w:asciiTheme="minorHAnsi" w:eastAsiaTheme="minorEastAsia" w:hAnsiTheme="minorHAnsi" w:cstheme="minorBidi"/>
-                <w:noProof/>
-                <w:rtl/>
-              </w:rPr>
-              <w:tab/>
-            </w:r>
-            <w:r>
-              <w:rPr>
-                <w:rStyle w:val="Hyperlink"/>
-                <w:noProof/>
-                <w:rtl/>
-              </w:rPr>
-              <w:t>תיאור הפתרון</w:t>
-            </w:r>
-            <w:r>
-              <w:rPr>
-                <w:noProof/>
-                <w:webHidden/>
-                <w:rtl/>
-              </w:rPr>
-              <w:tab/>
-            </w:r>
-            <w:r>
-              <w:rPr>
-                <w:rStyle w:val="Hyperlink"/>
-                <w:noProof/>
-                <w:rtl/>
-              </w:rPr>
-              <w:fldChar w:fldCharType="begin"/>
-            </w:r>
-            <w:r>
-              <w:rPr>
-                <w:noProof/>
-                <w:webHidden/>
-                <w:rtl/>
-              </w:rPr>
-              <w:instrText xml:space="preserve"> </w:instrText>
-            </w:r>
-            <w:r>
-              <w:rPr>
-                <w:noProof/>
-                <w:webHidden/>
-              </w:rPr>
-              <w:instrText>PAGEREF</w:instrText>
-            </w:r>
-            <w:r>
-              <w:rPr>
-                <w:noProof/>
-                <w:webHidden/>
-                <w:rtl/>
-              </w:rPr>
-              <w:instrText xml:space="preserve"> _</w:instrText>
-            </w:r>
-            <w:r>
-              <w:rPr>
-                <w:noProof/>
-                <w:webHidden/>
-              </w:rPr>
-              <w:instrText>Toc497391786 \h</w:instrText>
+              <w:instrText>Toc497392474 \h</w:instrText>
             </w:r>
             <w:r>
               <w:rPr>
@@ -1464,14 +1863,14 @@
               <w:rtl/>
             </w:rPr>
           </w:pPr>
-          <w:hyperlink w:anchor="_Toc497391787" w:history="1">
+          <w:hyperlink w:anchor="_Toc497392475" w:history="1">
             <w:r>
               <w:rPr>
                 <w:rStyle w:val="Hyperlink"/>
                 <w:noProof/>
                 <w:rtl/>
               </w:rPr>
-              <w:t>מהי המערכת</w:t>
+              <w:t>תיאור הכלים המשמשים לפתרון</w:t>
             </w:r>
             <w:r>
               <w:rPr>
@@ -1517,7 +1916,7 @@
                 <w:noProof/>
                 <w:webHidden/>
               </w:rPr>
-              <w:instrText>Toc497391787 \h</w:instrText>
+              <w:instrText>Toc497392475 \h</w:instrText>
             </w:r>
             <w:r>
               <w:rPr>
@@ -1548,7 +1947,7 @@
                 <w:webHidden/>
                 <w:rtl/>
               </w:rPr>
-              <w:t>5</w:t>
+              <w:t>6</w:t>
             </w:r>
             <w:r>
               <w:rPr>
@@ -1562,250 +1961,14 @@
         </w:p>
         <w:p>
           <w:pPr>
-            <w:pStyle w:val="TOC2"/>
-            <w:tabs>
-              <w:tab w:val="right" w:leader="dot" w:pos="8495"/>
-            </w:tabs>
+            <w:pStyle w:val="TOC1"/>
             <w:rPr>
               <w:rFonts w:asciiTheme="minorHAnsi" w:eastAsiaTheme="minorEastAsia" w:hAnsiTheme="minorHAnsi" w:cstheme="minorBidi"/>
               <w:noProof/>
               <w:rtl/>
             </w:rPr>
           </w:pPr>
-          <w:hyperlink w:anchor="_Toc497391788" w:history="1">
-            <w:r>
-              <w:rPr>
-                <w:rStyle w:val="Hyperlink"/>
-                <w:noProof/>
-                <w:rtl/>
-              </w:rPr>
-              <w:t xml:space="preserve">מצבי עבודה </w:t>
-            </w:r>
-            <w:r>
-              <w:rPr>
-                <w:rStyle w:val="Hyperlink"/>
-                <w:noProof/>
-                <w:rtl/>
-              </w:rPr>
-              <w:t>ו</w:t>
-            </w:r>
-            <w:r>
-              <w:rPr>
-                <w:rStyle w:val="Hyperlink"/>
-                <w:noProof/>
-                <w:rtl/>
-              </w:rPr>
-              <w:t>תכנון הפתרון</w:t>
-            </w:r>
-            <w:r>
-              <w:rPr>
-                <w:noProof/>
-                <w:webHidden/>
-                <w:rtl/>
-              </w:rPr>
-              <w:tab/>
-            </w:r>
-            <w:r>
-              <w:rPr>
-                <w:rStyle w:val="Hyperlink"/>
-                <w:noProof/>
-                <w:rtl/>
-              </w:rPr>
-              <w:fldChar w:fldCharType="begin"/>
-            </w:r>
-            <w:r>
-              <w:rPr>
-                <w:noProof/>
-                <w:webHidden/>
-                <w:rtl/>
-              </w:rPr>
-              <w:instrText xml:space="preserve"> </w:instrText>
-            </w:r>
-            <w:r>
-              <w:rPr>
-                <w:noProof/>
-                <w:webHidden/>
-              </w:rPr>
-              <w:instrText>PAGEREF</w:instrText>
-            </w:r>
-            <w:r>
-              <w:rPr>
-                <w:noProof/>
-                <w:webHidden/>
-                <w:rtl/>
-              </w:rPr>
-              <w:instrText xml:space="preserve"> _</w:instrText>
-            </w:r>
-            <w:r>
-              <w:rPr>
-                <w:noProof/>
-                <w:webHidden/>
-              </w:rPr>
-              <w:instrText>Toc497391788 \h</w:instrText>
-            </w:r>
-            <w:r>
-              <w:rPr>
-                <w:noProof/>
-                <w:webHidden/>
-                <w:rtl/>
-              </w:rPr>
-              <w:instrText xml:space="preserve"> </w:instrText>
-            </w:r>
-            <w:r>
-              <w:rPr>
-                <w:rStyle w:val="Hyperlink"/>
-                <w:noProof/>
-                <w:rtl/>
-              </w:rPr>
-            </w:r>
-            <w:r>
-              <w:rPr>
-                <w:rStyle w:val="Hyperlink"/>
-                <w:noProof/>
-                <w:rtl/>
-              </w:rPr>
-              <w:fldChar w:fldCharType="separate"/>
-            </w:r>
-            <w:r>
-              <w:rPr>
-                <w:noProof/>
-                <w:webHidden/>
-                <w:rtl/>
-              </w:rPr>
-              <w:t>5</w:t>
-            </w:r>
-            <w:r>
-              <w:rPr>
-                <w:rStyle w:val="Hyperlink"/>
-                <w:noProof/>
-                <w:rtl/>
-              </w:rPr>
-              <w:fldChar w:fldCharType="end"/>
-            </w:r>
-          </w:hyperlink>
-        </w:p>
-        <w:p>
-          <w:pPr>
-            <w:pStyle w:val="TOC2"/>
-            <w:tabs>
-              <w:tab w:val="right" w:leader="dot" w:pos="8495"/>
-            </w:tabs>
-            <w:rPr>
-              <w:rFonts w:asciiTheme="minorHAnsi" w:eastAsiaTheme="minorEastAsia" w:hAnsiTheme="minorHAnsi" w:cstheme="minorBidi"/>
-              <w:noProof/>
-              <w:rtl/>
-            </w:rPr>
-          </w:pPr>
-          <w:hyperlink w:anchor="_Toc497391789" w:history="1">
-            <w:r>
-              <w:rPr>
-                <w:rStyle w:val="Hyperlink"/>
-                <w:noProof/>
-                <w:rtl/>
-              </w:rPr>
-              <w:t>תיאור הכלים המשמשים לפתרון</w:t>
-            </w:r>
-            <w:r>
-              <w:rPr>
-                <w:noProof/>
-                <w:webHidden/>
-                <w:rtl/>
-              </w:rPr>
-              <w:tab/>
-            </w:r>
-            <w:r>
-              <w:rPr>
-                <w:rStyle w:val="Hyperlink"/>
-                <w:noProof/>
-                <w:rtl/>
-              </w:rPr>
-              <w:fldChar w:fldCharType="begin"/>
-            </w:r>
-            <w:r>
-              <w:rPr>
-                <w:noProof/>
-                <w:webHidden/>
-                <w:rtl/>
-              </w:rPr>
-              <w:instrText xml:space="preserve"> </w:instrText>
-            </w:r>
-            <w:r>
-              <w:rPr>
-                <w:noProof/>
-                <w:webHidden/>
-              </w:rPr>
-              <w:instrText>PAGEREF</w:instrText>
-            </w:r>
-            <w:r>
-              <w:rPr>
-                <w:noProof/>
-                <w:webHidden/>
-                <w:rtl/>
-              </w:rPr>
-              <w:instrText xml:space="preserve"> _</w:instrText>
-            </w:r>
-            <w:r>
-              <w:rPr>
-                <w:noProof/>
-                <w:webHidden/>
-              </w:rPr>
-              <w:instrText>Toc497391789 \h</w:instrText>
-            </w:r>
-            <w:r>
-              <w:rPr>
-                <w:noProof/>
-                <w:webHidden/>
-                <w:rtl/>
-              </w:rPr>
-              <w:instrText xml:space="preserve"> </w:instrText>
-            </w:r>
-            <w:r>
-              <w:rPr>
-                <w:rStyle w:val="Hyperlink"/>
-                <w:noProof/>
-                <w:rtl/>
-              </w:rPr>
-            </w:r>
-            <w:r>
-              <w:rPr>
-                <w:rStyle w:val="Hyperlink"/>
-                <w:noProof/>
-                <w:rtl/>
-              </w:rPr>
-              <w:fldChar w:fldCharType="separate"/>
-            </w:r>
-            <w:r>
-              <w:rPr>
-                <w:noProof/>
-                <w:webHidden/>
-                <w:rtl/>
-              </w:rPr>
-              <w:t>6</w:t>
-            </w:r>
-            <w:r>
-              <w:rPr>
-                <w:rStyle w:val="Hyperlink"/>
-                <w:noProof/>
-                <w:rtl/>
-              </w:rPr>
-              <w:fldChar w:fldCharType="end"/>
-            </w:r>
-          </w:hyperlink>
-        </w:p>
-        <w:p>
-          <w:pPr>
-            <w:pStyle w:val="TOC1"/>
-            <w:tabs>
-              <w:tab w:val="left" w:pos="880"/>
-              <w:tab w:val="right" w:leader="dot" w:pos="8495"/>
-            </w:tabs>
-            <w:rPr>
-              <w:rFonts w:asciiTheme="minorHAnsi" w:eastAsiaTheme="minorEastAsia" w:hAnsiTheme="minorHAnsi" w:cstheme="minorBidi"/>
-              <w:noProof/>
-              <w:rtl/>
-            </w:rPr>
-          </w:pPr>
-          <w:hyperlink w:anchor="_Toc497391790" w:history="1">
+          <w:hyperlink w:anchor="_Toc497392476" w:history="1">
             <w:r>
               <w:rPr>
                 <w:rStyle w:val="Hyperlink"/>
@@ -1828,7 +1991,15 @@
                 <w:noProof/>
                 <w:rtl/>
               </w:rPr>
-              <w:t>נספ</w:t>
+              <w:t>נספחים</w:t>
+            </w:r>
+            <w:r>
+              <w:rPr>
+                <w:noProof/>
+                <w:webHidden/>
+                <w:rtl/>
+              </w:rPr>
+              <w:tab/>
             </w:r>
             <w:r>
               <w:rPr>
@@ -1836,15 +2007,7 @@
                 <w:noProof/>
                 <w:rtl/>
               </w:rPr>
-              <w:t>ח</w:t>
-            </w:r>
-            <w:r>
-              <w:rPr>
-                <w:rStyle w:val="Hyperlink"/>
-                <w:noProof/>
-                <w:rtl/>
-              </w:rPr>
-              <w:t>ים</w:t>
+              <w:fldChar w:fldCharType="begin"/>
             </w:r>
             <w:r>
               <w:rPr>
@@ -1852,45 +2015,29 @@
                 <w:webHidden/>
                 <w:rtl/>
               </w:rPr>
-              <w:tab/>
-            </w:r>
-            <w:r>
-              <w:rPr>
-                <w:rStyle w:val="Hyperlink"/>
-                <w:noProof/>
-                <w:rtl/>
-              </w:rPr>
-              <w:fldChar w:fldCharType="begin"/>
+              <w:instrText xml:space="preserve"> </w:instrText>
             </w:r>
             <w:r>
               <w:rPr>
                 <w:noProof/>
                 <w:webHidden/>
-                <w:rtl/>
-              </w:rPr>
-              <w:instrText xml:space="preserve"> </w:instrText>
+              </w:rPr>
+              <w:instrText>PAGEREF</w:instrText>
             </w:r>
             <w:r>
               <w:rPr>
                 <w:noProof/>
                 <w:webHidden/>
-              </w:rPr>
-              <w:instrText>PAGEREF</w:instrText>
+                <w:rtl/>
+              </w:rPr>
+              <w:instrText xml:space="preserve"> _</w:instrText>
             </w:r>
             <w:r>
               <w:rPr>
                 <w:noProof/>
                 <w:webHidden/>
-                <w:rtl/>
-              </w:rPr>
-              <w:instrText xml:space="preserve"> _</w:instrText>
-            </w:r>
-            <w:r>
-              <w:rPr>
-                <w:noProof/>
-                <w:webHidden/>
-              </w:rPr>
-              <w:instrText>Toc497391790 \h</w:instrText>
+              </w:rPr>
+              <w:instrText>Toc497392476 \h</w:instrText>
             </w:r>
             <w:r>
               <w:rPr>
@@ -1946,7 +2093,7 @@
               <w:rtl/>
             </w:rPr>
           </w:pPr>
-          <w:hyperlink w:anchor="_Toc497391791" w:history="1">
+          <w:hyperlink w:anchor="_Toc497392477" w:history="1">
             <w:r>
               <w:rPr>
                 <w:rStyle w:val="Hyperlink"/>
@@ -1969,7 +2116,15 @@
                 <w:noProof/>
                 <w:rtl/>
               </w:rPr>
-              <w:t>רשימת ספרות</w:t>
+              <w:t>רשימת ספרות \ ביבליוגרפיה</w:t>
+            </w:r>
+            <w:r>
+              <w:rPr>
+                <w:noProof/>
+                <w:webHidden/>
+                <w:rtl/>
+              </w:rPr>
+              <w:tab/>
             </w:r>
             <w:r>
               <w:rPr>
@@ -1977,15 +2132,7 @@
                 <w:noProof/>
                 <w:rtl/>
               </w:rPr>
-              <w:t xml:space="preserve"> </w:t>
-            </w:r>
-            <w:r>
-              <w:rPr>
-                <w:rStyle w:val="Hyperlink"/>
-                <w:noProof/>
-                <w:rtl/>
-              </w:rPr>
-              <w:t>\ ביבליוגרפיה</w:t>
+              <w:fldChar w:fldCharType="begin"/>
             </w:r>
             <w:r>
               <w:rPr>
@@ -1993,45 +2140,29 @@
                 <w:webHidden/>
                 <w:rtl/>
               </w:rPr>
-              <w:tab/>
-            </w:r>
-            <w:r>
-              <w:rPr>
-                <w:rStyle w:val="Hyperlink"/>
-                <w:noProof/>
-                <w:rtl/>
-              </w:rPr>
-              <w:fldChar w:fldCharType="begin"/>
+              <w:instrText xml:space="preserve"> </w:instrText>
             </w:r>
             <w:r>
               <w:rPr>
                 <w:noProof/>
                 <w:webHidden/>
-                <w:rtl/>
-              </w:rPr>
-              <w:instrText xml:space="preserve"> </w:instrText>
+              </w:rPr>
+              <w:instrText>PAGEREF</w:instrText>
             </w:r>
             <w:r>
               <w:rPr>
                 <w:noProof/>
                 <w:webHidden/>
-              </w:rPr>
-              <w:instrText>PAGEREF</w:instrText>
+                <w:rtl/>
+              </w:rPr>
+              <w:instrText xml:space="preserve"> _</w:instrText>
             </w:r>
             <w:r>
               <w:rPr>
                 <w:noProof/>
                 <w:webHidden/>
-                <w:rtl/>
-              </w:rPr>
-              <w:instrText xml:space="preserve"> _</w:instrText>
-            </w:r>
-            <w:r>
-              <w:rPr>
-                <w:noProof/>
-                <w:webHidden/>
-              </w:rPr>
-              <w:instrText>Toc497391791 \h</w:instrText>
+              </w:rPr>
+              <w:instrText>Toc497392477 \h</w:instrText>
             </w:r>
             <w:r>
               <w:rPr>
@@ -2087,7 +2218,7 @@
               <w:rtl/>
             </w:rPr>
           </w:pPr>
-          <w:hyperlink w:anchor="_Toc497391796" w:history="1">
+          <w:hyperlink w:anchor="_Toc497392482" w:history="1">
             <w:r>
               <w:rPr>
                 <w:rStyle w:val="Hyperlink"/>
@@ -2156,7 +2287,7 @@
                 <w:noProof/>
                 <w:webHidden/>
               </w:rPr>
-              <w:instrText>Toc497391796 \h</w:instrText>
+              <w:instrText>Toc497392482 \h</w:instrText>
             </w:r>
             <w:r>
               <w:rPr>
@@ -2212,7 +2343,7 @@
               <w:rtl/>
             </w:rPr>
           </w:pPr>
-          <w:hyperlink w:anchor="_Toc497391797" w:history="1">
+          <w:hyperlink w:anchor="_Toc497392483" w:history="1">
             <w:r>
               <w:rPr>
                 <w:rStyle w:val="Hyperlink"/>
@@ -2281,7 +2412,7 @@
                 <w:noProof/>
                 <w:webHidden/>
               </w:rPr>
-              <w:instrText>Toc497391797 \h</w:instrText>
+              <w:instrText>Toc497392483 \h</w:instrText>
             </w:r>
             <w:r>
               <w:rPr>
@@ -2337,7 +2468,7 @@
               <w:rtl/>
             </w:rPr>
           </w:pPr>
-          <w:hyperlink w:anchor="_Toc497391798" w:history="1">
+          <w:hyperlink w:anchor="_Toc497392484" w:history="1">
             <w:r>
               <w:rPr>
                 <w:rStyle w:val="Hyperlink"/>
@@ -2406,7 +2537,7 @@
                 <w:noProof/>
                 <w:webHidden/>
               </w:rPr>
-              <w:instrText>Toc497391798 \h</w:instrText>
+              <w:instrText>Toc497392484 \h</w:instrText>
             </w:r>
             <w:r>
               <w:rPr>
@@ -2462,7 +2593,7 @@
               <w:rtl/>
             </w:rPr>
           </w:pPr>
-          <w:hyperlink w:anchor="_Toc497391799" w:history="1">
+          <w:hyperlink w:anchor="_Toc497392485" w:history="1">
             <w:r>
               <w:rPr>
                 <w:rStyle w:val="Hyperlink"/>
@@ -2531,7 +2662,7 @@
                 <w:noProof/>
                 <w:webHidden/>
               </w:rPr>
-              <w:instrText>Toc497391799 \h</w:instrText>
+              <w:instrText>Toc497392485 \h</w:instrText>
             </w:r>
             <w:r>
               <w:rPr>
@@ -2696,9 +2827,31 @@
     </w:p>
     <w:p>
       <w:pPr>
-        <w:rPr>
-          <w:sz w:val="28"/>
-          <w:szCs w:val="28"/>
+        <w:pStyle w:val="ListParagraph"/>
+        <w:rPr>
+          <w:sz w:val="28"/>
+          <w:szCs w:val="28"/>
+          <w:rtl/>
+        </w:rPr>
+      </w:pPr>
+    </w:p>
+    <w:p>
+      <w:pPr>
+        <w:pStyle w:val="ListParagraph"/>
+        <w:rPr>
+          <w:sz w:val="28"/>
+          <w:szCs w:val="28"/>
+          <w:rtl/>
+        </w:rPr>
+      </w:pPr>
+    </w:p>
+    <w:p>
+      <w:pPr>
+        <w:pStyle w:val="ListParagraph"/>
+        <w:rPr>
+          <w:sz w:val="28"/>
+          <w:szCs w:val="28"/>
+          <w:rtl/>
         </w:rPr>
       </w:pPr>
     </w:p>
@@ -2719,6 +2872,7 @@
           <w:numId w:val="2"/>
         </w:numPr>
       </w:pPr>
+      <w:bookmarkStart w:id="1" w:name="מילון_מונחים_ומושגים"/>
       <w:r>
         <w:rPr>
           <w:sz w:val="28"/>
@@ -2728,6 +2882,7 @@
         <w:t>מילון מונחים, סימנים וקיצורים</w:t>
       </w:r>
     </w:p>
+    <w:bookmarkEnd w:id="1"/>
     <w:p>
       <w:pPr>
         <w:pStyle w:val="ListParagraph"/>
@@ -2751,7 +2906,6 @@
           <w:szCs w:val="28"/>
           <w:rtl/>
         </w:rPr>
-        <w:lastRenderedPageBreak/>
         <w:t>הלקוח</w:t>
       </w:r>
       <w:r>
@@ -3028,7 +3182,27 @@
           <w:szCs w:val="28"/>
           <w:rtl/>
         </w:rPr>
-        <w:t>ומצבם, עובדים ושכריהם וכו'.</w:t>
+        <w:t xml:space="preserve">ומצבם, עובדים ושכריהם </w:t>
+      </w:r>
+      <w:proofErr w:type="spellStart"/>
+      <w:r>
+        <w:rPr>
+          <w:rFonts w:hint="cs"/>
+          <w:sz w:val="28"/>
+          <w:szCs w:val="28"/>
+          <w:rtl/>
+        </w:rPr>
+        <w:t>וכו</w:t>
+      </w:r>
+      <w:proofErr w:type="spellEnd"/>
+      <w:r>
+        <w:rPr>
+          <w:rFonts w:hint="cs"/>
+          <w:sz w:val="28"/>
+          <w:szCs w:val="28"/>
+          <w:rtl/>
+        </w:rPr>
+        <w:t>'.</w:t>
       </w:r>
     </w:p>
     <w:p>
@@ -3146,7 +3320,27 @@
           <w:szCs w:val="28"/>
           <w:rtl/>
         </w:rPr>
-        <w:t xml:space="preserve">של הלקוח) גם מבחינת פונקצנאליות וגם מבחינת ממשקיות וחווית </w:t>
+        <w:t xml:space="preserve">של הלקוח) גם מבחינת </w:t>
+      </w:r>
+      <w:proofErr w:type="spellStart"/>
+      <w:r>
+        <w:rPr>
+          <w:rFonts w:hint="cs"/>
+          <w:sz w:val="28"/>
+          <w:szCs w:val="28"/>
+          <w:rtl/>
+        </w:rPr>
+        <w:t>פונקצנאליות</w:t>
+      </w:r>
+      <w:proofErr w:type="spellEnd"/>
+      <w:r>
+        <w:rPr>
+          <w:rFonts w:hint="cs"/>
+          <w:sz w:val="28"/>
+          <w:szCs w:val="28"/>
+          <w:rtl/>
+        </w:rPr>
+        <w:t xml:space="preserve"> וגם מבחינת ממשקיות וחווית </w:t>
       </w:r>
     </w:p>
     <w:p>
@@ -3501,16 +3695,17 @@
           <w:rtl/>
         </w:rPr>
       </w:pPr>
-      <w:bookmarkStart w:id="0" w:name="_Toc497391443"/>
-      <w:bookmarkStart w:id="1" w:name="_Toc497391782"/>
-      <w:r>
-        <w:rPr>
-          <w:rtl/>
-        </w:rPr>
+      <w:bookmarkStart w:id="2" w:name="_Toc497391443"/>
+      <w:bookmarkStart w:id="3" w:name="_Toc497392468"/>
+      <w:r>
+        <w:rPr>
+          <w:rtl/>
+        </w:rPr>
+        <w:lastRenderedPageBreak/>
         <w:t>מבוא</w:t>
       </w:r>
-      <w:bookmarkEnd w:id="0"/>
-      <w:bookmarkEnd w:id="1"/>
+      <w:bookmarkEnd w:id="2"/>
+      <w:bookmarkEnd w:id="3"/>
       <w:r>
         <w:rPr>
           <w:rtl/>
@@ -3560,7 +3755,23 @@
           <w:rFonts w:hint="cs"/>
           <w:rtl/>
         </w:rPr>
-        <w:t>המערכת שלנו תיתן מענה ישיר לקהל היעד שלה ותקל על תהליך התקשורת בין המכשיר הסלולארי לבין השרת כך שתהליך הדיווח יהיה לא יותר מאשר שליפת סמארטפון והקלדת נתונים, המערכת תדאג להסתיר מפני המשתמש את התקלות שהוא יקבל עקב כחוסר בתקשורת ככל שניתן ותדאג לשלוח את הנתונים בכוחות עצמה או לפחות ללא התערבות רבה מצד המשתמש.</w:t>
+        <w:t xml:space="preserve">המערכת שלנו תיתן מענה ישיר לקהל היעד שלה ותקל על תהליך התקשורת בין המכשיר הסלולארי לבין השרת כך שתהליך הדיווח יהיה לא יותר מאשר שליפת </w:t>
+      </w:r>
+      <w:proofErr w:type="spellStart"/>
+      <w:r>
+        <w:rPr>
+          <w:rFonts w:hint="cs"/>
+          <w:rtl/>
+        </w:rPr>
+        <w:t>סמארטפון</w:t>
+      </w:r>
+      <w:proofErr w:type="spellEnd"/>
+      <w:r>
+        <w:rPr>
+          <w:rFonts w:hint="cs"/>
+          <w:rtl/>
+        </w:rPr>
+        <w:t xml:space="preserve"> והקלדת נתונים, המערכת תדאג להסתיר מפני המשתמש את התקלות שהוא יקבל עקב כחוסר בתקשורת ככל שניתן ותדאג לשלוח את הנתונים בכוחות עצמה או לפחות ללא התערבות רבה מצד המשתמש.</w:t>
       </w:r>
     </w:p>
     <w:p>
@@ -3583,7 +3794,23 @@
           <w:rFonts w:hint="cs"/>
           <w:rtl/>
         </w:rPr>
-        <w:t>ממשק המערכת יהווה פיצ'ר מפתח במערכת שלנו כיוון שבמהלך תוכנית העבודה וגם לקראת הסיום שלה ממשק המשתמש ישתנה ויתוחזק במקביל לדרישות קהל המשתמשים ומודולריות התוכנה תהווה יכולת שינוי והוספת פיצ'רים פשוטה מצד הלקוח ככל שעולה הצורך במהלך חיי המוצר.</w:t>
+        <w:t xml:space="preserve">ממשק המערכת יהווה פיצ'ר מפתח במערכת שלנו כיוון שבמהלך </w:t>
+      </w:r>
+      <w:proofErr w:type="spellStart"/>
+      <w:r>
+        <w:rPr>
+          <w:rFonts w:hint="cs"/>
+          <w:rtl/>
+        </w:rPr>
+        <w:t>תוכנית</w:t>
+      </w:r>
+      <w:proofErr w:type="spellEnd"/>
+      <w:r>
+        <w:rPr>
+          <w:rFonts w:hint="cs"/>
+          <w:rtl/>
+        </w:rPr>
+        <w:t xml:space="preserve"> העבודה וגם לקראת הסיום שלה ממשק המשתמש ישתנה ויתוחזק במקביל לדרישות קהל המשתמשים ומודולריות התוכנה תהווה יכולת שינוי והוספת פיצ'רים פשוטה מצד הלקוח ככל שעולה הצורך במהלך חיי המוצר.</w:t>
       </w:r>
     </w:p>
     <w:p>
@@ -3598,32 +3825,32 @@
           <w:rFonts w:cs="Times New Roman"/>
         </w:rPr>
       </w:pPr>
-      <w:bookmarkStart w:id="2" w:name="_Toc497391444"/>
-      <w:bookmarkStart w:id="3" w:name="_Toc497391783"/>
+      <w:bookmarkStart w:id="4" w:name="_Toc497391444"/>
+      <w:bookmarkStart w:id="5" w:name="_Toc497392469"/>
       <w:r>
         <w:rPr>
           <w:rtl/>
         </w:rPr>
         <w:t>תיאור הבעיה</w:t>
       </w:r>
-      <w:bookmarkEnd w:id="2"/>
-      <w:bookmarkEnd w:id="3"/>
+      <w:bookmarkEnd w:id="4"/>
+      <w:bookmarkEnd w:id="5"/>
     </w:p>
     <w:p>
       <w:pPr>
         <w:pStyle w:val="Heading2"/>
         <w:jc w:val="left"/>
       </w:pPr>
-      <w:bookmarkStart w:id="4" w:name="_Toc497391445"/>
-      <w:bookmarkStart w:id="5" w:name="_Toc497391784"/>
+      <w:bookmarkStart w:id="6" w:name="_Toc497391445"/>
+      <w:bookmarkStart w:id="7" w:name="_Toc497392470"/>
       <w:r>
         <w:rPr>
           <w:rtl/>
         </w:rPr>
         <w:t>דרישות ואפיון  הבעיה</w:t>
       </w:r>
-      <w:bookmarkEnd w:id="4"/>
-      <w:bookmarkEnd w:id="5"/>
+      <w:bookmarkEnd w:id="6"/>
+      <w:bookmarkEnd w:id="7"/>
       <w:r>
         <w:rPr>
           <w:rtl/>
@@ -3990,16 +4217,16 @@
           <w:rtl/>
         </w:rPr>
       </w:pPr>
-      <w:bookmarkStart w:id="6" w:name="_Toc497391446"/>
-      <w:bookmarkStart w:id="7" w:name="_Toc497391785"/>
+      <w:bookmarkStart w:id="8" w:name="_Toc497391446"/>
+      <w:bookmarkStart w:id="9" w:name="_Toc497392471"/>
       <w:r>
         <w:rPr>
           <w:rtl/>
         </w:rPr>
         <w:t>הבעיה מבחינת הנדסת תוכנה</w:t>
       </w:r>
-      <w:bookmarkEnd w:id="6"/>
-      <w:bookmarkEnd w:id="7"/>
+      <w:bookmarkEnd w:id="8"/>
+      <w:bookmarkEnd w:id="9"/>
     </w:p>
     <w:p>
       <w:pPr>
@@ -4013,7 +4240,23 @@
           <w:rFonts w:hint="cs"/>
           <w:rtl/>
         </w:rPr>
-        <w:t>הבעיה הראשונה שאנו צריכים ללמוד להתמודד איתה זה דרכי התקשרות והזדהות מול שרת הלקוח, במצב הנוכחי שרת הלקוח מאובטח ודורש הזדהות לפני שתהליך ה</w:t>
+        <w:t xml:space="preserve">הבעיה הראשונה שאנו צריכים ללמוד להתמודד </w:t>
+      </w:r>
+      <w:proofErr w:type="spellStart"/>
+      <w:r>
+        <w:rPr>
+          <w:rFonts w:hint="cs"/>
+          <w:rtl/>
+        </w:rPr>
+        <w:t>איתה</w:t>
+      </w:r>
+      <w:proofErr w:type="spellEnd"/>
+      <w:r>
+        <w:rPr>
+          <w:rFonts w:hint="cs"/>
+          <w:rtl/>
+        </w:rPr>
+        <w:t xml:space="preserve"> זה דרכי התקשרות והזדהות מול שרת הלקוח, במצב הנוכחי שרת הלקוח מאובטח ודורש הזדהות לפני שתהליך ה</w:t>
       </w:r>
       <w:r>
         <w:t xml:space="preserve">session </w:t>
@@ -4045,9 +4288,11 @@
         </w:rPr>
         <w:t xml:space="preserve"> של הלקוח, זה כנראה יתבצע באמצעות </w:t>
       </w:r>
+      <w:proofErr w:type="spellStart"/>
       <w:r>
         <w:t>jdbc</w:t>
       </w:r>
+      <w:proofErr w:type="spellEnd"/>
     </w:p>
     <w:p>
       <w:pPr>
@@ -4069,7 +4314,39 @@
           <w:rFonts w:hint="cs"/>
           <w:rtl/>
         </w:rPr>
-        <w:t xml:space="preserve">הבעיה השניה שנצטרך להתמודד איתה זה ההטמעה של התקשורת במצב </w:t>
+        <w:t xml:space="preserve">הבעיה </w:t>
+      </w:r>
+      <w:proofErr w:type="spellStart"/>
+      <w:r>
+        <w:rPr>
+          <w:rFonts w:hint="cs"/>
+          <w:rtl/>
+        </w:rPr>
+        <w:t>השניה</w:t>
+      </w:r>
+      <w:proofErr w:type="spellEnd"/>
+      <w:r>
+        <w:rPr>
+          <w:rFonts w:hint="cs"/>
+          <w:rtl/>
+        </w:rPr>
+        <w:t xml:space="preserve"> שנצטרך להתמודד </w:t>
+      </w:r>
+      <w:proofErr w:type="spellStart"/>
+      <w:r>
+        <w:rPr>
+          <w:rFonts w:hint="cs"/>
+          <w:rtl/>
+        </w:rPr>
+        <w:t>איתה</w:t>
+      </w:r>
+      <w:proofErr w:type="spellEnd"/>
+      <w:r>
+        <w:rPr>
+          <w:rFonts w:hint="cs"/>
+          <w:rtl/>
+        </w:rPr>
+        <w:t xml:space="preserve"> זה ההטמעה של התקשורת במצב </w:t>
       </w:r>
       <w:r>
         <w:t xml:space="preserve">offline </w:t>
@@ -4104,7 +4381,24 @@
           <w:rFonts w:hint="cs"/>
           <w:rtl/>
         </w:rPr>
-        <w:t xml:space="preserve">הבעיה השלישית שנצטרך להתמודד איתה זה זיהוי בעיות אבטחה באפליקציה שלנו, אנו מניחים כי מכשיר המשתמש לא יגיע לידיים הלא נכונות ובגלל שללא גישת </w:t>
+        <w:lastRenderedPageBreak/>
+        <w:t xml:space="preserve">הבעיה השלישית שנצטרך להתמודד </w:t>
+      </w:r>
+      <w:proofErr w:type="spellStart"/>
+      <w:r>
+        <w:rPr>
+          <w:rFonts w:hint="cs"/>
+          <w:rtl/>
+        </w:rPr>
+        <w:t>איתה</w:t>
+      </w:r>
+      <w:proofErr w:type="spellEnd"/>
+      <w:r>
+        <w:rPr>
+          <w:rFonts w:hint="cs"/>
+          <w:rtl/>
+        </w:rPr>
+        <w:t xml:space="preserve"> זה זיהוי בעיות אבטחה באפליקציה שלנו, אנו מניחים כי מכשיר המשתמש לא יגיע לידיים הלא נכונות ובגלל שללא גישת </w:t>
       </w:r>
       <w:r>
         <w:t xml:space="preserve">root </w:t>
@@ -4114,7 +4408,23 @@
           <w:rFonts w:hint="cs"/>
           <w:rtl/>
         </w:rPr>
-        <w:t xml:space="preserve"> אין גישה לזכרון האפליקציה שלנו במכשיר (יש מנגנון שכאילו פותח </w:t>
+        <w:t xml:space="preserve"> אין גישה </w:t>
+      </w:r>
+      <w:proofErr w:type="spellStart"/>
+      <w:r>
+        <w:rPr>
+          <w:rFonts w:hint="cs"/>
+          <w:rtl/>
+        </w:rPr>
+        <w:t>לזכרון</w:t>
+      </w:r>
+      <w:proofErr w:type="spellEnd"/>
+      <w:r>
+        <w:rPr>
+          <w:rFonts w:hint="cs"/>
+          <w:rtl/>
+        </w:rPr>
+        <w:t xml:space="preserve"> האפליקציה שלנו במכשיר (יש מנגנון שכאילו פותח </w:t>
       </w:r>
       <w:r>
         <w:t xml:space="preserve">user </w:t>
@@ -4124,15 +4434,23 @@
           <w:rFonts w:hint="cs"/>
           <w:rtl/>
         </w:rPr>
-        <w:t xml:space="preserve"> חדש לכל אפליקציה וזכרון האפליקציה הוא תיקיה שרק </w:t>
-      </w:r>
+        <w:t xml:space="preserve"> חדש לכל אפליקציה </w:t>
+      </w:r>
+      <w:proofErr w:type="spellStart"/>
       <w:r>
         <w:rPr>
           <w:rFonts w:hint="cs"/>
           <w:rtl/>
         </w:rPr>
-        <w:lastRenderedPageBreak/>
-        <w:t>ל"משתמש" הזה יש גישה אליו), אנו צריכים לבדוק ולאבחן את שקיפות החבילות שיוצאות מהמכשיר ולנסות ככל שניתן למנוע זליגת מידע לא רצוי.</w:t>
+        <w:t>וזכרון</w:t>
+      </w:r>
+      <w:proofErr w:type="spellEnd"/>
+      <w:r>
+        <w:rPr>
+          <w:rFonts w:hint="cs"/>
+          <w:rtl/>
+        </w:rPr>
+        <w:t xml:space="preserve"> האפליקציה הוא תיקיה שרק ל"משתמש" הזה יש גישה אליו), אנו צריכים לבדוק ולאבחן את שקיפות החבילות שיוצאות מהמכשיר ולנסות ככל שניתן למנוע זליגת מידע לא רצוי.</w:t>
       </w:r>
     </w:p>
     <w:p>
@@ -4163,16 +4481,16 @@
           <w:rFonts w:cs="Times New Roman"/>
         </w:rPr>
       </w:pPr>
-      <w:bookmarkStart w:id="8" w:name="_Toc497391447"/>
-      <w:bookmarkStart w:id="9" w:name="_Toc497391786"/>
+      <w:bookmarkStart w:id="10" w:name="_Toc497391447"/>
+      <w:bookmarkStart w:id="11" w:name="_Toc497392472"/>
       <w:r>
         <w:rPr>
           <w:rtl/>
         </w:rPr>
         <w:t>תיאור הפתרון</w:t>
       </w:r>
-      <w:bookmarkEnd w:id="8"/>
-      <w:bookmarkEnd w:id="9"/>
+      <w:bookmarkEnd w:id="10"/>
+      <w:bookmarkEnd w:id="11"/>
       <w:r>
         <w:rPr>
           <w:rtl/>
@@ -4185,16 +4503,16 @@
         <w:pStyle w:val="Heading2"/>
         <w:jc w:val="left"/>
       </w:pPr>
-      <w:bookmarkStart w:id="10" w:name="_Toc497391448"/>
-      <w:bookmarkStart w:id="11" w:name="_Toc497391787"/>
+      <w:bookmarkStart w:id="12" w:name="_Toc497391448"/>
+      <w:bookmarkStart w:id="13" w:name="_Toc497392473"/>
       <w:r>
         <w:rPr>
           <w:rtl/>
         </w:rPr>
         <w:t>מהי המערכת</w:t>
       </w:r>
-      <w:bookmarkEnd w:id="10"/>
-      <w:bookmarkEnd w:id="11"/>
+      <w:bookmarkEnd w:id="12"/>
+      <w:bookmarkEnd w:id="13"/>
     </w:p>
     <w:p>
       <w:pPr>
@@ -4332,19 +4650,17 @@
         <w:pStyle w:val="Heading2"/>
         <w:jc w:val="left"/>
       </w:pPr>
-      <w:bookmarkStart w:id="12" w:name="_Toc497391449"/>
-      <w:bookmarkStart w:id="13" w:name="_Toc497391788"/>
-      <w:bookmarkStart w:id="14" w:name="_GoBack"/>
+      <w:bookmarkStart w:id="14" w:name="_Toc497391449"/>
+      <w:bookmarkStart w:id="15" w:name="_Toc497392474"/>
+      <w:r>
+        <w:rPr>
+          <w:rFonts w:hint="cs"/>
+          <w:rtl/>
+        </w:rPr>
+        <w:t>מצבי עבודה ותכנון הפתרון</w:t>
+      </w:r>
       <w:bookmarkEnd w:id="14"/>
-      <w:r>
-        <w:rPr>
-          <w:rFonts w:hint="cs"/>
-          <w:rtl/>
-        </w:rPr>
-        <w:t>מצבי עבודה ותכנון הפתרון</w:t>
-      </w:r>
-      <w:bookmarkEnd w:id="12"/>
-      <w:bookmarkEnd w:id="13"/>
+      <w:bookmarkEnd w:id="15"/>
       <w:r>
         <w:rPr>
           <w:rFonts w:hint="cs"/>
@@ -4508,11 +4824,19 @@
         </w:rPr>
         <w:t xml:space="preserve"> של </w:t>
       </w:r>
-      <w:r>
-        <w:rPr>
-          <w:sz w:val="24"/>
-        </w:rPr>
-        <w:t xml:space="preserve">jdbc </w:t>
+      <w:proofErr w:type="spellStart"/>
+      <w:r>
+        <w:rPr>
+          <w:sz w:val="24"/>
+        </w:rPr>
+        <w:t>jdbc</w:t>
+      </w:r>
+      <w:proofErr w:type="spellEnd"/>
+      <w:r>
+        <w:rPr>
+          <w:sz w:val="24"/>
+        </w:rPr>
+        <w:t xml:space="preserve"> </w:t>
       </w:r>
       <w:r>
         <w:rPr>
@@ -4522,11 +4846,19 @@
         </w:rPr>
         <w:t xml:space="preserve"> כדי לבצע פעולות שאיבת נתונים מהשרת או עדכון השרת, ושימוש ב</w:t>
       </w:r>
-      <w:r>
-        <w:rPr>
-          <w:sz w:val="24"/>
-        </w:rPr>
-        <w:t xml:space="preserve">sqlite </w:t>
+      <w:proofErr w:type="spellStart"/>
+      <w:r>
+        <w:rPr>
+          <w:sz w:val="24"/>
+        </w:rPr>
+        <w:t>sqlite</w:t>
+      </w:r>
+      <w:proofErr w:type="spellEnd"/>
+      <w:r>
+        <w:rPr>
+          <w:sz w:val="24"/>
+        </w:rPr>
+        <w:t xml:space="preserve"> </w:t>
       </w:r>
       <w:r>
         <w:rPr>
@@ -4564,7 +4896,7 @@
           <w:sz w:val="24"/>
           <w:rtl/>
         </w:rPr>
-        <w:t xml:space="preserve">בגלל שהתוכנה עובדת מול תוכנת שרת קיימת, אנו נצטרך למצוא סביבת עבודה מקבילה או להשתמש בתוכנת הלקוח בתור סביבת עבודה במהלך הפיתוח, בגלל שקיים סיכון למידע ששמור ע"ג השרת אם אנו עובדים על גבי השרת, ננסה להשתמש במכונה ווירטואלית כדי </w:t>
+        <w:t xml:space="preserve">בגלל שהתוכנה עובדת מול תוכנת שרת קיימת, אנו נצטרך למצוא סביבת עבודה מקבילה או להשתמש בתוכנת הלקוח בתור סביבת </w:t>
       </w:r>
       <w:r>
         <w:rPr>
@@ -4573,7 +4905,25 @@
           <w:rtl/>
         </w:rPr>
         <w:lastRenderedPageBreak/>
-        <w:t xml:space="preserve">לעשות סביבה משלנו קרובה ככל שניתן לסביבה של הלקוח, או לבקש מהלקוח "נישה" בחלק השרת שתיהיה בטוחה למניפולציות </w:t>
+        <w:t xml:space="preserve">עבודה במהלך הפיתוח, בגלל שקיים סיכון למידע ששמור ע"ג השרת אם אנו עובדים על גבי השרת, ננסה להשתמש במכונה ווירטואלית כדי לעשות סביבה משלנו קרובה ככל שניתן לסביבה של הלקוח, או לבקש מהלקוח "נישה" בחלק השרת </w:t>
+      </w:r>
+      <w:proofErr w:type="spellStart"/>
+      <w:r>
+        <w:rPr>
+          <w:rFonts w:hint="cs"/>
+          <w:sz w:val="24"/>
+          <w:rtl/>
+        </w:rPr>
+        <w:t>שתיהיה</w:t>
+      </w:r>
+      <w:proofErr w:type="spellEnd"/>
+      <w:r>
+        <w:rPr>
+          <w:rFonts w:hint="cs"/>
+          <w:sz w:val="24"/>
+          <w:rtl/>
+        </w:rPr>
+        <w:t xml:space="preserve"> בטוחה למניפולציות </w:t>
       </w:r>
     </w:p>
     <w:p>
@@ -4603,7 +4953,25 @@
           <w:sz w:val="24"/>
           <w:rtl/>
         </w:rPr>
-        <w:t>אופציה שלישית היא להכריח את הלקוח לבצע גיבויים תקופים, אופציה שננסה להתנער ממנה עקב אי הנוחות שיגרר כתוצאה מאותה האופציה</w:t>
+        <w:t xml:space="preserve">אופציה שלישית היא להכריח את הלקוח לבצע גיבויים תקופים, אופציה שננסה להתנער ממנה עקב אי הנוחות </w:t>
+      </w:r>
+      <w:proofErr w:type="spellStart"/>
+      <w:r>
+        <w:rPr>
+          <w:rFonts w:hint="cs"/>
+          <w:sz w:val="24"/>
+          <w:rtl/>
+        </w:rPr>
+        <w:t>שיגרר</w:t>
+      </w:r>
+      <w:proofErr w:type="spellEnd"/>
+      <w:r>
+        <w:rPr>
+          <w:rFonts w:hint="cs"/>
+          <w:sz w:val="24"/>
+          <w:rtl/>
+        </w:rPr>
+        <w:t xml:space="preserve"> כתוצאה מאותה האופציה</w:t>
       </w:r>
     </w:p>
     <w:p>
@@ -4620,16 +4988,16 @@
         <w:pStyle w:val="Heading2"/>
         <w:jc w:val="left"/>
       </w:pPr>
-      <w:bookmarkStart w:id="15" w:name="_Toc497391450"/>
-      <w:bookmarkStart w:id="16" w:name="_Toc497391789"/>
+      <w:bookmarkStart w:id="16" w:name="_Toc497391450"/>
+      <w:bookmarkStart w:id="17" w:name="_Toc497392475"/>
       <w:r>
         <w:rPr>
           <w:rtl/>
         </w:rPr>
         <w:t>תיאור הכלים המשמשים לפתרון</w:t>
       </w:r>
-      <w:bookmarkEnd w:id="15"/>
       <w:bookmarkEnd w:id="16"/>
+      <w:bookmarkEnd w:id="17"/>
       <w:r>
         <w:rPr>
           <w:rtl/>
@@ -4708,13 +5076,23 @@
         </w:rPr>
         <w:t xml:space="preserve"> ו</w:t>
       </w:r>
+      <w:proofErr w:type="spellStart"/>
       <w:r>
         <w:rPr>
           <w:rFonts w:cs="David"/>
           <w:sz w:val="24"/>
           <w:szCs w:val="24"/>
         </w:rPr>
-        <w:t>Manjaro Linux</w:t>
+        <w:t>Manjaro</w:t>
+      </w:r>
+      <w:proofErr w:type="spellEnd"/>
+      <w:r>
+        <w:rPr>
+          <w:rFonts w:cs="David"/>
+          <w:sz w:val="24"/>
+          <w:szCs w:val="24"/>
+        </w:rPr>
+        <w:t xml:space="preserve"> Linux</w:t>
       </w:r>
       <w:r>
         <w:rPr>
@@ -4723,7 +5101,47 @@
           <w:szCs w:val="24"/>
           <w:rtl/>
         </w:rPr>
-        <w:t xml:space="preserve">), שפת התכנות העיקרית איתה נעבוד תיהיה </w:t>
+        <w:t xml:space="preserve">), שפת התכנות העיקרית </w:t>
+      </w:r>
+      <w:proofErr w:type="spellStart"/>
+      <w:r>
+        <w:rPr>
+          <w:rFonts w:cs="David" w:hint="cs"/>
+          <w:sz w:val="24"/>
+          <w:szCs w:val="24"/>
+          <w:rtl/>
+        </w:rPr>
+        <w:t>איתה</w:t>
+      </w:r>
+      <w:proofErr w:type="spellEnd"/>
+      <w:r>
+        <w:rPr>
+          <w:rFonts w:cs="David" w:hint="cs"/>
+          <w:sz w:val="24"/>
+          <w:szCs w:val="24"/>
+          <w:rtl/>
+        </w:rPr>
+        <w:t xml:space="preserve"> נעבוד </w:t>
+      </w:r>
+      <w:proofErr w:type="spellStart"/>
+      <w:r>
+        <w:rPr>
+          <w:rFonts w:cs="David" w:hint="cs"/>
+          <w:sz w:val="24"/>
+          <w:szCs w:val="24"/>
+          <w:rtl/>
+        </w:rPr>
+        <w:t>תיהיה</w:t>
+      </w:r>
+      <w:proofErr w:type="spellEnd"/>
+      <w:r>
+        <w:rPr>
+          <w:rFonts w:cs="David" w:hint="cs"/>
+          <w:sz w:val="24"/>
+          <w:szCs w:val="24"/>
+          <w:rtl/>
+        </w:rPr>
+        <w:t xml:space="preserve"> </w:t>
       </w:r>
       <w:r>
         <w:rPr>
@@ -4881,16 +5299,16 @@
           <w:rFonts w:cs="Times New Roman"/>
         </w:rPr>
       </w:pPr>
-      <w:bookmarkStart w:id="17" w:name="_Toc497391451"/>
-      <w:bookmarkStart w:id="18" w:name="_Toc497391790"/>
+      <w:bookmarkStart w:id="18" w:name="_Toc497391451"/>
+      <w:bookmarkStart w:id="19" w:name="_Toc497392476"/>
       <w:r>
         <w:rPr>
           <w:rtl/>
         </w:rPr>
         <w:t>נספחים</w:t>
       </w:r>
-      <w:bookmarkEnd w:id="17"/>
       <w:bookmarkEnd w:id="18"/>
+      <w:bookmarkEnd w:id="19"/>
     </w:p>
     <w:p>
       <w:pPr>
@@ -4941,16 +5359,16 @@
           <w:rtl/>
         </w:rPr>
       </w:pPr>
-      <w:bookmarkStart w:id="19" w:name="_Toc497391452"/>
-      <w:bookmarkStart w:id="20" w:name="_Toc497391791"/>
+      <w:bookmarkStart w:id="20" w:name="_Toc497391452"/>
+      <w:bookmarkStart w:id="21" w:name="_Toc497392477"/>
       <w:r>
         <w:rPr>
           <w:rtl/>
         </w:rPr>
         <w:t>רשימת ספרות \ ביבליוגרפיה</w:t>
       </w:r>
-      <w:bookmarkEnd w:id="19"/>
       <w:bookmarkEnd w:id="20"/>
+      <w:bookmarkEnd w:id="21"/>
     </w:p>
     <w:p>
       <w:pPr>
@@ -4980,8 +5398,9 @@
           <w:szCs w:val="22"/>
         </w:rPr>
       </w:pPr>
-      <w:bookmarkStart w:id="21" w:name="_Toc497391453"/>
-      <w:bookmarkStart w:id="22" w:name="_Toc497391792"/>
+      <w:bookmarkStart w:id="22" w:name="_Toc497391453"/>
+      <w:bookmarkStart w:id="23" w:name="_Toc497391792"/>
+      <w:bookmarkStart w:id="24" w:name="_Toc497392478"/>
       <w:r>
         <w:rPr>
           <w:rStyle w:val="fn"/>
@@ -5045,8 +5464,22 @@
             <w:u w:val="none"/>
             <w:shd w:val="clear" w:color="auto" w:fill="FFFFFF"/>
           </w:rPr>
-          <w:t>Erik Veerman</w:t>
+          <w:t xml:space="preserve">Erik </w:t>
         </w:r>
+        <w:proofErr w:type="spellStart"/>
+        <w:r>
+          <w:rPr>
+            <w:rStyle w:val="Hyperlink"/>
+            <w:rFonts w:ascii="Arial" w:hAnsi="Arial" w:cs="Arial"/>
+            <w:color w:val="auto"/>
+            <w:sz w:val="22"/>
+            <w:szCs w:val="22"/>
+            <w:u w:val="none"/>
+            <w:shd w:val="clear" w:color="auto" w:fill="FFFFFF"/>
+          </w:rPr>
+          <w:t>Veerman</w:t>
+        </w:r>
+        <w:proofErr w:type="spellEnd"/>
       </w:hyperlink>
       <w:r>
         <w:rPr>
@@ -5129,8 +5562,9 @@
         </w:rPr>
         <w:t>, 14 March 2012</w:t>
       </w:r>
-      <w:bookmarkEnd w:id="21"/>
       <w:bookmarkEnd w:id="22"/>
+      <w:bookmarkEnd w:id="23"/>
+      <w:bookmarkEnd w:id="24"/>
     </w:p>
     <w:p>
       <w:pPr>
@@ -5180,8 +5614,9 @@
           <w:szCs w:val="22"/>
         </w:rPr>
       </w:pPr>
-      <w:bookmarkStart w:id="23" w:name="_Toc497391454"/>
-      <w:bookmarkStart w:id="24" w:name="_Toc497391793"/>
+      <w:bookmarkStart w:id="25" w:name="_Toc497391454"/>
+      <w:bookmarkStart w:id="26" w:name="_Toc497391793"/>
+      <w:bookmarkStart w:id="27" w:name="_Toc497392479"/>
       <w:r>
         <w:rPr>
           <w:rStyle w:val="fn"/>
@@ -5215,8 +5650,9 @@
         </w:rPr>
         <w:t>, 2000</w:t>
       </w:r>
-      <w:bookmarkEnd w:id="23"/>
-      <w:bookmarkEnd w:id="24"/>
+      <w:bookmarkEnd w:id="25"/>
+      <w:bookmarkEnd w:id="26"/>
+      <w:bookmarkEnd w:id="27"/>
     </w:p>
     <w:p>
       <w:pPr>
@@ -5247,6 +5683,7 @@
         <w:jc w:val="right"/>
       </w:pPr>
       <w:r>
+        <w:lastRenderedPageBreak/>
         <w:t>.3</w:t>
       </w:r>
     </w:p>
@@ -5263,8 +5700,9 @@
           <w:szCs w:val="22"/>
         </w:rPr>
       </w:pPr>
-      <w:bookmarkStart w:id="25" w:name="_Toc497391455"/>
-      <w:bookmarkStart w:id="26" w:name="_Toc497391794"/>
+      <w:bookmarkStart w:id="28" w:name="_Toc497391455"/>
+      <w:bookmarkStart w:id="29" w:name="_Toc497391794"/>
+      <w:bookmarkStart w:id="30" w:name="_Toc497392480"/>
       <w:r>
         <w:rPr>
           <w:rStyle w:val="fn"/>
@@ -5273,7 +5711,6 @@
           <w:sz w:val="22"/>
           <w:szCs w:val="22"/>
         </w:rPr>
-        <w:lastRenderedPageBreak/>
         <w:t>The Android Develo</w:t>
       </w:r>
       <w:r>
@@ -5354,8 +5791,22 @@
             <w:u w:val="none"/>
             <w:shd w:val="clear" w:color="auto" w:fill="FFFFFF"/>
           </w:rPr>
-          <w:t>Shane Conder</w:t>
+          <w:t xml:space="preserve">Shane </w:t>
         </w:r>
+        <w:proofErr w:type="spellStart"/>
+        <w:r>
+          <w:rPr>
+            <w:rStyle w:val="Hyperlink"/>
+            <w:rFonts w:ascii="Arial" w:hAnsi="Arial" w:cs="Arial"/>
+            <w:color w:val="auto"/>
+            <w:sz w:val="20"/>
+            <w:szCs w:val="20"/>
+            <w:u w:val="none"/>
+            <w:shd w:val="clear" w:color="auto" w:fill="FFFFFF"/>
+          </w:rPr>
+          <w:t>Conder</w:t>
+        </w:r>
+        <w:proofErr w:type="spellEnd"/>
       </w:hyperlink>
       <w:r>
         <w:rPr>
@@ -5366,8 +5817,9 @@
         </w:rPr>
         <w:t>, 9 December 2011</w:t>
       </w:r>
-      <w:bookmarkEnd w:id="25"/>
-      <w:bookmarkEnd w:id="26"/>
+      <w:bookmarkEnd w:id="28"/>
+      <w:bookmarkEnd w:id="29"/>
+      <w:bookmarkEnd w:id="30"/>
     </w:p>
     <w:p>
       <w:pPr>
@@ -5407,8 +5859,9 @@
           <w:szCs w:val="22"/>
         </w:rPr>
       </w:pPr>
-      <w:bookmarkStart w:id="27" w:name="_Toc497391456"/>
-      <w:bookmarkStart w:id="28" w:name="_Toc497391795"/>
+      <w:bookmarkStart w:id="31" w:name="_Toc497391456"/>
+      <w:bookmarkStart w:id="32" w:name="_Toc497391795"/>
+      <w:bookmarkStart w:id="33" w:name="_Toc497392481"/>
       <w:r>
         <w:rPr>
           <w:rFonts w:ascii="Arial" w:hAnsi="Arial" w:cs="Arial"/>
@@ -5437,8 +5890,9 @@
         </w:rPr>
         <w:t>, 5 June 2006</w:t>
       </w:r>
-      <w:bookmarkEnd w:id="27"/>
-      <w:bookmarkEnd w:id="28"/>
+      <w:bookmarkEnd w:id="31"/>
+      <w:bookmarkEnd w:id="32"/>
+      <w:bookmarkEnd w:id="33"/>
     </w:p>
     <w:p>
       <w:pPr>
@@ -5470,16 +5924,16 @@
         </w:numPr>
         <w:jc w:val="left"/>
       </w:pPr>
-      <w:bookmarkStart w:id="29" w:name="_Toc497391457"/>
-      <w:bookmarkStart w:id="30" w:name="_Toc497391796"/>
+      <w:bookmarkStart w:id="34" w:name="_Toc497391457"/>
+      <w:bookmarkStart w:id="35" w:name="_Toc497392482"/>
       <w:r>
         <w:rPr>
           <w:rtl/>
         </w:rPr>
         <w:t>תרשימים וטבלאות</w:t>
       </w:r>
-      <w:bookmarkEnd w:id="29"/>
-      <w:bookmarkEnd w:id="30"/>
+      <w:bookmarkEnd w:id="34"/>
+      <w:bookmarkEnd w:id="35"/>
     </w:p>
     <w:p>
       <w:pPr>
@@ -5542,7 +5996,27 @@
           <w:szCs w:val="28"/>
           <w:rtl/>
         </w:rPr>
-        <w:t xml:space="preserve"> עם זכרון של חיבורים אחרונים שהתבצעו</w:t>
+        <w:t xml:space="preserve"> עם </w:t>
+      </w:r>
+      <w:proofErr w:type="spellStart"/>
+      <w:r>
+        <w:rPr>
+          <w:rFonts w:cs="David" w:hint="cs"/>
+          <w:sz w:val="28"/>
+          <w:szCs w:val="28"/>
+          <w:rtl/>
+        </w:rPr>
+        <w:t>זכרון</w:t>
+      </w:r>
+      <w:proofErr w:type="spellEnd"/>
+      <w:r>
+        <w:rPr>
+          <w:rFonts w:cs="David" w:hint="cs"/>
+          <w:sz w:val="28"/>
+          <w:szCs w:val="28"/>
+          <w:rtl/>
+        </w:rPr>
+        <w:t xml:space="preserve"> של חיבורים אחרונים שהתבצעו</w:t>
       </w:r>
     </w:p>
     <w:p>
@@ -5734,7 +6208,27 @@
           <w:szCs w:val="28"/>
           <w:rtl/>
         </w:rPr>
-        <w:t xml:space="preserve"> אופציית ההזנה הידנית של משתמש וסיסמה במידה ויש משתמש חדש להוסיף לזכרון המכשיר</w:t>
+        <w:t xml:space="preserve"> אופציית ההזנה הידנית של משתמש וסיסמה במידה ויש משתמש חדש להוסיף </w:t>
+      </w:r>
+      <w:proofErr w:type="spellStart"/>
+      <w:r>
+        <w:rPr>
+          <w:rFonts w:cs="David" w:hint="cs"/>
+          <w:sz w:val="28"/>
+          <w:szCs w:val="28"/>
+          <w:rtl/>
+        </w:rPr>
+        <w:t>לזכרון</w:t>
+      </w:r>
+      <w:proofErr w:type="spellEnd"/>
+      <w:r>
+        <w:rPr>
+          <w:rFonts w:cs="David" w:hint="cs"/>
+          <w:sz w:val="28"/>
+          <w:szCs w:val="28"/>
+          <w:rtl/>
+        </w:rPr>
+        <w:t xml:space="preserve"> המכשיר</w:t>
       </w:r>
     </w:p>
     <w:p>
@@ -5822,7 +6316,27 @@
           <w:rtl/>
         </w:rPr>
         <w:lastRenderedPageBreak/>
-        <w:t>במידה והמשתמש רוצה למחוק משתמשים מהזכרון מכשיר או לשנות את הסיסמה המוזנת אוטומטית בתהליך ההתחברות, יש מסך שליטה לזה</w:t>
+        <w:t xml:space="preserve">במידה והמשתמש רוצה למחוק משתמשים </w:t>
+      </w:r>
+      <w:proofErr w:type="spellStart"/>
+      <w:r>
+        <w:rPr>
+          <w:rFonts w:cs="David" w:hint="cs"/>
+          <w:sz w:val="28"/>
+          <w:szCs w:val="28"/>
+          <w:rtl/>
+        </w:rPr>
+        <w:t>מהזכרון</w:t>
+      </w:r>
+      <w:proofErr w:type="spellEnd"/>
+      <w:r>
+        <w:rPr>
+          <w:rFonts w:cs="David" w:hint="cs"/>
+          <w:sz w:val="28"/>
+          <w:szCs w:val="28"/>
+          <w:rtl/>
+        </w:rPr>
+        <w:t xml:space="preserve"> מכשיר או לשנות את הסיסמה המוזנת אוטומטית בתהליך ההתחברות, יש מסך שליטה לזה</w:t>
       </w:r>
     </w:p>
     <w:p>
@@ -6555,7 +7069,27 @@
           <w:szCs w:val="24"/>
           <w:rtl/>
         </w:rPr>
-        <w:t xml:space="preserve">מסד נתונים לזכרון משתמשים שחוברו לאחרונה </w:t>
+        <w:t xml:space="preserve">מסד נתונים </w:t>
+      </w:r>
+      <w:proofErr w:type="spellStart"/>
+      <w:r>
+        <w:rPr>
+          <w:rFonts w:cs="David" w:hint="cs"/>
+          <w:sz w:val="24"/>
+          <w:szCs w:val="24"/>
+          <w:rtl/>
+        </w:rPr>
+        <w:t>לזכרון</w:t>
+      </w:r>
+      <w:proofErr w:type="spellEnd"/>
+      <w:r>
+        <w:rPr>
+          <w:rFonts w:cs="David" w:hint="cs"/>
+          <w:sz w:val="24"/>
+          <w:szCs w:val="24"/>
+          <w:rtl/>
+        </w:rPr>
+        <w:t xml:space="preserve"> משתמשים שחוברו לאחרונה </w:t>
       </w:r>
       <w:r>
         <w:rPr>
@@ -6606,7 +7140,27 @@
           <w:szCs w:val="24"/>
           <w:rtl/>
         </w:rPr>
-        <w:t xml:space="preserve">מסד נתונים לזכרון </w:t>
+        <w:t xml:space="preserve">מסד נתונים </w:t>
+      </w:r>
+      <w:proofErr w:type="spellStart"/>
+      <w:r>
+        <w:rPr>
+          <w:rFonts w:cs="David" w:hint="cs"/>
+          <w:sz w:val="24"/>
+          <w:szCs w:val="24"/>
+          <w:rtl/>
+        </w:rPr>
+        <w:t>לזכרון</w:t>
+      </w:r>
+      <w:proofErr w:type="spellEnd"/>
+      <w:r>
+        <w:rPr>
+          <w:rFonts w:cs="David" w:hint="cs"/>
+          <w:sz w:val="24"/>
+          <w:szCs w:val="24"/>
+          <w:rtl/>
+        </w:rPr>
+        <w:t xml:space="preserve"> </w:t>
       </w:r>
       <w:r>
         <w:rPr>
@@ -6712,8 +7266,8 @@
         </w:numPr>
         <w:jc w:val="left"/>
       </w:pPr>
-      <w:bookmarkStart w:id="31" w:name="_Toc497391458"/>
-      <w:bookmarkStart w:id="32" w:name="_Toc497391797"/>
+      <w:bookmarkStart w:id="36" w:name="_Toc497391458"/>
+      <w:bookmarkStart w:id="37" w:name="_Toc497392483"/>
       <w:r>
         <w:rPr>
           <w:rtl/>
@@ -6721,8 +7275,8 @@
         <w:lastRenderedPageBreak/>
         <w:t>תכנון הפרויקט</w:t>
       </w:r>
-      <w:bookmarkEnd w:id="31"/>
-      <w:bookmarkEnd w:id="32"/>
+      <w:bookmarkEnd w:id="36"/>
+      <w:bookmarkEnd w:id="37"/>
     </w:p>
     <w:p>
       <w:pPr>
@@ -6991,11 +7545,19 @@
               </w:rPr>
               <w:t xml:space="preserve">פגישה עם הלקוח בה נציג </w:t>
             </w:r>
+            <w:proofErr w:type="spellStart"/>
             <w:r>
               <w:rPr>
                 <w:sz w:val="28"/>
               </w:rPr>
-              <w:t xml:space="preserve">PoC </w:t>
+              <w:t>PoC</w:t>
+            </w:r>
+            <w:proofErr w:type="spellEnd"/>
+            <w:r>
+              <w:rPr>
+                <w:sz w:val="28"/>
+              </w:rPr>
+              <w:t xml:space="preserve"> </w:t>
             </w:r>
             <w:r>
               <w:rPr>
@@ -7149,7 +7711,25 @@
                 <w:sz w:val="28"/>
                 <w:rtl/>
               </w:rPr>
-              <w:t xml:space="preserve">שבועיים לאחר הגשת מוצר הבטא </w:t>
+              <w:t xml:space="preserve">שבועיים לאחר הגשת מוצר </w:t>
+            </w:r>
+            <w:proofErr w:type="spellStart"/>
+            <w:r>
+              <w:rPr>
+                <w:rFonts w:hint="cs"/>
+                <w:sz w:val="28"/>
+                <w:rtl/>
+              </w:rPr>
+              <w:t>הבטא</w:t>
+            </w:r>
+            <w:proofErr w:type="spellEnd"/>
+            <w:r>
+              <w:rPr>
+                <w:rFonts w:hint="cs"/>
+                <w:sz w:val="28"/>
+                <w:rtl/>
+              </w:rPr>
+              <w:t xml:space="preserve"> </w:t>
             </w:r>
           </w:p>
         </w:tc>
@@ -7327,16 +7907,16 @@
         </w:numPr>
         <w:jc w:val="left"/>
       </w:pPr>
-      <w:bookmarkStart w:id="33" w:name="_Toc497391459"/>
-      <w:bookmarkStart w:id="34" w:name="_Toc497391798"/>
+      <w:bookmarkStart w:id="38" w:name="_Toc497391459"/>
+      <w:bookmarkStart w:id="39" w:name="_Toc497392484"/>
       <w:r>
         <w:rPr>
           <w:rtl/>
         </w:rPr>
         <w:t>טבלת סיכונים</w:t>
       </w:r>
-      <w:bookmarkEnd w:id="33"/>
-      <w:bookmarkEnd w:id="34"/>
+      <w:bookmarkEnd w:id="38"/>
+      <w:bookmarkEnd w:id="39"/>
     </w:p>
     <w:p/>
     <w:tbl>
@@ -7519,7 +8099,23 @@
                 <w:rFonts w:hint="cs"/>
                 <w:rtl/>
               </w:rPr>
-              <w:t>קריאת הספריה של התוכנה שמורצת ע"ג שרת הלקוח ושליחת מיילים במידה ולא נמצא פתרון בחיפוש ברשת</w:t>
+              <w:t xml:space="preserve">קריאת </w:t>
+            </w:r>
+            <w:proofErr w:type="spellStart"/>
+            <w:r>
+              <w:rPr>
+                <w:rFonts w:hint="cs"/>
+                <w:rtl/>
+              </w:rPr>
+              <w:t>הספריה</w:t>
+            </w:r>
+            <w:proofErr w:type="spellEnd"/>
+            <w:r>
+              <w:rPr>
+                <w:rFonts w:hint="cs"/>
+                <w:rtl/>
+              </w:rPr>
+              <w:t xml:space="preserve"> של התוכנה שמורצת ע"ג שרת הלקוח ושליחת מיילים במידה ולא נמצא פתרון בחיפוש ברשת</w:t>
             </w:r>
           </w:p>
         </w:tc>
@@ -7727,7 +8323,23 @@
                 <w:rFonts w:hint="cs"/>
                 <w:rtl/>
               </w:rPr>
-              <w:t xml:space="preserve">גילינו לאחר פיתוח הבטא ולאחר הגשת האפליקציה כי חלק מהחבילות שנשלחות מכילות מידע רגיש בצורה גלויה </w:t>
+              <w:t xml:space="preserve">גילינו לאחר פיתוח </w:t>
+            </w:r>
+            <w:proofErr w:type="spellStart"/>
+            <w:r>
+              <w:rPr>
+                <w:rFonts w:hint="cs"/>
+                <w:rtl/>
+              </w:rPr>
+              <w:t>הבטא</w:t>
+            </w:r>
+            <w:proofErr w:type="spellEnd"/>
+            <w:r>
+              <w:rPr>
+                <w:rFonts w:hint="cs"/>
+                <w:rtl/>
+              </w:rPr>
+              <w:t xml:space="preserve"> ולאחר הגשת האפליקציה כי חלק מהחבילות שנשלחות מכילות מידע רגיש בצורה גלויה </w:t>
             </w:r>
           </w:p>
         </w:tc>
@@ -7778,16 +8390,16 @@
         </w:numPr>
         <w:jc w:val="left"/>
       </w:pPr>
-      <w:bookmarkStart w:id="35" w:name="_Toc497391460"/>
-      <w:bookmarkStart w:id="36" w:name="_Toc497391799"/>
+      <w:bookmarkStart w:id="40" w:name="_Toc497391460"/>
+      <w:bookmarkStart w:id="41" w:name="_Toc497392485"/>
       <w:r>
         <w:rPr>
           <w:rtl/>
         </w:rPr>
         <w:t>רשימת\טבלת דרישות</w:t>
       </w:r>
-      <w:bookmarkEnd w:id="35"/>
-      <w:bookmarkEnd w:id="36"/>
+      <w:bookmarkEnd w:id="40"/>
+      <w:bookmarkEnd w:id="41"/>
     </w:p>
     <w:p>
       <w:pPr>
@@ -8158,7 +8770,25 @@
                 <w:szCs w:val="22"/>
                 <w:rtl/>
               </w:rPr>
-              <w:t xml:space="preserve">, כאשר לא קיים חיבור אל האינטרנט פעולות על השרת ישמרו בזכרון המכשיר וישלחו בהזדמנות </w:t>
+              <w:t xml:space="preserve">, כאשר לא קיים חיבור אל האינטרנט פעולות על השרת ישמרו </w:t>
+            </w:r>
+            <w:proofErr w:type="spellStart"/>
+            <w:r>
+              <w:rPr>
+                <w:rFonts w:asciiTheme="minorHAnsi" w:eastAsiaTheme="minorHAnsi" w:hAnsiTheme="minorHAnsi" w:cstheme="minorBidi" w:hint="cs"/>
+                <w:szCs w:val="22"/>
+                <w:rtl/>
+              </w:rPr>
+              <w:t>בזכרון</w:t>
+            </w:r>
+            <w:proofErr w:type="spellEnd"/>
+            <w:r>
+              <w:rPr>
+                <w:rFonts w:asciiTheme="minorHAnsi" w:eastAsiaTheme="minorHAnsi" w:hAnsiTheme="minorHAnsi" w:cstheme="minorBidi" w:hint="cs"/>
+                <w:szCs w:val="22"/>
+                <w:rtl/>
+              </w:rPr>
+              <w:t xml:space="preserve"> המכשיר וישלחו בהזדמנות </w:t>
             </w:r>
             <w:r>
               <w:rPr>
@@ -8384,7 +9014,25 @@
                 <w:szCs w:val="22"/>
                 <w:rtl/>
               </w:rPr>
-              <w:t xml:space="preserve">במהלך חיי הפרויקט רמת האבטחת מידע של המוצר חייבת לרצות את הלקוח כגוף ארגוני </w:t>
+              <w:t xml:space="preserve">במהלך חיי הפרויקט רמת </w:t>
+            </w:r>
+            <w:proofErr w:type="spellStart"/>
+            <w:r>
+              <w:rPr>
+                <w:rFonts w:asciiTheme="minorHAnsi" w:eastAsiaTheme="minorHAnsi" w:hAnsiTheme="minorHAnsi" w:cstheme="minorBidi" w:hint="cs"/>
+                <w:szCs w:val="22"/>
+                <w:rtl/>
+              </w:rPr>
+              <w:t>האבטחת</w:t>
+            </w:r>
+            <w:proofErr w:type="spellEnd"/>
+            <w:r>
+              <w:rPr>
+                <w:rFonts w:asciiTheme="minorHAnsi" w:eastAsiaTheme="minorHAnsi" w:hAnsiTheme="minorHAnsi" w:cstheme="minorBidi" w:hint="cs"/>
+                <w:szCs w:val="22"/>
+                <w:rtl/>
+              </w:rPr>
+              <w:t xml:space="preserve"> מידע של המוצר חייבת לרצות את הלקוח כגוף ארגוני </w:t>
             </w:r>
             <w:r>
               <w:rPr>
@@ -8477,7 +9125,7 @@
             <w:noProof/>
             <w:rtl/>
           </w:rPr>
-          <w:t>12</w:t>
+          <w:t>2</w:t>
         </w:r>
         <w:r>
           <w:rPr>
@@ -9992,10 +10640,19 @@
     <w:autoRedefine/>
     <w:uiPriority w:val="39"/>
     <w:unhideWhenUsed/>
-    <w:rsid w:val="00F034A1"/>
+    <w:rsid w:val="00FA6EBD"/>
     <w:pPr>
+      <w:tabs>
+        <w:tab w:val="left" w:pos="880"/>
+        <w:tab w:val="right" w:leader="dot" w:pos="8495"/>
+      </w:tabs>
       <w:spacing w:after="100"/>
+      <w:jc w:val="left"/>
     </w:pPr>
+    <w:rPr>
+      <w:b/>
+      <w:bCs/>
+    </w:rPr>
   </w:style>
   <w:style w:type="paragraph" w:styleId="TOC2">
     <w:name w:val="toc 2"/>
@@ -10010,7 +10667,620 @@
       <w:ind w:left="220"/>
     </w:pPr>
   </w:style>
+  <w:style w:type="paragraph" w:styleId="TOC3">
+    <w:name w:val="toc 3"/>
+    <w:basedOn w:val="Normal"/>
+    <w:next w:val="Normal"/>
+    <w:autoRedefine/>
+    <w:uiPriority w:val="39"/>
+    <w:unhideWhenUsed/>
+    <w:rsid w:val="00FA6EBD"/>
+    <w:pPr>
+      <w:spacing w:after="100" w:line="259" w:lineRule="auto"/>
+      <w:ind w:left="440"/>
+      <w:jc w:val="left"/>
+    </w:pPr>
+    <w:rPr>
+      <w:rFonts w:asciiTheme="minorHAnsi" w:eastAsiaTheme="minorEastAsia" w:hAnsiTheme="minorHAnsi" w:cs="Times New Roman"/>
+      <w:rtl/>
+      <w:cs/>
+    </w:rPr>
+  </w:style>
 </w:styles>
+</file>
+
+<file path=word/glossary/document.xml><?xml version="1.0" encoding="utf-8"?>
+<w:glossaryDocument xmlns:wpc="http://schemas.microsoft.com/office/word/2010/wordprocessingCanvas" xmlns:cx="http://schemas.microsoft.com/office/drawing/2014/chartex" xmlns:cx1="http://schemas.microsoft.com/office/drawing/2015/9/8/chartex" xmlns:cx2="http://schemas.microsoft.com/office/drawing/2015/10/21/chartex" xmlns:cx3="http://schemas.microsoft.com/office/drawing/2016/5/9/chartex" xmlns:cx4="http://schemas.microsoft.com/office/drawing/2016/5/10/chartex" xmlns:cx5="http://schemas.microsoft.com/office/drawing/2016/5/11/chartex" xmlns:cx6="http://schemas.microsoft.com/office/drawing/2016/5/12/chartex" xmlns:cx7="http://schemas.microsoft.com/office/drawing/2016/5/13/chartex" xmlns:cx8="http://schemas.microsoft.com/office/drawing/2016/5/14/chartex" xmlns:mc="http://schemas.openxmlformats.org/markup-compatibility/2006" xmlns:aink="http://schemas.microsoft.com/office/drawing/2016/ink" xmlns:am3d="http://schemas.microsoft.com/office/drawing/2017/model3d" xmlns:o="urn:schemas-microsoft-com:office:office" xmlns:r="http://schemas.openxmlformats.org/officeDocument/2006/relationships" xmlns:m="http://schemas.openxmlformats.org/officeDocument/2006/math" xmlns:v="urn:schemas-microsoft-com:vml" xmlns:wp14="http://schemas.microsoft.com/office/word/2010/wordprocessingDrawing" xmlns:wp="http://schemas.openxmlformats.org/drawingml/2006/wordprocessingDrawing" xmlns:w10="urn:schemas-microsoft-com:office:word" xmlns:w="http://schemas.openxmlformats.org/wordprocessingml/2006/main" xmlns:w14="http://schemas.microsoft.com/office/word/2010/wordml" xmlns:w15="http://schemas.microsoft.com/office/word/2012/wordml" xmlns:w16cid="http://schemas.microsoft.com/office/word/2016/wordml/cid" xmlns:w16se="http://schemas.microsoft.com/office/word/2015/wordml/symex" xmlns:wpg="http://schemas.microsoft.com/office/word/2010/wordprocessingGroup" xmlns:wpi="http://schemas.microsoft.com/office/word/2010/wordprocessingInk" xmlns:wne="http://schemas.microsoft.com/office/word/2006/wordml" xmlns:wps="http://schemas.microsoft.com/office/word/2010/wordprocessingShape" mc:Ignorable="w14 w15 w16se w16cid wp14"/>
+</file>
+
+<file path=word/glossary/fontTable.xml><?xml version="1.0" encoding="utf-8"?>
+<w:fonts xmlns:mc="http://schemas.openxmlformats.org/markup-compatibility/2006" xmlns:r="http://schemas.openxmlformats.org/officeDocument/2006/relationships" xmlns:w="http://schemas.openxmlformats.org/wordprocessingml/2006/main" xmlns:w14="http://schemas.microsoft.com/office/word/2010/wordml" xmlns:w15="http://schemas.microsoft.com/office/word/2012/wordml" xmlns:w16cid="http://schemas.microsoft.com/office/word/2016/wordml/cid" xmlns:w16se="http://schemas.microsoft.com/office/word/2015/wordml/symex" mc:Ignorable="w14 w15 w16se w16cid">
+  <w:font w:name="Times New Roman">
+    <w:panose1 w:val="02020603050405020304"/>
+    <w:charset w:val="00"/>
+    <w:family w:val="roman"/>
+    <w:pitch w:val="variable"/>
+    <w:sig w:usb0="E0002AFF" w:usb1="C0007843" w:usb2="00000009" w:usb3="00000000" w:csb0="000001FF" w:csb1="00000000"/>
+  </w:font>
+  <w:font w:name="Arial">
+    <w:panose1 w:val="020B0604020202020204"/>
+    <w:charset w:val="00"/>
+    <w:family w:val="swiss"/>
+    <w:pitch w:val="variable"/>
+    <w:sig w:usb0="E0002AFF" w:usb1="C0007843" w:usb2="00000009" w:usb3="00000000" w:csb0="000001FF" w:csb1="00000000"/>
+  </w:font>
+  <w:font w:name="Courier New">
+    <w:panose1 w:val="02070309020205020404"/>
+    <w:charset w:val="00"/>
+    <w:family w:val="modern"/>
+    <w:pitch w:val="fixed"/>
+    <w:sig w:usb0="E0002EFF" w:usb1="C0007843" w:usb2="00000009" w:usb3="00000000" w:csb0="000001FF" w:csb1="00000000"/>
+  </w:font>
+  <w:font w:name="Wingdings">
+    <w:panose1 w:val="05000000000000000000"/>
+    <w:charset w:val="02"/>
+    <w:family w:val="auto"/>
+    <w:pitch w:val="variable"/>
+    <w:sig w:usb0="00000000" w:usb1="10000000" w:usb2="00000000" w:usb3="00000000" w:csb0="80000000" w:csb1="00000000"/>
+  </w:font>
+  <w:font w:name="Symbol">
+    <w:panose1 w:val="05050102010706020507"/>
+    <w:charset w:val="02"/>
+    <w:family w:val="roman"/>
+    <w:pitch w:val="variable"/>
+    <w:sig w:usb0="00000000" w:usb1="10000000" w:usb2="00000000" w:usb3="00000000" w:csb0="80000000" w:csb1="00000000"/>
+  </w:font>
+  <w:font w:name="Calibri">
+    <w:panose1 w:val="020F0502020204030204"/>
+    <w:charset w:val="00"/>
+    <w:family w:val="swiss"/>
+    <w:pitch w:val="variable"/>
+    <w:sig w:usb0="E0002AFF" w:usb1="4000ACFF" w:usb2="00000001" w:usb3="00000000" w:csb0="000001FF" w:csb1="00000000"/>
+  </w:font>
+  <w:font w:name="Calibri Light">
+    <w:panose1 w:val="020F0302020204030204"/>
+    <w:charset w:val="00"/>
+    <w:family w:val="swiss"/>
+    <w:pitch w:val="variable"/>
+    <w:sig w:usb0="A0002AEF" w:usb1="4000207B" w:usb2="00000000" w:usb3="00000000" w:csb0="000001FF" w:csb1="00000000"/>
+  </w:font>
+  <w:font w:name="Tahoma">
+    <w:panose1 w:val="020B0604030504040204"/>
+    <w:charset w:val="00"/>
+    <w:family w:val="swiss"/>
+    <w:pitch w:val="variable"/>
+    <w:sig w:usb0="E1002EFF" w:usb1="C000605B" w:usb2="00000029" w:usb3="00000000" w:csb0="000101FF" w:csb1="00000000"/>
+  </w:font>
+  <w:font w:name="Liberation Sans">
+    <w:altName w:val="Arial"/>
+    <w:charset w:val="00"/>
+    <w:family w:val="swiss"/>
+    <w:pitch w:val="variable"/>
+  </w:font>
+  <w:font w:name="Droid Sans Fallback">
+    <w:charset w:val="00"/>
+    <w:family w:val="auto"/>
+    <w:pitch w:val="variable"/>
+  </w:font>
+  <w:font w:name="DejaVu Sans">
+    <w:altName w:val="Verdana"/>
+    <w:charset w:val="00"/>
+    <w:family w:val="auto"/>
+    <w:pitch w:val="variable"/>
+  </w:font>
+  <w:font w:name="David">
+    <w:panose1 w:val="020E0502060401010101"/>
+    <w:charset w:val="00"/>
+    <w:family w:val="swiss"/>
+    <w:pitch w:val="variable"/>
+    <w:sig w:usb0="00000803" w:usb1="00000000" w:usb2="00000000" w:usb3="00000000" w:csb0="00000021" w:csb1="00000000"/>
+  </w:font>
+  <w:font w:name="Liberation Mono">
+    <w:altName w:val="Calibri"/>
+    <w:charset w:val="00"/>
+    <w:family w:val="modern"/>
+    <w:pitch w:val="fixed"/>
+  </w:font>
+</w:fonts>
+</file>
+
+<file path=word/glossary/settings.xml><?xml version="1.0" encoding="utf-8"?>
+<w:settings xmlns:mc="http://schemas.openxmlformats.org/markup-compatibility/2006" xmlns:o="urn:schemas-microsoft-com:office:office" xmlns:r="http://schemas.openxmlformats.org/officeDocument/2006/relationships" xmlns:m="http://schemas.openxmlformats.org/officeDocument/2006/math" xmlns:v="urn:schemas-microsoft-com:vml" xmlns:w10="urn:schemas-microsoft-com:office:word" xmlns:w="http://schemas.openxmlformats.org/wordprocessingml/2006/main" xmlns:w14="http://schemas.microsoft.com/office/word/2010/wordml" xmlns:w15="http://schemas.microsoft.com/office/word/2012/wordml" xmlns:w16cid="http://schemas.microsoft.com/office/word/2016/wordml/cid" xmlns:w16se="http://schemas.microsoft.com/office/word/2015/wordml/symex" xmlns:sl="http://schemas.openxmlformats.org/schemaLibrary/2006/main" mc:Ignorable="w14 w15 w16se w16cid">
+  <w:view w:val="normal"/>
+  <w:defaultTabStop w:val="720"/>
+  <w:characterSpacingControl w:val="doNotCompress"/>
+  <w:compat>
+    <w:useFELayout/>
+    <w:compatSetting w:name="compatibilityMode" w:uri="http://schemas.microsoft.com/office/word" w:val="15"/>
+    <w:compatSetting w:name="overrideTableStyleFontSizeAndJustification" w:uri="http://schemas.microsoft.com/office/word" w:val="1"/>
+    <w:compatSetting w:name="enableOpenTypeFeatures" w:uri="http://schemas.microsoft.com/office/word" w:val="1"/>
+    <w:compatSetting w:name="doNotFlipMirrorIndents" w:uri="http://schemas.microsoft.com/office/word" w:val="1"/>
+    <w:compatSetting w:name="differentiateMultirowTableHeaders" w:uri="http://schemas.microsoft.com/office/word" w:val="1"/>
+    <w:compatSetting w:name="useWord2013TrackBottomHyphenation" w:uri="http://schemas.microsoft.com/office/word" w:val="0"/>
+  </w:compat>
+  <w:rsids>
+    <w:rsidRoot w:val="00A122FF"/>
+    <w:rsid w:val="00A122FF"/>
+    <w:rsid w:val="00B01225"/>
+  </w:rsids>
+  <m:mathPr>
+    <m:mathFont m:val="Cambria Math"/>
+    <m:brkBin m:val="before"/>
+    <m:brkBinSub m:val="--"/>
+    <m:smallFrac m:val="0"/>
+    <m:dispDef/>
+    <m:lMargin m:val="0"/>
+    <m:rMargin m:val="0"/>
+    <m:defJc m:val="centerGroup"/>
+    <m:wrapIndent m:val="1440"/>
+    <m:intLim m:val="subSup"/>
+    <m:naryLim m:val="undOvr"/>
+  </m:mathPr>
+  <w:themeFontLang w:val="en-US" w:bidi="he-IL"/>
+  <w:clrSchemeMapping w:bg1="light1" w:t1="dark1" w:bg2="light2" w:t2="dark2" w:accent1="accent1" w:accent2="accent2" w:accent3="accent3" w:accent4="accent4" w:accent5="accent5" w:accent6="accent6" w:hyperlink="hyperlink" w:followedHyperlink="followedHyperlink"/>
+  <w:decimalSymbol w:val="."/>
+  <w:listSeparator w:val=","/>
+  <w15:chartTrackingRefBased/>
+</w:settings>
+</file>
+
+<file path=word/glossary/styles.xml><?xml version="1.0" encoding="utf-8"?>
+<w:styles xmlns:mc="http://schemas.openxmlformats.org/markup-compatibility/2006" xmlns:r="http://schemas.openxmlformats.org/officeDocument/2006/relationships" xmlns:w="http://schemas.openxmlformats.org/wordprocessingml/2006/main" xmlns:w14="http://schemas.microsoft.com/office/word/2010/wordml" xmlns:w15="http://schemas.microsoft.com/office/word/2012/wordml" xmlns:w16cid="http://schemas.microsoft.com/office/word/2016/wordml/cid" xmlns:w16se="http://schemas.microsoft.com/office/word/2015/wordml/symex" mc:Ignorable="w14 w15 w16se w16cid">
+  <w:docDefaults>
+    <w:rPrDefault>
+      <w:rPr>
+        <w:rFonts w:asciiTheme="minorHAnsi" w:eastAsiaTheme="minorEastAsia" w:hAnsiTheme="minorHAnsi" w:cstheme="minorBidi"/>
+        <w:sz w:val="22"/>
+        <w:szCs w:val="22"/>
+        <w:lang w:val="en-US" w:eastAsia="en-US" w:bidi="he-IL"/>
+      </w:rPr>
+    </w:rPrDefault>
+    <w:pPrDefault>
+      <w:pPr>
+        <w:spacing w:after="160" w:line="259" w:lineRule="auto"/>
+      </w:pPr>
+    </w:pPrDefault>
+  </w:docDefaults>
+  <w:latentStyles w:defLockedState="0" w:defUIPriority="99" w:defSemiHidden="0" w:defUnhideWhenUsed="0" w:defQFormat="0" w:count="375">
+    <w:lsdException w:name="Normal" w:uiPriority="0" w:qFormat="1"/>
+    <w:lsdException w:name="heading 1" w:uiPriority="9" w:qFormat="1"/>
+    <w:lsdException w:name="heading 2" w:semiHidden="1" w:uiPriority="9" w:unhideWhenUsed="1" w:qFormat="1"/>
+    <w:lsdException w:name="heading 3" w:semiHidden="1" w:uiPriority="9" w:unhideWhenUsed="1" w:qFormat="1"/>
+    <w:lsdException w:name="heading 4" w:semiHidden="1" w:uiPriority="9" w:unhideWhenUsed="1" w:qFormat="1"/>
+    <w:lsdException w:name="heading 5" w:semiHidden="1" w:uiPriority="9" w:unhideWhenUsed="1" w:qFormat="1"/>
+    <w:lsdException w:name="heading 6" w:semiHidden="1" w:uiPriority="9" w:unhideWhenUsed="1" w:qFormat="1"/>
+    <w:lsdException w:name="heading 7" w:semiHidden="1" w:uiPriority="9" w:unhideWhenUsed="1" w:qFormat="1"/>
+    <w:lsdException w:name="heading 8" w:semiHidden="1" w:uiPriority="9" w:unhideWhenUsed="1" w:qFormat="1"/>
+    <w:lsdException w:name="heading 9" w:semiHidden="1" w:uiPriority="9" w:unhideWhenUsed="1" w:qFormat="1"/>
+    <w:lsdException w:name="index 1" w:semiHidden="1" w:unhideWhenUsed="1"/>
+    <w:lsdException w:name="index 2" w:semiHidden="1" w:unhideWhenUsed="1"/>
+    <w:lsdException w:name="index 3" w:semiHidden="1" w:unhideWhenUsed="1"/>
+    <w:lsdException w:name="index 4" w:semiHidden="1" w:unhideWhenUsed="1"/>
+    <w:lsdException w:name="index 5" w:semiHidden="1" w:unhideWhenUsed="1"/>
+    <w:lsdException w:name="index 6" w:semiHidden="1" w:unhideWhenUsed="1"/>
+    <w:lsdException w:name="index 7" w:semiHidden="1" w:unhideWhenUsed="1"/>
+    <w:lsdException w:name="index 8" w:semiHidden="1" w:unhideWhenUsed="1"/>
+    <w:lsdException w:name="index 9" w:semiHidden="1" w:unhideWhenUsed="1"/>
+    <w:lsdException w:name="toc 1" w:semiHidden="1" w:uiPriority="39" w:unhideWhenUsed="1"/>
+    <w:lsdException w:name="toc 2" w:semiHidden="1" w:uiPriority="39" w:unhideWhenUsed="1"/>
+    <w:lsdException w:name="toc 3" w:semiHidden="1" w:uiPriority="39" w:unhideWhenUsed="1"/>
+    <w:lsdException w:name="toc 4" w:semiHidden="1" w:uiPriority="39" w:unhideWhenUsed="1"/>
+    <w:lsdException w:name="toc 5" w:semiHidden="1" w:uiPriority="39" w:unhideWhenUsed="1"/>
+    <w:lsdException w:name="toc 6" w:semiHidden="1" w:uiPriority="39" w:unhideWhenUsed="1"/>
+    <w:lsdException w:name="toc 7" w:semiHidden="1" w:uiPriority="39" w:unhideWhenUsed="1"/>
+    <w:lsdException w:name="toc 8" w:semiHidden="1" w:uiPriority="39" w:unhideWhenUsed="1"/>
+    <w:lsdException w:name="toc 9" w:semiHidden="1" w:uiPriority="39" w:unhideWhenUsed="1"/>
+    <w:lsdException w:name="Normal Indent" w:semiHidden="1" w:unhideWhenUsed="1"/>
+    <w:lsdException w:name="footnote text" w:semiHidden="1" w:unhideWhenUsed="1"/>
+    <w:lsdException w:name="annotation text" w:semiHidden="1" w:unhideWhenUsed="1"/>
+    <w:lsdException w:name="header" w:semiHidden="1" w:unhideWhenUsed="1"/>
+    <w:lsdException w:name="footer" w:semiHidden="1" w:unhideWhenUsed="1"/>
+    <w:lsdException w:name="index heading" w:semiHidden="1" w:unhideWhenUsed="1"/>
+    <w:lsdException w:name="caption" w:semiHidden="1" w:uiPriority="35" w:unhideWhenUsed="1" w:qFormat="1"/>
+    <w:lsdException w:name="table of figures" w:semiHidden="1" w:unhideWhenUsed="1"/>
+    <w:lsdException w:name="envelope address" w:semiHidden="1" w:unhideWhenUsed="1"/>
+    <w:lsdException w:name="envelope return" w:semiHidden="1" w:unhideWhenUsed="1"/>
+    <w:lsdException w:name="footnote reference" w:semiHidden="1" w:unhideWhenUsed="1"/>
+    <w:lsdException w:name="annotation reference" w:semiHidden="1" w:unhideWhenUsed="1"/>
+    <w:lsdException w:name="line number" w:semiHidden="1" w:unhideWhenUsed="1"/>
+    <w:lsdException w:name="page number" w:semiHidden="1" w:unhideWhenUsed="1"/>
+    <w:lsdException w:name="endnote reference" w:semiHidden="1" w:unhideWhenUsed="1"/>
+    <w:lsdException w:name="endnote text" w:semiHidden="1" w:unhideWhenUsed="1"/>
+    <w:lsdException w:name="table of authorities" w:semiHidden="1" w:unhideWhenUsed="1"/>
+    <w:lsdException w:name="macro" w:semiHidden="1" w:unhideWhenUsed="1"/>
+    <w:lsdException w:name="toa heading" w:semiHidden="1" w:unhideWhenUsed="1"/>
+    <w:lsdException w:name="List" w:semiHidden="1" w:unhideWhenUsed="1"/>
+    <w:lsdException w:name="List Bullet" w:semiHidden="1" w:unhideWhenUsed="1"/>
+    <w:lsdException w:name="List Number" w:semiHidden="1" w:unhideWhenUsed="1"/>
+    <w:lsdException w:name="List 2" w:semiHidden="1" w:unhideWhenUsed="1"/>
+    <w:lsdException w:name="List 3" w:semiHidden="1" w:unhideWhenUsed="1"/>
+    <w:lsdException w:name="List 4" w:semiHidden="1" w:unhideWhenUsed="1"/>
+    <w:lsdException w:name="List 5" w:semiHidden="1" w:unhideWhenUsed="1"/>
+    <w:lsdException w:name="List Bullet 2" w:semiHidden="1" w:unhideWhenUsed="1"/>
+    <w:lsdException w:name="List Bullet 3" w:semiHidden="1" w:unhideWhenUsed="1"/>
+    <w:lsdException w:name="List Bullet 4" w:semiHidden="1" w:unhideWhenUsed="1"/>
+    <w:lsdException w:name="List Bullet 5" w:semiHidden="1" w:unhideWhenUsed="1"/>
+    <w:lsdException w:name="List Number 2" w:semiHidden="1" w:unhideWhenUsed="1"/>
+    <w:lsdException w:name="List Number 3" w:semiHidden="1" w:unhideWhenUsed="1"/>
+    <w:lsdException w:name="List Number 4" w:semiHidden="1" w:unhideWhenUsed="1"/>
+    <w:lsdException w:name="List Number 5" w:semiHidden="1" w:unhideWhenUsed="1"/>
+    <w:lsdException w:name="Title" w:uiPriority="10" w:qFormat="1"/>
+    <w:lsdException w:name="Closing" w:semiHidden="1" w:unhideWhenUsed="1"/>
+    <w:lsdException w:name="Signature" w:semiHidden="1" w:unhideWhenUsed="1"/>
+    <w:lsdException w:name="Default Paragraph Font" w:semiHidden="1" w:uiPriority="1" w:unhideWhenUsed="1"/>
+    <w:lsdException w:name="Body Text" w:semiHidden="1" w:unhideWhenUsed="1"/>
+    <w:lsdException w:name="Body Text Indent" w:semiHidden="1" w:unhideWhenUsed="1"/>
+    <w:lsdException w:name="List Continue" w:semiHidden="1" w:unhideWhenUsed="1"/>
+    <w:lsdException w:name="List Continue 2" w:semiHidden="1" w:unhideWhenUsed="1"/>
+    <w:lsdException w:name="List Continue 3" w:semiHidden="1" w:unhideWhenUsed="1"/>
+    <w:lsdException w:name="List Continue 4" w:semiHidden="1" w:unhideWhenUsed="1"/>
+    <w:lsdException w:name="List Continue 5" w:semiHidden="1" w:unhideWhenUsed="1"/>
+    <w:lsdException w:name="Message Header" w:semiHidden="1" w:unhideWhenUsed="1"/>
+    <w:lsdException w:name="Subtitle" w:uiPriority="11" w:qFormat="1"/>
+    <w:lsdException w:name="Salutation" w:semiHidden="1" w:unhideWhenUsed="1"/>
+    <w:lsdException w:name="Date" w:semiHidden="1" w:unhideWhenUsed="1"/>
+    <w:lsdException w:name="Body Text First Indent" w:semiHidden="1" w:unhideWhenUsed="1"/>
+    <w:lsdException w:name="Body Text First Indent 2" w:semiHidden="1" w:unhideWhenUsed="1"/>
+    <w:lsdException w:name="Note Heading" w:semiHidden="1" w:unhideWhenUsed="1"/>
+    <w:lsdException w:name="Body Text 2" w:semiHidden="1" w:unhideWhenUsed="1"/>
+    <w:lsdException w:name="Body Text 3" w:semiHidden="1" w:unhideWhenUsed="1"/>
+    <w:lsdException w:name="Body Text Indent 2" w:semiHidden="1" w:unhideWhenUsed="1"/>
+    <w:lsdException w:name="Body Text Indent 3" w:semiHidden="1" w:unhideWhenUsed="1"/>
+    <w:lsdException w:name="Block Text" w:semiHidden="1" w:unhideWhenUsed="1"/>
+    <w:lsdException w:name="Hyperlink" w:semiHidden="1" w:unhideWhenUsed="1"/>
+    <w:lsdException w:name="FollowedHyperlink" w:semiHidden="1" w:unhideWhenUsed="1"/>
+    <w:lsdException w:name="Strong" w:uiPriority="22" w:qFormat="1"/>
+    <w:lsdException w:name="Emphasis" w:uiPriority="20" w:qFormat="1"/>
+    <w:lsdException w:name="Document Map" w:semiHidden="1" w:unhideWhenUsed="1"/>
+    <w:lsdException w:name="Plain Text" w:semiHidden="1" w:unhideWhenUsed="1"/>
+    <w:lsdException w:name="E-mail Signature" w:semiHidden="1" w:unhideWhenUsed="1"/>
+    <w:lsdException w:name="HTML Top of Form" w:semiHidden="1" w:unhideWhenUsed="1"/>
+    <w:lsdException w:name="HTML Bottom of Form" w:semiHidden="1" w:unhideWhenUsed="1"/>
+    <w:lsdException w:name="Normal (Web)" w:semiHidden="1" w:unhideWhenUsed="1"/>
+    <w:lsdException w:name="HTML Acronym" w:semiHidden="1" w:unhideWhenUsed="1"/>
+    <w:lsdException w:name="HTML Address" w:semiHidden="1" w:unhideWhenUsed="1"/>
+    <w:lsdException w:name="HTML Cite" w:semiHidden="1" w:unhideWhenUsed="1"/>
+    <w:lsdException w:name="HTML Code" w:semiHidden="1" w:unhideWhenUsed="1"/>
+    <w:lsdException w:name="HTML Definition" w:semiHidden="1" w:unhideWhenUsed="1"/>
+    <w:lsdException w:name="HTML Keyboard" w:semiHidden="1" w:unhideWhenUsed="1"/>
+    <w:lsdException w:name="HTML Preformatted" w:semiHidden="1" w:unhideWhenUsed="1"/>
+    <w:lsdException w:name="HTML Sample" w:semiHidden="1" w:unhideWhenUsed="1"/>
+    <w:lsdException w:name="HTML Typewriter" w:semiHidden="1" w:unhideWhenUsed="1"/>
+    <w:lsdException w:name="HTML Variable" w:semiHidden="1" w:unhideWhenUsed="1"/>
+    <w:lsdException w:name="Normal Table" w:semiHidden="1" w:unhideWhenUsed="1"/>
+    <w:lsdException w:name="annotation subject" w:semiHidden="1" w:unhideWhenUsed="1"/>
+    <w:lsdException w:name="No List" w:semiHidden="1" w:unhideWhenUsed="1"/>
+    <w:lsdException w:name="Outline List 1" w:semiHidden="1" w:unhideWhenUsed="1"/>
+    <w:lsdException w:name="Outline List 2" w:semiHidden="1" w:unhideWhenUsed="1"/>
+    <w:lsdException w:name="Outline List 3" w:semiHidden="1" w:unhideWhenUsed="1"/>
+    <w:lsdException w:name="Table Simple 1" w:semiHidden="1" w:unhideWhenUsed="1"/>
+    <w:lsdException w:name="Table Simple 2" w:semiHidden="1" w:unhideWhenUsed="1"/>
+    <w:lsdException w:name="Table Simple 3" w:semiHidden="1" w:unhideWhenUsed="1"/>
+    <w:lsdException w:name="Table Classic 1" w:semiHidden="1" w:unhideWhenUsed="1"/>
+    <w:lsdException w:name="Table Classic 2" w:semiHidden="1" w:unhideWhenUsed="1"/>
+    <w:lsdException w:name="Table Classic 3" w:semiHidden="1" w:unhideWhenUsed="1"/>
+    <w:lsdException w:name="Table Classic 4" w:semiHidden="1" w:unhideWhenUsed="1"/>
+    <w:lsdException w:name="Table Colorful 1" w:semiHidden="1" w:unhideWhenUsed="1"/>
+    <w:lsdException w:name="Table Colorful 2" w:semiHidden="1" w:unhideWhenUsed="1"/>
+    <w:lsdException w:name="Table Colorful 3" w:semiHidden="1" w:unhideWhenUsed="1"/>
+    <w:lsdException w:name="Table Columns 1" w:semiHidden="1" w:unhideWhenUsed="1"/>
+    <w:lsdException w:name="Table Columns 2" w:semiHidden="1" w:unhideWhenUsed="1"/>
+    <w:lsdException w:name="Table Columns 3" w:semiHidden="1" w:unhideWhenUsed="1"/>
+    <w:lsdException w:name="Table Columns 4" w:semiHidden="1" w:unhideWhenUsed="1"/>
+    <w:lsdException w:name="Table Columns 5" w:semiHidden="1" w:unhideWhenUsed="1"/>
+    <w:lsdException w:name="Table Grid 1" w:semiHidden="1" w:unhideWhenUsed="1"/>
+    <w:lsdException w:name="Table Grid 2" w:semiHidden="1" w:unhideWhenUsed="1"/>
+    <w:lsdException w:name="Table Grid 3" w:semiHidden="1" w:unhideWhenUsed="1"/>
+    <w:lsdException w:name="Table Grid 4" w:semiHidden="1" w:unhideWhenUsed="1"/>
+    <w:lsdException w:name="Table Grid 5" w:semiHidden="1" w:unhideWhenUsed="1"/>
+    <w:lsdException w:name="Table Grid 6" w:semiHidden="1" w:unhideWhenUsed="1"/>
+    <w:lsdException w:name="Table Grid 7" w:semiHidden="1" w:unhideWhenUsed="1"/>
+    <w:lsdException w:name="Table Grid 8" w:semiHidden="1" w:unhideWhenUsed="1"/>
+    <w:lsdException w:name="Table List 1" w:semiHidden="1" w:unhideWhenUsed="1"/>
+    <w:lsdException w:name="Table List 2" w:semiHidden="1" w:unhideWhenUsed="1"/>
+    <w:lsdException w:name="Table List 3" w:semiHidden="1" w:unhideWhenUsed="1"/>
+    <w:lsdException w:name="Table List 4" w:semiHidden="1" w:unhideWhenUsed="1"/>
+    <w:lsdException w:name="Table List 5" w:semiHidden="1" w:unhideWhenUsed="1"/>
+    <w:lsdException w:name="Table List 6" w:semiHidden="1" w:unhideWhenUsed="1"/>
+    <w:lsdException w:name="Table List 7" w:semiHidden="1" w:unhideWhenUsed="1"/>
+    <w:lsdException w:name="Table List 8" w:semiHidden="1" w:unhideWhenUsed="1"/>
+    <w:lsdException w:name="Table 3D effects 1" w:semiHidden="1" w:unhideWhenUsed="1"/>
+    <w:lsdException w:name="Table 3D effects 2" w:semiHidden="1" w:unhideWhenUsed="1"/>
+    <w:lsdException w:name="Table 3D effects 3" w:semiHidden="1" w:unhideWhenUsed="1"/>
+    <w:lsdException w:name="Table Contemporary" w:semiHidden="1" w:unhideWhenUsed="1"/>
+    <w:lsdException w:name="Table Elegant" w:semiHidden="1" w:unhideWhenUsed="1"/>
+    <w:lsdException w:name="Table Professional" w:semiHidden="1" w:unhideWhenUsed="1"/>
+    <w:lsdException w:name="Table Subtle 1" w:semiHidden="1" w:unhideWhenUsed="1"/>
+    <w:lsdException w:name="Table Subtle 2" w:semiHidden="1" w:unhideWhenUsed="1"/>
+    <w:lsdException w:name="Table Web 1" w:semiHidden="1" w:unhideWhenUsed="1"/>
+    <w:lsdException w:name="Table Web 2" w:semiHidden="1" w:unhideWhenUsed="1"/>
+    <w:lsdException w:name="Table Web 3" w:semiHidden="1" w:unhideWhenUsed="1"/>
+    <w:lsdException w:name="Balloon Text" w:semiHidden="1" w:unhideWhenUsed="1"/>
+    <w:lsdException w:name="Table Grid" w:uiPriority="39"/>
+    <w:lsdException w:name="Table Theme" w:semiHidden="1" w:unhideWhenUsed="1"/>
+    <w:lsdException w:name="Placeholder Text" w:semiHidden="1"/>
+    <w:lsdException w:name="No Spacing" w:uiPriority="1" w:qFormat="1"/>
+    <w:lsdException w:name="Light Shading" w:uiPriority="60"/>
+    <w:lsdException w:name="Light List" w:uiPriority="61"/>
+    <w:lsdException w:name="Light Grid" w:uiPriority="62"/>
+    <w:lsdException w:name="Medium Shading 1" w:uiPriority="63"/>
+    <w:lsdException w:name="Medium Shading 2" w:uiPriority="64"/>
+    <w:lsdException w:name="Medium List 1" w:uiPriority="65"/>
+    <w:lsdException w:name="Medium List 2" w:uiPriority="66"/>
+    <w:lsdException w:name="Medium Grid 1" w:uiPriority="67"/>
+    <w:lsdException w:name="Medium Grid 2" w:uiPriority="68"/>
+    <w:lsdException w:name="Medium Grid 3" w:uiPriority="69"/>
+    <w:lsdException w:name="Dark List" w:uiPriority="70"/>
+    <w:lsdException w:name="Colorful Shading" w:uiPriority="71"/>
+    <w:lsdException w:name="Colorful List" w:uiPriority="72"/>
+    <w:lsdException w:name="Colorful Grid" w:uiPriority="73"/>
+    <w:lsdException w:name="Light Shading Accent 1" w:uiPriority="60"/>
+    <w:lsdException w:name="Light List Accent 1" w:uiPriority="61"/>
+    <w:lsdException w:name="Light Grid Accent 1" w:uiPriority="62"/>
+    <w:lsdException w:name="Medium Shading 1 Accent 1" w:uiPriority="63"/>
+    <w:lsdException w:name="Medium Shading 2 Accent 1" w:uiPriority="64"/>
+    <w:lsdException w:name="Medium List 1 Accent 1" w:uiPriority="65"/>
+    <w:lsdException w:name="Revision" w:semiHidden="1"/>
+    <w:lsdException w:name="List Paragraph" w:uiPriority="34" w:qFormat="1"/>
+    <w:lsdException w:name="Quote" w:uiPriority="29" w:qFormat="1"/>
+    <w:lsdException w:name="Intense Quote" w:uiPriority="30" w:qFormat="1"/>
+    <w:lsdException w:name="Medium List 2 Accent 1" w:uiPriority="66"/>
+    <w:lsdException w:name="Medium Grid 1 Accent 1" w:uiPriority="67"/>
+    <w:lsdException w:name="Medium Grid 2 Accent 1" w:uiPriority="68"/>
+    <w:lsdException w:name="Medium Grid 3 Accent 1" w:uiPriority="69"/>
+    <w:lsdException w:name="Dark List Accent 1" w:uiPriority="70"/>
+    <w:lsdException w:name="Colorful Shading Accent 1" w:uiPriority="71"/>
+    <w:lsdException w:name="Colorful List Accent 1" w:uiPriority="72"/>
+    <w:lsdException w:name="Colorful Grid Accent 1" w:uiPriority="73"/>
+    <w:lsdException w:name="Light Shading Accent 2" w:uiPriority="60"/>
+    <w:lsdException w:name="Light List Accent 2" w:uiPriority="61"/>
+    <w:lsdException w:name="Light Grid Accent 2" w:uiPriority="62"/>
+    <w:lsdException w:name="Medium Shading 1 Accent 2" w:uiPriority="63"/>
+    <w:lsdException w:name="Medium Shading 2 Accent 2" w:uiPriority="64"/>
+    <w:lsdException w:name="Medium List 1 Accent 2" w:uiPriority="65"/>
+    <w:lsdException w:name="Medium List 2 Accent 2" w:uiPriority="66"/>
+    <w:lsdException w:name="Medium Grid 1 Accent 2" w:uiPriority="67"/>
+    <w:lsdException w:name="Medium Grid 2 Accent 2" w:uiPriority="68"/>
+    <w:lsdException w:name="Medium Grid 3 Accent 2" w:uiPriority="69"/>
+    <w:lsdException w:name="Dark List Accent 2" w:uiPriority="70"/>
+    <w:lsdException w:name="Colorful Shading Accent 2" w:uiPriority="71"/>
+    <w:lsdException w:name="Colorful List Accent 2" w:uiPriority="72"/>
+    <w:lsdException w:name="Colorful Grid Accent 2" w:uiPriority="73"/>
+    <w:lsdException w:name="Light Shading Accent 3" w:uiPriority="60"/>
+    <w:lsdException w:name="Light List Accent 3" w:uiPriority="61"/>
+    <w:lsdException w:name="Light Grid Accent 3" w:uiPriority="62"/>
+    <w:lsdException w:name="Medium Shading 1 Accent 3" w:uiPriority="63"/>
+    <w:lsdException w:name="Medium Shading 2 Accent 3" w:uiPriority="64"/>
+    <w:lsdException w:name="Medium List 1 Accent 3" w:uiPriority="65"/>
+    <w:lsdException w:name="Medium List 2 Accent 3" w:uiPriority="66"/>
+    <w:lsdException w:name="Medium Grid 1 Accent 3" w:uiPriority="67"/>
+    <w:lsdException w:name="Medium Grid 2 Accent 3" w:uiPriority="68"/>
+    <w:lsdException w:name="Medium Grid 3 Accent 3" w:uiPriority="69"/>
+    <w:lsdException w:name="Dark List Accent 3" w:uiPriority="70"/>
+    <w:lsdException w:name="Colorful Shading Accent 3" w:uiPriority="71"/>
+    <w:lsdException w:name="Colorful List Accent 3" w:uiPriority="72"/>
+    <w:lsdException w:name="Colorful Grid Accent 3" w:uiPriority="73"/>
+    <w:lsdException w:name="Light Shading Accent 4" w:uiPriority="60"/>
+    <w:lsdException w:name="Light List Accent 4" w:uiPriority="61"/>
+    <w:lsdException w:name="Light Grid Accent 4" w:uiPriority="62"/>
+    <w:lsdException w:name="Medium Shading 1 Accent 4" w:uiPriority="63"/>
+    <w:lsdException w:name="Medium Shading 2 Accent 4" w:uiPriority="64"/>
+    <w:lsdException w:name="Medium List 1 Accent 4" w:uiPriority="65"/>
+    <w:lsdException w:name="Medium List 2 Accent 4" w:uiPriority="66"/>
+    <w:lsdException w:name="Medium Grid 1 Accent 4" w:uiPriority="67"/>
+    <w:lsdException w:name="Medium Grid 2 Accent 4" w:uiPriority="68"/>
+    <w:lsdException w:name="Medium Grid 3 Accent 4" w:uiPriority="69"/>
+    <w:lsdException w:name="Dark List Accent 4" w:uiPriority="70"/>
+    <w:lsdException w:name="Colorful Shading Accent 4" w:uiPriority="71"/>
+    <w:lsdException w:name="Colorful List Accent 4" w:uiPriority="72"/>
+    <w:lsdException w:name="Colorful Grid Accent 4" w:uiPriority="73"/>
+    <w:lsdException w:name="Light Shading Accent 5" w:uiPriority="60"/>
+    <w:lsdException w:name="Light List Accent 5" w:uiPriority="61"/>
+    <w:lsdException w:name="Light Grid Accent 5" w:uiPriority="62"/>
+    <w:lsdException w:name="Medium Shading 1 Accent 5" w:uiPriority="63"/>
+    <w:lsdException w:name="Medium Shading 2 Accent 5" w:uiPriority="64"/>
+    <w:lsdException w:name="Medium List 1 Accent 5" w:uiPriority="65"/>
+    <w:lsdException w:name="Medium List 2 Accent 5" w:uiPriority="66"/>
+    <w:lsdException w:name="Medium Grid 1 Accent 5" w:uiPriority="67"/>
+    <w:lsdException w:name="Medium Grid 2 Accent 5" w:uiPriority="68"/>
+    <w:lsdException w:name="Medium Grid 3 Accent 5" w:uiPriority="69"/>
+    <w:lsdException w:name="Dark List Accent 5" w:uiPriority="70"/>
+    <w:lsdException w:name="Colorful Shading Accent 5" w:uiPriority="71"/>
+    <w:lsdException w:name="Colorful List Accent 5" w:uiPriority="72"/>
+    <w:lsdException w:name="Colorful Grid Accent 5" w:uiPriority="73"/>
+    <w:lsdException w:name="Light Shading Accent 6" w:uiPriority="60"/>
+    <w:lsdException w:name="Light List Accent 6" w:uiPriority="61"/>
+    <w:lsdException w:name="Light Grid Accent 6" w:uiPriority="62"/>
+    <w:lsdException w:name="Medium Shading 1 Accent 6" w:uiPriority="63"/>
+    <w:lsdException w:name="Medium Shading 2 Accent 6" w:uiPriority="64"/>
+    <w:lsdException w:name="Medium List 1 Accent 6" w:uiPriority="65"/>
+    <w:lsdException w:name="Medium List 2 Accent 6" w:uiPriority="66"/>
+    <w:lsdException w:name="Medium Grid 1 Accent 6" w:uiPriority="67"/>
+    <w:lsdException w:name="Medium Grid 2 Accent 6" w:uiPriority="68"/>
+    <w:lsdException w:name="Medium Grid 3 Accent 6" w:uiPriority="69"/>
+    <w:lsdException w:name="Dark List Accent 6" w:uiPriority="70"/>
+    <w:lsdException w:name="Colorful Shading Accent 6" w:uiPriority="71"/>
+    <w:lsdException w:name="Colorful List Accent 6" w:uiPriority="72"/>
+    <w:lsdException w:name="Colorful Grid Accent 6" w:uiPriority="73"/>
+    <w:lsdException w:name="Subtle Emphasis" w:uiPriority="19" w:qFormat="1"/>
+    <w:lsdException w:name="Intense Emphasis" w:uiPriority="21" w:qFormat="1"/>
+    <w:lsdException w:name="Subtle Reference" w:uiPriority="31" w:qFormat="1"/>
+    <w:lsdException w:name="Intense Reference" w:uiPriority="32" w:qFormat="1"/>
+    <w:lsdException w:name="Book Title" w:uiPriority="33" w:qFormat="1"/>
+    <w:lsdException w:name="Bibliography" w:semiHidden="1" w:uiPriority="37" w:unhideWhenUsed="1"/>
+    <w:lsdException w:name="TOC Heading" w:semiHidden="1" w:uiPriority="39" w:unhideWhenUsed="1" w:qFormat="1"/>
+    <w:lsdException w:name="Plain Table 1" w:uiPriority="41"/>
+    <w:lsdException w:name="Plain Table 2" w:uiPriority="42"/>
+    <w:lsdException w:name="Plain Table 3" w:uiPriority="43"/>
+    <w:lsdException w:name="Plain Table 4" w:uiPriority="44"/>
+    <w:lsdException w:name="Plain Table 5" w:uiPriority="45"/>
+    <w:lsdException w:name="Grid Table Light" w:uiPriority="40"/>
+    <w:lsdException w:name="Grid Table 1 Light" w:uiPriority="46"/>
+    <w:lsdException w:name="Grid Table 2" w:uiPriority="47"/>
+    <w:lsdException w:name="Grid Table 3" w:uiPriority="48"/>
+    <w:lsdException w:name="Grid Table 4" w:uiPriority="49"/>
+    <w:lsdException w:name="Grid Table 5 Dark" w:uiPriority="50"/>
+    <w:lsdException w:name="Grid Table 6 Colorful" w:uiPriority="51"/>
+    <w:lsdException w:name="Grid Table 7 Colorful" w:uiPriority="52"/>
+    <w:lsdException w:name="Grid Table 1 Light Accent 1" w:uiPriority="46"/>
+    <w:lsdException w:name="Grid Table 2 Accent 1" w:uiPriority="47"/>
+    <w:lsdException w:name="Grid Table 3 Accent 1" w:uiPriority="48"/>
+    <w:lsdException w:name="Grid Table 4 Accent 1" w:uiPriority="49"/>
+    <w:lsdException w:name="Grid Table 5 Dark Accent 1" w:uiPriority="50"/>
+    <w:lsdException w:name="Grid Table 6 Colorful Accent 1" w:uiPriority="51"/>
+    <w:lsdException w:name="Grid Table 7 Colorful Accent 1" w:uiPriority="52"/>
+    <w:lsdException w:name="Grid Table 1 Light Accent 2" w:uiPriority="46"/>
+    <w:lsdException w:name="Grid Table 2 Accent 2" w:uiPriority="47"/>
+    <w:lsdException w:name="Grid Table 3 Accent 2" w:uiPriority="48"/>
+    <w:lsdException w:name="Grid Table 4 Accent 2" w:uiPriority="49"/>
+    <w:lsdException w:name="Grid Table 5 Dark Accent 2" w:uiPriority="50"/>
+    <w:lsdException w:name="Grid Table 6 Colorful Accent 2" w:uiPriority="51"/>
+    <w:lsdException w:name="Grid Table 7 Colorful Accent 2" w:uiPriority="52"/>
+    <w:lsdException w:name="Grid Table 1 Light Accent 3" w:uiPriority="46"/>
+    <w:lsdException w:name="Grid Table 2 Accent 3" w:uiPriority="47"/>
+    <w:lsdException w:name="Grid Table 3 Accent 3" w:uiPriority="48"/>
+    <w:lsdException w:name="Grid Table 4 Accent 3" w:uiPriority="49"/>
+    <w:lsdException w:name="Grid Table 5 Dark Accent 3" w:uiPriority="50"/>
+    <w:lsdException w:name="Grid Table 6 Colorful Accent 3" w:uiPriority="51"/>
+    <w:lsdException w:name="Grid Table 7 Colorful Accent 3" w:uiPriority="52"/>
+    <w:lsdException w:name="Grid Table 1 Light Accent 4" w:uiPriority="46"/>
+    <w:lsdException w:name="Grid Table 2 Accent 4" w:uiPriority="47"/>
+    <w:lsdException w:name="Grid Table 3 Accent 4" w:uiPriority="48"/>
+    <w:lsdException w:name="Grid Table 4 Accent 4" w:uiPriority="49"/>
+    <w:lsdException w:name="Grid Table 5 Dark Accent 4" w:uiPriority="50"/>
+    <w:lsdException w:name="Grid Table 6 Colorful Accent 4" w:uiPriority="51"/>
+    <w:lsdException w:name="Grid Table 7 Colorful Accent 4" w:uiPriority="52"/>
+    <w:lsdException w:name="Grid Table 1 Light Accent 5" w:uiPriority="46"/>
+    <w:lsdException w:name="Grid Table 2 Accent 5" w:uiPriority="47"/>
+    <w:lsdException w:name="Grid Table 3 Accent 5" w:uiPriority="48"/>
+    <w:lsdException w:name="Grid Table 4 Accent 5" w:uiPriority="49"/>
+    <w:lsdException w:name="Grid Table 5 Dark Accent 5" w:uiPriority="50"/>
+    <w:lsdException w:name="Grid Table 6 Colorful Accent 5" w:uiPriority="51"/>
+    <w:lsdException w:name="Grid Table 7 Colorful Accent 5" w:uiPriority="52"/>
+    <w:lsdException w:name="Grid Table 1 Light Accent 6" w:uiPriority="46"/>
+    <w:lsdException w:name="Grid Table 2 Accent 6" w:uiPriority="47"/>
+    <w:lsdException w:name="Grid Table 3 Accent 6" w:uiPriority="48"/>
+    <w:lsdException w:name="Grid Table 4 Accent 6" w:uiPriority="49"/>
+    <w:lsdException w:name="Grid Table 5 Dark Accent 6" w:uiPriority="50"/>
+    <w:lsdException w:name="Grid Table 6 Colorful Accent 6" w:uiPriority="51"/>
+    <w:lsdException w:name="Grid Table 7 Colorful Accent 6" w:uiPriority="52"/>
+    <w:lsdException w:name="List Table 1 Light" w:uiPriority="46"/>
+    <w:lsdException w:name="List Table 2" w:uiPriority="47"/>
+    <w:lsdException w:name="List Table 3" w:uiPriority="48"/>
+    <w:lsdException w:name="List Table 4" w:uiPriority="49"/>
+    <w:lsdException w:name="List Table 5 Dark" w:uiPriority="50"/>
+    <w:lsdException w:name="List Table 6 Colorful" w:uiPriority="51"/>
+    <w:lsdException w:name="List Table 7 Colorful" w:uiPriority="52"/>
+    <w:lsdException w:name="List Table 1 Light Accent 1" w:uiPriority="46"/>
+    <w:lsdException w:name="List Table 2 Accent 1" w:uiPriority="47"/>
+    <w:lsdException w:name="List Table 3 Accent 1" w:uiPriority="48"/>
+    <w:lsdException w:name="List Table 4 Accent 1" w:uiPriority="49"/>
+    <w:lsdException w:name="List Table 5 Dark Accent 1" w:uiPriority="50"/>
+    <w:lsdException w:name="List Table 6 Colorful Accent 1" w:uiPriority="51"/>
+    <w:lsdException w:name="List Table 7 Colorful Accent 1" w:uiPriority="52"/>
+    <w:lsdException w:name="List Table 1 Light Accent 2" w:uiPriority="46"/>
+    <w:lsdException w:name="List Table 2 Accent 2" w:uiPriority="47"/>
+    <w:lsdException w:name="List Table 3 Accent 2" w:uiPriority="48"/>
+    <w:lsdException w:name="List Table 4 Accent 2" w:uiPriority="49"/>
+    <w:lsdException w:name="List Table 5 Dark Accent 2" w:uiPriority="50"/>
+    <w:lsdException w:name="List Table 6 Colorful Accent 2" w:uiPriority="51"/>
+    <w:lsdException w:name="List Table 7 Colorful Accent 2" w:uiPriority="52"/>
+    <w:lsdException w:name="List Table 1 Light Accent 3" w:uiPriority="46"/>
+    <w:lsdException w:name="List Table 2 Accent 3" w:uiPriority="47"/>
+    <w:lsdException w:name="List Table 3 Accent 3" w:uiPriority="48"/>
+    <w:lsdException w:name="List Table 4 Accent 3" w:uiPriority="49"/>
+    <w:lsdException w:name="List Table 5 Dark Accent 3" w:uiPriority="50"/>
+    <w:lsdException w:name="List Table 6 Colorful Accent 3" w:uiPriority="51"/>
+    <w:lsdException w:name="List Table 7 Colorful Accent 3" w:uiPriority="52"/>
+    <w:lsdException w:name="List Table 1 Light Accent 4" w:uiPriority="46"/>
+    <w:lsdException w:name="List Table 2 Accent 4" w:uiPriority="47"/>
+    <w:lsdException w:name="List Table 3 Accent 4" w:uiPriority="48"/>
+    <w:lsdException w:name="List Table 4 Accent 4" w:uiPriority="49"/>
+    <w:lsdException w:name="List Table 5 Dark Accent 4" w:uiPriority="50"/>
+    <w:lsdException w:name="List Table 6 Colorful Accent 4" w:uiPriority="51"/>
+    <w:lsdException w:name="List Table 7 Colorful Accent 4" w:uiPriority="52"/>
+    <w:lsdException w:name="List Table 1 Light Accent 5" w:uiPriority="46"/>
+    <w:lsdException w:name="List Table 2 Accent 5" w:uiPriority="47"/>
+    <w:lsdException w:name="List Table 3 Accent 5" w:uiPriority="48"/>
+    <w:lsdException w:name="List Table 4 Accent 5" w:uiPriority="49"/>
+    <w:lsdException w:name="List Table 5 Dark Accent 5" w:uiPriority="50"/>
+    <w:lsdException w:name="List Table 6 Colorful Accent 5" w:uiPriority="51"/>
+    <w:lsdException w:name="List Table 7 Colorful Accent 5" w:uiPriority="52"/>
+    <w:lsdException w:name="List Table 1 Light Accent 6" w:uiPriority="46"/>
+    <w:lsdException w:name="List Table 2 Accent 6" w:uiPriority="47"/>
+    <w:lsdException w:name="List Table 3 Accent 6" w:uiPriority="48"/>
+    <w:lsdException w:name="List Table 4 Accent 6" w:uiPriority="49"/>
+    <w:lsdException w:name="List Table 5 Dark Accent 6" w:uiPriority="50"/>
+    <w:lsdException w:name="List Table 6 Colorful Accent 6" w:uiPriority="51"/>
+    <w:lsdException w:name="List Table 7 Colorful Accent 6" w:uiPriority="52"/>
+    <w:lsdException w:name="Mention" w:semiHidden="1" w:unhideWhenUsed="1"/>
+    <w:lsdException w:name="Smart Hyperlink" w:semiHidden="1" w:unhideWhenUsed="1"/>
+    <w:lsdException w:name="Hashtag" w:semiHidden="1" w:unhideWhenUsed="1"/>
+    <w:lsdException w:name="Unresolved Mention" w:semiHidden="1" w:unhideWhenUsed="1"/>
+  </w:latentStyles>
+  <w:style w:type="paragraph" w:default="1" w:styleId="Normal">
+    <w:name w:val="Normal"/>
+    <w:qFormat/>
+    <w:pPr>
+      <w:bidi/>
+    </w:pPr>
+  </w:style>
+  <w:style w:type="character" w:default="1" w:styleId="DefaultParagraphFont">
+    <w:name w:val="Default Paragraph Font"/>
+    <w:uiPriority w:val="1"/>
+    <w:semiHidden/>
+    <w:unhideWhenUsed/>
+  </w:style>
+  <w:style w:type="table" w:default="1" w:styleId="TableNormal">
+    <w:name w:val="Normal Table"/>
+    <w:uiPriority w:val="99"/>
+    <w:semiHidden/>
+    <w:unhideWhenUsed/>
+    <w:tblPr>
+      <w:tblInd w:w="0" w:type="dxa"/>
+      <w:tblCellMar>
+        <w:top w:w="0" w:type="dxa"/>
+        <w:left w:w="108" w:type="dxa"/>
+        <w:bottom w:w="0" w:type="dxa"/>
+        <w:right w:w="108" w:type="dxa"/>
+      </w:tblCellMar>
+    </w:tblPr>
+  </w:style>
+  <w:style w:type="numbering" w:default="1" w:styleId="NoList">
+    <w:name w:val="No List"/>
+    <w:uiPriority w:val="99"/>
+    <w:semiHidden/>
+    <w:unhideWhenUsed/>
+  </w:style>
+  <w:style w:type="paragraph" w:customStyle="1" w:styleId="ED561263F6F14EFB81ECC0C13983BB00">
+    <w:name w:val="ED561263F6F14EFB81ECC0C13983BB00"/>
+    <w:rsid w:val="00A122FF"/>
+    <w:pPr>
+      <w:bidi/>
+    </w:pPr>
+  </w:style>
+  <w:style w:type="paragraph" w:customStyle="1" w:styleId="E24C432C91404FA78A2385752350E8AF">
+    <w:name w:val="E24C432C91404FA78A2385752350E8AF"/>
+    <w:rsid w:val="00A122FF"/>
+    <w:pPr>
+      <w:bidi/>
+    </w:pPr>
+  </w:style>
+  <w:style w:type="paragraph" w:customStyle="1" w:styleId="047E641F599A432198BB6D960E3930E8">
+    <w:name w:val="047E641F599A432198BB6D960E3930E8"/>
+    <w:rsid w:val="00A122FF"/>
+    <w:pPr>
+      <w:bidi/>
+    </w:pPr>
+  </w:style>
+</w:styles>
+</file>
+
+<file path=word/glossary/webSettings.xml><?xml version="1.0" encoding="utf-8"?>
+<w:webSettings xmlns:mc="http://schemas.openxmlformats.org/markup-compatibility/2006" xmlns:r="http://schemas.openxmlformats.org/officeDocument/2006/relationships" xmlns:w="http://schemas.openxmlformats.org/wordprocessingml/2006/main" xmlns:w14="http://schemas.microsoft.com/office/word/2010/wordml" xmlns:w15="http://schemas.microsoft.com/office/word/2012/wordml" xmlns:w16cid="http://schemas.microsoft.com/office/word/2016/wordml/cid" xmlns:w16se="http://schemas.microsoft.com/office/word/2015/wordml/symex" mc:Ignorable="w14 w15 w16se w16cid">
+  <w:optimizeForBrowser/>
+  <w:allowPNG/>
+</w:webSettings>
 </file>
 
 <file path=word/theme/theme1.xml><?xml version="1.0" encoding="utf-8"?>
@@ -10279,7 +11549,7 @@
 </file>
 
 <file path=customXml/itemProps1.xml><?xml version="1.0" encoding="utf-8"?>
-<ds:datastoreItem xmlns:ds="http://schemas.openxmlformats.org/officeDocument/2006/customXml" ds:itemID="{A74F66A0-AE52-463B-A954-6C59A18F4862}">
+<ds:datastoreItem xmlns:ds="http://schemas.openxmlformats.org/officeDocument/2006/customXml" ds:itemID="{0AD7F516-9FC6-4562-B121-232C886C5FBA}">
   <ds:schemaRefs>
     <ds:schemaRef ds:uri="http://schemas.openxmlformats.org/officeDocument/2006/bibliography"/>
   </ds:schemaRefs>

</xml_diff>

<commit_message>
fixed ToC and spelling errors
</commit_message>
<xml_diff>
--- a/docs/changeable_document_files/proposal.docx
+++ b/docs/changeable_document_files/proposal.docx
@@ -261,17 +261,71 @@
           <w:szCs w:val="28"/>
           <w:rtl/>
         </w:rPr>
-        <w:t xml:space="preserve">אחראי תעשייתי: פרופ'/דר'/גב'/מר ........ </w:t>
-      </w:r>
-      <w:r>
-        <w:rPr>
+        <w:t xml:space="preserve">אחראי תעשייתי: מר </w:t>
+      </w:r>
+      <w:r>
+        <w:rPr>
+          <w:rFonts w:hint="cs"/>
           <w:b/>
           <w:bCs/>
           <w:sz w:val="28"/>
           <w:szCs w:val="28"/>
           <w:rtl/>
         </w:rPr>
+        <w:t xml:space="preserve">עופר </w:t>
+      </w:r>
+      <w:proofErr w:type="spellStart"/>
+      <w:r>
+        <w:rPr>
+          <w:rFonts w:hint="cs"/>
+          <w:b/>
+          <w:bCs/>
+          <w:sz w:val="28"/>
+          <w:szCs w:val="28"/>
+          <w:rtl/>
+        </w:rPr>
+        <w:t>פישלוביץ</w:t>
+      </w:r>
+      <w:proofErr w:type="spellEnd"/>
+      <w:r>
+        <w:rPr>
+          <w:rFonts w:hint="cs"/>
+          <w:b/>
+          <w:bCs/>
+          <w:sz w:val="28"/>
+          <w:szCs w:val="28"/>
+          <w:rtl/>
+        </w:rPr>
+        <w:t>'</w:t>
+      </w:r>
+      <w:r>
+        <w:rPr>
+          <w:b/>
+          <w:bCs/>
+          <w:sz w:val="28"/>
+          <w:szCs w:val="28"/>
+          <w:rtl/>
+        </w:rPr>
         <w:tab/>
+      </w:r>
+      <w:r>
+        <w:rPr>
+          <w:b/>
+          <w:bCs/>
+          <w:sz w:val="28"/>
+          <w:szCs w:val="28"/>
+          <w:rtl/>
+        </w:rPr>
+        <w:tab/>
+      </w:r>
+      <w:r>
+        <w:rPr>
+          <w:b/>
+          <w:bCs/>
+          <w:sz w:val="28"/>
+          <w:szCs w:val="28"/>
+          <w:rtl/>
+        </w:rPr>
         <w:t>אישור:</w:t>
       </w:r>
       <w:r>
@@ -567,13 +621,16 @@
               <w:bidi w:val="0"/>
               <w:jc w:val="left"/>
             </w:pPr>
-            <w:r>
-              <w:rPr>
-                <w:sz w:val="28"/>
-                <w:szCs w:val="28"/>
-              </w:rPr>
-              <w:t>https://github.com/meitarsh/m.s-aluminium-manager-app</w:t>
-            </w:r>
+            <w:hyperlink r:id="rId8" w:history="1">
+              <w:r>
+                <w:rPr>
+                  <w:rStyle w:val="Hyperlink"/>
+                  <w:sz w:val="28"/>
+                  <w:szCs w:val="28"/>
+                </w:rPr>
+                <w:t>https://github.com/meitarsh/m.s-aluminium-manager-app</w:t>
+              </w:r>
+            </w:hyperlink>
           </w:p>
         </w:tc>
       </w:tr>
@@ -644,12 +701,15 @@
                 <w:sz w:val="28"/>
               </w:rPr>
             </w:pPr>
-            <w:r>
-              <w:rPr>
-                <w:sz w:val="28"/>
-              </w:rPr>
-              <w:t>https://github.com/meitarsh/m.s-aluminium-manager-app/tree/master/diary</w:t>
-            </w:r>
+            <w:hyperlink r:id="rId9" w:history="1">
+              <w:r>
+                <w:rPr>
+                  <w:rStyle w:val="Hyperlink"/>
+                  <w:sz w:val="28"/>
+                </w:rPr>
+                <w:t>https://github.com/meitarsh/m.s-aluminium-manager-app/tree/master/diary</w:t>
+              </w:r>
+            </w:hyperlink>
           </w:p>
         </w:tc>
       </w:tr>
@@ -790,49 +850,21 @@
                 <w:sz w:val="28"/>
               </w:rPr>
             </w:pPr>
-            <w:r>
-              <w:rPr>
-                <w:sz w:val="28"/>
-              </w:rPr>
-              <w:t>https://github.com/meitarsh/m.s-aluminium-manager-app/releases</w:t>
-            </w:r>
+            <w:hyperlink r:id="rId10" w:history="1">
+              <w:r>
+                <w:rPr>
+                  <w:rStyle w:val="Hyperlink"/>
+                  <w:sz w:val="28"/>
+                </w:rPr>
+                <w:t>https://github.com/meitarsh/m.s-aluminium-manager-app/releases</w:t>
+              </w:r>
+            </w:hyperlink>
           </w:p>
         </w:tc>
       </w:tr>
     </w:tbl>
     <w:p>
       <w:pPr>
-        <w:jc w:val="left"/>
-        <w:rPr>
-          <w:sz w:val="28"/>
-          <w:szCs w:val="28"/>
-        </w:rPr>
-      </w:pPr>
-    </w:p>
-    <w:p>
-      <w:pPr>
-        <w:pStyle w:val="ListParagraph"/>
-        <w:numPr>
-          <w:ilvl w:val="0"/>
-          <w:numId w:val="2"/>
-        </w:numPr>
-        <w:rPr>
-          <w:sz w:val="28"/>
-          <w:szCs w:val="28"/>
-        </w:rPr>
-      </w:pPr>
-      <w:r>
-        <w:rPr>
-          <w:sz w:val="28"/>
-          <w:szCs w:val="28"/>
-          <w:rtl/>
-        </w:rPr>
-        <w:lastRenderedPageBreak/>
-        <w:t>תוכן העניינים</w:t>
-      </w:r>
-    </w:p>
-    <w:p>
-      <w:pPr>
         <w:rPr>
           <w:sz w:val="28"/>
           <w:szCs w:val="28"/>
@@ -860,6 +892,13 @@
     </w:p>
     <w:sdt>
       <w:sdtPr>
+        <w:rPr>
+          <w:rFonts w:ascii="Calibri" w:eastAsia="Calibri" w:hAnsi="Calibri" w:cs="Arial"/>
+          <w:color w:val="auto"/>
+          <w:sz w:val="22"/>
+          <w:szCs w:val="22"/>
+          <w:lang w:bidi="he-IL"/>
+        </w:rPr>
         <w:id w:val="-1315101430"/>
         <w:docPartObj>
           <w:docPartGallery w:val="Table of Contents"/>
@@ -868,21 +907,27 @@
       </w:sdtPr>
       <w:sdtEndPr>
         <w:rPr>
-          <w:rFonts w:ascii="Calibri" w:eastAsia="Calibri" w:hAnsi="Calibri" w:cs="Arial"/>
-          <w:color w:val="auto"/>
-          <w:sz w:val="22"/>
-          <w:szCs w:val="22"/>
-          <w:rtl/>
-          <w:lang w:bidi="he-IL"/>
+          <w:rtl/>
         </w:rPr>
       </w:sdtEndPr>
       <w:sdtContent>
         <w:p>
           <w:pPr>
             <w:pStyle w:val="TOCHeading"/>
+            <w:jc w:val="center"/>
+            <w:rPr>
+              <w:rFonts w:hint="cs"/>
+              <w:rtl/>
+              <w:lang w:bidi="he-IL"/>
+            </w:rPr>
           </w:pPr>
           <w:r>
-            <w:t>Table of Contents</w:t>
+            <w:rPr>
+              <w:rFonts w:hint="cs"/>
+              <w:rtl/>
+              <w:lang w:bidi="he-IL"/>
+            </w:rPr>
+            <w:t>תוכן עניינים</w:t>
           </w:r>
         </w:p>
         <w:p>
@@ -924,7 +969,33 @@
                 <w:color w:val="auto"/>
                 <w:rtl/>
               </w:rPr>
-              <w:t>מילון מונחים, סימנים וקיצורים..................................................................................3</w:t>
+              <w:t>מילון מונ</w:t>
+            </w:r>
+            <w:r>
+              <w:rPr>
+                <w:rStyle w:val="Hyperlink"/>
+                <w:rFonts w:hint="cs"/>
+                <w:b w:val="0"/>
+                <w:bCs w:val="0"/>
+                <w:i/>
+                <w:iCs/>
+                <w:color w:val="auto"/>
+                <w:rtl/>
+              </w:rPr>
+              <w:t>ח</w:t>
+            </w:r>
+            <w:r>
+              <w:rPr>
+                <w:rStyle w:val="Hyperlink"/>
+                <w:rFonts w:hint="cs"/>
+                <w:b w:val="0"/>
+                <w:bCs w:val="0"/>
+                <w:i/>
+                <w:iCs/>
+                <w:color w:val="auto"/>
+                <w:rtl/>
+              </w:rPr>
+              <w:t>ים, סימנים וקיצורים..................................................................................3</w:t>
             </w:r>
           </w:hyperlink>
         </w:p>
@@ -1288,7 +1359,6 @@
             </w:r>
           </w:hyperlink>
         </w:p>
-        <w:bookmarkStart w:id="0" w:name="_GoBack"/>
         <w:p>
           <w:pPr>
             <w:pStyle w:val="TOC2"/>
@@ -1301,161 +1371,102 @@
               <w:rtl/>
             </w:rPr>
           </w:pPr>
-          <w:r>
-            <w:rPr>
-              <w:rStyle w:val="Hyperlink"/>
-              <w:noProof/>
-              <w:rtl/>
-            </w:rPr>
-            <w:fldChar w:fldCharType="begin"/>
-          </w:r>
-          <w:r>
-            <w:rPr>
-              <w:rStyle w:val="Hyperlink"/>
-              <w:noProof/>
-              <w:rtl/>
-            </w:rPr>
-            <w:instrText xml:space="preserve"> </w:instrText>
-          </w:r>
-          <w:r>
-            <w:rPr>
-              <w:noProof/>
-            </w:rPr>
-            <w:instrText>HYPERLINK \l "_Toc497392471</w:instrText>
-          </w:r>
-          <w:r>
-            <w:rPr>
-              <w:noProof/>
-              <w:rtl/>
-            </w:rPr>
-            <w:instrText>"</w:instrText>
-          </w:r>
-          <w:r>
-            <w:rPr>
-              <w:rStyle w:val="Hyperlink"/>
-              <w:noProof/>
-              <w:rtl/>
-            </w:rPr>
-            <w:instrText xml:space="preserve"> </w:instrText>
-          </w:r>
-          <w:r>
-            <w:rPr>
-              <w:rStyle w:val="Hyperlink"/>
-              <w:noProof/>
-              <w:rtl/>
-            </w:rPr>
-          </w:r>
-          <w:r>
-            <w:rPr>
-              <w:rStyle w:val="Hyperlink"/>
-              <w:noProof/>
-              <w:rtl/>
-            </w:rPr>
-            <w:fldChar w:fldCharType="separate"/>
-          </w:r>
-          <w:r>
-            <w:rPr>
-              <w:rStyle w:val="Hyperlink"/>
-              <w:noProof/>
-              <w:rtl/>
-            </w:rPr>
-            <w:t>הבעיה מבחינת הנדסת תוכנה</w:t>
-          </w:r>
-          <w:r>
-            <w:rPr>
-              <w:noProof/>
-              <w:webHidden/>
-              <w:rtl/>
-            </w:rPr>
-            <w:tab/>
-          </w:r>
-          <w:r>
-            <w:rPr>
-              <w:rStyle w:val="Hyperlink"/>
-              <w:noProof/>
-              <w:rtl/>
-            </w:rPr>
-            <w:fldChar w:fldCharType="begin"/>
-          </w:r>
-          <w:r>
-            <w:rPr>
-              <w:noProof/>
-              <w:webHidden/>
-              <w:rtl/>
-            </w:rPr>
-            <w:instrText xml:space="preserve"> </w:instrText>
-          </w:r>
-          <w:r>
-            <w:rPr>
-              <w:noProof/>
-              <w:webHidden/>
-            </w:rPr>
-            <w:instrText>PAGEREF</w:instrText>
-          </w:r>
-          <w:r>
-            <w:rPr>
-              <w:noProof/>
-              <w:webHidden/>
-              <w:rtl/>
-            </w:rPr>
-            <w:instrText xml:space="preserve"> _</w:instrText>
-          </w:r>
-          <w:r>
-            <w:rPr>
-              <w:noProof/>
-              <w:webHidden/>
-            </w:rPr>
-            <w:instrText>Toc497392471 \h</w:instrText>
-          </w:r>
-          <w:r>
-            <w:rPr>
-              <w:noProof/>
-              <w:webHidden/>
-              <w:rtl/>
-            </w:rPr>
-            <w:instrText xml:space="preserve"> </w:instrText>
-          </w:r>
-          <w:r>
-            <w:rPr>
-              <w:rStyle w:val="Hyperlink"/>
-              <w:noProof/>
-              <w:rtl/>
-            </w:rPr>
-          </w:r>
-          <w:r>
-            <w:rPr>
-              <w:rStyle w:val="Hyperlink"/>
-              <w:noProof/>
-              <w:rtl/>
-            </w:rPr>
-            <w:fldChar w:fldCharType="separate"/>
-          </w:r>
-          <w:r>
-            <w:rPr>
-              <w:noProof/>
-              <w:webHidden/>
-              <w:rtl/>
-            </w:rPr>
-            <w:t>4</w:t>
-          </w:r>
-          <w:r>
-            <w:rPr>
-              <w:rStyle w:val="Hyperlink"/>
-              <w:noProof/>
-              <w:rtl/>
-            </w:rPr>
-            <w:fldChar w:fldCharType="end"/>
-          </w:r>
-          <w:r>
-            <w:rPr>
-              <w:rStyle w:val="Hyperlink"/>
-              <w:noProof/>
-              <w:rtl/>
-            </w:rPr>
-            <w:fldChar w:fldCharType="end"/>
-          </w:r>
+          <w:hyperlink w:anchor="_Toc497392471" w:history="1">
+            <w:r>
+              <w:rPr>
+                <w:rStyle w:val="Hyperlink"/>
+                <w:noProof/>
+                <w:rtl/>
+              </w:rPr>
+              <w:t>הבעיה מבחינת הנדסת תוכנה</w:t>
+            </w:r>
+            <w:r>
+              <w:rPr>
+                <w:noProof/>
+                <w:webHidden/>
+                <w:rtl/>
+              </w:rPr>
+              <w:tab/>
+            </w:r>
+            <w:r>
+              <w:rPr>
+                <w:rStyle w:val="Hyperlink"/>
+                <w:noProof/>
+                <w:rtl/>
+              </w:rPr>
+              <w:fldChar w:fldCharType="begin"/>
+            </w:r>
+            <w:r>
+              <w:rPr>
+                <w:noProof/>
+                <w:webHidden/>
+                <w:rtl/>
+              </w:rPr>
+              <w:instrText xml:space="preserve"> </w:instrText>
+            </w:r>
+            <w:r>
+              <w:rPr>
+                <w:noProof/>
+                <w:webHidden/>
+              </w:rPr>
+              <w:instrText>PAGEREF</w:instrText>
+            </w:r>
+            <w:r>
+              <w:rPr>
+                <w:noProof/>
+                <w:webHidden/>
+                <w:rtl/>
+              </w:rPr>
+              <w:instrText xml:space="preserve"> _</w:instrText>
+            </w:r>
+            <w:r>
+              <w:rPr>
+                <w:noProof/>
+                <w:webHidden/>
+              </w:rPr>
+              <w:instrText>Toc497392471 \h</w:instrText>
+            </w:r>
+            <w:r>
+              <w:rPr>
+                <w:noProof/>
+                <w:webHidden/>
+                <w:rtl/>
+              </w:rPr>
+              <w:instrText xml:space="preserve"> </w:instrText>
+            </w:r>
+            <w:r>
+              <w:rPr>
+                <w:rStyle w:val="Hyperlink"/>
+                <w:noProof/>
+                <w:rtl/>
+              </w:rPr>
+            </w:r>
+            <w:r>
+              <w:rPr>
+                <w:rStyle w:val="Hyperlink"/>
+                <w:noProof/>
+                <w:rtl/>
+              </w:rPr>
+              <w:fldChar w:fldCharType="separate"/>
+            </w:r>
+            <w:r>
+              <w:rPr>
+                <w:noProof/>
+                <w:webHidden/>
+                <w:rtl/>
+              </w:rPr>
+              <w:t>4</w:t>
+            </w:r>
+            <w:r>
+              <w:rPr>
+                <w:rStyle w:val="Hyperlink"/>
+                <w:noProof/>
+                <w:rtl/>
+              </w:rPr>
+              <w:fldChar w:fldCharType="end"/>
+            </w:r>
+          </w:hyperlink>
         </w:p>
-        <w:bookmarkEnd w:id="0"/>
         <w:p>
           <w:pPr>
             <w:pStyle w:val="TOC1"/>
@@ -1465,175 +1476,117 @@
               <w:rtl/>
             </w:rPr>
           </w:pPr>
-          <w:r>
-            <w:rPr>
-              <w:rStyle w:val="Hyperlink"/>
-              <w:noProof/>
-              <w:rtl/>
-            </w:rPr>
-            <w:fldChar w:fldCharType="begin"/>
-          </w:r>
-          <w:r>
-            <w:rPr>
-              <w:rStyle w:val="Hyperlink"/>
-              <w:noProof/>
-              <w:rtl/>
-            </w:rPr>
-            <w:instrText xml:space="preserve"> </w:instrText>
-          </w:r>
-          <w:r>
-            <w:rPr>
-              <w:noProof/>
-            </w:rPr>
-            <w:instrText>HYPERLINK \l "_Toc497392472</w:instrText>
-          </w:r>
-          <w:r>
-            <w:rPr>
-              <w:noProof/>
-              <w:rtl/>
-            </w:rPr>
-            <w:instrText>"</w:instrText>
-          </w:r>
-          <w:r>
-            <w:rPr>
-              <w:rStyle w:val="Hyperlink"/>
-              <w:noProof/>
-              <w:rtl/>
-            </w:rPr>
-            <w:instrText xml:space="preserve"> </w:instrText>
-          </w:r>
-          <w:r>
-            <w:rPr>
-              <w:rStyle w:val="Hyperlink"/>
-              <w:noProof/>
-              <w:rtl/>
-            </w:rPr>
-          </w:r>
-          <w:r>
-            <w:rPr>
-              <w:rStyle w:val="Hyperlink"/>
-              <w:noProof/>
-              <w:rtl/>
-            </w:rPr>
-            <w:fldChar w:fldCharType="separate"/>
-          </w:r>
-          <w:r>
-            <w:rPr>
-              <w:rStyle w:val="Hyperlink"/>
-              <w:rFonts w:cs="Times New Roman"/>
-              <w:noProof/>
-            </w:rPr>
-            <w:t>3.</w:t>
-          </w:r>
-          <w:r>
-            <w:rPr>
-              <w:rFonts w:asciiTheme="minorHAnsi" w:eastAsiaTheme="minorEastAsia" w:hAnsiTheme="minorHAnsi" w:cstheme="minorBidi"/>
-              <w:noProof/>
-              <w:rtl/>
-            </w:rPr>
-            <w:tab/>
-          </w:r>
-          <w:r>
-            <w:rPr>
-              <w:rStyle w:val="Hyperlink"/>
-              <w:noProof/>
-              <w:rtl/>
-            </w:rPr>
-            <w:t>תיאור הפתרון</w:t>
-          </w:r>
-          <w:r>
-            <w:rPr>
-              <w:noProof/>
-              <w:webHidden/>
-              <w:rtl/>
-            </w:rPr>
-            <w:tab/>
-          </w:r>
-          <w:r>
-            <w:rPr>
-              <w:rStyle w:val="Hyperlink"/>
-              <w:noProof/>
-              <w:rtl/>
-            </w:rPr>
-            <w:fldChar w:fldCharType="begin"/>
-          </w:r>
-          <w:r>
-            <w:rPr>
-              <w:noProof/>
-              <w:webHidden/>
-              <w:rtl/>
-            </w:rPr>
-            <w:instrText xml:space="preserve"> </w:instrText>
-          </w:r>
-          <w:r>
-            <w:rPr>
-              <w:noProof/>
-              <w:webHidden/>
-            </w:rPr>
-            <w:instrText>PAGEREF</w:instrText>
-          </w:r>
-          <w:r>
-            <w:rPr>
-              <w:noProof/>
-              <w:webHidden/>
-              <w:rtl/>
-            </w:rPr>
-            <w:instrText xml:space="preserve"> _</w:instrText>
-          </w:r>
-          <w:r>
-            <w:rPr>
-              <w:noProof/>
-              <w:webHidden/>
-            </w:rPr>
-            <w:instrText>Toc497392472 \h</w:instrText>
-          </w:r>
-          <w:r>
-            <w:rPr>
-              <w:noProof/>
-              <w:webHidden/>
-              <w:rtl/>
-            </w:rPr>
-            <w:instrText xml:space="preserve"> </w:instrText>
-          </w:r>
-          <w:r>
-            <w:rPr>
-              <w:rStyle w:val="Hyperlink"/>
-              <w:noProof/>
-              <w:rtl/>
-            </w:rPr>
-          </w:r>
-          <w:r>
-            <w:rPr>
-              <w:rStyle w:val="Hyperlink"/>
-              <w:noProof/>
-              <w:rtl/>
-            </w:rPr>
-            <w:fldChar w:fldCharType="separate"/>
-          </w:r>
-          <w:r>
-            <w:rPr>
-              <w:noProof/>
-              <w:webHidden/>
-              <w:rtl/>
-            </w:rPr>
-            <w:t>5</w:t>
-          </w:r>
-          <w:r>
-            <w:rPr>
-              <w:rStyle w:val="Hyperlink"/>
-              <w:noProof/>
-              <w:rtl/>
-            </w:rPr>
-            <w:fldChar w:fldCharType="end"/>
-          </w:r>
-          <w:r>
-            <w:rPr>
-              <w:rStyle w:val="Hyperlink"/>
-              <w:noProof/>
-              <w:rtl/>
-            </w:rPr>
-            <w:fldChar w:fldCharType="end"/>
-          </w:r>
+          <w:hyperlink w:anchor="_Toc497392472" w:history="1">
+            <w:r>
+              <w:rPr>
+                <w:rStyle w:val="Hyperlink"/>
+                <w:rFonts w:cs="Times New Roman"/>
+                <w:noProof/>
+              </w:rPr>
+              <w:t>3.</w:t>
+            </w:r>
+            <w:r>
+              <w:rPr>
+                <w:rFonts w:asciiTheme="minorHAnsi" w:eastAsiaTheme="minorEastAsia" w:hAnsiTheme="minorHAnsi" w:cstheme="minorBidi"/>
+                <w:noProof/>
+                <w:rtl/>
+              </w:rPr>
+              <w:tab/>
+            </w:r>
+            <w:r>
+              <w:rPr>
+                <w:rStyle w:val="Hyperlink"/>
+                <w:noProof/>
+                <w:rtl/>
+              </w:rPr>
+              <w:t>תיאור הפתרון</w:t>
+            </w:r>
+            <w:r>
+              <w:rPr>
+                <w:noProof/>
+                <w:webHidden/>
+                <w:rtl/>
+              </w:rPr>
+              <w:tab/>
+            </w:r>
+            <w:r>
+              <w:rPr>
+                <w:rStyle w:val="Hyperlink"/>
+                <w:noProof/>
+                <w:rtl/>
+              </w:rPr>
+              <w:fldChar w:fldCharType="begin"/>
+            </w:r>
+            <w:r>
+              <w:rPr>
+                <w:noProof/>
+                <w:webHidden/>
+                <w:rtl/>
+              </w:rPr>
+              <w:instrText xml:space="preserve"> </w:instrText>
+            </w:r>
+            <w:r>
+              <w:rPr>
+                <w:noProof/>
+                <w:webHidden/>
+              </w:rPr>
+              <w:instrText>PAGEREF</w:instrText>
+            </w:r>
+            <w:r>
+              <w:rPr>
+                <w:noProof/>
+                <w:webHidden/>
+                <w:rtl/>
+              </w:rPr>
+              <w:instrText xml:space="preserve"> _</w:instrText>
+            </w:r>
+            <w:r>
+              <w:rPr>
+                <w:noProof/>
+                <w:webHidden/>
+              </w:rPr>
+              <w:instrText>Toc497392472 \h</w:instrText>
+            </w:r>
+            <w:r>
+              <w:rPr>
+                <w:noProof/>
+                <w:webHidden/>
+                <w:rtl/>
+              </w:rPr>
+              <w:instrText xml:space="preserve"> </w:instrText>
+            </w:r>
+            <w:r>
+              <w:rPr>
+                <w:rStyle w:val="Hyperlink"/>
+                <w:noProof/>
+                <w:rtl/>
+              </w:rPr>
+            </w:r>
+            <w:r>
+              <w:rPr>
+                <w:rStyle w:val="Hyperlink"/>
+                <w:noProof/>
+                <w:rtl/>
+              </w:rPr>
+              <w:fldChar w:fldCharType="separate"/>
+            </w:r>
+            <w:r>
+              <w:rPr>
+                <w:noProof/>
+                <w:webHidden/>
+                <w:rtl/>
+              </w:rPr>
+              <w:t>5</w:t>
+            </w:r>
+            <w:r>
+              <w:rPr>
+                <w:rStyle w:val="Hyperlink"/>
+                <w:noProof/>
+                <w:rtl/>
+              </w:rPr>
+              <w:fldChar w:fldCharType="end"/>
+            </w:r>
+          </w:hyperlink>
         </w:p>
         <w:p>
           <w:pPr>
@@ -2861,6 +2814,16 @@
         <w:rPr>
           <w:sz w:val="28"/>
           <w:szCs w:val="28"/>
+          <w:rtl/>
+        </w:rPr>
+      </w:pPr>
+    </w:p>
+    <w:p>
+      <w:pPr>
+        <w:pStyle w:val="ListParagraph"/>
+        <w:rPr>
+          <w:sz w:val="28"/>
+          <w:szCs w:val="28"/>
         </w:rPr>
       </w:pPr>
     </w:p>
@@ -2872,17 +2835,20 @@
           <w:numId w:val="2"/>
         </w:numPr>
       </w:pPr>
-      <w:bookmarkStart w:id="1" w:name="מילון_מונחים_ומושגים"/>
-      <w:r>
-        <w:rPr>
-          <w:sz w:val="28"/>
-          <w:szCs w:val="28"/>
-          <w:rtl/>
-        </w:rPr>
+      <w:bookmarkStart w:id="0" w:name="מילון_מונחים_ומושגים"/>
+      <w:bookmarkStart w:id="1" w:name="_GoBack"/>
+      <w:bookmarkEnd w:id="1"/>
+      <w:r>
+        <w:rPr>
+          <w:sz w:val="28"/>
+          <w:szCs w:val="28"/>
+          <w:rtl/>
+        </w:rPr>
+        <w:lastRenderedPageBreak/>
         <w:t>מילון מונחים, סימנים וקיצורים</w:t>
       </w:r>
     </w:p>
-    <w:bookmarkEnd w:id="1"/>
+    <w:bookmarkEnd w:id="0"/>
     <w:p>
       <w:pPr>
         <w:pStyle w:val="ListParagraph"/>
@@ -5429,7 +5395,7 @@
         </w:rPr>
         <w:t>B</w:t>
       </w:r>
-      <w:hyperlink r:id="rId8" w:history="1">
+      <w:hyperlink r:id="rId11" w:history="1">
         <w:r>
           <w:rPr>
             <w:rStyle w:val="Hyperlink"/>
@@ -5453,7 +5419,7 @@
         </w:rPr>
         <w:t>, </w:t>
       </w:r>
-      <w:hyperlink r:id="rId9" w:history="1">
+      <w:hyperlink r:id="rId12" w:history="1">
         <w:r>
           <w:rPr>
             <w:rStyle w:val="Hyperlink"/>
@@ -5491,7 +5457,7 @@
         </w:rPr>
         <w:t>, </w:t>
       </w:r>
-      <w:hyperlink r:id="rId10" w:history="1">
+      <w:hyperlink r:id="rId13" w:history="1">
         <w:r>
           <w:rPr>
             <w:rStyle w:val="Hyperlink"/>
@@ -5515,7 +5481,7 @@
         </w:rPr>
         <w:t>, </w:t>
       </w:r>
-      <w:hyperlink r:id="rId11" w:history="1">
+      <w:hyperlink r:id="rId14" w:history="1">
         <w:r>
           <w:rPr>
             <w:rStyle w:val="Hyperlink"/>
@@ -5539,7 +5505,7 @@
         </w:rPr>
         <w:t>, </w:t>
       </w:r>
-      <w:hyperlink r:id="rId12" w:history="1">
+      <w:hyperlink r:id="rId15" w:history="1">
         <w:r>
           <w:rPr>
             <w:rStyle w:val="Hyperlink"/>
@@ -5570,7 +5536,7 @@
       <w:pPr>
         <w:bidi w:val="0"/>
       </w:pPr>
-      <w:hyperlink r:id="rId13" w:history="1">
+      <w:hyperlink r:id="rId16" w:history="1">
         <w:r>
           <w:rPr>
             <w:rStyle w:val="Hyperlink"/>
@@ -5627,7 +5593,7 @@
         </w:rPr>
         <w:t xml:space="preserve">Database Programming with JDBC and Java by </w:t>
       </w:r>
-      <w:hyperlink r:id="rId14" w:history="1">
+      <w:hyperlink r:id="rId17" w:history="1">
         <w:r>
           <w:rPr>
             <w:rStyle w:val="Hyperlink"/>
@@ -5658,7 +5624,7 @@
       <w:pPr>
         <w:bidi w:val="0"/>
       </w:pPr>
-      <w:hyperlink r:id="rId15" w:history="1">
+      <w:hyperlink r:id="rId18" w:history="1">
         <w:r>
           <w:rPr>
             <w:rStyle w:val="Hyperlink"/>
@@ -5732,7 +5698,7 @@
         </w:rPr>
         <w:t xml:space="preserve"> by J</w:t>
       </w:r>
-      <w:hyperlink r:id="rId16" w:history="1">
+      <w:hyperlink r:id="rId19" w:history="1">
         <w:r>
           <w:rPr>
             <w:rStyle w:val="Hyperlink"/>
@@ -5756,7 +5722,7 @@
         </w:rPr>
         <w:t>, </w:t>
       </w:r>
-      <w:hyperlink r:id="rId17" w:history="1">
+      <w:hyperlink r:id="rId20" w:history="1">
         <w:r>
           <w:rPr>
             <w:rStyle w:val="Hyperlink"/>
@@ -5780,7 +5746,7 @@
         </w:rPr>
         <w:t>, </w:t>
       </w:r>
-      <w:hyperlink r:id="rId18" w:history="1">
+      <w:hyperlink r:id="rId21" w:history="1">
         <w:r>
           <w:rPr>
             <w:rStyle w:val="Hyperlink"/>
@@ -5825,7 +5791,7 @@
       <w:pPr>
         <w:bidi w:val="0"/>
       </w:pPr>
-      <w:hyperlink r:id="rId19" w:history="1">
+      <w:hyperlink r:id="rId22" w:history="1">
         <w:r>
           <w:rPr>
             <w:rStyle w:val="Hyperlink"/>
@@ -5898,7 +5864,7 @@
       <w:pPr>
         <w:bidi w:val="0"/>
       </w:pPr>
-      <w:hyperlink r:id="rId20" w:history="1">
+      <w:hyperlink r:id="rId23" w:history="1">
         <w:r>
           <w:rPr>
             <w:rStyle w:val="Hyperlink"/>
@@ -6049,326 +6015,6 @@
                 <pic:pic xmlns:pic="http://schemas.openxmlformats.org/drawingml/2006/picture">
                   <pic:nvPicPr>
                     <pic:cNvPr id="0" name="Picture 2" descr="C:\Users\trunk\AppData\Local\Microsoft\Windows\INetCache\Content.Word\login-auto.jpg"/>
-                    <pic:cNvPicPr>
-                      <a:picLocks noChangeAspect="1" noChangeArrowheads="1"/>
-                    </pic:cNvPicPr>
-                  </pic:nvPicPr>
-                  <pic:blipFill>
-                    <a:blip r:embed="rId21" cstate="print">
-                      <a:extLst>
-                        <a:ext uri="{28A0092B-C50C-407E-A947-70E740481C1C}">
-                          <a14:useLocalDpi xmlns:a14="http://schemas.microsoft.com/office/drawing/2010/main" val="0"/>
-                        </a:ext>
-                      </a:extLst>
-                    </a:blip>
-                    <a:srcRect/>
-                    <a:stretch>
-                      <a:fillRect/>
-                    </a:stretch>
-                  </pic:blipFill>
-                  <pic:spPr bwMode="auto">
-                    <a:xfrm>
-                      <a:off x="0" y="0"/>
-                      <a:ext cx="720000" cy="1281600"/>
-                    </a:xfrm>
-                    <a:prstGeom prst="rect">
-                      <a:avLst/>
-                    </a:prstGeom>
-                    <a:noFill/>
-                    <a:ln>
-                      <a:noFill/>
-                    </a:ln>
-                  </pic:spPr>
-                </pic:pic>
-              </a:graphicData>
-            </a:graphic>
-          </wp:inline>
-        </w:drawing>
-      </w:r>
-    </w:p>
-    <w:p>
-      <w:pPr>
-        <w:spacing w:line="360" w:lineRule="auto"/>
-        <w:rPr>
-          <w:rFonts w:cs="David"/>
-          <w:sz w:val="28"/>
-          <w:szCs w:val="28"/>
-          <w:rtl/>
-        </w:rPr>
-      </w:pPr>
-      <w:r>
-        <w:rPr>
-          <w:rFonts w:cs="David" w:hint="cs"/>
-          <w:sz w:val="28"/>
-          <w:szCs w:val="28"/>
-          <w:rtl/>
-        </w:rPr>
-        <w:t>התפריט שנפתח עם אופציות שונות במסך ההתחברות</w:t>
-      </w:r>
-    </w:p>
-    <w:p>
-      <w:pPr>
-        <w:spacing w:line="360" w:lineRule="auto"/>
-        <w:rPr>
-          <w:rFonts w:cs="David"/>
-          <w:sz w:val="28"/>
-          <w:szCs w:val="28"/>
-          <w:rtl/>
-        </w:rPr>
-      </w:pPr>
-      <w:r>
-        <w:rPr>
-          <w:rFonts w:cs="David" w:hint="cs"/>
-          <w:noProof/>
-          <w:sz w:val="28"/>
-          <w:szCs w:val="28"/>
-        </w:rPr>
-        <w:drawing>
-          <wp:inline distT="0" distB="0" distL="0" distR="0">
-            <wp:extent cx="720000" cy="1281600"/>
-            <wp:effectExtent l="0" t="0" r="4445" b="0"/>
-            <wp:docPr id="6" name="Picture 6" descr="C:\Users\trunk\AppData\Local\Microsoft\Windows\INetCache\Content.Word\login-manual.jpg"/>
-            <wp:cNvGraphicFramePr>
-              <a:graphicFrameLocks xmlns:a="http://schemas.openxmlformats.org/drawingml/2006/main" noChangeAspect="1"/>
-            </wp:cNvGraphicFramePr>
-            <a:graphic xmlns:a="http://schemas.openxmlformats.org/drawingml/2006/main">
-              <a:graphicData uri="http://schemas.openxmlformats.org/drawingml/2006/picture">
-                <pic:pic xmlns:pic="http://schemas.openxmlformats.org/drawingml/2006/picture">
-                  <pic:nvPicPr>
-                    <pic:cNvPr id="0" name="Picture 4" descr="C:\Users\trunk\AppData\Local\Microsoft\Windows\INetCache\Content.Word\login-manual.jpg"/>
-                    <pic:cNvPicPr>
-                      <a:picLocks noChangeAspect="1" noChangeArrowheads="1"/>
-                    </pic:cNvPicPr>
-                  </pic:nvPicPr>
-                  <pic:blipFill>
-                    <a:blip r:embed="rId22" cstate="print">
-                      <a:extLst>
-                        <a:ext uri="{28A0092B-C50C-407E-A947-70E740481C1C}">
-                          <a14:useLocalDpi xmlns:a14="http://schemas.microsoft.com/office/drawing/2010/main" val="0"/>
-                        </a:ext>
-                      </a:extLst>
-                    </a:blip>
-                    <a:srcRect/>
-                    <a:stretch>
-                      <a:fillRect/>
-                    </a:stretch>
-                  </pic:blipFill>
-                  <pic:spPr bwMode="auto">
-                    <a:xfrm>
-                      <a:off x="0" y="0"/>
-                      <a:ext cx="720000" cy="1281600"/>
-                    </a:xfrm>
-                    <a:prstGeom prst="rect">
-                      <a:avLst/>
-                    </a:prstGeom>
-                    <a:noFill/>
-                    <a:ln>
-                      <a:noFill/>
-                    </a:ln>
-                  </pic:spPr>
-                </pic:pic>
-              </a:graphicData>
-            </a:graphic>
-          </wp:inline>
-        </w:drawing>
-      </w:r>
-    </w:p>
-    <w:p>
-      <w:pPr>
-        <w:spacing w:line="360" w:lineRule="auto"/>
-        <w:rPr>
-          <w:rFonts w:cs="David"/>
-          <w:sz w:val="28"/>
-          <w:szCs w:val="28"/>
-          <w:rtl/>
-        </w:rPr>
-      </w:pPr>
-      <w:r>
-        <w:rPr>
-          <w:rFonts w:cs="David" w:hint="cs"/>
-          <w:sz w:val="28"/>
-          <w:szCs w:val="28"/>
-          <w:rtl/>
-        </w:rPr>
-        <w:t xml:space="preserve">מסך ההתחברות </w:t>
-      </w:r>
-      <w:r>
-        <w:rPr>
-          <w:rFonts w:cs="David"/>
-          <w:sz w:val="28"/>
-          <w:szCs w:val="28"/>
-          <w:rtl/>
-        </w:rPr>
-        <w:t>–</w:t>
-      </w:r>
-      <w:r>
-        <w:rPr>
-          <w:rFonts w:cs="David" w:hint="cs"/>
-          <w:sz w:val="28"/>
-          <w:szCs w:val="28"/>
-          <w:rtl/>
-        </w:rPr>
-        <w:t xml:space="preserve"> אופציית ההזנה הידנית של משתמש וסיסמה במידה ויש משתמש חדש להוסיף </w:t>
-      </w:r>
-      <w:proofErr w:type="spellStart"/>
-      <w:r>
-        <w:rPr>
-          <w:rFonts w:cs="David" w:hint="cs"/>
-          <w:sz w:val="28"/>
-          <w:szCs w:val="28"/>
-          <w:rtl/>
-        </w:rPr>
-        <w:t>לזכרון</w:t>
-      </w:r>
-      <w:proofErr w:type="spellEnd"/>
-      <w:r>
-        <w:rPr>
-          <w:rFonts w:cs="David" w:hint="cs"/>
-          <w:sz w:val="28"/>
-          <w:szCs w:val="28"/>
-          <w:rtl/>
-        </w:rPr>
-        <w:t xml:space="preserve"> המכשיר</w:t>
-      </w:r>
-    </w:p>
-    <w:p>
-      <w:pPr>
-        <w:spacing w:line="360" w:lineRule="auto"/>
-        <w:rPr>
-          <w:rFonts w:cs="David"/>
-          <w:sz w:val="28"/>
-          <w:szCs w:val="28"/>
-          <w:rtl/>
-        </w:rPr>
-      </w:pPr>
-      <w:r>
-        <w:rPr>
-          <w:rFonts w:cs="David"/>
-          <w:noProof/>
-          <w:sz w:val="28"/>
-          <w:szCs w:val="28"/>
-        </w:rPr>
-        <w:drawing>
-          <wp:inline distT="0" distB="0" distL="0" distR="0">
-            <wp:extent cx="720000" cy="1281600"/>
-            <wp:effectExtent l="0" t="0" r="4445" b="0"/>
-            <wp:docPr id="7" name="Picture 7" descr="C:\Users\trunk\AppData\Local\Microsoft\Windows\INetCache\Content.Word\login-write.jpg"/>
-            <wp:cNvGraphicFramePr>
-              <a:graphicFrameLocks xmlns:a="http://schemas.openxmlformats.org/drawingml/2006/main" noChangeAspect="1"/>
-            </wp:cNvGraphicFramePr>
-            <a:graphic xmlns:a="http://schemas.openxmlformats.org/drawingml/2006/main">
-              <a:graphicData uri="http://schemas.openxmlformats.org/drawingml/2006/picture">
-                <pic:pic xmlns:pic="http://schemas.openxmlformats.org/drawingml/2006/picture">
-                  <pic:nvPicPr>
-                    <pic:cNvPr id="0" name="Picture 5" descr="C:\Users\trunk\AppData\Local\Microsoft\Windows\INetCache\Content.Word\login-write.jpg"/>
-                    <pic:cNvPicPr>
-                      <a:picLocks noChangeAspect="1" noChangeArrowheads="1"/>
-                    </pic:cNvPicPr>
-                  </pic:nvPicPr>
-                  <pic:blipFill>
-                    <a:blip r:embed="rId23" cstate="print">
-                      <a:extLst>
-                        <a:ext uri="{28A0092B-C50C-407E-A947-70E740481C1C}">
-                          <a14:useLocalDpi xmlns:a14="http://schemas.microsoft.com/office/drawing/2010/main" val="0"/>
-                        </a:ext>
-                      </a:extLst>
-                    </a:blip>
-                    <a:srcRect/>
-                    <a:stretch>
-                      <a:fillRect/>
-                    </a:stretch>
-                  </pic:blipFill>
-                  <pic:spPr bwMode="auto">
-                    <a:xfrm>
-                      <a:off x="0" y="0"/>
-                      <a:ext cx="720000" cy="1281600"/>
-                    </a:xfrm>
-                    <a:prstGeom prst="rect">
-                      <a:avLst/>
-                    </a:prstGeom>
-                    <a:noFill/>
-                    <a:ln>
-                      <a:noFill/>
-                    </a:ln>
-                  </pic:spPr>
-                </pic:pic>
-              </a:graphicData>
-            </a:graphic>
-          </wp:inline>
-        </w:drawing>
-      </w:r>
-    </w:p>
-    <w:p>
-      <w:pPr>
-        <w:spacing w:line="360" w:lineRule="auto"/>
-        <w:rPr>
-          <w:rFonts w:cs="David"/>
-          <w:sz w:val="28"/>
-          <w:szCs w:val="28"/>
-          <w:rtl/>
-        </w:rPr>
-      </w:pPr>
-      <w:r>
-        <w:rPr>
-          <w:rFonts w:cs="David" w:hint="cs"/>
-          <w:sz w:val="28"/>
-          <w:szCs w:val="28"/>
-          <w:rtl/>
-        </w:rPr>
-        <w:lastRenderedPageBreak/>
-        <w:t xml:space="preserve">במידה והמשתמש רוצה למחוק משתמשים </w:t>
-      </w:r>
-      <w:proofErr w:type="spellStart"/>
-      <w:r>
-        <w:rPr>
-          <w:rFonts w:cs="David" w:hint="cs"/>
-          <w:sz w:val="28"/>
-          <w:szCs w:val="28"/>
-          <w:rtl/>
-        </w:rPr>
-        <w:t>מהזכרון</w:t>
-      </w:r>
-      <w:proofErr w:type="spellEnd"/>
-      <w:r>
-        <w:rPr>
-          <w:rFonts w:cs="David" w:hint="cs"/>
-          <w:sz w:val="28"/>
-          <w:szCs w:val="28"/>
-          <w:rtl/>
-        </w:rPr>
-        <w:t xml:space="preserve"> מכשיר או לשנות את הסיסמה המוזנת אוטומטית בתהליך ההתחברות, יש מסך שליטה לזה</w:t>
-      </w:r>
-    </w:p>
-    <w:p>
-      <w:pPr>
-        <w:spacing w:line="360" w:lineRule="auto"/>
-        <w:rPr>
-          <w:rFonts w:cs="David"/>
-          <w:sz w:val="28"/>
-          <w:szCs w:val="28"/>
-          <w:rtl/>
-        </w:rPr>
-      </w:pPr>
-      <w:r>
-        <w:rPr>
-          <w:rFonts w:cs="David"/>
-          <w:noProof/>
-          <w:sz w:val="28"/>
-          <w:szCs w:val="28"/>
-        </w:rPr>
-        <w:drawing>
-          <wp:inline distT="0" distB="0" distL="0" distR="0">
-            <wp:extent cx="720000" cy="1281600"/>
-            <wp:effectExtent l="0" t="0" r="4445" b="0"/>
-            <wp:docPr id="12" name="Picture 12" descr="C:\Users\trunk\AppData\Local\Microsoft\Windows\INetCache\Content.Word\login-change_pw_or_delete.jpg"/>
-            <wp:cNvGraphicFramePr>
-              <a:graphicFrameLocks xmlns:a="http://schemas.openxmlformats.org/drawingml/2006/main" noChangeAspect="1"/>
-            </wp:cNvGraphicFramePr>
-            <a:graphic xmlns:a="http://schemas.openxmlformats.org/drawingml/2006/main">
-              <a:graphicData uri="http://schemas.openxmlformats.org/drawingml/2006/picture">
-                <pic:pic xmlns:pic="http://schemas.openxmlformats.org/drawingml/2006/picture">
-                  <pic:nvPicPr>
-                    <pic:cNvPr id="0" name="Picture 10" descr="C:\Users\trunk\AppData\Local\Microsoft\Windows\INetCache\Content.Word\login-change_pw_or_delete.jpg"/>
                     <pic:cNvPicPr>
                       <a:picLocks noChangeAspect="1" noChangeArrowheads="1"/>
                     </pic:cNvPicPr>
@@ -6423,40 +6069,22 @@
           <w:szCs w:val="28"/>
           <w:rtl/>
         </w:rPr>
-        <w:t xml:space="preserve">לאחר מסך ההתחברות </w:t>
-      </w:r>
-      <w:r>
+        <w:t>התפריט שנפתח עם אופציות שונות במסך ההתחברות</w:t>
+      </w:r>
+    </w:p>
+    <w:p>
+      <w:pPr>
+        <w:spacing w:line="360" w:lineRule="auto"/>
         <w:rPr>
           <w:rFonts w:cs="David"/>
           <w:sz w:val="28"/>
           <w:szCs w:val="28"/>
           <w:rtl/>
         </w:rPr>
-        <w:t>–</w:t>
-      </w:r>
+      </w:pPr>
       <w:r>
         <w:rPr>
           <w:rFonts w:cs="David" w:hint="cs"/>
-          <w:sz w:val="28"/>
-          <w:szCs w:val="28"/>
-          <w:rtl/>
-        </w:rPr>
-        <w:t xml:space="preserve"> בורר הפרויקטים, בחירת הפרויקט בו המשתמש ירצה לעסוק</w:t>
-      </w:r>
-    </w:p>
-    <w:p>
-      <w:pPr>
-        <w:spacing w:line="360" w:lineRule="auto"/>
-        <w:rPr>
-          <w:rFonts w:cs="David"/>
-          <w:sz w:val="28"/>
-          <w:szCs w:val="28"/>
-          <w:rtl/>
-        </w:rPr>
-      </w:pPr>
-      <w:r>
-        <w:rPr>
-          <w:rFonts w:cs="David"/>
           <w:noProof/>
           <w:sz w:val="28"/>
           <w:szCs w:val="28"/>
@@ -6465,7 +6093,7 @@
           <wp:inline distT="0" distB="0" distL="0" distR="0">
             <wp:extent cx="720000" cy="1281600"/>
             <wp:effectExtent l="0" t="0" r="4445" b="0"/>
-            <wp:docPr id="8" name="Picture 8" descr="C:\Users\trunk\AppData\Local\Microsoft\Windows\INetCache\Content.Word\choose_project.jpg"/>
+            <wp:docPr id="6" name="Picture 6" descr="C:\Users\trunk\AppData\Local\Microsoft\Windows\INetCache\Content.Word\login-manual.jpg"/>
             <wp:cNvGraphicFramePr>
               <a:graphicFrameLocks xmlns:a="http://schemas.openxmlformats.org/drawingml/2006/main" noChangeAspect="1"/>
             </wp:cNvGraphicFramePr>
@@ -6473,7 +6101,7 @@
               <a:graphicData uri="http://schemas.openxmlformats.org/drawingml/2006/picture">
                 <pic:pic xmlns:pic="http://schemas.openxmlformats.org/drawingml/2006/picture">
                   <pic:nvPicPr>
-                    <pic:cNvPr id="0" name="Picture 6" descr="C:\Users\trunk\AppData\Local\Microsoft\Windows\INetCache\Content.Word\choose_project.jpg"/>
+                    <pic:cNvPr id="0" name="Picture 4" descr="C:\Users\trunk\AppData\Local\Microsoft\Windows\INetCache\Content.Word\login-manual.jpg"/>
                     <pic:cNvPicPr>
                       <a:picLocks noChangeAspect="1" noChangeArrowheads="1"/>
                     </pic:cNvPicPr>
@@ -6521,17 +6149,24 @@
           <w:rtl/>
         </w:rPr>
       </w:pPr>
-    </w:p>
-    <w:p>
-      <w:pPr>
-        <w:spacing w:line="360" w:lineRule="auto"/>
+      <w:r>
+        <w:rPr>
+          <w:rFonts w:cs="David" w:hint="cs"/>
+          <w:sz w:val="28"/>
+          <w:szCs w:val="28"/>
+          <w:rtl/>
+        </w:rPr>
+        <w:t xml:space="preserve">מסך ההתחברות </w:t>
+      </w:r>
+      <w:r>
         <w:rPr>
           <w:rFonts w:cs="David"/>
           <w:sz w:val="28"/>
           <w:szCs w:val="28"/>
           <w:rtl/>
         </w:rPr>
-      </w:pPr>
+        <w:t>–</w:t>
+      </w:r>
       <w:r>
         <w:rPr>
           <w:rFonts w:cs="David" w:hint="cs"/>
@@ -6539,7 +6174,27 @@
           <w:szCs w:val="28"/>
           <w:rtl/>
         </w:rPr>
-        <w:t>האופציות השונות שניתנות לאחר בחירת הפרויקט</w:t>
+        <w:t xml:space="preserve"> אופציית ההזנה הידנית של משתמש וסיסמה במידה ויש משתמש חדש להוסיף </w:t>
+      </w:r>
+      <w:proofErr w:type="spellStart"/>
+      <w:r>
+        <w:rPr>
+          <w:rFonts w:cs="David" w:hint="cs"/>
+          <w:sz w:val="28"/>
+          <w:szCs w:val="28"/>
+          <w:rtl/>
+        </w:rPr>
+        <w:t>לזכרון</w:t>
+      </w:r>
+      <w:proofErr w:type="spellEnd"/>
+      <w:r>
+        <w:rPr>
+          <w:rFonts w:cs="David" w:hint="cs"/>
+          <w:sz w:val="28"/>
+          <w:szCs w:val="28"/>
+          <w:rtl/>
+        </w:rPr>
+        <w:t xml:space="preserve"> המכשיר</w:t>
       </w:r>
     </w:p>
     <w:p>
@@ -6563,7 +6218,7 @@
           <wp:inline distT="0" distB="0" distL="0" distR="0">
             <wp:extent cx="720000" cy="1281600"/>
             <wp:effectExtent l="0" t="0" r="4445" b="0"/>
-            <wp:docPr id="9" name="Picture 9" descr="C:\Users\trunk\AppData\Local\Microsoft\Windows\INetCache\Content.Word\chooses_operation.jpg"/>
+            <wp:docPr id="7" name="Picture 7" descr="C:\Users\trunk\AppData\Local\Microsoft\Windows\INetCache\Content.Word\login-write.jpg"/>
             <wp:cNvGraphicFramePr>
               <a:graphicFrameLocks xmlns:a="http://schemas.openxmlformats.org/drawingml/2006/main" noChangeAspect="1"/>
             </wp:cNvGraphicFramePr>
@@ -6571,7 +6226,7 @@
               <a:graphicData uri="http://schemas.openxmlformats.org/drawingml/2006/picture">
                 <pic:pic xmlns:pic="http://schemas.openxmlformats.org/drawingml/2006/picture">
                   <pic:nvPicPr>
-                    <pic:cNvPr id="0" name="Picture 7" descr="C:\Users\trunk\AppData\Local\Microsoft\Windows\INetCache\Content.Word\chooses_operation.jpg"/>
+                    <pic:cNvPr id="0" name="Picture 5" descr="C:\Users\trunk\AppData\Local\Microsoft\Windows\INetCache\Content.Word\login-write.jpg"/>
                     <pic:cNvPicPr>
                       <a:picLocks noChangeAspect="1" noChangeArrowheads="1"/>
                     </pic:cNvPicPr>
@@ -6626,7 +6281,28 @@
           <w:szCs w:val="28"/>
           <w:rtl/>
         </w:rPr>
-        <w:t>אופציית קבלני המשנה</w:t>
+        <w:lastRenderedPageBreak/>
+        <w:t xml:space="preserve">במידה והמשתמש רוצה למחוק משתמשים </w:t>
+      </w:r>
+      <w:proofErr w:type="spellStart"/>
+      <w:r>
+        <w:rPr>
+          <w:rFonts w:cs="David" w:hint="cs"/>
+          <w:sz w:val="28"/>
+          <w:szCs w:val="28"/>
+          <w:rtl/>
+        </w:rPr>
+        <w:t>מהזכרון</w:t>
+      </w:r>
+      <w:proofErr w:type="spellEnd"/>
+      <w:r>
+        <w:rPr>
+          <w:rFonts w:cs="David" w:hint="cs"/>
+          <w:sz w:val="28"/>
+          <w:szCs w:val="28"/>
+          <w:rtl/>
+        </w:rPr>
+        <w:t xml:space="preserve"> מכשיר או לשנות את הסיסמה המוזנת אוטומטית בתהליך ההתחברות, יש מסך שליטה לזה</w:t>
       </w:r>
     </w:p>
     <w:p>
@@ -6650,7 +6326,7 @@
           <wp:inline distT="0" distB="0" distL="0" distR="0">
             <wp:extent cx="720000" cy="1281600"/>
             <wp:effectExtent l="0" t="0" r="4445" b="0"/>
-            <wp:docPr id="10" name="Picture 10" descr="C:\Users\trunk\AppData\Local\Microsoft\Windows\INetCache\Content.Word\kablni_mishne.jpg"/>
+            <wp:docPr id="12" name="Picture 12" descr="C:\Users\trunk\AppData\Local\Microsoft\Windows\INetCache\Content.Word\login-change_pw_or_delete.jpg"/>
             <wp:cNvGraphicFramePr>
               <a:graphicFrameLocks xmlns:a="http://schemas.openxmlformats.org/drawingml/2006/main" noChangeAspect="1"/>
             </wp:cNvGraphicFramePr>
@@ -6658,7 +6334,7 @@
               <a:graphicData uri="http://schemas.openxmlformats.org/drawingml/2006/picture">
                 <pic:pic xmlns:pic="http://schemas.openxmlformats.org/drawingml/2006/picture">
                   <pic:nvPicPr>
-                    <pic:cNvPr id="0" name="Picture 8" descr="C:\Users\trunk\AppData\Local\Microsoft\Windows\INetCache\Content.Word\kablni_mishne.jpg"/>
+                    <pic:cNvPr id="0" name="Picture 10" descr="C:\Users\trunk\AppData\Local\Microsoft\Windows\INetCache\Content.Word\login-change_pw_or_delete.jpg"/>
                     <pic:cNvPicPr>
                       <a:picLocks noChangeAspect="1" noChangeArrowheads="1"/>
                     </pic:cNvPicPr>
@@ -6706,28 +6382,24 @@
           <w:rtl/>
         </w:rPr>
       </w:pPr>
-    </w:p>
-    <w:p>
-      <w:pPr>
-        <w:spacing w:line="360" w:lineRule="auto"/>
+      <w:r>
+        <w:rPr>
+          <w:rFonts w:cs="David" w:hint="cs"/>
+          <w:sz w:val="28"/>
+          <w:szCs w:val="28"/>
+          <w:rtl/>
+        </w:rPr>
+        <w:t xml:space="preserve">לאחר מסך ההתחברות </w:t>
+      </w:r>
+      <w:r>
         <w:rPr>
           <w:rFonts w:cs="David"/>
           <w:sz w:val="28"/>
           <w:szCs w:val="28"/>
           <w:rtl/>
         </w:rPr>
-      </w:pPr>
-    </w:p>
-    <w:p>
-      <w:pPr>
-        <w:spacing w:line="360" w:lineRule="auto"/>
-        <w:rPr>
-          <w:rFonts w:cs="David"/>
-          <w:sz w:val="28"/>
-          <w:szCs w:val="28"/>
-          <w:rtl/>
-        </w:rPr>
-      </w:pPr>
+        <w:t>–</w:t>
+      </w:r>
       <w:r>
         <w:rPr>
           <w:rFonts w:cs="David" w:hint="cs"/>
@@ -6735,8 +6407,7 @@
           <w:szCs w:val="28"/>
           <w:rtl/>
         </w:rPr>
-        <w:lastRenderedPageBreak/>
-        <w:t>אופציית הדיווחי תקלות</w:t>
+        <w:t xml:space="preserve"> בורר הפרויקטים, בחירת הפרויקט בו המשתמש ירצה לעסוק</w:t>
       </w:r>
     </w:p>
     <w:p>
@@ -6760,7 +6431,7 @@
           <wp:inline distT="0" distB="0" distL="0" distR="0">
             <wp:extent cx="720000" cy="1281600"/>
             <wp:effectExtent l="0" t="0" r="4445" b="0"/>
-            <wp:docPr id="11" name="Picture 11" descr="C:\Users\trunk\AppData\Local\Microsoft\Windows\INetCache\Content.Word\divohi_takalot.jpg"/>
+            <wp:docPr id="8" name="Picture 8" descr="C:\Users\trunk\AppData\Local\Microsoft\Windows\INetCache\Content.Word\choose_project.jpg"/>
             <wp:cNvGraphicFramePr>
               <a:graphicFrameLocks xmlns:a="http://schemas.openxmlformats.org/drawingml/2006/main" noChangeAspect="1"/>
             </wp:cNvGraphicFramePr>
@@ -6768,7 +6439,7 @@
               <a:graphicData uri="http://schemas.openxmlformats.org/drawingml/2006/picture">
                 <pic:pic xmlns:pic="http://schemas.openxmlformats.org/drawingml/2006/picture">
                   <pic:nvPicPr>
-                    <pic:cNvPr id="0" name="Picture 9" descr="C:\Users\trunk\AppData\Local\Microsoft\Windows\INetCache\Content.Word\divohi_takalot.jpg"/>
+                    <pic:cNvPr id="0" name="Picture 6" descr="C:\Users\trunk\AppData\Local\Microsoft\Windows\INetCache\Content.Word\choose_project.jpg"/>
                     <pic:cNvPicPr>
                       <a:picLocks noChangeAspect="1" noChangeArrowheads="1"/>
                     </pic:cNvPicPr>
@@ -6822,6 +6493,301 @@
         <w:spacing w:line="360" w:lineRule="auto"/>
         <w:rPr>
           <w:rFonts w:cs="David"/>
+          <w:sz w:val="28"/>
+          <w:szCs w:val="28"/>
+          <w:rtl/>
+        </w:rPr>
+      </w:pPr>
+      <w:r>
+        <w:rPr>
+          <w:rFonts w:cs="David" w:hint="cs"/>
+          <w:sz w:val="28"/>
+          <w:szCs w:val="28"/>
+          <w:rtl/>
+        </w:rPr>
+        <w:t>האופציות השונות שניתנות לאחר בחירת הפרויקט</w:t>
+      </w:r>
+    </w:p>
+    <w:p>
+      <w:pPr>
+        <w:spacing w:line="360" w:lineRule="auto"/>
+        <w:rPr>
+          <w:rFonts w:cs="David"/>
+          <w:sz w:val="28"/>
+          <w:szCs w:val="28"/>
+          <w:rtl/>
+        </w:rPr>
+      </w:pPr>
+      <w:r>
+        <w:rPr>
+          <w:rFonts w:cs="David"/>
+          <w:noProof/>
+          <w:sz w:val="28"/>
+          <w:szCs w:val="28"/>
+        </w:rPr>
+        <w:drawing>
+          <wp:inline distT="0" distB="0" distL="0" distR="0">
+            <wp:extent cx="720000" cy="1281600"/>
+            <wp:effectExtent l="0" t="0" r="4445" b="0"/>
+            <wp:docPr id="9" name="Picture 9" descr="C:\Users\trunk\AppData\Local\Microsoft\Windows\INetCache\Content.Word\chooses_operation.jpg"/>
+            <wp:cNvGraphicFramePr>
+              <a:graphicFrameLocks xmlns:a="http://schemas.openxmlformats.org/drawingml/2006/main" noChangeAspect="1"/>
+            </wp:cNvGraphicFramePr>
+            <a:graphic xmlns:a="http://schemas.openxmlformats.org/drawingml/2006/main">
+              <a:graphicData uri="http://schemas.openxmlformats.org/drawingml/2006/picture">
+                <pic:pic xmlns:pic="http://schemas.openxmlformats.org/drawingml/2006/picture">
+                  <pic:nvPicPr>
+                    <pic:cNvPr id="0" name="Picture 7" descr="C:\Users\trunk\AppData\Local\Microsoft\Windows\INetCache\Content.Word\chooses_operation.jpg"/>
+                    <pic:cNvPicPr>
+                      <a:picLocks noChangeAspect="1" noChangeArrowheads="1"/>
+                    </pic:cNvPicPr>
+                  </pic:nvPicPr>
+                  <pic:blipFill>
+                    <a:blip r:embed="rId29" cstate="print">
+                      <a:extLst>
+                        <a:ext uri="{28A0092B-C50C-407E-A947-70E740481C1C}">
+                          <a14:useLocalDpi xmlns:a14="http://schemas.microsoft.com/office/drawing/2010/main" val="0"/>
+                        </a:ext>
+                      </a:extLst>
+                    </a:blip>
+                    <a:srcRect/>
+                    <a:stretch>
+                      <a:fillRect/>
+                    </a:stretch>
+                  </pic:blipFill>
+                  <pic:spPr bwMode="auto">
+                    <a:xfrm>
+                      <a:off x="0" y="0"/>
+                      <a:ext cx="720000" cy="1281600"/>
+                    </a:xfrm>
+                    <a:prstGeom prst="rect">
+                      <a:avLst/>
+                    </a:prstGeom>
+                    <a:noFill/>
+                    <a:ln>
+                      <a:noFill/>
+                    </a:ln>
+                  </pic:spPr>
+                </pic:pic>
+              </a:graphicData>
+            </a:graphic>
+          </wp:inline>
+        </w:drawing>
+      </w:r>
+    </w:p>
+    <w:p>
+      <w:pPr>
+        <w:spacing w:line="360" w:lineRule="auto"/>
+        <w:rPr>
+          <w:rFonts w:cs="David"/>
+          <w:sz w:val="28"/>
+          <w:szCs w:val="28"/>
+          <w:rtl/>
+        </w:rPr>
+      </w:pPr>
+      <w:r>
+        <w:rPr>
+          <w:rFonts w:cs="David" w:hint="cs"/>
+          <w:sz w:val="28"/>
+          <w:szCs w:val="28"/>
+          <w:rtl/>
+        </w:rPr>
+        <w:t>אופציית קבלני המשנה</w:t>
+      </w:r>
+    </w:p>
+    <w:p>
+      <w:pPr>
+        <w:spacing w:line="360" w:lineRule="auto"/>
+        <w:rPr>
+          <w:rFonts w:cs="David"/>
+          <w:sz w:val="28"/>
+          <w:szCs w:val="28"/>
+          <w:rtl/>
+        </w:rPr>
+      </w:pPr>
+      <w:r>
+        <w:rPr>
+          <w:rFonts w:cs="David"/>
+          <w:noProof/>
+          <w:sz w:val="28"/>
+          <w:szCs w:val="28"/>
+        </w:rPr>
+        <w:drawing>
+          <wp:inline distT="0" distB="0" distL="0" distR="0">
+            <wp:extent cx="720000" cy="1281600"/>
+            <wp:effectExtent l="0" t="0" r="4445" b="0"/>
+            <wp:docPr id="10" name="Picture 10" descr="C:\Users\trunk\AppData\Local\Microsoft\Windows\INetCache\Content.Word\kablni_mishne.jpg"/>
+            <wp:cNvGraphicFramePr>
+              <a:graphicFrameLocks xmlns:a="http://schemas.openxmlformats.org/drawingml/2006/main" noChangeAspect="1"/>
+            </wp:cNvGraphicFramePr>
+            <a:graphic xmlns:a="http://schemas.openxmlformats.org/drawingml/2006/main">
+              <a:graphicData uri="http://schemas.openxmlformats.org/drawingml/2006/picture">
+                <pic:pic xmlns:pic="http://schemas.openxmlformats.org/drawingml/2006/picture">
+                  <pic:nvPicPr>
+                    <pic:cNvPr id="0" name="Picture 8" descr="C:\Users\trunk\AppData\Local\Microsoft\Windows\INetCache\Content.Word\kablni_mishne.jpg"/>
+                    <pic:cNvPicPr>
+                      <a:picLocks noChangeAspect="1" noChangeArrowheads="1"/>
+                    </pic:cNvPicPr>
+                  </pic:nvPicPr>
+                  <pic:blipFill>
+                    <a:blip r:embed="rId30" cstate="print">
+                      <a:extLst>
+                        <a:ext uri="{28A0092B-C50C-407E-A947-70E740481C1C}">
+                          <a14:useLocalDpi xmlns:a14="http://schemas.microsoft.com/office/drawing/2010/main" val="0"/>
+                        </a:ext>
+                      </a:extLst>
+                    </a:blip>
+                    <a:srcRect/>
+                    <a:stretch>
+                      <a:fillRect/>
+                    </a:stretch>
+                  </pic:blipFill>
+                  <pic:spPr bwMode="auto">
+                    <a:xfrm>
+                      <a:off x="0" y="0"/>
+                      <a:ext cx="720000" cy="1281600"/>
+                    </a:xfrm>
+                    <a:prstGeom prst="rect">
+                      <a:avLst/>
+                    </a:prstGeom>
+                    <a:noFill/>
+                    <a:ln>
+                      <a:noFill/>
+                    </a:ln>
+                  </pic:spPr>
+                </pic:pic>
+              </a:graphicData>
+            </a:graphic>
+          </wp:inline>
+        </w:drawing>
+      </w:r>
+    </w:p>
+    <w:p>
+      <w:pPr>
+        <w:spacing w:line="360" w:lineRule="auto"/>
+        <w:rPr>
+          <w:rFonts w:cs="David"/>
+          <w:sz w:val="28"/>
+          <w:szCs w:val="28"/>
+          <w:rtl/>
+        </w:rPr>
+      </w:pPr>
+    </w:p>
+    <w:p>
+      <w:pPr>
+        <w:spacing w:line="360" w:lineRule="auto"/>
+        <w:rPr>
+          <w:rFonts w:cs="David"/>
+          <w:sz w:val="28"/>
+          <w:szCs w:val="28"/>
+          <w:rtl/>
+        </w:rPr>
+      </w:pPr>
+    </w:p>
+    <w:p>
+      <w:pPr>
+        <w:spacing w:line="360" w:lineRule="auto"/>
+        <w:rPr>
+          <w:rFonts w:cs="David"/>
+          <w:sz w:val="28"/>
+          <w:szCs w:val="28"/>
+          <w:rtl/>
+        </w:rPr>
+      </w:pPr>
+      <w:r>
+        <w:rPr>
+          <w:rFonts w:cs="David" w:hint="cs"/>
+          <w:sz w:val="28"/>
+          <w:szCs w:val="28"/>
+          <w:rtl/>
+        </w:rPr>
+        <w:lastRenderedPageBreak/>
+        <w:t>אופציית הדיווחי תקלות</w:t>
+      </w:r>
+    </w:p>
+    <w:p>
+      <w:pPr>
+        <w:spacing w:line="360" w:lineRule="auto"/>
+        <w:rPr>
+          <w:rFonts w:cs="David"/>
+          <w:sz w:val="28"/>
+          <w:szCs w:val="28"/>
+          <w:rtl/>
+        </w:rPr>
+      </w:pPr>
+      <w:r>
+        <w:rPr>
+          <w:rFonts w:cs="David"/>
+          <w:noProof/>
+          <w:sz w:val="28"/>
+          <w:szCs w:val="28"/>
+        </w:rPr>
+        <w:drawing>
+          <wp:inline distT="0" distB="0" distL="0" distR="0">
+            <wp:extent cx="720000" cy="1281600"/>
+            <wp:effectExtent l="0" t="0" r="4445" b="0"/>
+            <wp:docPr id="11" name="Picture 11" descr="C:\Users\trunk\AppData\Local\Microsoft\Windows\INetCache\Content.Word\divohi_takalot.jpg"/>
+            <wp:cNvGraphicFramePr>
+              <a:graphicFrameLocks xmlns:a="http://schemas.openxmlformats.org/drawingml/2006/main" noChangeAspect="1"/>
+            </wp:cNvGraphicFramePr>
+            <a:graphic xmlns:a="http://schemas.openxmlformats.org/drawingml/2006/main">
+              <a:graphicData uri="http://schemas.openxmlformats.org/drawingml/2006/picture">
+                <pic:pic xmlns:pic="http://schemas.openxmlformats.org/drawingml/2006/picture">
+                  <pic:nvPicPr>
+                    <pic:cNvPr id="0" name="Picture 9" descr="C:\Users\trunk\AppData\Local\Microsoft\Windows\INetCache\Content.Word\divohi_takalot.jpg"/>
+                    <pic:cNvPicPr>
+                      <a:picLocks noChangeAspect="1" noChangeArrowheads="1"/>
+                    </pic:cNvPicPr>
+                  </pic:nvPicPr>
+                  <pic:blipFill>
+                    <a:blip r:embed="rId31" cstate="print">
+                      <a:extLst>
+                        <a:ext uri="{28A0092B-C50C-407E-A947-70E740481C1C}">
+                          <a14:useLocalDpi xmlns:a14="http://schemas.microsoft.com/office/drawing/2010/main" val="0"/>
+                        </a:ext>
+                      </a:extLst>
+                    </a:blip>
+                    <a:srcRect/>
+                    <a:stretch>
+                      <a:fillRect/>
+                    </a:stretch>
+                  </pic:blipFill>
+                  <pic:spPr bwMode="auto">
+                    <a:xfrm>
+                      <a:off x="0" y="0"/>
+                      <a:ext cx="720000" cy="1281600"/>
+                    </a:xfrm>
+                    <a:prstGeom prst="rect">
+                      <a:avLst/>
+                    </a:prstGeom>
+                    <a:noFill/>
+                    <a:ln>
+                      <a:noFill/>
+                    </a:ln>
+                  </pic:spPr>
+                </pic:pic>
+              </a:graphicData>
+            </a:graphic>
+          </wp:inline>
+        </w:drawing>
+      </w:r>
+    </w:p>
+    <w:p>
+      <w:pPr>
+        <w:spacing w:line="360" w:lineRule="auto"/>
+        <w:rPr>
+          <w:rFonts w:cs="David"/>
+          <w:sz w:val="28"/>
+          <w:szCs w:val="28"/>
+          <w:rtl/>
+        </w:rPr>
+      </w:pPr>
+    </w:p>
+    <w:p>
+      <w:pPr>
+        <w:spacing w:line="360" w:lineRule="auto"/>
+        <w:rPr>
+          <w:rFonts w:cs="David"/>
           <w:b/>
           <w:bCs/>
           <w:sz w:val="28"/>
@@ -6882,7 +6848,7 @@
                     </pic:cNvPicPr>
                   </pic:nvPicPr>
                   <pic:blipFill>
-                    <a:blip r:embed="rId29">
+                    <a:blip r:embed="rId32">
                       <a:extLst>
                         <a:ext uri="{28A0092B-C50C-407E-A947-70E740481C1C}">
                           <a14:useLocalDpi xmlns:a14="http://schemas.microsoft.com/office/drawing/2010/main" val="0"/>
@@ -6982,7 +6948,7 @@
                     </pic:cNvPicPr>
                   </pic:nvPicPr>
                   <pic:blipFill>
-                    <a:blip r:embed="rId30">
+                    <a:blip r:embed="rId33">
                       <a:extLst>
                         <a:ext uri="{28A0092B-C50C-407E-A947-70E740481C1C}">
                           <a14:useLocalDpi xmlns:a14="http://schemas.microsoft.com/office/drawing/2010/main" val="0"/>
@@ -9060,8 +9026,8 @@
       </w:pPr>
     </w:p>
     <w:sectPr>
-      <w:headerReference w:type="default" r:id="rId31"/>
-      <w:footerReference w:type="default" r:id="rId32"/>
+      <w:headerReference w:type="default" r:id="rId34"/>
+      <w:footerReference w:type="default" r:id="rId35"/>
       <w:pgSz w:w="11906" w:h="16838"/>
       <w:pgMar w:top="2658" w:right="1700" w:bottom="1797" w:left="1701" w:header="426" w:footer="708" w:gutter="0"/>
       <w:cols w:space="720"/>
@@ -9125,7 +9091,7 @@
             <w:noProof/>
             <w:rtl/>
           </w:rPr>
-          <w:t>2</w:t>
+          <w:t>12</w:t>
         </w:r>
         <w:r>
           <w:rPr>
@@ -10686,601 +10652,19 @@
       <w:cs/>
     </w:rPr>
   </w:style>
-</w:styles>
-</file>
-
-<file path=word/glossary/document.xml><?xml version="1.0" encoding="utf-8"?>
-<w:glossaryDocument xmlns:wpc="http://schemas.microsoft.com/office/word/2010/wordprocessingCanvas" xmlns:cx="http://schemas.microsoft.com/office/drawing/2014/chartex" xmlns:cx1="http://schemas.microsoft.com/office/drawing/2015/9/8/chartex" xmlns:cx2="http://schemas.microsoft.com/office/drawing/2015/10/21/chartex" xmlns:cx3="http://schemas.microsoft.com/office/drawing/2016/5/9/chartex" xmlns:cx4="http://schemas.microsoft.com/office/drawing/2016/5/10/chartex" xmlns:cx5="http://schemas.microsoft.com/office/drawing/2016/5/11/chartex" xmlns:cx6="http://schemas.microsoft.com/office/drawing/2016/5/12/chartex" xmlns:cx7="http://schemas.microsoft.com/office/drawing/2016/5/13/chartex" xmlns:cx8="http://schemas.microsoft.com/office/drawing/2016/5/14/chartex" xmlns:mc="http://schemas.openxmlformats.org/markup-compatibility/2006" xmlns:aink="http://schemas.microsoft.com/office/drawing/2016/ink" xmlns:am3d="http://schemas.microsoft.com/office/drawing/2017/model3d" xmlns:o="urn:schemas-microsoft-com:office:office" xmlns:r="http://schemas.openxmlformats.org/officeDocument/2006/relationships" xmlns:m="http://schemas.openxmlformats.org/officeDocument/2006/math" xmlns:v="urn:schemas-microsoft-com:vml" xmlns:wp14="http://schemas.microsoft.com/office/word/2010/wordprocessingDrawing" xmlns:wp="http://schemas.openxmlformats.org/drawingml/2006/wordprocessingDrawing" xmlns:w10="urn:schemas-microsoft-com:office:word" xmlns:w="http://schemas.openxmlformats.org/wordprocessingml/2006/main" xmlns:w14="http://schemas.microsoft.com/office/word/2010/wordml" xmlns:w15="http://schemas.microsoft.com/office/word/2012/wordml" xmlns:w16cid="http://schemas.microsoft.com/office/word/2016/wordml/cid" xmlns:w16se="http://schemas.microsoft.com/office/word/2015/wordml/symex" xmlns:wpg="http://schemas.microsoft.com/office/word/2010/wordprocessingGroup" xmlns:wpi="http://schemas.microsoft.com/office/word/2010/wordprocessingInk" xmlns:wne="http://schemas.microsoft.com/office/word/2006/wordml" xmlns:wps="http://schemas.microsoft.com/office/word/2010/wordprocessingShape" mc:Ignorable="w14 w15 w16se w16cid wp14"/>
-</file>
-
-<file path=word/glossary/fontTable.xml><?xml version="1.0" encoding="utf-8"?>
-<w:fonts xmlns:mc="http://schemas.openxmlformats.org/markup-compatibility/2006" xmlns:r="http://schemas.openxmlformats.org/officeDocument/2006/relationships" xmlns:w="http://schemas.openxmlformats.org/wordprocessingml/2006/main" xmlns:w14="http://schemas.microsoft.com/office/word/2010/wordml" xmlns:w15="http://schemas.microsoft.com/office/word/2012/wordml" xmlns:w16cid="http://schemas.microsoft.com/office/word/2016/wordml/cid" xmlns:w16se="http://schemas.microsoft.com/office/word/2015/wordml/symex" mc:Ignorable="w14 w15 w16se w16cid">
-  <w:font w:name="Times New Roman">
-    <w:panose1 w:val="02020603050405020304"/>
-    <w:charset w:val="00"/>
-    <w:family w:val="roman"/>
-    <w:pitch w:val="variable"/>
-    <w:sig w:usb0="E0002AFF" w:usb1="C0007843" w:usb2="00000009" w:usb3="00000000" w:csb0="000001FF" w:csb1="00000000"/>
-  </w:font>
-  <w:font w:name="Arial">
-    <w:panose1 w:val="020B0604020202020204"/>
-    <w:charset w:val="00"/>
-    <w:family w:val="swiss"/>
-    <w:pitch w:val="variable"/>
-    <w:sig w:usb0="E0002AFF" w:usb1="C0007843" w:usb2="00000009" w:usb3="00000000" w:csb0="000001FF" w:csb1="00000000"/>
-  </w:font>
-  <w:font w:name="Courier New">
-    <w:panose1 w:val="02070309020205020404"/>
-    <w:charset w:val="00"/>
-    <w:family w:val="modern"/>
-    <w:pitch w:val="fixed"/>
-    <w:sig w:usb0="E0002EFF" w:usb1="C0007843" w:usb2="00000009" w:usb3="00000000" w:csb0="000001FF" w:csb1="00000000"/>
-  </w:font>
-  <w:font w:name="Wingdings">
-    <w:panose1 w:val="05000000000000000000"/>
-    <w:charset w:val="02"/>
-    <w:family w:val="auto"/>
-    <w:pitch w:val="variable"/>
-    <w:sig w:usb0="00000000" w:usb1="10000000" w:usb2="00000000" w:usb3="00000000" w:csb0="80000000" w:csb1="00000000"/>
-  </w:font>
-  <w:font w:name="Symbol">
-    <w:panose1 w:val="05050102010706020507"/>
-    <w:charset w:val="02"/>
-    <w:family w:val="roman"/>
-    <w:pitch w:val="variable"/>
-    <w:sig w:usb0="00000000" w:usb1="10000000" w:usb2="00000000" w:usb3="00000000" w:csb0="80000000" w:csb1="00000000"/>
-  </w:font>
-  <w:font w:name="Calibri">
-    <w:panose1 w:val="020F0502020204030204"/>
-    <w:charset w:val="00"/>
-    <w:family w:val="swiss"/>
-    <w:pitch w:val="variable"/>
-    <w:sig w:usb0="E0002AFF" w:usb1="4000ACFF" w:usb2="00000001" w:usb3="00000000" w:csb0="000001FF" w:csb1="00000000"/>
-  </w:font>
-  <w:font w:name="Calibri Light">
-    <w:panose1 w:val="020F0302020204030204"/>
-    <w:charset w:val="00"/>
-    <w:family w:val="swiss"/>
-    <w:pitch w:val="variable"/>
-    <w:sig w:usb0="A0002AEF" w:usb1="4000207B" w:usb2="00000000" w:usb3="00000000" w:csb0="000001FF" w:csb1="00000000"/>
-  </w:font>
-  <w:font w:name="Tahoma">
-    <w:panose1 w:val="020B0604030504040204"/>
-    <w:charset w:val="00"/>
-    <w:family w:val="swiss"/>
-    <w:pitch w:val="variable"/>
-    <w:sig w:usb0="E1002EFF" w:usb1="C000605B" w:usb2="00000029" w:usb3="00000000" w:csb0="000101FF" w:csb1="00000000"/>
-  </w:font>
-  <w:font w:name="Liberation Sans">
-    <w:altName w:val="Arial"/>
-    <w:charset w:val="00"/>
-    <w:family w:val="swiss"/>
-    <w:pitch w:val="variable"/>
-  </w:font>
-  <w:font w:name="Droid Sans Fallback">
-    <w:charset w:val="00"/>
-    <w:family w:val="auto"/>
-    <w:pitch w:val="variable"/>
-  </w:font>
-  <w:font w:name="DejaVu Sans">
-    <w:altName w:val="Verdana"/>
-    <w:charset w:val="00"/>
-    <w:family w:val="auto"/>
-    <w:pitch w:val="variable"/>
-  </w:font>
-  <w:font w:name="David">
-    <w:panose1 w:val="020E0502060401010101"/>
-    <w:charset w:val="00"/>
-    <w:family w:val="swiss"/>
-    <w:pitch w:val="variable"/>
-    <w:sig w:usb0="00000803" w:usb1="00000000" w:usb2="00000000" w:usb3="00000000" w:csb0="00000021" w:csb1="00000000"/>
-  </w:font>
-  <w:font w:name="Liberation Mono">
-    <w:altName w:val="Calibri"/>
-    <w:charset w:val="00"/>
-    <w:family w:val="modern"/>
-    <w:pitch w:val="fixed"/>
-  </w:font>
-</w:fonts>
-</file>
-
-<file path=word/glossary/settings.xml><?xml version="1.0" encoding="utf-8"?>
-<w:settings xmlns:mc="http://schemas.openxmlformats.org/markup-compatibility/2006" xmlns:o="urn:schemas-microsoft-com:office:office" xmlns:r="http://schemas.openxmlformats.org/officeDocument/2006/relationships" xmlns:m="http://schemas.openxmlformats.org/officeDocument/2006/math" xmlns:v="urn:schemas-microsoft-com:vml" xmlns:w10="urn:schemas-microsoft-com:office:word" xmlns:w="http://schemas.openxmlformats.org/wordprocessingml/2006/main" xmlns:w14="http://schemas.microsoft.com/office/word/2010/wordml" xmlns:w15="http://schemas.microsoft.com/office/word/2012/wordml" xmlns:w16cid="http://schemas.microsoft.com/office/word/2016/wordml/cid" xmlns:w16se="http://schemas.microsoft.com/office/word/2015/wordml/symex" xmlns:sl="http://schemas.openxmlformats.org/schemaLibrary/2006/main" mc:Ignorable="w14 w15 w16se w16cid">
-  <w:view w:val="normal"/>
-  <w:defaultTabStop w:val="720"/>
-  <w:characterSpacingControl w:val="doNotCompress"/>
-  <w:compat>
-    <w:useFELayout/>
-    <w:compatSetting w:name="compatibilityMode" w:uri="http://schemas.microsoft.com/office/word" w:val="15"/>
-    <w:compatSetting w:name="overrideTableStyleFontSizeAndJustification" w:uri="http://schemas.microsoft.com/office/word" w:val="1"/>
-    <w:compatSetting w:name="enableOpenTypeFeatures" w:uri="http://schemas.microsoft.com/office/word" w:val="1"/>
-    <w:compatSetting w:name="doNotFlipMirrorIndents" w:uri="http://schemas.microsoft.com/office/word" w:val="1"/>
-    <w:compatSetting w:name="differentiateMultirowTableHeaders" w:uri="http://schemas.microsoft.com/office/word" w:val="1"/>
-    <w:compatSetting w:name="useWord2013TrackBottomHyphenation" w:uri="http://schemas.microsoft.com/office/word" w:val="0"/>
-  </w:compat>
-  <w:rsids>
-    <w:rsidRoot w:val="00A122FF"/>
-    <w:rsid w:val="00A122FF"/>
-    <w:rsid w:val="00B01225"/>
-  </w:rsids>
-  <m:mathPr>
-    <m:mathFont m:val="Cambria Math"/>
-    <m:brkBin m:val="before"/>
-    <m:brkBinSub m:val="--"/>
-    <m:smallFrac m:val="0"/>
-    <m:dispDef/>
-    <m:lMargin m:val="0"/>
-    <m:rMargin m:val="0"/>
-    <m:defJc m:val="centerGroup"/>
-    <m:wrapIndent m:val="1440"/>
-    <m:intLim m:val="subSup"/>
-    <m:naryLim m:val="undOvr"/>
-  </m:mathPr>
-  <w:themeFontLang w:val="en-US" w:bidi="he-IL"/>
-  <w:clrSchemeMapping w:bg1="light1" w:t1="dark1" w:bg2="light2" w:t2="dark2" w:accent1="accent1" w:accent2="accent2" w:accent3="accent3" w:accent4="accent4" w:accent5="accent5" w:accent6="accent6" w:hyperlink="hyperlink" w:followedHyperlink="followedHyperlink"/>
-  <w:decimalSymbol w:val="."/>
-  <w:listSeparator w:val=","/>
-  <w15:chartTrackingRefBased/>
-</w:settings>
-</file>
-
-<file path=word/glossary/styles.xml><?xml version="1.0" encoding="utf-8"?>
-<w:styles xmlns:mc="http://schemas.openxmlformats.org/markup-compatibility/2006" xmlns:r="http://schemas.openxmlformats.org/officeDocument/2006/relationships" xmlns:w="http://schemas.openxmlformats.org/wordprocessingml/2006/main" xmlns:w14="http://schemas.microsoft.com/office/word/2010/wordml" xmlns:w15="http://schemas.microsoft.com/office/word/2012/wordml" xmlns:w16cid="http://schemas.microsoft.com/office/word/2016/wordml/cid" xmlns:w16se="http://schemas.microsoft.com/office/word/2015/wordml/symex" mc:Ignorable="w14 w15 w16se w16cid">
-  <w:docDefaults>
-    <w:rPrDefault>
-      <w:rPr>
-        <w:rFonts w:asciiTheme="minorHAnsi" w:eastAsiaTheme="minorEastAsia" w:hAnsiTheme="minorHAnsi" w:cstheme="minorBidi"/>
-        <w:sz w:val="22"/>
-        <w:szCs w:val="22"/>
-        <w:lang w:val="en-US" w:eastAsia="en-US" w:bidi="he-IL"/>
-      </w:rPr>
-    </w:rPrDefault>
-    <w:pPrDefault>
-      <w:pPr>
-        <w:spacing w:after="160" w:line="259" w:lineRule="auto"/>
-      </w:pPr>
-    </w:pPrDefault>
-  </w:docDefaults>
-  <w:latentStyles w:defLockedState="0" w:defUIPriority="99" w:defSemiHidden="0" w:defUnhideWhenUsed="0" w:defQFormat="0" w:count="375">
-    <w:lsdException w:name="Normal" w:uiPriority="0" w:qFormat="1"/>
-    <w:lsdException w:name="heading 1" w:uiPriority="9" w:qFormat="1"/>
-    <w:lsdException w:name="heading 2" w:semiHidden="1" w:uiPriority="9" w:unhideWhenUsed="1" w:qFormat="1"/>
-    <w:lsdException w:name="heading 3" w:semiHidden="1" w:uiPriority="9" w:unhideWhenUsed="1" w:qFormat="1"/>
-    <w:lsdException w:name="heading 4" w:semiHidden="1" w:uiPriority="9" w:unhideWhenUsed="1" w:qFormat="1"/>
-    <w:lsdException w:name="heading 5" w:semiHidden="1" w:uiPriority="9" w:unhideWhenUsed="1" w:qFormat="1"/>
-    <w:lsdException w:name="heading 6" w:semiHidden="1" w:uiPriority="9" w:unhideWhenUsed="1" w:qFormat="1"/>
-    <w:lsdException w:name="heading 7" w:semiHidden="1" w:uiPriority="9" w:unhideWhenUsed="1" w:qFormat="1"/>
-    <w:lsdException w:name="heading 8" w:semiHidden="1" w:uiPriority="9" w:unhideWhenUsed="1" w:qFormat="1"/>
-    <w:lsdException w:name="heading 9" w:semiHidden="1" w:uiPriority="9" w:unhideWhenUsed="1" w:qFormat="1"/>
-    <w:lsdException w:name="index 1" w:semiHidden="1" w:unhideWhenUsed="1"/>
-    <w:lsdException w:name="index 2" w:semiHidden="1" w:unhideWhenUsed="1"/>
-    <w:lsdException w:name="index 3" w:semiHidden="1" w:unhideWhenUsed="1"/>
-    <w:lsdException w:name="index 4" w:semiHidden="1" w:unhideWhenUsed="1"/>
-    <w:lsdException w:name="index 5" w:semiHidden="1" w:unhideWhenUsed="1"/>
-    <w:lsdException w:name="index 6" w:semiHidden="1" w:unhideWhenUsed="1"/>
-    <w:lsdException w:name="index 7" w:semiHidden="1" w:unhideWhenUsed="1"/>
-    <w:lsdException w:name="index 8" w:semiHidden="1" w:unhideWhenUsed="1"/>
-    <w:lsdException w:name="index 9" w:semiHidden="1" w:unhideWhenUsed="1"/>
-    <w:lsdException w:name="toc 1" w:semiHidden="1" w:uiPriority="39" w:unhideWhenUsed="1"/>
-    <w:lsdException w:name="toc 2" w:semiHidden="1" w:uiPriority="39" w:unhideWhenUsed="1"/>
-    <w:lsdException w:name="toc 3" w:semiHidden="1" w:uiPriority="39" w:unhideWhenUsed="1"/>
-    <w:lsdException w:name="toc 4" w:semiHidden="1" w:uiPriority="39" w:unhideWhenUsed="1"/>
-    <w:lsdException w:name="toc 5" w:semiHidden="1" w:uiPriority="39" w:unhideWhenUsed="1"/>
-    <w:lsdException w:name="toc 6" w:semiHidden="1" w:uiPriority="39" w:unhideWhenUsed="1"/>
-    <w:lsdException w:name="toc 7" w:semiHidden="1" w:uiPriority="39" w:unhideWhenUsed="1"/>
-    <w:lsdException w:name="toc 8" w:semiHidden="1" w:uiPriority="39" w:unhideWhenUsed="1"/>
-    <w:lsdException w:name="toc 9" w:semiHidden="1" w:uiPriority="39" w:unhideWhenUsed="1"/>
-    <w:lsdException w:name="Normal Indent" w:semiHidden="1" w:unhideWhenUsed="1"/>
-    <w:lsdException w:name="footnote text" w:semiHidden="1" w:unhideWhenUsed="1"/>
-    <w:lsdException w:name="annotation text" w:semiHidden="1" w:unhideWhenUsed="1"/>
-    <w:lsdException w:name="header" w:semiHidden="1" w:unhideWhenUsed="1"/>
-    <w:lsdException w:name="footer" w:semiHidden="1" w:unhideWhenUsed="1"/>
-    <w:lsdException w:name="index heading" w:semiHidden="1" w:unhideWhenUsed="1"/>
-    <w:lsdException w:name="caption" w:semiHidden="1" w:uiPriority="35" w:unhideWhenUsed="1" w:qFormat="1"/>
-    <w:lsdException w:name="table of figures" w:semiHidden="1" w:unhideWhenUsed="1"/>
-    <w:lsdException w:name="envelope address" w:semiHidden="1" w:unhideWhenUsed="1"/>
-    <w:lsdException w:name="envelope return" w:semiHidden="1" w:unhideWhenUsed="1"/>
-    <w:lsdException w:name="footnote reference" w:semiHidden="1" w:unhideWhenUsed="1"/>
-    <w:lsdException w:name="annotation reference" w:semiHidden="1" w:unhideWhenUsed="1"/>
-    <w:lsdException w:name="line number" w:semiHidden="1" w:unhideWhenUsed="1"/>
-    <w:lsdException w:name="page number" w:semiHidden="1" w:unhideWhenUsed="1"/>
-    <w:lsdException w:name="endnote reference" w:semiHidden="1" w:unhideWhenUsed="1"/>
-    <w:lsdException w:name="endnote text" w:semiHidden="1" w:unhideWhenUsed="1"/>
-    <w:lsdException w:name="table of authorities" w:semiHidden="1" w:unhideWhenUsed="1"/>
-    <w:lsdException w:name="macro" w:semiHidden="1" w:unhideWhenUsed="1"/>
-    <w:lsdException w:name="toa heading" w:semiHidden="1" w:unhideWhenUsed="1"/>
-    <w:lsdException w:name="List" w:semiHidden="1" w:unhideWhenUsed="1"/>
-    <w:lsdException w:name="List Bullet" w:semiHidden="1" w:unhideWhenUsed="1"/>
-    <w:lsdException w:name="List Number" w:semiHidden="1" w:unhideWhenUsed="1"/>
-    <w:lsdException w:name="List 2" w:semiHidden="1" w:unhideWhenUsed="1"/>
-    <w:lsdException w:name="List 3" w:semiHidden="1" w:unhideWhenUsed="1"/>
-    <w:lsdException w:name="List 4" w:semiHidden="1" w:unhideWhenUsed="1"/>
-    <w:lsdException w:name="List 5" w:semiHidden="1" w:unhideWhenUsed="1"/>
-    <w:lsdException w:name="List Bullet 2" w:semiHidden="1" w:unhideWhenUsed="1"/>
-    <w:lsdException w:name="List Bullet 3" w:semiHidden="1" w:unhideWhenUsed="1"/>
-    <w:lsdException w:name="List Bullet 4" w:semiHidden="1" w:unhideWhenUsed="1"/>
-    <w:lsdException w:name="List Bullet 5" w:semiHidden="1" w:unhideWhenUsed="1"/>
-    <w:lsdException w:name="List Number 2" w:semiHidden="1" w:unhideWhenUsed="1"/>
-    <w:lsdException w:name="List Number 3" w:semiHidden="1" w:unhideWhenUsed="1"/>
-    <w:lsdException w:name="List Number 4" w:semiHidden="1" w:unhideWhenUsed="1"/>
-    <w:lsdException w:name="List Number 5" w:semiHidden="1" w:unhideWhenUsed="1"/>
-    <w:lsdException w:name="Title" w:uiPriority="10" w:qFormat="1"/>
-    <w:lsdException w:name="Closing" w:semiHidden="1" w:unhideWhenUsed="1"/>
-    <w:lsdException w:name="Signature" w:semiHidden="1" w:unhideWhenUsed="1"/>
-    <w:lsdException w:name="Default Paragraph Font" w:semiHidden="1" w:uiPriority="1" w:unhideWhenUsed="1"/>
-    <w:lsdException w:name="Body Text" w:semiHidden="1" w:unhideWhenUsed="1"/>
-    <w:lsdException w:name="Body Text Indent" w:semiHidden="1" w:unhideWhenUsed="1"/>
-    <w:lsdException w:name="List Continue" w:semiHidden="1" w:unhideWhenUsed="1"/>
-    <w:lsdException w:name="List Continue 2" w:semiHidden="1" w:unhideWhenUsed="1"/>
-    <w:lsdException w:name="List Continue 3" w:semiHidden="1" w:unhideWhenUsed="1"/>
-    <w:lsdException w:name="List Continue 4" w:semiHidden="1" w:unhideWhenUsed="1"/>
-    <w:lsdException w:name="List Continue 5" w:semiHidden="1" w:unhideWhenUsed="1"/>
-    <w:lsdException w:name="Message Header" w:semiHidden="1" w:unhideWhenUsed="1"/>
-    <w:lsdException w:name="Subtitle" w:uiPriority="11" w:qFormat="1"/>
-    <w:lsdException w:name="Salutation" w:semiHidden="1" w:unhideWhenUsed="1"/>
-    <w:lsdException w:name="Date" w:semiHidden="1" w:unhideWhenUsed="1"/>
-    <w:lsdException w:name="Body Text First Indent" w:semiHidden="1" w:unhideWhenUsed="1"/>
-    <w:lsdException w:name="Body Text First Indent 2" w:semiHidden="1" w:unhideWhenUsed="1"/>
-    <w:lsdException w:name="Note Heading" w:semiHidden="1" w:unhideWhenUsed="1"/>
-    <w:lsdException w:name="Body Text 2" w:semiHidden="1" w:unhideWhenUsed="1"/>
-    <w:lsdException w:name="Body Text 3" w:semiHidden="1" w:unhideWhenUsed="1"/>
-    <w:lsdException w:name="Body Text Indent 2" w:semiHidden="1" w:unhideWhenUsed="1"/>
-    <w:lsdException w:name="Body Text Indent 3" w:semiHidden="1" w:unhideWhenUsed="1"/>
-    <w:lsdException w:name="Block Text" w:semiHidden="1" w:unhideWhenUsed="1"/>
-    <w:lsdException w:name="Hyperlink" w:semiHidden="1" w:unhideWhenUsed="1"/>
-    <w:lsdException w:name="FollowedHyperlink" w:semiHidden="1" w:unhideWhenUsed="1"/>
-    <w:lsdException w:name="Strong" w:uiPriority="22" w:qFormat="1"/>
-    <w:lsdException w:name="Emphasis" w:uiPriority="20" w:qFormat="1"/>
-    <w:lsdException w:name="Document Map" w:semiHidden="1" w:unhideWhenUsed="1"/>
-    <w:lsdException w:name="Plain Text" w:semiHidden="1" w:unhideWhenUsed="1"/>
-    <w:lsdException w:name="E-mail Signature" w:semiHidden="1" w:unhideWhenUsed="1"/>
-    <w:lsdException w:name="HTML Top of Form" w:semiHidden="1" w:unhideWhenUsed="1"/>
-    <w:lsdException w:name="HTML Bottom of Form" w:semiHidden="1" w:unhideWhenUsed="1"/>
-    <w:lsdException w:name="Normal (Web)" w:semiHidden="1" w:unhideWhenUsed="1"/>
-    <w:lsdException w:name="HTML Acronym" w:semiHidden="1" w:unhideWhenUsed="1"/>
-    <w:lsdException w:name="HTML Address" w:semiHidden="1" w:unhideWhenUsed="1"/>
-    <w:lsdException w:name="HTML Cite" w:semiHidden="1" w:unhideWhenUsed="1"/>
-    <w:lsdException w:name="HTML Code" w:semiHidden="1" w:unhideWhenUsed="1"/>
-    <w:lsdException w:name="HTML Definition" w:semiHidden="1" w:unhideWhenUsed="1"/>
-    <w:lsdException w:name="HTML Keyboard" w:semiHidden="1" w:unhideWhenUsed="1"/>
-    <w:lsdException w:name="HTML Preformatted" w:semiHidden="1" w:unhideWhenUsed="1"/>
-    <w:lsdException w:name="HTML Sample" w:semiHidden="1" w:unhideWhenUsed="1"/>
-    <w:lsdException w:name="HTML Typewriter" w:semiHidden="1" w:unhideWhenUsed="1"/>
-    <w:lsdException w:name="HTML Variable" w:semiHidden="1" w:unhideWhenUsed="1"/>
-    <w:lsdException w:name="Normal Table" w:semiHidden="1" w:unhideWhenUsed="1"/>
-    <w:lsdException w:name="annotation subject" w:semiHidden="1" w:unhideWhenUsed="1"/>
-    <w:lsdException w:name="No List" w:semiHidden="1" w:unhideWhenUsed="1"/>
-    <w:lsdException w:name="Outline List 1" w:semiHidden="1" w:unhideWhenUsed="1"/>
-    <w:lsdException w:name="Outline List 2" w:semiHidden="1" w:unhideWhenUsed="1"/>
-    <w:lsdException w:name="Outline List 3" w:semiHidden="1" w:unhideWhenUsed="1"/>
-    <w:lsdException w:name="Table Simple 1" w:semiHidden="1" w:unhideWhenUsed="1"/>
-    <w:lsdException w:name="Table Simple 2" w:semiHidden="1" w:unhideWhenUsed="1"/>
-    <w:lsdException w:name="Table Simple 3" w:semiHidden="1" w:unhideWhenUsed="1"/>
-    <w:lsdException w:name="Table Classic 1" w:semiHidden="1" w:unhideWhenUsed="1"/>
-    <w:lsdException w:name="Table Classic 2" w:semiHidden="1" w:unhideWhenUsed="1"/>
-    <w:lsdException w:name="Table Classic 3" w:semiHidden="1" w:unhideWhenUsed="1"/>
-    <w:lsdException w:name="Table Classic 4" w:semiHidden="1" w:unhideWhenUsed="1"/>
-    <w:lsdException w:name="Table Colorful 1" w:semiHidden="1" w:unhideWhenUsed="1"/>
-    <w:lsdException w:name="Table Colorful 2" w:semiHidden="1" w:unhideWhenUsed="1"/>
-    <w:lsdException w:name="Table Colorful 3" w:semiHidden="1" w:unhideWhenUsed="1"/>
-    <w:lsdException w:name="Table Columns 1" w:semiHidden="1" w:unhideWhenUsed="1"/>
-    <w:lsdException w:name="Table Columns 2" w:semiHidden="1" w:unhideWhenUsed="1"/>
-    <w:lsdException w:name="Table Columns 3" w:semiHidden="1" w:unhideWhenUsed="1"/>
-    <w:lsdException w:name="Table Columns 4" w:semiHidden="1" w:unhideWhenUsed="1"/>
-    <w:lsdException w:name="Table Columns 5" w:semiHidden="1" w:unhideWhenUsed="1"/>
-    <w:lsdException w:name="Table Grid 1" w:semiHidden="1" w:unhideWhenUsed="1"/>
-    <w:lsdException w:name="Table Grid 2" w:semiHidden="1" w:unhideWhenUsed="1"/>
-    <w:lsdException w:name="Table Grid 3" w:semiHidden="1" w:unhideWhenUsed="1"/>
-    <w:lsdException w:name="Table Grid 4" w:semiHidden="1" w:unhideWhenUsed="1"/>
-    <w:lsdException w:name="Table Grid 5" w:semiHidden="1" w:unhideWhenUsed="1"/>
-    <w:lsdException w:name="Table Grid 6" w:semiHidden="1" w:unhideWhenUsed="1"/>
-    <w:lsdException w:name="Table Grid 7" w:semiHidden="1" w:unhideWhenUsed="1"/>
-    <w:lsdException w:name="Table Grid 8" w:semiHidden="1" w:unhideWhenUsed="1"/>
-    <w:lsdException w:name="Table List 1" w:semiHidden="1" w:unhideWhenUsed="1"/>
-    <w:lsdException w:name="Table List 2" w:semiHidden="1" w:unhideWhenUsed="1"/>
-    <w:lsdException w:name="Table List 3" w:semiHidden="1" w:unhideWhenUsed="1"/>
-    <w:lsdException w:name="Table List 4" w:semiHidden="1" w:unhideWhenUsed="1"/>
-    <w:lsdException w:name="Table List 5" w:semiHidden="1" w:unhideWhenUsed="1"/>
-    <w:lsdException w:name="Table List 6" w:semiHidden="1" w:unhideWhenUsed="1"/>
-    <w:lsdException w:name="Table List 7" w:semiHidden="1" w:unhideWhenUsed="1"/>
-    <w:lsdException w:name="Table List 8" w:semiHidden="1" w:unhideWhenUsed="1"/>
-    <w:lsdException w:name="Table 3D effects 1" w:semiHidden="1" w:unhideWhenUsed="1"/>
-    <w:lsdException w:name="Table 3D effects 2" w:semiHidden="1" w:unhideWhenUsed="1"/>
-    <w:lsdException w:name="Table 3D effects 3" w:semiHidden="1" w:unhideWhenUsed="1"/>
-    <w:lsdException w:name="Table Contemporary" w:semiHidden="1" w:unhideWhenUsed="1"/>
-    <w:lsdException w:name="Table Elegant" w:semiHidden="1" w:unhideWhenUsed="1"/>
-    <w:lsdException w:name="Table Professional" w:semiHidden="1" w:unhideWhenUsed="1"/>
-    <w:lsdException w:name="Table Subtle 1" w:semiHidden="1" w:unhideWhenUsed="1"/>
-    <w:lsdException w:name="Table Subtle 2" w:semiHidden="1" w:unhideWhenUsed="1"/>
-    <w:lsdException w:name="Table Web 1" w:semiHidden="1" w:unhideWhenUsed="1"/>
-    <w:lsdException w:name="Table Web 2" w:semiHidden="1" w:unhideWhenUsed="1"/>
-    <w:lsdException w:name="Table Web 3" w:semiHidden="1" w:unhideWhenUsed="1"/>
-    <w:lsdException w:name="Balloon Text" w:semiHidden="1" w:unhideWhenUsed="1"/>
-    <w:lsdException w:name="Table Grid" w:uiPriority="39"/>
-    <w:lsdException w:name="Table Theme" w:semiHidden="1" w:unhideWhenUsed="1"/>
-    <w:lsdException w:name="Placeholder Text" w:semiHidden="1"/>
-    <w:lsdException w:name="No Spacing" w:uiPriority="1" w:qFormat="1"/>
-    <w:lsdException w:name="Light Shading" w:uiPriority="60"/>
-    <w:lsdException w:name="Light List" w:uiPriority="61"/>
-    <w:lsdException w:name="Light Grid" w:uiPriority="62"/>
-    <w:lsdException w:name="Medium Shading 1" w:uiPriority="63"/>
-    <w:lsdException w:name="Medium Shading 2" w:uiPriority="64"/>
-    <w:lsdException w:name="Medium List 1" w:uiPriority="65"/>
-    <w:lsdException w:name="Medium List 2" w:uiPriority="66"/>
-    <w:lsdException w:name="Medium Grid 1" w:uiPriority="67"/>
-    <w:lsdException w:name="Medium Grid 2" w:uiPriority="68"/>
-    <w:lsdException w:name="Medium Grid 3" w:uiPriority="69"/>
-    <w:lsdException w:name="Dark List" w:uiPriority="70"/>
-    <w:lsdException w:name="Colorful Shading" w:uiPriority="71"/>
-    <w:lsdException w:name="Colorful List" w:uiPriority="72"/>
-    <w:lsdException w:name="Colorful Grid" w:uiPriority="73"/>
-    <w:lsdException w:name="Light Shading Accent 1" w:uiPriority="60"/>
-    <w:lsdException w:name="Light List Accent 1" w:uiPriority="61"/>
-    <w:lsdException w:name="Light Grid Accent 1" w:uiPriority="62"/>
-    <w:lsdException w:name="Medium Shading 1 Accent 1" w:uiPriority="63"/>
-    <w:lsdException w:name="Medium Shading 2 Accent 1" w:uiPriority="64"/>
-    <w:lsdException w:name="Medium List 1 Accent 1" w:uiPriority="65"/>
-    <w:lsdException w:name="Revision" w:semiHidden="1"/>
-    <w:lsdException w:name="List Paragraph" w:uiPriority="34" w:qFormat="1"/>
-    <w:lsdException w:name="Quote" w:uiPriority="29" w:qFormat="1"/>
-    <w:lsdException w:name="Intense Quote" w:uiPriority="30" w:qFormat="1"/>
-    <w:lsdException w:name="Medium List 2 Accent 1" w:uiPriority="66"/>
-    <w:lsdException w:name="Medium Grid 1 Accent 1" w:uiPriority="67"/>
-    <w:lsdException w:name="Medium Grid 2 Accent 1" w:uiPriority="68"/>
-    <w:lsdException w:name="Medium Grid 3 Accent 1" w:uiPriority="69"/>
-    <w:lsdException w:name="Dark List Accent 1" w:uiPriority="70"/>
-    <w:lsdException w:name="Colorful Shading Accent 1" w:uiPriority="71"/>
-    <w:lsdException w:name="Colorful List Accent 1" w:uiPriority="72"/>
-    <w:lsdException w:name="Colorful Grid Accent 1" w:uiPriority="73"/>
-    <w:lsdException w:name="Light Shading Accent 2" w:uiPriority="60"/>
-    <w:lsdException w:name="Light List Accent 2" w:uiPriority="61"/>
-    <w:lsdException w:name="Light Grid Accent 2" w:uiPriority="62"/>
-    <w:lsdException w:name="Medium Shading 1 Accent 2" w:uiPriority="63"/>
-    <w:lsdException w:name="Medium Shading 2 Accent 2" w:uiPriority="64"/>
-    <w:lsdException w:name="Medium List 1 Accent 2" w:uiPriority="65"/>
-    <w:lsdException w:name="Medium List 2 Accent 2" w:uiPriority="66"/>
-    <w:lsdException w:name="Medium Grid 1 Accent 2" w:uiPriority="67"/>
-    <w:lsdException w:name="Medium Grid 2 Accent 2" w:uiPriority="68"/>
-    <w:lsdException w:name="Medium Grid 3 Accent 2" w:uiPriority="69"/>
-    <w:lsdException w:name="Dark List Accent 2" w:uiPriority="70"/>
-    <w:lsdException w:name="Colorful Shading Accent 2" w:uiPriority="71"/>
-    <w:lsdException w:name="Colorful List Accent 2" w:uiPriority="72"/>
-    <w:lsdException w:name="Colorful Grid Accent 2" w:uiPriority="73"/>
-    <w:lsdException w:name="Light Shading Accent 3" w:uiPriority="60"/>
-    <w:lsdException w:name="Light List Accent 3" w:uiPriority="61"/>
-    <w:lsdException w:name="Light Grid Accent 3" w:uiPriority="62"/>
-    <w:lsdException w:name="Medium Shading 1 Accent 3" w:uiPriority="63"/>
-    <w:lsdException w:name="Medium Shading 2 Accent 3" w:uiPriority="64"/>
-    <w:lsdException w:name="Medium List 1 Accent 3" w:uiPriority="65"/>
-    <w:lsdException w:name="Medium List 2 Accent 3" w:uiPriority="66"/>
-    <w:lsdException w:name="Medium Grid 1 Accent 3" w:uiPriority="67"/>
-    <w:lsdException w:name="Medium Grid 2 Accent 3" w:uiPriority="68"/>
-    <w:lsdException w:name="Medium Grid 3 Accent 3" w:uiPriority="69"/>
-    <w:lsdException w:name="Dark List Accent 3" w:uiPriority="70"/>
-    <w:lsdException w:name="Colorful Shading Accent 3" w:uiPriority="71"/>
-    <w:lsdException w:name="Colorful List Accent 3" w:uiPriority="72"/>
-    <w:lsdException w:name="Colorful Grid Accent 3" w:uiPriority="73"/>
-    <w:lsdException w:name="Light Shading Accent 4" w:uiPriority="60"/>
-    <w:lsdException w:name="Light List Accent 4" w:uiPriority="61"/>
-    <w:lsdException w:name="Light Grid Accent 4" w:uiPriority="62"/>
-    <w:lsdException w:name="Medium Shading 1 Accent 4" w:uiPriority="63"/>
-    <w:lsdException w:name="Medium Shading 2 Accent 4" w:uiPriority="64"/>
-    <w:lsdException w:name="Medium List 1 Accent 4" w:uiPriority="65"/>
-    <w:lsdException w:name="Medium List 2 Accent 4" w:uiPriority="66"/>
-    <w:lsdException w:name="Medium Grid 1 Accent 4" w:uiPriority="67"/>
-    <w:lsdException w:name="Medium Grid 2 Accent 4" w:uiPriority="68"/>
-    <w:lsdException w:name="Medium Grid 3 Accent 4" w:uiPriority="69"/>
-    <w:lsdException w:name="Dark List Accent 4" w:uiPriority="70"/>
-    <w:lsdException w:name="Colorful Shading Accent 4" w:uiPriority="71"/>
-    <w:lsdException w:name="Colorful List Accent 4" w:uiPriority="72"/>
-    <w:lsdException w:name="Colorful Grid Accent 4" w:uiPriority="73"/>
-    <w:lsdException w:name="Light Shading Accent 5" w:uiPriority="60"/>
-    <w:lsdException w:name="Light List Accent 5" w:uiPriority="61"/>
-    <w:lsdException w:name="Light Grid Accent 5" w:uiPriority="62"/>
-    <w:lsdException w:name="Medium Shading 1 Accent 5" w:uiPriority="63"/>
-    <w:lsdException w:name="Medium Shading 2 Accent 5" w:uiPriority="64"/>
-    <w:lsdException w:name="Medium List 1 Accent 5" w:uiPriority="65"/>
-    <w:lsdException w:name="Medium List 2 Accent 5" w:uiPriority="66"/>
-    <w:lsdException w:name="Medium Grid 1 Accent 5" w:uiPriority="67"/>
-    <w:lsdException w:name="Medium Grid 2 Accent 5" w:uiPriority="68"/>
-    <w:lsdException w:name="Medium Grid 3 Accent 5" w:uiPriority="69"/>
-    <w:lsdException w:name="Dark List Accent 5" w:uiPriority="70"/>
-    <w:lsdException w:name="Colorful Shading Accent 5" w:uiPriority="71"/>
-    <w:lsdException w:name="Colorful List Accent 5" w:uiPriority="72"/>
-    <w:lsdException w:name="Colorful Grid Accent 5" w:uiPriority="73"/>
-    <w:lsdException w:name="Light Shading Accent 6" w:uiPriority="60"/>
-    <w:lsdException w:name="Light List Accent 6" w:uiPriority="61"/>
-    <w:lsdException w:name="Light Grid Accent 6" w:uiPriority="62"/>
-    <w:lsdException w:name="Medium Shading 1 Accent 6" w:uiPriority="63"/>
-    <w:lsdException w:name="Medium Shading 2 Accent 6" w:uiPriority="64"/>
-    <w:lsdException w:name="Medium List 1 Accent 6" w:uiPriority="65"/>
-    <w:lsdException w:name="Medium List 2 Accent 6" w:uiPriority="66"/>
-    <w:lsdException w:name="Medium Grid 1 Accent 6" w:uiPriority="67"/>
-    <w:lsdException w:name="Medium Grid 2 Accent 6" w:uiPriority="68"/>
-    <w:lsdException w:name="Medium Grid 3 Accent 6" w:uiPriority="69"/>
-    <w:lsdException w:name="Dark List Accent 6" w:uiPriority="70"/>
-    <w:lsdException w:name="Colorful Shading Accent 6" w:uiPriority="71"/>
-    <w:lsdException w:name="Colorful List Accent 6" w:uiPriority="72"/>
-    <w:lsdException w:name="Colorful Grid Accent 6" w:uiPriority="73"/>
-    <w:lsdException w:name="Subtle Emphasis" w:uiPriority="19" w:qFormat="1"/>
-    <w:lsdException w:name="Intense Emphasis" w:uiPriority="21" w:qFormat="1"/>
-    <w:lsdException w:name="Subtle Reference" w:uiPriority="31" w:qFormat="1"/>
-    <w:lsdException w:name="Intense Reference" w:uiPriority="32" w:qFormat="1"/>
-    <w:lsdException w:name="Book Title" w:uiPriority="33" w:qFormat="1"/>
-    <w:lsdException w:name="Bibliography" w:semiHidden="1" w:uiPriority="37" w:unhideWhenUsed="1"/>
-    <w:lsdException w:name="TOC Heading" w:semiHidden="1" w:uiPriority="39" w:unhideWhenUsed="1" w:qFormat="1"/>
-    <w:lsdException w:name="Plain Table 1" w:uiPriority="41"/>
-    <w:lsdException w:name="Plain Table 2" w:uiPriority="42"/>
-    <w:lsdException w:name="Plain Table 3" w:uiPriority="43"/>
-    <w:lsdException w:name="Plain Table 4" w:uiPriority="44"/>
-    <w:lsdException w:name="Plain Table 5" w:uiPriority="45"/>
-    <w:lsdException w:name="Grid Table Light" w:uiPriority="40"/>
-    <w:lsdException w:name="Grid Table 1 Light" w:uiPriority="46"/>
-    <w:lsdException w:name="Grid Table 2" w:uiPriority="47"/>
-    <w:lsdException w:name="Grid Table 3" w:uiPriority="48"/>
-    <w:lsdException w:name="Grid Table 4" w:uiPriority="49"/>
-    <w:lsdException w:name="Grid Table 5 Dark" w:uiPriority="50"/>
-    <w:lsdException w:name="Grid Table 6 Colorful" w:uiPriority="51"/>
-    <w:lsdException w:name="Grid Table 7 Colorful" w:uiPriority="52"/>
-    <w:lsdException w:name="Grid Table 1 Light Accent 1" w:uiPriority="46"/>
-    <w:lsdException w:name="Grid Table 2 Accent 1" w:uiPriority="47"/>
-    <w:lsdException w:name="Grid Table 3 Accent 1" w:uiPriority="48"/>
-    <w:lsdException w:name="Grid Table 4 Accent 1" w:uiPriority="49"/>
-    <w:lsdException w:name="Grid Table 5 Dark Accent 1" w:uiPriority="50"/>
-    <w:lsdException w:name="Grid Table 6 Colorful Accent 1" w:uiPriority="51"/>
-    <w:lsdException w:name="Grid Table 7 Colorful Accent 1" w:uiPriority="52"/>
-    <w:lsdException w:name="Grid Table 1 Light Accent 2" w:uiPriority="46"/>
-    <w:lsdException w:name="Grid Table 2 Accent 2" w:uiPriority="47"/>
-    <w:lsdException w:name="Grid Table 3 Accent 2" w:uiPriority="48"/>
-    <w:lsdException w:name="Grid Table 4 Accent 2" w:uiPriority="49"/>
-    <w:lsdException w:name="Grid Table 5 Dark Accent 2" w:uiPriority="50"/>
-    <w:lsdException w:name="Grid Table 6 Colorful Accent 2" w:uiPriority="51"/>
-    <w:lsdException w:name="Grid Table 7 Colorful Accent 2" w:uiPriority="52"/>
-    <w:lsdException w:name="Grid Table 1 Light Accent 3" w:uiPriority="46"/>
-    <w:lsdException w:name="Grid Table 2 Accent 3" w:uiPriority="47"/>
-    <w:lsdException w:name="Grid Table 3 Accent 3" w:uiPriority="48"/>
-    <w:lsdException w:name="Grid Table 4 Accent 3" w:uiPriority="49"/>
-    <w:lsdException w:name="Grid Table 5 Dark Accent 3" w:uiPriority="50"/>
-    <w:lsdException w:name="Grid Table 6 Colorful Accent 3" w:uiPriority="51"/>
-    <w:lsdException w:name="Grid Table 7 Colorful Accent 3" w:uiPriority="52"/>
-    <w:lsdException w:name="Grid Table 1 Light Accent 4" w:uiPriority="46"/>
-    <w:lsdException w:name="Grid Table 2 Accent 4" w:uiPriority="47"/>
-    <w:lsdException w:name="Grid Table 3 Accent 4" w:uiPriority="48"/>
-    <w:lsdException w:name="Grid Table 4 Accent 4" w:uiPriority="49"/>
-    <w:lsdException w:name="Grid Table 5 Dark Accent 4" w:uiPriority="50"/>
-    <w:lsdException w:name="Grid Table 6 Colorful Accent 4" w:uiPriority="51"/>
-    <w:lsdException w:name="Grid Table 7 Colorful Accent 4" w:uiPriority="52"/>
-    <w:lsdException w:name="Grid Table 1 Light Accent 5" w:uiPriority="46"/>
-    <w:lsdException w:name="Grid Table 2 Accent 5" w:uiPriority="47"/>
-    <w:lsdException w:name="Grid Table 3 Accent 5" w:uiPriority="48"/>
-    <w:lsdException w:name="Grid Table 4 Accent 5" w:uiPriority="49"/>
-    <w:lsdException w:name="Grid Table 5 Dark Accent 5" w:uiPriority="50"/>
-    <w:lsdException w:name="Grid Table 6 Colorful Accent 5" w:uiPriority="51"/>
-    <w:lsdException w:name="Grid Table 7 Colorful Accent 5" w:uiPriority="52"/>
-    <w:lsdException w:name="Grid Table 1 Light Accent 6" w:uiPriority="46"/>
-    <w:lsdException w:name="Grid Table 2 Accent 6" w:uiPriority="47"/>
-    <w:lsdException w:name="Grid Table 3 Accent 6" w:uiPriority="48"/>
-    <w:lsdException w:name="Grid Table 4 Accent 6" w:uiPriority="49"/>
-    <w:lsdException w:name="Grid Table 5 Dark Accent 6" w:uiPriority="50"/>
-    <w:lsdException w:name="Grid Table 6 Colorful Accent 6" w:uiPriority="51"/>
-    <w:lsdException w:name="Grid Table 7 Colorful Accent 6" w:uiPriority="52"/>
-    <w:lsdException w:name="List Table 1 Light" w:uiPriority="46"/>
-    <w:lsdException w:name="List Table 2" w:uiPriority="47"/>
-    <w:lsdException w:name="List Table 3" w:uiPriority="48"/>
-    <w:lsdException w:name="List Table 4" w:uiPriority="49"/>
-    <w:lsdException w:name="List Table 5 Dark" w:uiPriority="50"/>
-    <w:lsdException w:name="List Table 6 Colorful" w:uiPriority="51"/>
-    <w:lsdException w:name="List Table 7 Colorful" w:uiPriority="52"/>
-    <w:lsdException w:name="List Table 1 Light Accent 1" w:uiPriority="46"/>
-    <w:lsdException w:name="List Table 2 Accent 1" w:uiPriority="47"/>
-    <w:lsdException w:name="List Table 3 Accent 1" w:uiPriority="48"/>
-    <w:lsdException w:name="List Table 4 Accent 1" w:uiPriority="49"/>
-    <w:lsdException w:name="List Table 5 Dark Accent 1" w:uiPriority="50"/>
-    <w:lsdException w:name="List Table 6 Colorful Accent 1" w:uiPriority="51"/>
-    <w:lsdException w:name="List Table 7 Colorful Accent 1" w:uiPriority="52"/>
-    <w:lsdException w:name="List Table 1 Light Accent 2" w:uiPriority="46"/>
-    <w:lsdException w:name="List Table 2 Accent 2" w:uiPriority="47"/>
-    <w:lsdException w:name="List Table 3 Accent 2" w:uiPriority="48"/>
-    <w:lsdException w:name="List Table 4 Accent 2" w:uiPriority="49"/>
-    <w:lsdException w:name="List Table 5 Dark Accent 2" w:uiPriority="50"/>
-    <w:lsdException w:name="List Table 6 Colorful Accent 2" w:uiPriority="51"/>
-    <w:lsdException w:name="List Table 7 Colorful Accent 2" w:uiPriority="52"/>
-    <w:lsdException w:name="List Table 1 Light Accent 3" w:uiPriority="46"/>
-    <w:lsdException w:name="List Table 2 Accent 3" w:uiPriority="47"/>
-    <w:lsdException w:name="List Table 3 Accent 3" w:uiPriority="48"/>
-    <w:lsdException w:name="List Table 4 Accent 3" w:uiPriority="49"/>
-    <w:lsdException w:name="List Table 5 Dark Accent 3" w:uiPriority="50"/>
-    <w:lsdException w:name="List Table 6 Colorful Accent 3" w:uiPriority="51"/>
-    <w:lsdException w:name="List Table 7 Colorful Accent 3" w:uiPriority="52"/>
-    <w:lsdException w:name="List Table 1 Light Accent 4" w:uiPriority="46"/>
-    <w:lsdException w:name="List Table 2 Accent 4" w:uiPriority="47"/>
-    <w:lsdException w:name="List Table 3 Accent 4" w:uiPriority="48"/>
-    <w:lsdException w:name="List Table 4 Accent 4" w:uiPriority="49"/>
-    <w:lsdException w:name="List Table 5 Dark Accent 4" w:uiPriority="50"/>
-    <w:lsdException w:name="List Table 6 Colorful Accent 4" w:uiPriority="51"/>
-    <w:lsdException w:name="List Table 7 Colorful Accent 4" w:uiPriority="52"/>
-    <w:lsdException w:name="List Table 1 Light Accent 5" w:uiPriority="46"/>
-    <w:lsdException w:name="List Table 2 Accent 5" w:uiPriority="47"/>
-    <w:lsdException w:name="List Table 3 Accent 5" w:uiPriority="48"/>
-    <w:lsdException w:name="List Table 4 Accent 5" w:uiPriority="49"/>
-    <w:lsdException w:name="List Table 5 Dark Accent 5" w:uiPriority="50"/>
-    <w:lsdException w:name="List Table 6 Colorful Accent 5" w:uiPriority="51"/>
-    <w:lsdException w:name="List Table 7 Colorful Accent 5" w:uiPriority="52"/>
-    <w:lsdException w:name="List Table 1 Light Accent 6" w:uiPriority="46"/>
-    <w:lsdException w:name="List Table 2 Accent 6" w:uiPriority="47"/>
-    <w:lsdException w:name="List Table 3 Accent 6" w:uiPriority="48"/>
-    <w:lsdException w:name="List Table 4 Accent 6" w:uiPriority="49"/>
-    <w:lsdException w:name="List Table 5 Dark Accent 6" w:uiPriority="50"/>
-    <w:lsdException w:name="List Table 6 Colorful Accent 6" w:uiPriority="51"/>
-    <w:lsdException w:name="List Table 7 Colorful Accent 6" w:uiPriority="52"/>
-    <w:lsdException w:name="Mention" w:semiHidden="1" w:unhideWhenUsed="1"/>
-    <w:lsdException w:name="Smart Hyperlink" w:semiHidden="1" w:unhideWhenUsed="1"/>
-    <w:lsdException w:name="Hashtag" w:semiHidden="1" w:unhideWhenUsed="1"/>
-    <w:lsdException w:name="Unresolved Mention" w:semiHidden="1" w:unhideWhenUsed="1"/>
-  </w:latentStyles>
-  <w:style w:type="paragraph" w:default="1" w:styleId="Normal">
-    <w:name w:val="Normal"/>
-    <w:qFormat/>
-    <w:pPr>
-      <w:bidi/>
-    </w:pPr>
-  </w:style>
-  <w:style w:type="character" w:default="1" w:styleId="DefaultParagraphFont">
-    <w:name w:val="Default Paragraph Font"/>
-    <w:uiPriority w:val="1"/>
-    <w:semiHidden/>
-    <w:unhideWhenUsed/>
-  </w:style>
-  <w:style w:type="table" w:default="1" w:styleId="TableNormal">
-    <w:name w:val="Normal Table"/>
+  <w:style w:type="character" w:styleId="FollowedHyperlink">
+    <w:name w:val="FollowedHyperlink"/>
+    <w:basedOn w:val="DefaultParagraphFont"/>
     <w:uiPriority w:val="99"/>
     <w:semiHidden/>
     <w:unhideWhenUsed/>
-    <w:tblPr>
-      <w:tblInd w:w="0" w:type="dxa"/>
-      <w:tblCellMar>
-        <w:top w:w="0" w:type="dxa"/>
-        <w:left w:w="108" w:type="dxa"/>
-        <w:bottom w:w="0" w:type="dxa"/>
-        <w:right w:w="108" w:type="dxa"/>
-      </w:tblCellMar>
-    </w:tblPr>
-  </w:style>
-  <w:style w:type="numbering" w:default="1" w:styleId="NoList">
-    <w:name w:val="No List"/>
-    <w:uiPriority w:val="99"/>
-    <w:semiHidden/>
-    <w:unhideWhenUsed/>
-  </w:style>
-  <w:style w:type="paragraph" w:customStyle="1" w:styleId="ED561263F6F14EFB81ECC0C13983BB00">
-    <w:name w:val="ED561263F6F14EFB81ECC0C13983BB00"/>
-    <w:rsid w:val="00A122FF"/>
-    <w:pPr>
-      <w:bidi/>
-    </w:pPr>
-  </w:style>
-  <w:style w:type="paragraph" w:customStyle="1" w:styleId="E24C432C91404FA78A2385752350E8AF">
-    <w:name w:val="E24C432C91404FA78A2385752350E8AF"/>
-    <w:rsid w:val="00A122FF"/>
-    <w:pPr>
-      <w:bidi/>
-    </w:pPr>
-  </w:style>
-  <w:style w:type="paragraph" w:customStyle="1" w:styleId="047E641F599A432198BB6D960E3930E8">
-    <w:name w:val="047E641F599A432198BB6D960E3930E8"/>
-    <w:rsid w:val="00A122FF"/>
-    <w:pPr>
-      <w:bidi/>
-    </w:pPr>
+    <w:rsid w:val="008E11CC"/>
+    <w:rPr>
+      <w:color w:val="954F72" w:themeColor="followedHyperlink"/>
+      <w:u w:val="single"/>
+    </w:rPr>
   </w:style>
 </w:styles>
-</file>
-
-<file path=word/glossary/webSettings.xml><?xml version="1.0" encoding="utf-8"?>
-<w:webSettings xmlns:mc="http://schemas.openxmlformats.org/markup-compatibility/2006" xmlns:r="http://schemas.openxmlformats.org/officeDocument/2006/relationships" xmlns:w="http://schemas.openxmlformats.org/wordprocessingml/2006/main" xmlns:w14="http://schemas.microsoft.com/office/word/2010/wordml" xmlns:w15="http://schemas.microsoft.com/office/word/2012/wordml" xmlns:w16cid="http://schemas.microsoft.com/office/word/2016/wordml/cid" xmlns:w16se="http://schemas.microsoft.com/office/word/2015/wordml/symex" mc:Ignorable="w14 w15 w16se w16cid">
-  <w:optimizeForBrowser/>
-  <w:allowPNG/>
-</w:webSettings>
 </file>
 
 <file path=word/theme/theme1.xml><?xml version="1.0" encoding="utf-8"?>
@@ -11549,7 +10933,7 @@
 </file>
 
 <file path=customXml/itemProps1.xml><?xml version="1.0" encoding="utf-8"?>
-<ds:datastoreItem xmlns:ds="http://schemas.openxmlformats.org/officeDocument/2006/customXml" ds:itemID="{0AD7F516-9FC6-4562-B121-232C886C5FBA}">
+<ds:datastoreItem xmlns:ds="http://schemas.openxmlformats.org/officeDocument/2006/customXml" ds:itemID="{A057C559-B5C4-488F-B09E-B1AD680102A4}">
   <ds:schemaRefs>
     <ds:schemaRef ds:uri="http://schemas.openxmlformats.org/officeDocument/2006/bibliography"/>
   </ds:schemaRefs>

</xml_diff>

<commit_message>
added flow-chart and sequence diagram
</commit_message>
<xml_diff>
--- a/docs/changeable_document_files/proposal.docx
+++ b/docs/changeable_document_files/proposal.docx
@@ -970,7 +970,22 @@
                 <w:color w:val="auto"/>
                 <w:rtl/>
               </w:rPr>
-              <w:t>מילון מונחים, סימנים וקיצורים..................................................................................3</w:t>
+              <w:t>מילון מונחים, סימנים וקיצורים.......................................................................</w:t>
+            </w:r>
+            <w:bookmarkStart w:id="0" w:name="_GoBack"/>
+            <w:bookmarkEnd w:id="0"/>
+            <w:r>
+              <w:rPr>
+                <w:rStyle w:val="Hyperlink"/>
+                <w:rFonts w:hint="cs"/>
+                <w:b w:val="0"/>
+                <w:bCs w:val="0"/>
+                <w:i/>
+                <w:iCs/>
+                <w:color w:val="auto"/>
+                <w:rtl/>
+              </w:rPr>
+              <w:t>...........3</w:t>
             </w:r>
           </w:hyperlink>
         </w:p>
@@ -1334,7 +1349,6 @@
             </w:r>
           </w:hyperlink>
         </w:p>
-        <w:bookmarkStart w:id="0" w:name="_GoBack"/>
         <w:p>
           <w:pPr>
             <w:pStyle w:val="TOC2"/>
@@ -1347,131 +1361,102 @@
               <w:rtl/>
             </w:rPr>
           </w:pPr>
-          <w:r>
-            <w:rPr>
-              <w:noProof/>
-            </w:rPr>
-            <w:fldChar w:fldCharType="begin"/>
-          </w:r>
-          <w:r>
-            <w:rPr>
-              <w:noProof/>
-            </w:rPr>
-            <w:instrText xml:space="preserve"> HYPERLINK \l "_Toc497392471" </w:instrText>
-          </w:r>
-          <w:r>
-            <w:rPr>
-              <w:noProof/>
-            </w:rPr>
-          </w:r>
-          <w:r>
-            <w:rPr>
-              <w:noProof/>
-            </w:rPr>
-            <w:fldChar w:fldCharType="separate"/>
-          </w:r>
-          <w:r>
-            <w:rPr>
-              <w:rStyle w:val="Hyperlink"/>
-              <w:noProof/>
-              <w:rtl/>
-            </w:rPr>
-            <w:t>הבעיה מבחינת הנדסת תוכנה</w:t>
-          </w:r>
-          <w:r>
-            <w:rPr>
-              <w:noProof/>
-              <w:webHidden/>
-              <w:rtl/>
-            </w:rPr>
-            <w:tab/>
-          </w:r>
-          <w:r>
-            <w:rPr>
-              <w:rStyle w:val="Hyperlink"/>
-              <w:noProof/>
-              <w:rtl/>
-            </w:rPr>
-            <w:fldChar w:fldCharType="begin"/>
-          </w:r>
-          <w:r>
-            <w:rPr>
-              <w:noProof/>
-              <w:webHidden/>
-              <w:rtl/>
-            </w:rPr>
-            <w:instrText xml:space="preserve"> </w:instrText>
-          </w:r>
-          <w:r>
-            <w:rPr>
-              <w:noProof/>
-              <w:webHidden/>
-            </w:rPr>
-            <w:instrText>PAGEREF</w:instrText>
-          </w:r>
-          <w:r>
-            <w:rPr>
-              <w:noProof/>
-              <w:webHidden/>
-              <w:rtl/>
-            </w:rPr>
-            <w:instrText xml:space="preserve"> _</w:instrText>
-          </w:r>
-          <w:r>
-            <w:rPr>
-              <w:noProof/>
-              <w:webHidden/>
-            </w:rPr>
-            <w:instrText>Toc497392471 \h</w:instrText>
-          </w:r>
-          <w:r>
-            <w:rPr>
-              <w:noProof/>
-              <w:webHidden/>
-              <w:rtl/>
-            </w:rPr>
-            <w:instrText xml:space="preserve"> </w:instrText>
-          </w:r>
-          <w:r>
-            <w:rPr>
-              <w:rStyle w:val="Hyperlink"/>
-              <w:noProof/>
-              <w:rtl/>
-            </w:rPr>
-          </w:r>
-          <w:r>
-            <w:rPr>
-              <w:rStyle w:val="Hyperlink"/>
-              <w:noProof/>
-              <w:rtl/>
-            </w:rPr>
-            <w:fldChar w:fldCharType="separate"/>
-          </w:r>
-          <w:r>
-            <w:rPr>
-              <w:noProof/>
-              <w:webHidden/>
-              <w:rtl/>
-            </w:rPr>
-            <w:t>4</w:t>
-          </w:r>
-          <w:r>
-            <w:rPr>
-              <w:rStyle w:val="Hyperlink"/>
-              <w:noProof/>
-              <w:rtl/>
-            </w:rPr>
-            <w:fldChar w:fldCharType="end"/>
-          </w:r>
-          <w:r>
-            <w:rPr>
-              <w:rStyle w:val="Hyperlink"/>
-              <w:noProof/>
-            </w:rPr>
-            <w:fldChar w:fldCharType="end"/>
-          </w:r>
+          <w:hyperlink w:anchor="_Toc497392471" w:history="1">
+            <w:r>
+              <w:rPr>
+                <w:rStyle w:val="Hyperlink"/>
+                <w:noProof/>
+                <w:rtl/>
+              </w:rPr>
+              <w:t>הבעיה מבחינת הנדסת תוכנה</w:t>
+            </w:r>
+            <w:r>
+              <w:rPr>
+                <w:noProof/>
+                <w:webHidden/>
+                <w:rtl/>
+              </w:rPr>
+              <w:tab/>
+            </w:r>
+            <w:r>
+              <w:rPr>
+                <w:rStyle w:val="Hyperlink"/>
+                <w:noProof/>
+                <w:rtl/>
+              </w:rPr>
+              <w:fldChar w:fldCharType="begin"/>
+            </w:r>
+            <w:r>
+              <w:rPr>
+                <w:noProof/>
+                <w:webHidden/>
+                <w:rtl/>
+              </w:rPr>
+              <w:instrText xml:space="preserve"> </w:instrText>
+            </w:r>
+            <w:r>
+              <w:rPr>
+                <w:noProof/>
+                <w:webHidden/>
+              </w:rPr>
+              <w:instrText>PAGEREF</w:instrText>
+            </w:r>
+            <w:r>
+              <w:rPr>
+                <w:noProof/>
+                <w:webHidden/>
+                <w:rtl/>
+              </w:rPr>
+              <w:instrText xml:space="preserve"> _</w:instrText>
+            </w:r>
+            <w:r>
+              <w:rPr>
+                <w:noProof/>
+                <w:webHidden/>
+              </w:rPr>
+              <w:instrText>Toc497392471 \h</w:instrText>
+            </w:r>
+            <w:r>
+              <w:rPr>
+                <w:noProof/>
+                <w:webHidden/>
+                <w:rtl/>
+              </w:rPr>
+              <w:instrText xml:space="preserve"> </w:instrText>
+            </w:r>
+            <w:r>
+              <w:rPr>
+                <w:rStyle w:val="Hyperlink"/>
+                <w:noProof/>
+                <w:rtl/>
+              </w:rPr>
+            </w:r>
+            <w:r>
+              <w:rPr>
+                <w:rStyle w:val="Hyperlink"/>
+                <w:noProof/>
+                <w:rtl/>
+              </w:rPr>
+              <w:fldChar w:fldCharType="separate"/>
+            </w:r>
+            <w:r>
+              <w:rPr>
+                <w:noProof/>
+                <w:webHidden/>
+                <w:rtl/>
+              </w:rPr>
+              <w:t>4</w:t>
+            </w:r>
+            <w:r>
+              <w:rPr>
+                <w:rStyle w:val="Hyperlink"/>
+                <w:noProof/>
+                <w:rtl/>
+              </w:rPr>
+              <w:fldChar w:fldCharType="end"/>
+            </w:r>
+          </w:hyperlink>
         </w:p>
-        <w:bookmarkEnd w:id="0"/>
         <w:p>
           <w:pPr>
             <w:pStyle w:val="TOC1"/>
@@ -1481,145 +1466,117 @@
               <w:rtl/>
             </w:rPr>
           </w:pPr>
-          <w:r>
-            <w:rPr>
-              <w:noProof/>
-            </w:rPr>
-            <w:fldChar w:fldCharType="begin"/>
-          </w:r>
-          <w:r>
-            <w:rPr>
-              <w:noProof/>
-            </w:rPr>
-            <w:instrText xml:space="preserve"> HYPERLINK \l "_Toc497392472" </w:instrText>
-          </w:r>
-          <w:r>
-            <w:rPr>
-              <w:noProof/>
-            </w:rPr>
-          </w:r>
-          <w:r>
-            <w:rPr>
-              <w:noProof/>
-            </w:rPr>
-            <w:fldChar w:fldCharType="separate"/>
-          </w:r>
-          <w:r>
-            <w:rPr>
-              <w:rStyle w:val="Hyperlink"/>
-              <w:rFonts w:cs="Times New Roman"/>
-              <w:noProof/>
-            </w:rPr>
-            <w:t>3.</w:t>
-          </w:r>
-          <w:r>
-            <w:rPr>
-              <w:rFonts w:asciiTheme="minorHAnsi" w:eastAsiaTheme="minorEastAsia" w:hAnsiTheme="minorHAnsi" w:cstheme="minorBidi"/>
-              <w:noProof/>
-              <w:rtl/>
-            </w:rPr>
-            <w:tab/>
-          </w:r>
-          <w:r>
-            <w:rPr>
-              <w:rStyle w:val="Hyperlink"/>
-              <w:noProof/>
-              <w:rtl/>
-            </w:rPr>
-            <w:t>תיאור הפתרון</w:t>
-          </w:r>
-          <w:r>
-            <w:rPr>
-              <w:noProof/>
-              <w:webHidden/>
-              <w:rtl/>
-            </w:rPr>
-            <w:tab/>
-          </w:r>
-          <w:r>
-            <w:rPr>
-              <w:rStyle w:val="Hyperlink"/>
-              <w:noProof/>
-              <w:rtl/>
-            </w:rPr>
-            <w:fldChar w:fldCharType="begin"/>
-          </w:r>
-          <w:r>
-            <w:rPr>
-              <w:noProof/>
-              <w:webHidden/>
-              <w:rtl/>
-            </w:rPr>
-            <w:instrText xml:space="preserve"> </w:instrText>
-          </w:r>
-          <w:r>
-            <w:rPr>
-              <w:noProof/>
-              <w:webHidden/>
-            </w:rPr>
-            <w:instrText>PAGEREF</w:instrText>
-          </w:r>
-          <w:r>
-            <w:rPr>
-              <w:noProof/>
-              <w:webHidden/>
-              <w:rtl/>
-            </w:rPr>
-            <w:instrText xml:space="preserve"> _</w:instrText>
-          </w:r>
-          <w:r>
-            <w:rPr>
-              <w:noProof/>
-              <w:webHidden/>
-            </w:rPr>
-            <w:instrText>Toc497392472 \h</w:instrText>
-          </w:r>
-          <w:r>
-            <w:rPr>
-              <w:noProof/>
-              <w:webHidden/>
-              <w:rtl/>
-            </w:rPr>
-            <w:instrText xml:space="preserve"> </w:instrText>
-          </w:r>
-          <w:r>
-            <w:rPr>
-              <w:rStyle w:val="Hyperlink"/>
-              <w:noProof/>
-              <w:rtl/>
-            </w:rPr>
-          </w:r>
-          <w:r>
-            <w:rPr>
-              <w:rStyle w:val="Hyperlink"/>
-              <w:noProof/>
-              <w:rtl/>
-            </w:rPr>
-            <w:fldChar w:fldCharType="separate"/>
-          </w:r>
-          <w:r>
-            <w:rPr>
-              <w:noProof/>
-              <w:webHidden/>
-              <w:rtl/>
-            </w:rPr>
-            <w:t>5</w:t>
-          </w:r>
-          <w:r>
-            <w:rPr>
-              <w:rStyle w:val="Hyperlink"/>
-              <w:noProof/>
-              <w:rtl/>
-            </w:rPr>
-            <w:fldChar w:fldCharType="end"/>
-          </w:r>
-          <w:r>
-            <w:rPr>
-              <w:rStyle w:val="Hyperlink"/>
-              <w:noProof/>
-            </w:rPr>
-            <w:fldChar w:fldCharType="end"/>
-          </w:r>
+          <w:hyperlink w:anchor="_Toc497392472" w:history="1">
+            <w:r>
+              <w:rPr>
+                <w:rStyle w:val="Hyperlink"/>
+                <w:rFonts w:cs="Times New Roman"/>
+                <w:noProof/>
+              </w:rPr>
+              <w:t>3.</w:t>
+            </w:r>
+            <w:r>
+              <w:rPr>
+                <w:rFonts w:asciiTheme="minorHAnsi" w:eastAsiaTheme="minorEastAsia" w:hAnsiTheme="minorHAnsi" w:cstheme="minorBidi"/>
+                <w:noProof/>
+                <w:rtl/>
+              </w:rPr>
+              <w:tab/>
+            </w:r>
+            <w:r>
+              <w:rPr>
+                <w:rStyle w:val="Hyperlink"/>
+                <w:noProof/>
+                <w:rtl/>
+              </w:rPr>
+              <w:t>תיאור הפתרון</w:t>
+            </w:r>
+            <w:r>
+              <w:rPr>
+                <w:noProof/>
+                <w:webHidden/>
+                <w:rtl/>
+              </w:rPr>
+              <w:tab/>
+            </w:r>
+            <w:r>
+              <w:rPr>
+                <w:rStyle w:val="Hyperlink"/>
+                <w:noProof/>
+                <w:rtl/>
+              </w:rPr>
+              <w:fldChar w:fldCharType="begin"/>
+            </w:r>
+            <w:r>
+              <w:rPr>
+                <w:noProof/>
+                <w:webHidden/>
+                <w:rtl/>
+              </w:rPr>
+              <w:instrText xml:space="preserve"> </w:instrText>
+            </w:r>
+            <w:r>
+              <w:rPr>
+                <w:noProof/>
+                <w:webHidden/>
+              </w:rPr>
+              <w:instrText>PAGEREF</w:instrText>
+            </w:r>
+            <w:r>
+              <w:rPr>
+                <w:noProof/>
+                <w:webHidden/>
+                <w:rtl/>
+              </w:rPr>
+              <w:instrText xml:space="preserve"> _</w:instrText>
+            </w:r>
+            <w:r>
+              <w:rPr>
+                <w:noProof/>
+                <w:webHidden/>
+              </w:rPr>
+              <w:instrText>Toc497392472 \h</w:instrText>
+            </w:r>
+            <w:r>
+              <w:rPr>
+                <w:noProof/>
+                <w:webHidden/>
+                <w:rtl/>
+              </w:rPr>
+              <w:instrText xml:space="preserve"> </w:instrText>
+            </w:r>
+            <w:r>
+              <w:rPr>
+                <w:rStyle w:val="Hyperlink"/>
+                <w:noProof/>
+                <w:rtl/>
+              </w:rPr>
+            </w:r>
+            <w:r>
+              <w:rPr>
+                <w:rStyle w:val="Hyperlink"/>
+                <w:noProof/>
+                <w:rtl/>
+              </w:rPr>
+              <w:fldChar w:fldCharType="separate"/>
+            </w:r>
+            <w:r>
+              <w:rPr>
+                <w:noProof/>
+                <w:webHidden/>
+                <w:rtl/>
+              </w:rPr>
+              <w:t>5</w:t>
+            </w:r>
+            <w:r>
+              <w:rPr>
+                <w:rStyle w:val="Hyperlink"/>
+                <w:noProof/>
+                <w:rtl/>
+              </w:rPr>
+              <w:fldChar w:fldCharType="end"/>
+            </w:r>
+          </w:hyperlink>
         </w:p>
         <w:p>
           <w:pPr>
@@ -2429,7 +2386,7 @@
                 <w:webHidden/>
                 <w:rtl/>
               </w:rPr>
-              <w:t>11</w:t>
+              <w:t>14</w:t>
             </w:r>
             <w:r>
               <w:rPr>
@@ -2554,7 +2511,7 @@
                 <w:webHidden/>
                 <w:rtl/>
               </w:rPr>
-              <w:t>12</w:t>
+              <w:t>15</w:t>
             </w:r>
             <w:r>
               <w:rPr>
@@ -2679,7 +2636,7 @@
                 <w:webHidden/>
                 <w:rtl/>
               </w:rPr>
-              <w:t>12</w:t>
+              <w:t>15</w:t>
             </w:r>
             <w:r>
               <w:rPr>
@@ -5962,19 +5919,19 @@
       <w:pPr>
         <w:spacing w:line="360" w:lineRule="auto"/>
         <w:rPr>
+          <w:rFonts w:cs="David"/>
+          <w:sz w:val="28"/>
+          <w:szCs w:val="28"/>
+          <w:rtl/>
+        </w:rPr>
+      </w:pPr>
+      <w:r>
+        <w:rPr>
           <w:rFonts w:cs="David" w:hint="cs"/>
           <w:sz w:val="28"/>
           <w:szCs w:val="28"/>
           <w:rtl/>
         </w:rPr>
-      </w:pPr>
-      <w:r>
-        <w:rPr>
-          <w:rFonts w:cs="David" w:hint="cs"/>
-          <w:sz w:val="28"/>
-          <w:szCs w:val="28"/>
-          <w:rtl/>
-        </w:rPr>
         <w:t>דיאגרמת מצבים למסכי הפרויקט</w:t>
       </w:r>
     </w:p>
@@ -5982,7 +5939,7 @@
       <w:pPr>
         <w:spacing w:line="360" w:lineRule="auto"/>
         <w:rPr>
-          <w:rFonts w:cs="David" w:hint="cs"/>
+          <w:rFonts w:cs="David"/>
           <w:b/>
           <w:bCs/>
           <w:sz w:val="28"/>
@@ -6061,6 +6018,105 @@
           <w:rtl/>
         </w:rPr>
       </w:pPr>
+    </w:p>
+    <w:p>
+      <w:pPr>
+        <w:spacing w:line="360" w:lineRule="auto"/>
+        <w:rPr>
+          <w:rFonts w:cs="David"/>
+          <w:sz w:val="28"/>
+          <w:szCs w:val="28"/>
+          <w:rtl/>
+        </w:rPr>
+      </w:pPr>
+    </w:p>
+    <w:p>
+      <w:pPr>
+        <w:spacing w:line="360" w:lineRule="auto"/>
+        <w:rPr>
+          <w:rFonts w:cs="David"/>
+          <w:sz w:val="28"/>
+          <w:szCs w:val="28"/>
+          <w:rtl/>
+        </w:rPr>
+      </w:pPr>
+    </w:p>
+    <w:p>
+      <w:pPr>
+        <w:spacing w:line="360" w:lineRule="auto"/>
+        <w:rPr>
+          <w:rFonts w:cs="David"/>
+          <w:sz w:val="28"/>
+          <w:szCs w:val="28"/>
+          <w:rtl/>
+        </w:rPr>
+      </w:pPr>
+    </w:p>
+    <w:p>
+      <w:pPr>
+        <w:spacing w:line="360" w:lineRule="auto"/>
+        <w:rPr>
+          <w:rFonts w:cs="David"/>
+          <w:sz w:val="28"/>
+          <w:szCs w:val="28"/>
+          <w:rtl/>
+        </w:rPr>
+      </w:pPr>
+    </w:p>
+    <w:p>
+      <w:pPr>
+        <w:spacing w:line="360" w:lineRule="auto"/>
+        <w:rPr>
+          <w:rFonts w:cs="David"/>
+          <w:sz w:val="28"/>
+          <w:szCs w:val="28"/>
+          <w:rtl/>
+        </w:rPr>
+      </w:pPr>
+    </w:p>
+    <w:p>
+      <w:pPr>
+        <w:spacing w:line="360" w:lineRule="auto"/>
+        <w:rPr>
+          <w:rFonts w:cs="David"/>
+          <w:sz w:val="28"/>
+          <w:szCs w:val="28"/>
+          <w:rtl/>
+        </w:rPr>
+      </w:pPr>
+    </w:p>
+    <w:p>
+      <w:pPr>
+        <w:spacing w:line="360" w:lineRule="auto"/>
+        <w:rPr>
+          <w:rFonts w:cs="David"/>
+          <w:sz w:val="28"/>
+          <w:szCs w:val="28"/>
+          <w:rtl/>
+        </w:rPr>
+      </w:pPr>
+    </w:p>
+    <w:p>
+      <w:pPr>
+        <w:spacing w:line="360" w:lineRule="auto"/>
+        <w:rPr>
+          <w:rFonts w:cs="David"/>
+          <w:sz w:val="28"/>
+          <w:szCs w:val="28"/>
+          <w:rtl/>
+        </w:rPr>
+      </w:pPr>
+    </w:p>
+    <w:p>
+      <w:pPr>
+        <w:spacing w:line="360" w:lineRule="auto"/>
+        <w:rPr>
+          <w:rFonts w:cs="David"/>
+          <w:sz w:val="28"/>
+          <w:szCs w:val="28"/>
+          <w:rtl/>
+        </w:rPr>
+      </w:pPr>
       <w:r>
         <w:rPr>
           <w:rFonts w:cs="David" w:hint="cs"/>
@@ -6068,7 +6124,8 @@
           <w:szCs w:val="28"/>
           <w:rtl/>
         </w:rPr>
-        <w:t xml:space="preserve">מסך התחברות לשרת </w:t>
+        <w:lastRenderedPageBreak/>
+        <w:t xml:space="preserve">דיאגרמת מצבים </w:t>
       </w:r>
       <w:r>
         <w:rPr>
@@ -6086,9 +6143,16 @@
           <w:szCs w:val="28"/>
           <w:rtl/>
         </w:rPr>
-        <w:t xml:space="preserve"> עם </w:t>
-      </w:r>
-      <w:proofErr w:type="spellStart"/>
+        <w:t xml:space="preserve"> מצב </w:t>
+      </w:r>
+      <w:r>
+        <w:rPr>
+          <w:rFonts w:cs="David"/>
+          <w:sz w:val="28"/>
+          <w:szCs w:val="28"/>
+        </w:rPr>
+        <w:t xml:space="preserve">offline </w:t>
+      </w:r>
       <w:r>
         <w:rPr>
           <w:rFonts w:cs="David" w:hint="cs"/>
@@ -6096,41 +6160,20 @@
           <w:szCs w:val="28"/>
           <w:rtl/>
         </w:rPr>
-        <w:t>זכרון</w:t>
-      </w:r>
-      <w:proofErr w:type="spellEnd"/>
+        <w:t xml:space="preserve"> פתע</w:t>
+      </w:r>
       <w:r>
         <w:rPr>
           <w:rFonts w:cs="David" w:hint="cs"/>
-          <w:sz w:val="28"/>
-          <w:szCs w:val="28"/>
-          <w:rtl/>
-        </w:rPr>
-        <w:t xml:space="preserve"> של חיבורים אחרונים שהתבצעו</w:t>
-      </w:r>
-    </w:p>
-    <w:p>
-      <w:pPr>
-        <w:spacing w:line="360" w:lineRule="auto"/>
-        <w:rPr>
-          <w:rFonts w:cs="David"/>
-          <w:sz w:val="28"/>
-          <w:szCs w:val="28"/>
-          <w:rtl/>
-        </w:rPr>
-      </w:pPr>
-      <w:r>
-        <w:rPr>
-          <w:rFonts w:cs="David"/>
           <w:noProof/>
           <w:sz w:val="28"/>
           <w:szCs w:val="28"/>
         </w:rPr>
         <w:drawing>
           <wp:inline distT="0" distB="0" distL="0" distR="0">
-            <wp:extent cx="720000" cy="1281600"/>
-            <wp:effectExtent l="0" t="0" r="4445" b="0"/>
-            <wp:docPr id="4" name="Picture 4" descr="C:\Users\trunk\AppData\Local\Microsoft\Windows\INetCache\Content.Word\login-auto.jpg"/>
+            <wp:extent cx="5397500" cy="5105400"/>
+            <wp:effectExtent l="0" t="0" r="0" b="0"/>
+            <wp:docPr id="5" name="Picture 5" descr="C:\Users\trunk\AppData\Local\Microsoft\Windows\INetCache\Content.Word\Sequence diagram.png"/>
             <wp:cNvGraphicFramePr>
               <a:graphicFrameLocks xmlns:a="http://schemas.openxmlformats.org/drawingml/2006/main" noChangeAspect="1"/>
             </wp:cNvGraphicFramePr>
@@ -6138,13 +6181,13 @@
               <a:graphicData uri="http://schemas.openxmlformats.org/drawingml/2006/picture">
                 <pic:pic xmlns:pic="http://schemas.openxmlformats.org/drawingml/2006/picture">
                   <pic:nvPicPr>
-                    <pic:cNvPr id="0" name="Picture 2" descr="C:\Users\trunk\AppData\Local\Microsoft\Windows\INetCache\Content.Word\login-auto.jpg"/>
+                    <pic:cNvPr id="0" name="Picture 1" descr="C:\Users\trunk\AppData\Local\Microsoft\Windows\INetCache\Content.Word\Sequence diagram.png"/>
                     <pic:cNvPicPr>
                       <a:picLocks noChangeAspect="1" noChangeArrowheads="1"/>
                     </pic:cNvPicPr>
                   </pic:nvPicPr>
                   <pic:blipFill>
-                    <a:blip r:embed="rId25" cstate="print">
+                    <a:blip r:embed="rId25">
                       <a:extLst>
                         <a:ext uri="{28A0092B-C50C-407E-A947-70E740481C1C}">
                           <a14:useLocalDpi xmlns:a14="http://schemas.microsoft.com/office/drawing/2010/main" val="0"/>
@@ -6159,7 +6202,7 @@
                   <pic:spPr bwMode="auto">
                     <a:xfrm>
                       <a:off x="0" y="0"/>
-                      <a:ext cx="720000" cy="1281600"/>
+                      <a:ext cx="5397500" cy="5105400"/>
                     </a:xfrm>
                     <a:prstGeom prst="rect">
                       <a:avLst/>
@@ -6181,44 +6224,189 @@
         <w:spacing w:line="360" w:lineRule="auto"/>
         <w:rPr>
           <w:rFonts w:cs="David"/>
-          <w:sz w:val="28"/>
-          <w:szCs w:val="28"/>
-          <w:rtl/>
+          <w:b/>
+          <w:bCs/>
+          <w:sz w:val="28"/>
+          <w:szCs w:val="28"/>
+          <w:u w:val="single"/>
+        </w:rPr>
+      </w:pPr>
+    </w:p>
+    <w:p>
+      <w:pPr>
+        <w:spacing w:line="360" w:lineRule="auto"/>
+        <w:rPr>
+          <w:rFonts w:cs="David"/>
+          <w:b/>
+          <w:bCs/>
+          <w:sz w:val="28"/>
+          <w:szCs w:val="28"/>
+          <w:u w:val="single"/>
+          <w:rtl/>
+        </w:rPr>
+      </w:pPr>
+    </w:p>
+    <w:p>
+      <w:pPr>
+        <w:spacing w:line="360" w:lineRule="auto"/>
+        <w:rPr>
+          <w:rFonts w:cs="David"/>
+          <w:b/>
+          <w:bCs/>
+          <w:sz w:val="28"/>
+          <w:szCs w:val="28"/>
+          <w:u w:val="single"/>
+          <w:rtl/>
+        </w:rPr>
+      </w:pPr>
+    </w:p>
+    <w:p>
+      <w:pPr>
+        <w:spacing w:line="360" w:lineRule="auto"/>
+        <w:rPr>
+          <w:rFonts w:cs="David"/>
+          <w:b/>
+          <w:bCs/>
+          <w:sz w:val="28"/>
+          <w:szCs w:val="28"/>
+          <w:u w:val="single"/>
+          <w:rtl/>
+        </w:rPr>
+      </w:pPr>
+    </w:p>
+    <w:p>
+      <w:pPr>
+        <w:spacing w:line="360" w:lineRule="auto"/>
+        <w:rPr>
+          <w:rFonts w:cs="David"/>
+          <w:b/>
+          <w:bCs/>
+          <w:sz w:val="28"/>
+          <w:szCs w:val="28"/>
+          <w:u w:val="single"/>
+          <w:rtl/>
+        </w:rPr>
+      </w:pPr>
+    </w:p>
+    <w:p>
+      <w:pPr>
+        <w:spacing w:line="360" w:lineRule="auto"/>
+        <w:rPr>
+          <w:rFonts w:cs="David"/>
+          <w:b/>
+          <w:bCs/>
+          <w:sz w:val="28"/>
+          <w:szCs w:val="28"/>
+          <w:u w:val="single"/>
+          <w:rtl/>
+        </w:rPr>
+      </w:pPr>
+    </w:p>
+    <w:p>
+      <w:pPr>
+        <w:spacing w:line="360" w:lineRule="auto"/>
+        <w:rPr>
+          <w:rFonts w:cs="David"/>
+          <w:b/>
+          <w:bCs/>
+          <w:sz w:val="28"/>
+          <w:szCs w:val="28"/>
+          <w:u w:val="single"/>
+          <w:rtl/>
+        </w:rPr>
+      </w:pPr>
+    </w:p>
+    <w:p>
+      <w:pPr>
+        <w:spacing w:line="360" w:lineRule="auto"/>
+        <w:rPr>
+          <w:rFonts w:cs="David"/>
+          <w:b/>
+          <w:bCs/>
+          <w:sz w:val="28"/>
+          <w:szCs w:val="28"/>
+          <w:u w:val="single"/>
+          <w:rtl/>
+        </w:rPr>
+      </w:pPr>
+    </w:p>
+    <w:p>
+      <w:pPr>
+        <w:spacing w:line="360" w:lineRule="auto"/>
+        <w:rPr>
+          <w:rFonts w:cs="David"/>
+          <w:b/>
+          <w:bCs/>
+          <w:sz w:val="28"/>
+          <w:szCs w:val="28"/>
+          <w:u w:val="single"/>
+          <w:rtl/>
+        </w:rPr>
+      </w:pPr>
+    </w:p>
+    <w:p>
+      <w:pPr>
+        <w:spacing w:line="360" w:lineRule="auto"/>
+        <w:rPr>
+          <w:rFonts w:cs="David"/>
+          <w:b/>
+          <w:bCs/>
+          <w:sz w:val="28"/>
+          <w:szCs w:val="28"/>
+          <w:u w:val="single"/>
         </w:rPr>
       </w:pPr>
       <w:r>
         <w:rPr>
           <w:rFonts w:cs="David" w:hint="cs"/>
-          <w:sz w:val="28"/>
-          <w:szCs w:val="28"/>
-          <w:rtl/>
-        </w:rPr>
-        <w:t>התפריט שנפתח עם אופציות שונות במסך ההתחברות</w:t>
-      </w:r>
-    </w:p>
-    <w:p>
-      <w:pPr>
-        <w:spacing w:line="360" w:lineRule="auto"/>
-        <w:rPr>
-          <w:rFonts w:cs="David"/>
-          <w:sz w:val="28"/>
-          <w:szCs w:val="28"/>
-          <w:rtl/>
-        </w:rPr>
-      </w:pPr>
-      <w:r>
-        <w:rPr>
-          <w:rFonts w:cs="David" w:hint="cs"/>
+          <w:b/>
+          <w:bCs/>
+          <w:sz w:val="28"/>
+          <w:szCs w:val="28"/>
+          <w:u w:val="single"/>
+        </w:rPr>
+        <w:lastRenderedPageBreak/>
+        <w:t>F</w:t>
+      </w:r>
+      <w:r>
+        <w:rPr>
+          <w:rFonts w:cs="David"/>
+          <w:b/>
+          <w:bCs/>
+          <w:sz w:val="28"/>
+          <w:szCs w:val="28"/>
+          <w:u w:val="single"/>
+        </w:rPr>
+        <w:t>low-chart</w:t>
+      </w:r>
+    </w:p>
+    <w:p>
+      <w:pPr>
+        <w:spacing w:line="360" w:lineRule="auto"/>
+        <w:rPr>
+          <w:rFonts w:cs="David"/>
+          <w:b/>
+          <w:bCs/>
+          <w:sz w:val="28"/>
+          <w:szCs w:val="28"/>
+          <w:u w:val="single"/>
+        </w:rPr>
+      </w:pPr>
+      <w:r>
+        <w:rPr>
+          <w:rFonts w:cs="David"/>
+          <w:b/>
+          <w:bCs/>
           <w:noProof/>
           <w:sz w:val="28"/>
           <w:szCs w:val="28"/>
-        </w:rPr>
-        <w:lastRenderedPageBreak/>
+          <w:u w:val="single"/>
+        </w:rPr>
         <w:drawing>
           <wp:inline distT="0" distB="0" distL="0" distR="0">
-            <wp:extent cx="720000" cy="1281600"/>
-            <wp:effectExtent l="0" t="0" r="4445" b="0"/>
-            <wp:docPr id="6" name="Picture 6" descr="C:\Users\trunk\AppData\Local\Microsoft\Windows\INetCache\Content.Word\login-manual.jpg"/>
+            <wp:extent cx="5397500" cy="3854450"/>
+            <wp:effectExtent l="0" t="0" r="0" b="0"/>
+            <wp:docPr id="15" name="Picture 15" descr="C:\Users\trunk\AppData\Local\Microsoft\Windows\INetCache\Content.Word\flow_chart.png"/>
             <wp:cNvGraphicFramePr>
               <a:graphicFrameLocks xmlns:a="http://schemas.openxmlformats.org/drawingml/2006/main" noChangeAspect="1"/>
             </wp:cNvGraphicFramePr>
@@ -6226,13 +6414,13 @@
               <a:graphicData uri="http://schemas.openxmlformats.org/drawingml/2006/picture">
                 <pic:pic xmlns:pic="http://schemas.openxmlformats.org/drawingml/2006/picture">
                   <pic:nvPicPr>
-                    <pic:cNvPr id="0" name="Picture 4" descr="C:\Users\trunk\AppData\Local\Microsoft\Windows\INetCache\Content.Word\login-manual.jpg"/>
+                    <pic:cNvPr id="0" name="Picture 1" descr="C:\Users\trunk\AppData\Local\Microsoft\Windows\INetCache\Content.Word\flow_chart.png"/>
                     <pic:cNvPicPr>
                       <a:picLocks noChangeAspect="1" noChangeArrowheads="1"/>
                     </pic:cNvPicPr>
                   </pic:nvPicPr>
                   <pic:blipFill>
-                    <a:blip r:embed="rId26" cstate="print">
+                    <a:blip r:embed="rId26">
                       <a:extLst>
                         <a:ext uri="{28A0092B-C50C-407E-A947-70E740481C1C}">
                           <a14:useLocalDpi xmlns:a14="http://schemas.microsoft.com/office/drawing/2010/main" val="0"/>
@@ -6247,7 +6435,7 @@
                   <pic:spPr bwMode="auto">
                     <a:xfrm>
                       <a:off x="0" y="0"/>
-                      <a:ext cx="720000" cy="1281600"/>
+                      <a:ext cx="5397500" cy="3854450"/>
                     </a:xfrm>
                     <a:prstGeom prst="rect">
                       <a:avLst/>
@@ -6274,14 +6462,158 @@
           <w:rtl/>
         </w:rPr>
       </w:pPr>
-      <w:r>
+    </w:p>
+    <w:p>
+      <w:pPr>
+        <w:spacing w:line="360" w:lineRule="auto"/>
+        <w:rPr>
+          <w:rFonts w:cs="David"/>
+          <w:sz w:val="28"/>
+          <w:szCs w:val="28"/>
+          <w:rtl/>
+        </w:rPr>
+      </w:pPr>
+    </w:p>
+    <w:p>
+      <w:pPr>
+        <w:spacing w:line="360" w:lineRule="auto"/>
+        <w:rPr>
+          <w:rFonts w:cs="David"/>
+          <w:sz w:val="28"/>
+          <w:szCs w:val="28"/>
+          <w:rtl/>
+        </w:rPr>
+      </w:pPr>
+    </w:p>
+    <w:p>
+      <w:pPr>
+        <w:spacing w:line="360" w:lineRule="auto"/>
+        <w:rPr>
+          <w:rFonts w:cs="David"/>
+          <w:sz w:val="28"/>
+          <w:szCs w:val="28"/>
+          <w:rtl/>
+        </w:rPr>
+      </w:pPr>
+    </w:p>
+    <w:p>
+      <w:pPr>
+        <w:spacing w:line="360" w:lineRule="auto"/>
+        <w:rPr>
+          <w:rFonts w:cs="David"/>
+          <w:sz w:val="28"/>
+          <w:szCs w:val="28"/>
+          <w:rtl/>
+        </w:rPr>
+      </w:pPr>
+    </w:p>
+    <w:p>
+      <w:pPr>
+        <w:spacing w:line="360" w:lineRule="auto"/>
+        <w:rPr>
+          <w:rFonts w:cs="David"/>
+          <w:sz w:val="28"/>
+          <w:szCs w:val="28"/>
+          <w:rtl/>
+        </w:rPr>
+      </w:pPr>
+    </w:p>
+    <w:p>
+      <w:pPr>
+        <w:spacing w:line="360" w:lineRule="auto"/>
+        <w:rPr>
+          <w:rFonts w:cs="David"/>
+          <w:sz w:val="28"/>
+          <w:szCs w:val="28"/>
+          <w:rtl/>
+        </w:rPr>
+      </w:pPr>
+    </w:p>
+    <w:p>
+      <w:pPr>
+        <w:spacing w:line="360" w:lineRule="auto"/>
+        <w:rPr>
+          <w:rFonts w:cs="David"/>
+          <w:sz w:val="28"/>
+          <w:szCs w:val="28"/>
+          <w:rtl/>
+        </w:rPr>
+      </w:pPr>
+    </w:p>
+    <w:p>
+      <w:pPr>
+        <w:spacing w:line="360" w:lineRule="auto"/>
+        <w:rPr>
+          <w:rFonts w:cs="David"/>
+          <w:sz w:val="28"/>
+          <w:szCs w:val="28"/>
+          <w:rtl/>
+        </w:rPr>
+      </w:pPr>
+    </w:p>
+    <w:p>
+      <w:pPr>
+        <w:spacing w:line="360" w:lineRule="auto"/>
+        <w:rPr>
+          <w:rFonts w:cs="David"/>
+          <w:sz w:val="28"/>
+          <w:szCs w:val="28"/>
+          <w:rtl/>
+        </w:rPr>
+      </w:pPr>
+    </w:p>
+    <w:p>
+      <w:pPr>
+        <w:spacing w:line="360" w:lineRule="auto"/>
+        <w:rPr>
+          <w:rFonts w:cs="David"/>
+          <w:sz w:val="28"/>
+          <w:szCs w:val="28"/>
+          <w:rtl/>
+        </w:rPr>
+      </w:pPr>
+    </w:p>
+    <w:p>
+      <w:pPr>
+        <w:spacing w:line="360" w:lineRule="auto"/>
+        <w:rPr>
+          <w:rFonts w:cs="David"/>
+          <w:sz w:val="28"/>
+          <w:szCs w:val="28"/>
+          <w:rtl/>
+        </w:rPr>
+      </w:pPr>
+    </w:p>
+    <w:p>
+      <w:pPr>
+        <w:spacing w:line="360" w:lineRule="auto"/>
+        <w:rPr>
+          <w:rFonts w:cs="David"/>
+          <w:sz w:val="28"/>
+          <w:szCs w:val="28"/>
+          <w:rtl/>
+        </w:rPr>
+      </w:pPr>
+    </w:p>
+    <w:p>
+      <w:pPr>
+        <w:spacing w:line="360" w:lineRule="auto"/>
         <w:rPr>
           <w:rFonts w:cs="David" w:hint="cs"/>
           <w:sz w:val="28"/>
           <w:szCs w:val="28"/>
           <w:rtl/>
         </w:rPr>
-        <w:t xml:space="preserve">מסך ההתחברות </w:t>
+      </w:pPr>
+      <w:r>
+        <w:rPr>
+          <w:rFonts w:cs="David" w:hint="cs"/>
+          <w:sz w:val="28"/>
+          <w:szCs w:val="28"/>
+          <w:rtl/>
+        </w:rPr>
+        <w:lastRenderedPageBreak/>
+        <w:t xml:space="preserve">מסך התחברות לשרת </w:t>
       </w:r>
       <w:r>
         <w:rPr>
@@ -6299,7 +6631,7 @@
           <w:szCs w:val="28"/>
           <w:rtl/>
         </w:rPr>
-        <w:t xml:space="preserve"> אופציית ההזנה הידנית של משתמש וסיסמה במידה ויש משתמש חדש להוסיף </w:t>
+        <w:t xml:space="preserve"> עם </w:t>
       </w:r>
       <w:proofErr w:type="spellStart"/>
       <w:r>
@@ -6309,7 +6641,7 @@
           <w:szCs w:val="28"/>
           <w:rtl/>
         </w:rPr>
-        <w:t>לזכרון</w:t>
+        <w:t>זכרון</w:t>
       </w:r>
       <w:proofErr w:type="spellEnd"/>
       <w:r>
@@ -6319,7 +6651,7 @@
           <w:szCs w:val="28"/>
           <w:rtl/>
         </w:rPr>
-        <w:t xml:space="preserve"> המכשיר</w:t>
+        <w:t xml:space="preserve"> של חיבורים אחרונים שהתבצעו</w:t>
       </w:r>
     </w:p>
     <w:p>
@@ -6343,7 +6675,7 @@
           <wp:inline distT="0" distB="0" distL="0" distR="0">
             <wp:extent cx="720000" cy="1281600"/>
             <wp:effectExtent l="0" t="0" r="4445" b="0"/>
-            <wp:docPr id="7" name="Picture 7" descr="C:\Users\trunk\AppData\Local\Microsoft\Windows\INetCache\Content.Word\login-write.jpg"/>
+            <wp:docPr id="4" name="Picture 4" descr="C:\Users\trunk\AppData\Local\Microsoft\Windows\INetCache\Content.Word\login-auto.jpg"/>
             <wp:cNvGraphicFramePr>
               <a:graphicFrameLocks xmlns:a="http://schemas.openxmlformats.org/drawingml/2006/main" noChangeAspect="1"/>
             </wp:cNvGraphicFramePr>
@@ -6351,7 +6683,7 @@
               <a:graphicData uri="http://schemas.openxmlformats.org/drawingml/2006/picture">
                 <pic:pic xmlns:pic="http://schemas.openxmlformats.org/drawingml/2006/picture">
                   <pic:nvPicPr>
-                    <pic:cNvPr id="0" name="Picture 5" descr="C:\Users\trunk\AppData\Local\Microsoft\Windows\INetCache\Content.Word\login-write.jpg"/>
+                    <pic:cNvPr id="0" name="Picture 2" descr="C:\Users\trunk\AppData\Local\Microsoft\Windows\INetCache\Content.Word\login-auto.jpg"/>
                     <pic:cNvPicPr>
                       <a:picLocks noChangeAspect="1" noChangeArrowheads="1"/>
                     </pic:cNvPicPr>
@@ -6399,6 +6731,17 @@
           <w:rtl/>
         </w:rPr>
       </w:pPr>
+    </w:p>
+    <w:p>
+      <w:pPr>
+        <w:spacing w:line="360" w:lineRule="auto"/>
+        <w:rPr>
+          <w:rFonts w:cs="David"/>
+          <w:sz w:val="28"/>
+          <w:szCs w:val="28"/>
+          <w:rtl/>
+        </w:rPr>
+      </w:pPr>
       <w:r>
         <w:rPr>
           <w:rFonts w:cs="David" w:hint="cs"/>
@@ -6406,42 +6749,22 @@
           <w:szCs w:val="28"/>
           <w:rtl/>
         </w:rPr>
-        <w:t xml:space="preserve">במידה והמשתמש רוצה למחוק משתמשים </w:t>
-      </w:r>
-      <w:proofErr w:type="spellStart"/>
+        <w:t>התפריט שנפתח עם אופציות שונות במסך ההתחברות</w:t>
+      </w:r>
+    </w:p>
+    <w:p>
+      <w:pPr>
+        <w:spacing w:line="360" w:lineRule="auto"/>
+        <w:rPr>
+          <w:rFonts w:cs="David"/>
+          <w:sz w:val="28"/>
+          <w:szCs w:val="28"/>
+          <w:rtl/>
+        </w:rPr>
+      </w:pPr>
       <w:r>
         <w:rPr>
           <w:rFonts w:cs="David" w:hint="cs"/>
-          <w:sz w:val="28"/>
-          <w:szCs w:val="28"/>
-          <w:rtl/>
-        </w:rPr>
-        <w:t>מהזכרון</w:t>
-      </w:r>
-      <w:proofErr w:type="spellEnd"/>
-      <w:r>
-        <w:rPr>
-          <w:rFonts w:cs="David" w:hint="cs"/>
-          <w:sz w:val="28"/>
-          <w:szCs w:val="28"/>
-          <w:rtl/>
-        </w:rPr>
-        <w:t xml:space="preserve"> מכשיר או לשנות את הסיסמה המוזנת אוטומטית בתהליך ההתחברות, יש מסך שליטה לזה</w:t>
-      </w:r>
-    </w:p>
-    <w:p>
-      <w:pPr>
-        <w:spacing w:line="360" w:lineRule="auto"/>
-        <w:rPr>
-          <w:rFonts w:cs="David"/>
-          <w:sz w:val="28"/>
-          <w:szCs w:val="28"/>
-          <w:rtl/>
-        </w:rPr>
-      </w:pPr>
-      <w:r>
-        <w:rPr>
-          <w:rFonts w:cs="David"/>
           <w:noProof/>
           <w:sz w:val="28"/>
           <w:szCs w:val="28"/>
@@ -6450,7 +6773,7 @@
           <wp:inline distT="0" distB="0" distL="0" distR="0">
             <wp:extent cx="720000" cy="1281600"/>
             <wp:effectExtent l="0" t="0" r="4445" b="0"/>
-            <wp:docPr id="12" name="Picture 12" descr="C:\Users\trunk\AppData\Local\Microsoft\Windows\INetCache\Content.Word\login-change_pw_or_delete.jpg"/>
+            <wp:docPr id="6" name="Picture 6" descr="C:\Users\trunk\AppData\Local\Microsoft\Windows\INetCache\Content.Word\login-manual.jpg"/>
             <wp:cNvGraphicFramePr>
               <a:graphicFrameLocks xmlns:a="http://schemas.openxmlformats.org/drawingml/2006/main" noChangeAspect="1"/>
             </wp:cNvGraphicFramePr>
@@ -6458,7 +6781,7 @@
               <a:graphicData uri="http://schemas.openxmlformats.org/drawingml/2006/picture">
                 <pic:pic xmlns:pic="http://schemas.openxmlformats.org/drawingml/2006/picture">
                   <pic:nvPicPr>
-                    <pic:cNvPr id="0" name="Picture 10" descr="C:\Users\trunk\AppData\Local\Microsoft\Windows\INetCache\Content.Word\login-change_pw_or_delete.jpg"/>
+                    <pic:cNvPr id="0" name="Picture 4" descr="C:\Users\trunk\AppData\Local\Microsoft\Windows\INetCache\Content.Word\login-manual.jpg"/>
                     <pic:cNvPicPr>
                       <a:picLocks noChangeAspect="1" noChangeArrowheads="1"/>
                     </pic:cNvPicPr>
@@ -6513,7 +6836,7 @@
           <w:szCs w:val="28"/>
           <w:rtl/>
         </w:rPr>
-        <w:t xml:space="preserve">לאחר מסך ההתחברות </w:t>
+        <w:t xml:space="preserve">מסך ההתחברות </w:t>
       </w:r>
       <w:r>
         <w:rPr>
@@ -6531,7 +6854,27 @@
           <w:szCs w:val="28"/>
           <w:rtl/>
         </w:rPr>
-        <w:t xml:space="preserve"> בורר הפרויקטים, בחירת הפרויקט בו המשתמש ירצה לעסוק</w:t>
+        <w:t xml:space="preserve"> אופציית ההזנה הידנית של משתמש וסיסמה במידה ויש משתמש חדש להוסיף </w:t>
+      </w:r>
+      <w:proofErr w:type="spellStart"/>
+      <w:r>
+        <w:rPr>
+          <w:rFonts w:cs="David" w:hint="cs"/>
+          <w:sz w:val="28"/>
+          <w:szCs w:val="28"/>
+          <w:rtl/>
+        </w:rPr>
+        <w:t>לזכרון</w:t>
+      </w:r>
+      <w:proofErr w:type="spellEnd"/>
+      <w:r>
+        <w:rPr>
+          <w:rFonts w:cs="David" w:hint="cs"/>
+          <w:sz w:val="28"/>
+          <w:szCs w:val="28"/>
+          <w:rtl/>
+        </w:rPr>
+        <w:t xml:space="preserve"> המכשיר</w:t>
       </w:r>
     </w:p>
     <w:p>
@@ -6555,7 +6898,7 @@
           <wp:inline distT="0" distB="0" distL="0" distR="0">
             <wp:extent cx="720000" cy="1281600"/>
             <wp:effectExtent l="0" t="0" r="4445" b="0"/>
-            <wp:docPr id="8" name="Picture 8" descr="C:\Users\trunk\AppData\Local\Microsoft\Windows\INetCache\Content.Word\choose_project.jpg"/>
+            <wp:docPr id="7" name="Picture 7" descr="C:\Users\trunk\AppData\Local\Microsoft\Windows\INetCache\Content.Word\login-write.jpg"/>
             <wp:cNvGraphicFramePr>
               <a:graphicFrameLocks xmlns:a="http://schemas.openxmlformats.org/drawingml/2006/main" noChangeAspect="1"/>
             </wp:cNvGraphicFramePr>
@@ -6563,7 +6906,7 @@
               <a:graphicData uri="http://schemas.openxmlformats.org/drawingml/2006/picture">
                 <pic:pic xmlns:pic="http://schemas.openxmlformats.org/drawingml/2006/picture">
                   <pic:nvPicPr>
-                    <pic:cNvPr id="0" name="Picture 6" descr="C:\Users\trunk\AppData\Local\Microsoft\Windows\INetCache\Content.Word\choose_project.jpg"/>
+                    <pic:cNvPr id="0" name="Picture 5" descr="C:\Users\trunk\AppData\Local\Microsoft\Windows\INetCache\Content.Word\login-write.jpg"/>
                     <pic:cNvPicPr>
                       <a:picLocks noChangeAspect="1" noChangeArrowheads="1"/>
                     </pic:cNvPicPr>
@@ -6611,17 +6954,6 @@
           <w:rtl/>
         </w:rPr>
       </w:pPr>
-    </w:p>
-    <w:p>
-      <w:pPr>
-        <w:spacing w:line="360" w:lineRule="auto"/>
-        <w:rPr>
-          <w:rFonts w:cs="David"/>
-          <w:sz w:val="28"/>
-          <w:szCs w:val="28"/>
-          <w:rtl/>
-        </w:rPr>
-      </w:pPr>
       <w:r>
         <w:rPr>
           <w:rFonts w:cs="David" w:hint="cs"/>
@@ -6629,7 +6961,27 @@
           <w:szCs w:val="28"/>
           <w:rtl/>
         </w:rPr>
-        <w:t>האופציות השונות שניתנות לאחר בחירת הפרויקט</w:t>
+        <w:t xml:space="preserve">במידה והמשתמש רוצה למחוק משתמשים </w:t>
+      </w:r>
+      <w:proofErr w:type="spellStart"/>
+      <w:r>
+        <w:rPr>
+          <w:rFonts w:cs="David" w:hint="cs"/>
+          <w:sz w:val="28"/>
+          <w:szCs w:val="28"/>
+          <w:rtl/>
+        </w:rPr>
+        <w:t>מהזכרון</w:t>
+      </w:r>
+      <w:proofErr w:type="spellEnd"/>
+      <w:r>
+        <w:rPr>
+          <w:rFonts w:cs="David" w:hint="cs"/>
+          <w:sz w:val="28"/>
+          <w:szCs w:val="28"/>
+          <w:rtl/>
+        </w:rPr>
+        <w:t xml:space="preserve"> מכשיר או לשנות את הסיסמה המוזנת אוטומטית בתהליך ההתחברות, יש מסך שליטה לזה</w:t>
       </w:r>
     </w:p>
     <w:p>
@@ -6649,12 +7001,11 @@
           <w:sz w:val="28"/>
           <w:szCs w:val="28"/>
         </w:rPr>
-        <w:lastRenderedPageBreak/>
         <w:drawing>
           <wp:inline distT="0" distB="0" distL="0" distR="0">
             <wp:extent cx="720000" cy="1281600"/>
             <wp:effectExtent l="0" t="0" r="4445" b="0"/>
-            <wp:docPr id="9" name="Picture 9" descr="C:\Users\trunk\AppData\Local\Microsoft\Windows\INetCache\Content.Word\chooses_operation.jpg"/>
+            <wp:docPr id="12" name="Picture 12" descr="C:\Users\trunk\AppData\Local\Microsoft\Windows\INetCache\Content.Word\login-change_pw_or_delete.jpg"/>
             <wp:cNvGraphicFramePr>
               <a:graphicFrameLocks xmlns:a="http://schemas.openxmlformats.org/drawingml/2006/main" noChangeAspect="1"/>
             </wp:cNvGraphicFramePr>
@@ -6662,7 +7013,7 @@
               <a:graphicData uri="http://schemas.openxmlformats.org/drawingml/2006/picture">
                 <pic:pic xmlns:pic="http://schemas.openxmlformats.org/drawingml/2006/picture">
                   <pic:nvPicPr>
-                    <pic:cNvPr id="0" name="Picture 7" descr="C:\Users\trunk\AppData\Local\Microsoft\Windows\INetCache\Content.Word\chooses_operation.jpg"/>
+                    <pic:cNvPr id="0" name="Picture 10" descr="C:\Users\trunk\AppData\Local\Microsoft\Windows\INetCache\Content.Word\login-change_pw_or_delete.jpg"/>
                     <pic:cNvPicPr>
                       <a:picLocks noChangeAspect="1" noChangeArrowheads="1"/>
                     </pic:cNvPicPr>
@@ -6710,6 +7061,17 @@
           <w:rtl/>
         </w:rPr>
       </w:pPr>
+    </w:p>
+    <w:p>
+      <w:pPr>
+        <w:spacing w:line="360" w:lineRule="auto"/>
+        <w:rPr>
+          <w:rFonts w:cs="David"/>
+          <w:sz w:val="28"/>
+          <w:szCs w:val="28"/>
+          <w:rtl/>
+        </w:rPr>
+      </w:pPr>
       <w:r>
         <w:rPr>
           <w:rFonts w:cs="David" w:hint="cs"/>
@@ -6717,7 +7079,26 @@
           <w:szCs w:val="28"/>
           <w:rtl/>
         </w:rPr>
-        <w:t>אופציית קבלני המשנה</w:t>
+        <w:lastRenderedPageBreak/>
+        <w:t xml:space="preserve">לאחר מסך ההתחברות </w:t>
+      </w:r>
+      <w:r>
+        <w:rPr>
+          <w:rFonts w:cs="David"/>
+          <w:sz w:val="28"/>
+          <w:szCs w:val="28"/>
+          <w:rtl/>
+        </w:rPr>
+        <w:t>–</w:t>
+      </w:r>
+      <w:r>
+        <w:rPr>
+          <w:rFonts w:cs="David" w:hint="cs"/>
+          <w:sz w:val="28"/>
+          <w:szCs w:val="28"/>
+          <w:rtl/>
+        </w:rPr>
+        <w:t xml:space="preserve"> בורר הפרויקטים, בחירת הפרויקט בו המשתמש ירצה לעסוק</w:t>
       </w:r>
     </w:p>
     <w:p>
@@ -6741,7 +7122,7 @@
           <wp:inline distT="0" distB="0" distL="0" distR="0">
             <wp:extent cx="720000" cy="1281600"/>
             <wp:effectExtent l="0" t="0" r="4445" b="0"/>
-            <wp:docPr id="10" name="Picture 10" descr="C:\Users\trunk\AppData\Local\Microsoft\Windows\INetCache\Content.Word\kablni_mishne.jpg"/>
+            <wp:docPr id="8" name="Picture 8" descr="C:\Users\trunk\AppData\Local\Microsoft\Windows\INetCache\Content.Word\choose_project.jpg"/>
             <wp:cNvGraphicFramePr>
               <a:graphicFrameLocks xmlns:a="http://schemas.openxmlformats.org/drawingml/2006/main" noChangeAspect="1"/>
             </wp:cNvGraphicFramePr>
@@ -6749,7 +7130,7 @@
               <a:graphicData uri="http://schemas.openxmlformats.org/drawingml/2006/picture">
                 <pic:pic xmlns:pic="http://schemas.openxmlformats.org/drawingml/2006/picture">
                   <pic:nvPicPr>
-                    <pic:cNvPr id="0" name="Picture 8" descr="C:\Users\trunk\AppData\Local\Microsoft\Windows\INetCache\Content.Word\kablni_mishne.jpg"/>
+                    <pic:cNvPr id="0" name="Picture 6" descr="C:\Users\trunk\AppData\Local\Microsoft\Windows\INetCache\Content.Word\choose_project.jpg"/>
                     <pic:cNvPicPr>
                       <a:picLocks noChangeAspect="1" noChangeArrowheads="1"/>
                     </pic:cNvPicPr>
@@ -6826,7 +7207,7 @@
           <w:szCs w:val="28"/>
           <w:rtl/>
         </w:rPr>
-        <w:t>אופציית הדיווחי תקלות</w:t>
+        <w:t>האופציות השונות שניתנות לאחר בחירת הפרויקט</w:t>
       </w:r>
     </w:p>
     <w:p>
@@ -6850,7 +7231,7 @@
           <wp:inline distT="0" distB="0" distL="0" distR="0">
             <wp:extent cx="720000" cy="1281600"/>
             <wp:effectExtent l="0" t="0" r="4445" b="0"/>
-            <wp:docPr id="11" name="Picture 11" descr="C:\Users\trunk\AppData\Local\Microsoft\Windows\INetCache\Content.Word\divohi_takalot.jpg"/>
+            <wp:docPr id="9" name="Picture 9" descr="C:\Users\trunk\AppData\Local\Microsoft\Windows\INetCache\Content.Word\chooses_operation.jpg"/>
             <wp:cNvGraphicFramePr>
               <a:graphicFrameLocks xmlns:a="http://schemas.openxmlformats.org/drawingml/2006/main" noChangeAspect="1"/>
             </wp:cNvGraphicFramePr>
@@ -6858,7 +7239,7 @@
               <a:graphicData uri="http://schemas.openxmlformats.org/drawingml/2006/picture">
                 <pic:pic xmlns:pic="http://schemas.openxmlformats.org/drawingml/2006/picture">
                   <pic:nvPicPr>
-                    <pic:cNvPr id="0" name="Picture 9" descr="C:\Users\trunk\AppData\Local\Microsoft\Windows\INetCache\Content.Word\divohi_takalot.jpg"/>
+                    <pic:cNvPr id="0" name="Picture 7" descr="C:\Users\trunk\AppData\Local\Microsoft\Windows\INetCache\Content.Word\chooses_operation.jpg"/>
                     <pic:cNvPicPr>
                       <a:picLocks noChangeAspect="1" noChangeArrowheads="1"/>
                     </pic:cNvPicPr>
@@ -6906,6 +7287,191 @@
           <w:rtl/>
         </w:rPr>
       </w:pPr>
+      <w:r>
+        <w:rPr>
+          <w:rFonts w:cs="David" w:hint="cs"/>
+          <w:sz w:val="28"/>
+          <w:szCs w:val="28"/>
+          <w:rtl/>
+        </w:rPr>
+        <w:t>אופציית קבלני המשנה</w:t>
+      </w:r>
+    </w:p>
+    <w:p>
+      <w:pPr>
+        <w:spacing w:line="360" w:lineRule="auto"/>
+        <w:rPr>
+          <w:rFonts w:cs="David"/>
+          <w:sz w:val="28"/>
+          <w:szCs w:val="28"/>
+          <w:rtl/>
+        </w:rPr>
+      </w:pPr>
+      <w:r>
+        <w:rPr>
+          <w:rFonts w:cs="David"/>
+          <w:noProof/>
+          <w:sz w:val="28"/>
+          <w:szCs w:val="28"/>
+        </w:rPr>
+        <w:drawing>
+          <wp:inline distT="0" distB="0" distL="0" distR="0">
+            <wp:extent cx="720000" cy="1281600"/>
+            <wp:effectExtent l="0" t="0" r="4445" b="0"/>
+            <wp:docPr id="10" name="Picture 10" descr="C:\Users\trunk\AppData\Local\Microsoft\Windows\INetCache\Content.Word\kablni_mishne.jpg"/>
+            <wp:cNvGraphicFramePr>
+              <a:graphicFrameLocks xmlns:a="http://schemas.openxmlformats.org/drawingml/2006/main" noChangeAspect="1"/>
+            </wp:cNvGraphicFramePr>
+            <a:graphic xmlns:a="http://schemas.openxmlformats.org/drawingml/2006/main">
+              <a:graphicData uri="http://schemas.openxmlformats.org/drawingml/2006/picture">
+                <pic:pic xmlns:pic="http://schemas.openxmlformats.org/drawingml/2006/picture">
+                  <pic:nvPicPr>
+                    <pic:cNvPr id="0" name="Picture 8" descr="C:\Users\trunk\AppData\Local\Microsoft\Windows\INetCache\Content.Word\kablni_mishne.jpg"/>
+                    <pic:cNvPicPr>
+                      <a:picLocks noChangeAspect="1" noChangeArrowheads="1"/>
+                    </pic:cNvPicPr>
+                  </pic:nvPicPr>
+                  <pic:blipFill>
+                    <a:blip r:embed="rId33" cstate="print">
+                      <a:extLst>
+                        <a:ext uri="{28A0092B-C50C-407E-A947-70E740481C1C}">
+                          <a14:useLocalDpi xmlns:a14="http://schemas.microsoft.com/office/drawing/2010/main" val="0"/>
+                        </a:ext>
+                      </a:extLst>
+                    </a:blip>
+                    <a:srcRect/>
+                    <a:stretch>
+                      <a:fillRect/>
+                    </a:stretch>
+                  </pic:blipFill>
+                  <pic:spPr bwMode="auto">
+                    <a:xfrm>
+                      <a:off x="0" y="0"/>
+                      <a:ext cx="720000" cy="1281600"/>
+                    </a:xfrm>
+                    <a:prstGeom prst="rect">
+                      <a:avLst/>
+                    </a:prstGeom>
+                    <a:noFill/>
+                    <a:ln>
+                      <a:noFill/>
+                    </a:ln>
+                  </pic:spPr>
+                </pic:pic>
+              </a:graphicData>
+            </a:graphic>
+          </wp:inline>
+        </w:drawing>
+      </w:r>
+    </w:p>
+    <w:p>
+      <w:pPr>
+        <w:spacing w:line="360" w:lineRule="auto"/>
+        <w:rPr>
+          <w:rFonts w:cs="David"/>
+          <w:sz w:val="28"/>
+          <w:szCs w:val="28"/>
+          <w:rtl/>
+        </w:rPr>
+      </w:pPr>
+    </w:p>
+    <w:p>
+      <w:pPr>
+        <w:spacing w:line="360" w:lineRule="auto"/>
+        <w:rPr>
+          <w:rFonts w:cs="David"/>
+          <w:sz w:val="28"/>
+          <w:szCs w:val="28"/>
+          <w:rtl/>
+        </w:rPr>
+      </w:pPr>
+    </w:p>
+    <w:p>
+      <w:pPr>
+        <w:spacing w:line="360" w:lineRule="auto"/>
+        <w:rPr>
+          <w:rFonts w:cs="David"/>
+          <w:sz w:val="28"/>
+          <w:szCs w:val="28"/>
+          <w:rtl/>
+        </w:rPr>
+      </w:pPr>
+      <w:r>
+        <w:rPr>
+          <w:rFonts w:cs="David" w:hint="cs"/>
+          <w:sz w:val="28"/>
+          <w:szCs w:val="28"/>
+          <w:rtl/>
+        </w:rPr>
+        <w:t>אופציית הדיווחי תקלות</w:t>
+      </w:r>
+    </w:p>
+    <w:p>
+      <w:pPr>
+        <w:spacing w:line="360" w:lineRule="auto"/>
+        <w:rPr>
+          <w:rFonts w:cs="David"/>
+          <w:sz w:val="28"/>
+          <w:szCs w:val="28"/>
+          <w:rtl/>
+        </w:rPr>
+      </w:pPr>
+      <w:r>
+        <w:rPr>
+          <w:rFonts w:cs="David"/>
+          <w:noProof/>
+          <w:sz w:val="28"/>
+          <w:szCs w:val="28"/>
+        </w:rPr>
+        <w:drawing>
+          <wp:inline distT="0" distB="0" distL="0" distR="0">
+            <wp:extent cx="720000" cy="1281600"/>
+            <wp:effectExtent l="0" t="0" r="4445" b="0"/>
+            <wp:docPr id="11" name="Picture 11" descr="C:\Users\trunk\AppData\Local\Microsoft\Windows\INetCache\Content.Word\divohi_takalot.jpg"/>
+            <wp:cNvGraphicFramePr>
+              <a:graphicFrameLocks xmlns:a="http://schemas.openxmlformats.org/drawingml/2006/main" noChangeAspect="1"/>
+            </wp:cNvGraphicFramePr>
+            <a:graphic xmlns:a="http://schemas.openxmlformats.org/drawingml/2006/main">
+              <a:graphicData uri="http://schemas.openxmlformats.org/drawingml/2006/picture">
+                <pic:pic xmlns:pic="http://schemas.openxmlformats.org/drawingml/2006/picture">
+                  <pic:nvPicPr>
+                    <pic:cNvPr id="0" name="Picture 9" descr="C:\Users\trunk\AppData\Local\Microsoft\Windows\INetCache\Content.Word\divohi_takalot.jpg"/>
+                    <pic:cNvPicPr>
+                      <a:picLocks noChangeAspect="1" noChangeArrowheads="1"/>
+                    </pic:cNvPicPr>
+                  </pic:nvPicPr>
+                  <pic:blipFill>
+                    <a:blip r:embed="rId34" cstate="print">
+                      <a:extLst>
+                        <a:ext uri="{28A0092B-C50C-407E-A947-70E740481C1C}">
+                          <a14:useLocalDpi xmlns:a14="http://schemas.microsoft.com/office/drawing/2010/main" val="0"/>
+                        </a:ext>
+                      </a:extLst>
+                    </a:blip>
+                    <a:srcRect/>
+                    <a:stretch>
+                      <a:fillRect/>
+                    </a:stretch>
+                  </pic:blipFill>
+                  <pic:spPr bwMode="auto">
+                    <a:xfrm>
+                      <a:off x="0" y="0"/>
+                      <a:ext cx="720000" cy="1281600"/>
+                    </a:xfrm>
+                    <a:prstGeom prst="rect">
+                      <a:avLst/>
+                    </a:prstGeom>
+                    <a:noFill/>
+                    <a:ln>
+                      <a:noFill/>
+                    </a:ln>
+                  </pic:spPr>
+                </pic:pic>
+              </a:graphicData>
+            </a:graphic>
+          </wp:inline>
+        </w:drawing>
+      </w:r>
     </w:p>
     <w:p>
       <w:pPr>
@@ -6928,8 +7494,22 @@
           <w:szCs w:val="28"/>
           <w:u w:val="single"/>
         </w:rPr>
+        <w:lastRenderedPageBreak/>
         <w:t>Use-cases</w:t>
       </w:r>
+    </w:p>
+    <w:p>
+      <w:pPr>
+        <w:spacing w:line="360" w:lineRule="auto"/>
+        <w:rPr>
+          <w:rFonts w:cs="David"/>
+          <w:b/>
+          <w:bCs/>
+          <w:sz w:val="28"/>
+          <w:szCs w:val="28"/>
+          <w:u w:val="single"/>
+        </w:rPr>
+      </w:pPr>
     </w:p>
     <w:p>
       <w:pPr>
@@ -6954,7 +7534,6 @@
           <w:szCs w:val="28"/>
           <w:u w:val="single"/>
         </w:rPr>
-        <w:lastRenderedPageBreak/>
         <w:drawing>
           <wp:inline distT="0" distB="0" distL="0" distR="0">
             <wp:extent cx="5397500" cy="3390900"/>
@@ -6973,7 +7552,7 @@
                     </pic:cNvPicPr>
                   </pic:nvPicPr>
                   <pic:blipFill>
-                    <a:blip r:embed="rId33">
+                    <a:blip r:embed="rId35">
                       <a:extLst>
                         <a:ext uri="{28A0092B-C50C-407E-A947-70E740481C1C}">
                           <a14:useLocalDpi xmlns:a14="http://schemas.microsoft.com/office/drawing/2010/main" val="0"/>
@@ -7045,6 +7624,7 @@
           <w:szCs w:val="28"/>
           <w:u w:val="single"/>
         </w:rPr>
+        <w:lastRenderedPageBreak/>
         <w:t>UML</w:t>
       </w:r>
       <w:r>
@@ -7072,7 +7652,7 @@
                     </pic:cNvPicPr>
                   </pic:nvPicPr>
                   <pic:blipFill>
-                    <a:blip r:embed="rId34">
+                    <a:blip r:embed="rId36">
                       <a:extLst>
                         <a:ext uri="{28A0092B-C50C-407E-A947-70E740481C1C}">
                           <a14:useLocalDpi xmlns:a14="http://schemas.microsoft.com/office/drawing/2010/main" val="0"/>
@@ -7120,6 +7700,160 @@
         <w:spacing w:line="360" w:lineRule="auto"/>
         <w:rPr>
           <w:rFonts w:cs="David"/>
+          <w:sz w:val="28"/>
+          <w:szCs w:val="28"/>
+          <w:rtl/>
+        </w:rPr>
+      </w:pPr>
+    </w:p>
+    <w:p>
+      <w:pPr>
+        <w:spacing w:line="360" w:lineRule="auto"/>
+        <w:rPr>
+          <w:rFonts w:cs="David"/>
+          <w:sz w:val="28"/>
+          <w:szCs w:val="28"/>
+          <w:rtl/>
+        </w:rPr>
+      </w:pPr>
+    </w:p>
+    <w:p>
+      <w:pPr>
+        <w:spacing w:line="360" w:lineRule="auto"/>
+        <w:rPr>
+          <w:rFonts w:cs="David"/>
+          <w:sz w:val="28"/>
+          <w:szCs w:val="28"/>
+          <w:rtl/>
+        </w:rPr>
+      </w:pPr>
+    </w:p>
+    <w:p>
+      <w:pPr>
+        <w:spacing w:line="360" w:lineRule="auto"/>
+        <w:rPr>
+          <w:rFonts w:cs="David"/>
+          <w:sz w:val="28"/>
+          <w:szCs w:val="28"/>
+          <w:rtl/>
+        </w:rPr>
+      </w:pPr>
+    </w:p>
+    <w:p>
+      <w:pPr>
+        <w:spacing w:line="360" w:lineRule="auto"/>
+        <w:rPr>
+          <w:rFonts w:cs="David"/>
+          <w:sz w:val="28"/>
+          <w:szCs w:val="28"/>
+          <w:rtl/>
+        </w:rPr>
+      </w:pPr>
+    </w:p>
+    <w:p>
+      <w:pPr>
+        <w:spacing w:line="360" w:lineRule="auto"/>
+        <w:rPr>
+          <w:rFonts w:cs="David"/>
+          <w:sz w:val="28"/>
+          <w:szCs w:val="28"/>
+          <w:rtl/>
+        </w:rPr>
+      </w:pPr>
+    </w:p>
+    <w:p>
+      <w:pPr>
+        <w:spacing w:line="360" w:lineRule="auto"/>
+        <w:rPr>
+          <w:rFonts w:cs="David"/>
+          <w:sz w:val="28"/>
+          <w:szCs w:val="28"/>
+          <w:rtl/>
+        </w:rPr>
+      </w:pPr>
+    </w:p>
+    <w:p>
+      <w:pPr>
+        <w:spacing w:line="360" w:lineRule="auto"/>
+        <w:rPr>
+          <w:rFonts w:cs="David"/>
+          <w:sz w:val="28"/>
+          <w:szCs w:val="28"/>
+          <w:rtl/>
+        </w:rPr>
+      </w:pPr>
+    </w:p>
+    <w:p>
+      <w:pPr>
+        <w:spacing w:line="360" w:lineRule="auto"/>
+        <w:rPr>
+          <w:rFonts w:cs="David"/>
+          <w:sz w:val="28"/>
+          <w:szCs w:val="28"/>
+          <w:rtl/>
+        </w:rPr>
+      </w:pPr>
+    </w:p>
+    <w:p>
+      <w:pPr>
+        <w:spacing w:line="360" w:lineRule="auto"/>
+        <w:rPr>
+          <w:rFonts w:cs="David"/>
+          <w:sz w:val="28"/>
+          <w:szCs w:val="28"/>
+          <w:rtl/>
+        </w:rPr>
+      </w:pPr>
+    </w:p>
+    <w:p>
+      <w:pPr>
+        <w:spacing w:line="360" w:lineRule="auto"/>
+        <w:rPr>
+          <w:rFonts w:cs="David"/>
+          <w:sz w:val="28"/>
+          <w:szCs w:val="28"/>
+          <w:rtl/>
+        </w:rPr>
+      </w:pPr>
+    </w:p>
+    <w:p>
+      <w:pPr>
+        <w:spacing w:line="360" w:lineRule="auto"/>
+        <w:rPr>
+          <w:rFonts w:cs="David"/>
+          <w:sz w:val="28"/>
+          <w:szCs w:val="28"/>
+          <w:rtl/>
+        </w:rPr>
+      </w:pPr>
+    </w:p>
+    <w:p>
+      <w:pPr>
+        <w:spacing w:line="360" w:lineRule="auto"/>
+        <w:rPr>
+          <w:rFonts w:cs="David"/>
+          <w:sz w:val="28"/>
+          <w:szCs w:val="28"/>
+          <w:rtl/>
+        </w:rPr>
+      </w:pPr>
+    </w:p>
+    <w:p>
+      <w:pPr>
+        <w:spacing w:line="360" w:lineRule="auto"/>
+        <w:rPr>
+          <w:rFonts w:cs="David"/>
+          <w:sz w:val="28"/>
+          <w:szCs w:val="28"/>
+          <w:rtl/>
+        </w:rPr>
+      </w:pPr>
+    </w:p>
+    <w:p>
+      <w:pPr>
+        <w:spacing w:line="360" w:lineRule="auto"/>
+        <w:rPr>
+          <w:rFonts w:cs="David"/>
           <w:b/>
           <w:bCs/>
           <w:sz w:val="28"/>
@@ -7138,6 +7872,7 @@
           <w:u w:val="single"/>
           <w:rtl/>
         </w:rPr>
+        <w:lastRenderedPageBreak/>
         <w:t>טבלאות במסד נתונים</w:t>
       </w:r>
     </w:p>
@@ -7310,6 +8045,62 @@
           <w:rtl/>
         </w:rPr>
       </w:pPr>
+      <w:r>
+        <w:rPr>
+          <w:rFonts w:cs="David"/>
+          <w:noProof/>
+          <w:sz w:val="24"/>
+          <w:szCs w:val="24"/>
+        </w:rPr>
+        <w:drawing>
+          <wp:inline distT="0" distB="0" distL="0" distR="0">
+            <wp:extent cx="5397500" cy="3016250"/>
+            <wp:effectExtent l="0" t="0" r="0" b="0"/>
+            <wp:docPr id="3" name="Picture 3" descr="C:\Users\trunk\AppData\Local\Microsoft\Windows\INetCache\Content.Word\relation_tables.png"/>
+            <wp:cNvGraphicFramePr>
+              <a:graphicFrameLocks xmlns:a="http://schemas.openxmlformats.org/drawingml/2006/main" noChangeAspect="1"/>
+            </wp:cNvGraphicFramePr>
+            <a:graphic xmlns:a="http://schemas.openxmlformats.org/drawingml/2006/main">
+              <a:graphicData uri="http://schemas.openxmlformats.org/drawingml/2006/picture">
+                <pic:pic xmlns:pic="http://schemas.openxmlformats.org/drawingml/2006/picture">
+                  <pic:nvPicPr>
+                    <pic:cNvPr id="0" name="Picture 1" descr="C:\Users\trunk\AppData\Local\Microsoft\Windows\INetCache\Content.Word\relation_tables.png"/>
+                    <pic:cNvPicPr>
+                      <a:picLocks noChangeAspect="1" noChangeArrowheads="1"/>
+                    </pic:cNvPicPr>
+                  </pic:nvPicPr>
+                  <pic:blipFill>
+                    <a:blip r:embed="rId37">
+                      <a:extLst>
+                        <a:ext uri="{28A0092B-C50C-407E-A947-70E740481C1C}">
+                          <a14:useLocalDpi xmlns:a14="http://schemas.microsoft.com/office/drawing/2010/main" val="0"/>
+                        </a:ext>
+                      </a:extLst>
+                    </a:blip>
+                    <a:srcRect/>
+                    <a:stretch>
+                      <a:fillRect/>
+                    </a:stretch>
+                  </pic:blipFill>
+                  <pic:spPr bwMode="auto">
+                    <a:xfrm>
+                      <a:off x="0" y="0"/>
+                      <a:ext cx="5397500" cy="3016250"/>
+                    </a:xfrm>
+                    <a:prstGeom prst="rect">
+                      <a:avLst/>
+                    </a:prstGeom>
+                    <a:noFill/>
+                    <a:ln>
+                      <a:noFill/>
+                    </a:ln>
+                  </pic:spPr>
+                </pic:pic>
+              </a:graphicData>
+            </a:graphic>
+          </wp:inline>
+        </w:drawing>
+      </w:r>
     </w:p>
     <w:p>
       <w:pPr>
@@ -7606,6 +8397,7 @@
                 <w:sz w:val="28"/>
                 <w:rtl/>
               </w:rPr>
+              <w:lastRenderedPageBreak/>
               <w:t>סוף סמסטר א'</w:t>
             </w:r>
           </w:p>
@@ -8531,6 +9323,7 @@
           <w:u w:val="single"/>
           <w:rtl/>
         </w:rPr>
+        <w:lastRenderedPageBreak/>
         <w:t>טבלת דרישות (</w:t>
       </w:r>
       <w:r>
@@ -9074,7 +9867,6 @@
                 <w:szCs w:val="22"/>
                 <w:rtl/>
               </w:rPr>
-              <w:lastRenderedPageBreak/>
               <w:t>6</w:t>
             </w:r>
           </w:p>
@@ -9149,8 +9941,8 @@
       </w:pPr>
     </w:p>
     <w:sectPr>
-      <w:headerReference w:type="default" r:id="rId35"/>
-      <w:footerReference w:type="default" r:id="rId36"/>
+      <w:headerReference w:type="default" r:id="rId38"/>
+      <w:footerReference w:type="default" r:id="rId39"/>
       <w:pgSz w:w="11906" w:h="16838"/>
       <w:pgMar w:top="2658" w:right="1700" w:bottom="1797" w:left="1701" w:header="426" w:footer="708" w:gutter="0"/>
       <w:cols w:space="720"/>
@@ -11056,7 +11848,7 @@
 </file>
 
 <file path=customXml/itemProps1.xml><?xml version="1.0" encoding="utf-8"?>
-<ds:datastoreItem xmlns:ds="http://schemas.openxmlformats.org/officeDocument/2006/customXml" ds:itemID="{5A8D35BD-98B0-4D17-8FA6-08C126621645}">
+<ds:datastoreItem xmlns:ds="http://schemas.openxmlformats.org/officeDocument/2006/customXml" ds:itemID="{304DDBC9-5F0D-4767-BF6B-FE61A005906E}">
   <ds:schemaRefs>
     <ds:schemaRef ds:uri="http://schemas.openxmlformats.org/officeDocument/2006/bibliography"/>
   </ds:schemaRefs>

</xml_diff>

<commit_message>
updated docs, warning for diagrams
</commit_message>
<xml_diff>
--- a/docs/changeable_document_files/proposal.docx
+++ b/docs/changeable_document_files/proposal.docx
@@ -71,7 +71,6 @@
       <w:pPr>
         <w:spacing w:line="360" w:lineRule="auto"/>
         <w:rPr>
-          <w:rFonts w:hint="cs"/>
           <w:b/>
           <w:bCs/>
           <w:sz w:val="28"/>
@@ -456,9 +455,6 @@
     <w:p>
       <w:pPr>
         <w:jc w:val="left"/>
-        <w:rPr>
-          <w:rFonts w:hint="cs"/>
-        </w:rPr>
       </w:pPr>
     </w:p>
     <w:p>
@@ -1027,7 +1023,6 @@
             <w:pPr>
               <w:jc w:val="right"/>
               <w:rPr>
-                <w:rFonts w:hint="cs"/>
                 <w:sz w:val="28"/>
                 <w:rtl/>
               </w:rPr>
@@ -1038,16 +1033,7 @@
                   <w:rStyle w:val="Hyperlink"/>
                   <w:sz w:val="28"/>
                 </w:rPr>
-                <w:t>https://github.c</w:t>
-              </w:r>
-              <w:bookmarkStart w:id="0" w:name="_GoBack"/>
-              <w:bookmarkEnd w:id="0"/>
-              <w:r>
-                <w:rPr>
-                  <w:rStyle w:val="Hyperlink"/>
-                  <w:sz w:val="28"/>
-                </w:rPr>
-                <w:t>om/meitarsh/m.s-aluminium-manager-app/projects/1</w:t>
+                <w:t>https://github.com/meitarsh/m.s-aluminium-manager-app/projects/1</w:t>
               </w:r>
             </w:hyperlink>
           </w:p>
@@ -1136,229 +1122,229 @@
     <w:p>
       <w:pPr>
         <w:rPr>
-          <w:rFonts w:hint="cs"/>
-          <w:sz w:val="28"/>
-          <w:szCs w:val="28"/>
-          <w:rtl/>
-        </w:rPr>
-      </w:pPr>
-    </w:p>
-    <w:p>
-      <w:pPr>
-        <w:rPr>
-          <w:sz w:val="28"/>
-          <w:szCs w:val="28"/>
-          <w:rtl/>
-        </w:rPr>
-      </w:pPr>
-    </w:p>
-    <w:p>
-      <w:pPr>
-        <w:rPr>
-          <w:sz w:val="28"/>
-          <w:szCs w:val="28"/>
-          <w:rtl/>
-        </w:rPr>
-      </w:pPr>
-    </w:p>
-    <w:p>
-      <w:pPr>
-        <w:rPr>
-          <w:sz w:val="28"/>
-          <w:szCs w:val="28"/>
-          <w:rtl/>
-        </w:rPr>
-      </w:pPr>
-    </w:p>
-    <w:p>
-      <w:pPr>
-        <w:rPr>
-          <w:sz w:val="28"/>
-          <w:szCs w:val="28"/>
-          <w:rtl/>
-        </w:rPr>
-      </w:pPr>
-    </w:p>
-    <w:p>
-      <w:pPr>
-        <w:rPr>
-          <w:sz w:val="28"/>
-          <w:szCs w:val="28"/>
-          <w:rtl/>
-        </w:rPr>
-      </w:pPr>
-    </w:p>
-    <w:p>
-      <w:pPr>
-        <w:rPr>
-          <w:sz w:val="28"/>
-          <w:szCs w:val="28"/>
-          <w:rtl/>
-        </w:rPr>
-      </w:pPr>
-    </w:p>
-    <w:p>
-      <w:pPr>
-        <w:rPr>
-          <w:sz w:val="28"/>
-          <w:szCs w:val="28"/>
-          <w:rtl/>
-        </w:rPr>
-      </w:pPr>
-    </w:p>
-    <w:p>
-      <w:pPr>
-        <w:rPr>
-          <w:sz w:val="28"/>
-          <w:szCs w:val="28"/>
-          <w:rtl/>
-        </w:rPr>
-      </w:pPr>
-    </w:p>
-    <w:p>
-      <w:pPr>
-        <w:rPr>
-          <w:sz w:val="28"/>
-          <w:szCs w:val="28"/>
-          <w:rtl/>
-        </w:rPr>
-      </w:pPr>
-    </w:p>
-    <w:p>
-      <w:pPr>
-        <w:rPr>
-          <w:sz w:val="28"/>
-          <w:szCs w:val="28"/>
-          <w:rtl/>
-        </w:rPr>
-      </w:pPr>
-    </w:p>
-    <w:p>
-      <w:pPr>
-        <w:rPr>
-          <w:sz w:val="28"/>
-          <w:szCs w:val="28"/>
-          <w:rtl/>
-        </w:rPr>
-      </w:pPr>
-    </w:p>
-    <w:p>
-      <w:pPr>
-        <w:rPr>
-          <w:sz w:val="28"/>
-          <w:szCs w:val="28"/>
-          <w:rtl/>
-        </w:rPr>
-      </w:pPr>
-    </w:p>
-    <w:p>
-      <w:pPr>
-        <w:rPr>
-          <w:sz w:val="28"/>
-          <w:szCs w:val="28"/>
-          <w:rtl/>
-        </w:rPr>
-      </w:pPr>
-    </w:p>
-    <w:p>
-      <w:pPr>
-        <w:rPr>
-          <w:sz w:val="28"/>
-          <w:szCs w:val="28"/>
-          <w:rtl/>
-        </w:rPr>
-      </w:pPr>
-    </w:p>
-    <w:p>
-      <w:pPr>
-        <w:rPr>
-          <w:sz w:val="28"/>
-          <w:szCs w:val="28"/>
-          <w:rtl/>
-        </w:rPr>
-      </w:pPr>
-    </w:p>
-    <w:p>
-      <w:pPr>
-        <w:rPr>
-          <w:sz w:val="28"/>
-          <w:szCs w:val="28"/>
-          <w:rtl/>
-        </w:rPr>
-      </w:pPr>
-    </w:p>
-    <w:p>
-      <w:pPr>
-        <w:rPr>
-          <w:sz w:val="28"/>
-          <w:szCs w:val="28"/>
-          <w:rtl/>
-        </w:rPr>
-      </w:pPr>
-    </w:p>
-    <w:p>
-      <w:pPr>
-        <w:rPr>
-          <w:sz w:val="28"/>
-          <w:szCs w:val="28"/>
-          <w:rtl/>
-        </w:rPr>
-      </w:pPr>
-    </w:p>
-    <w:p>
-      <w:pPr>
-        <w:rPr>
-          <w:sz w:val="28"/>
-          <w:szCs w:val="28"/>
-          <w:rtl/>
-        </w:rPr>
-      </w:pPr>
-    </w:p>
-    <w:p>
-      <w:pPr>
-        <w:rPr>
-          <w:sz w:val="28"/>
-          <w:szCs w:val="28"/>
-          <w:rtl/>
-        </w:rPr>
-      </w:pPr>
-    </w:p>
-    <w:p>
-      <w:pPr>
-        <w:rPr>
-          <w:sz w:val="28"/>
-          <w:szCs w:val="28"/>
-          <w:rtl/>
-        </w:rPr>
-      </w:pPr>
-    </w:p>
-    <w:p>
-      <w:pPr>
-        <w:rPr>
-          <w:sz w:val="28"/>
-          <w:szCs w:val="28"/>
-          <w:rtl/>
-        </w:rPr>
-      </w:pPr>
-    </w:p>
-    <w:p>
-      <w:pPr>
-        <w:rPr>
-          <w:sz w:val="28"/>
-          <w:szCs w:val="28"/>
-          <w:rtl/>
-        </w:rPr>
-      </w:pPr>
-    </w:p>
-    <w:p>
-      <w:pPr>
-        <w:rPr>
-          <w:sz w:val="28"/>
-          <w:szCs w:val="28"/>
-          <w:rtl/>
-        </w:rPr>
-      </w:pPr>
-    </w:p>
+          <w:sz w:val="28"/>
+          <w:szCs w:val="28"/>
+          <w:rtl/>
+        </w:rPr>
+      </w:pPr>
+    </w:p>
+    <w:p>
+      <w:pPr>
+        <w:rPr>
+          <w:sz w:val="28"/>
+          <w:szCs w:val="28"/>
+          <w:rtl/>
+        </w:rPr>
+      </w:pPr>
+    </w:p>
+    <w:p>
+      <w:pPr>
+        <w:rPr>
+          <w:sz w:val="28"/>
+          <w:szCs w:val="28"/>
+          <w:rtl/>
+        </w:rPr>
+      </w:pPr>
+    </w:p>
+    <w:p>
+      <w:pPr>
+        <w:rPr>
+          <w:sz w:val="28"/>
+          <w:szCs w:val="28"/>
+          <w:rtl/>
+        </w:rPr>
+      </w:pPr>
+    </w:p>
+    <w:p>
+      <w:pPr>
+        <w:rPr>
+          <w:sz w:val="28"/>
+          <w:szCs w:val="28"/>
+          <w:rtl/>
+        </w:rPr>
+      </w:pPr>
+    </w:p>
+    <w:p>
+      <w:pPr>
+        <w:rPr>
+          <w:sz w:val="28"/>
+          <w:szCs w:val="28"/>
+          <w:rtl/>
+        </w:rPr>
+      </w:pPr>
+    </w:p>
+    <w:p>
+      <w:pPr>
+        <w:rPr>
+          <w:sz w:val="28"/>
+          <w:szCs w:val="28"/>
+          <w:rtl/>
+        </w:rPr>
+      </w:pPr>
+    </w:p>
+    <w:p>
+      <w:pPr>
+        <w:rPr>
+          <w:sz w:val="28"/>
+          <w:szCs w:val="28"/>
+          <w:rtl/>
+        </w:rPr>
+      </w:pPr>
+    </w:p>
+    <w:p>
+      <w:pPr>
+        <w:rPr>
+          <w:sz w:val="28"/>
+          <w:szCs w:val="28"/>
+          <w:rtl/>
+        </w:rPr>
+      </w:pPr>
+    </w:p>
+    <w:p>
+      <w:pPr>
+        <w:rPr>
+          <w:sz w:val="28"/>
+          <w:szCs w:val="28"/>
+          <w:rtl/>
+        </w:rPr>
+      </w:pPr>
+    </w:p>
+    <w:p>
+      <w:pPr>
+        <w:rPr>
+          <w:sz w:val="28"/>
+          <w:szCs w:val="28"/>
+          <w:rtl/>
+        </w:rPr>
+      </w:pPr>
+    </w:p>
+    <w:p>
+      <w:pPr>
+        <w:rPr>
+          <w:sz w:val="28"/>
+          <w:szCs w:val="28"/>
+          <w:rtl/>
+        </w:rPr>
+      </w:pPr>
+    </w:p>
+    <w:p>
+      <w:pPr>
+        <w:rPr>
+          <w:sz w:val="28"/>
+          <w:szCs w:val="28"/>
+          <w:rtl/>
+        </w:rPr>
+      </w:pPr>
+    </w:p>
+    <w:p>
+      <w:pPr>
+        <w:rPr>
+          <w:sz w:val="28"/>
+          <w:szCs w:val="28"/>
+          <w:rtl/>
+        </w:rPr>
+      </w:pPr>
+    </w:p>
+    <w:p>
+      <w:pPr>
+        <w:rPr>
+          <w:sz w:val="28"/>
+          <w:szCs w:val="28"/>
+          <w:rtl/>
+        </w:rPr>
+      </w:pPr>
+    </w:p>
+    <w:p>
+      <w:pPr>
+        <w:rPr>
+          <w:sz w:val="28"/>
+          <w:szCs w:val="28"/>
+          <w:rtl/>
+        </w:rPr>
+      </w:pPr>
+    </w:p>
+    <w:p>
+      <w:pPr>
+        <w:rPr>
+          <w:sz w:val="28"/>
+          <w:szCs w:val="28"/>
+          <w:rtl/>
+        </w:rPr>
+      </w:pPr>
+    </w:p>
+    <w:p>
+      <w:pPr>
+        <w:rPr>
+          <w:sz w:val="28"/>
+          <w:szCs w:val="28"/>
+          <w:rtl/>
+        </w:rPr>
+      </w:pPr>
+    </w:p>
+    <w:p>
+      <w:pPr>
+        <w:rPr>
+          <w:sz w:val="28"/>
+          <w:szCs w:val="28"/>
+          <w:rtl/>
+        </w:rPr>
+      </w:pPr>
+    </w:p>
+    <w:p>
+      <w:pPr>
+        <w:rPr>
+          <w:sz w:val="28"/>
+          <w:szCs w:val="28"/>
+          <w:rtl/>
+        </w:rPr>
+      </w:pPr>
+    </w:p>
+    <w:p>
+      <w:pPr>
+        <w:rPr>
+          <w:sz w:val="28"/>
+          <w:szCs w:val="28"/>
+          <w:rtl/>
+        </w:rPr>
+      </w:pPr>
+    </w:p>
+    <w:p>
+      <w:pPr>
+        <w:rPr>
+          <w:sz w:val="28"/>
+          <w:szCs w:val="28"/>
+          <w:rtl/>
+        </w:rPr>
+      </w:pPr>
+    </w:p>
+    <w:p>
+      <w:pPr>
+        <w:rPr>
+          <w:sz w:val="28"/>
+          <w:szCs w:val="28"/>
+          <w:rtl/>
+        </w:rPr>
+      </w:pPr>
+    </w:p>
+    <w:p>
+      <w:pPr>
+        <w:rPr>
+          <w:sz w:val="28"/>
+          <w:szCs w:val="28"/>
+          <w:rtl/>
+        </w:rPr>
+      </w:pPr>
+    </w:p>
+    <w:p>
+      <w:pPr>
+        <w:rPr>
+          <w:sz w:val="28"/>
+          <w:szCs w:val="28"/>
+          <w:rtl/>
+        </w:rPr>
+      </w:pPr>
+    </w:p>
+    <w:bookmarkStart w:id="0" w:name="_GoBack" w:displacedByCustomXml="next"/>
     <w:sdt>
       <w:sdtPr>
         <w:rPr>
@@ -1398,48 +1384,76 @@
             <w:t>תוכן עניינים</w:t>
           </w:r>
         </w:p>
+        <w:bookmarkEnd w:id="0"/>
         <w:p>
           <w:pPr>
             <w:pStyle w:val="TOC1"/>
           </w:pPr>
-          <w:hyperlink w:anchor="מילון_מונחים_ומושגים" w:history="1">
-            <w:r>
-              <w:rPr>
-                <w:rStyle w:val="Hyperlink"/>
-                <w:b w:val="0"/>
-                <w:bCs w:val="0"/>
-                <w:i/>
-                <w:iCs/>
-                <w:color w:val="auto"/>
-              </w:rPr>
-              <w:t xml:space="preserve">   </w:t>
-            </w:r>
-            <w:r>
-              <w:rPr>
-                <w:rStyle w:val="Hyperlink"/>
-                <w:b w:val="0"/>
-                <w:bCs w:val="0"/>
-                <w:i/>
-                <w:iCs/>
-                <w:color w:val="auto"/>
-                <w:rtl/>
-              </w:rPr>
-              <w:tab/>
-            </w:r>
-            <w:r>
-              <w:rPr>
-                <w:rStyle w:val="Hyperlink"/>
-                <w:rFonts w:hint="cs"/>
-                <w:b w:val="0"/>
-                <w:bCs w:val="0"/>
-                <w:i/>
-                <w:iCs/>
-                <w:color w:val="auto"/>
-                <w:rtl/>
-              </w:rPr>
-              <w:t>מילון מונחים, סימנים וקיצורים..................................................................................3</w:t>
-            </w:r>
-          </w:hyperlink>
+          <w:r>
+            <w:fldChar w:fldCharType="begin"/>
+          </w:r>
+          <w:r>
+            <w:instrText xml:space="preserve"> HYPERLINK \l "</w:instrText>
+          </w:r>
+          <w:r>
+            <w:rPr>
+              <w:rtl/>
+            </w:rPr>
+            <w:instrText>מילון_מונחים_ומושגים</w:instrText>
+          </w:r>
+          <w:r>
+            <w:instrText xml:space="preserve">" </w:instrText>
+          </w:r>
+          <w:r>
+            <w:fldChar w:fldCharType="separate"/>
+          </w:r>
+          <w:r>
+            <w:rPr>
+              <w:rStyle w:val="Hyperlink"/>
+              <w:b w:val="0"/>
+              <w:bCs w:val="0"/>
+              <w:i/>
+              <w:iCs/>
+              <w:color w:val="auto"/>
+            </w:rPr>
+            <w:t xml:space="preserve">   </w:t>
+          </w:r>
+          <w:r>
+            <w:rPr>
+              <w:rStyle w:val="Hyperlink"/>
+              <w:b w:val="0"/>
+              <w:bCs w:val="0"/>
+              <w:i/>
+              <w:iCs/>
+              <w:color w:val="auto"/>
+              <w:rtl/>
+            </w:rPr>
+            <w:tab/>
+          </w:r>
+          <w:r>
+            <w:rPr>
+              <w:rStyle w:val="Hyperlink"/>
+              <w:rFonts w:hint="cs"/>
+              <w:b w:val="0"/>
+              <w:bCs w:val="0"/>
+              <w:i/>
+              <w:iCs/>
+              <w:color w:val="auto"/>
+              <w:rtl/>
+            </w:rPr>
+            <w:t>מילון מונחים, סימנים וקיצורים..................................................................................3</w:t>
+          </w:r>
+          <w:r>
+            <w:rPr>
+              <w:rStyle w:val="Hyperlink"/>
+              <w:b w:val="0"/>
+              <w:bCs w:val="0"/>
+              <w:i/>
+              <w:iCs/>
+              <w:color w:val="auto"/>
+            </w:rPr>
+            <w:fldChar w:fldCharType="end"/>
+          </w:r>
         </w:p>
         <w:p>
           <w:pPr>
@@ -11178,6 +11192,32 @@
           <w:rFonts w:cs="David"/>
           <w:b/>
           <w:bCs/>
+          <w:sz w:val="40"/>
+          <w:szCs w:val="40"/>
+          <w:u w:val="single"/>
+          <w:rtl/>
+        </w:rPr>
+      </w:pPr>
+      <w:r>
+        <w:rPr>
+          <w:rFonts w:cs="David" w:hint="cs"/>
+          <w:b/>
+          <w:bCs/>
+          <w:sz w:val="40"/>
+          <w:szCs w:val="40"/>
+          <w:u w:val="single"/>
+          <w:rtl/>
+        </w:rPr>
+        <w:t>כל הדיאגרמות הבאות הם להמחשה בלבד ואינם סופיות!</w:t>
+      </w:r>
+    </w:p>
+    <w:p>
+      <w:pPr>
+        <w:spacing w:line="360" w:lineRule="auto"/>
+        <w:rPr>
+          <w:rFonts w:cs="David"/>
+          <w:b/>
+          <w:bCs/>
           <w:sz w:val="28"/>
           <w:szCs w:val="28"/>
           <w:u w:val="single"/>
@@ -11435,7 +11475,7 @@
           <w:szCs w:val="28"/>
           <w:rtl/>
         </w:rPr>
-        <w:t xml:space="preserve">כמו שמתואר המנהל עבודה ניגש לאפליקציה, מתחבר ובוחר בפרויקט ובוחר לעדכן שדה כלשהו, ובשלב זה האפליקציה מאבדת חיבור אל השרת, האפליקציה דואגת לשמור את הפעולה בזיכרון המכשיר ומציגה למנהל עבודה הודעת הצלחה ותוספת שהשינוי יעודכן בשרת אחרי שחיבור אל האינטרנט יוקם מחדש, מצב זה מראה </w:t>
+        <w:t xml:space="preserve">כמו שמתואר המנהל עבודה ניגש לאפליקציה, מתחבר ובוחר בפרויקט ובוחר לעדכן שדה כלשהו, ובשלב זה האפליקציה מאבדת חיבור אל השרת, האפליקציה דואגת לשמור את הפעולה בזיכרון המכשיר ומציגה למנהל עבודה הודעת הצלחה ותוספת </w:t>
       </w:r>
       <w:r>
         <w:rPr>
@@ -11445,7 +11485,7 @@
           <w:rtl/>
         </w:rPr>
         <w:lastRenderedPageBreak/>
-        <w:t xml:space="preserve">בצורה אידיאלית שקיפות והגינות כלפי מנהל העבודה ומקל על המנהל עבודה </w:t>
+        <w:t xml:space="preserve">שהשינוי יעודכן בשרת אחרי שחיבור אל האינטרנט יוקם מחדש, מצב זה מראה בצורה אידיאלית שקיפות והגינות כלפי מנהל העבודה ומקל על המנהל עבודה </w:t>
       </w:r>
       <w:r>
         <w:rPr>
@@ -11764,7 +11804,6 @@
           <w:u w:val="single"/>
           <w:rtl/>
         </w:rPr>
-        <w:lastRenderedPageBreak/>
         <w:t>דיאגרמת מצבים למסכי הפרויקט</w:t>
       </w:r>
     </w:p>
@@ -12085,7 +12124,6 @@
           <w:u w:val="single"/>
           <w:rtl/>
         </w:rPr>
-        <w:lastRenderedPageBreak/>
         <w:t>התפריט שנפתח עם אופציות שונות במסך ההתחברות</w:t>
       </w:r>
     </w:p>
@@ -16644,7 +16682,7 @@
             <w:noProof/>
             <w:rtl/>
           </w:rPr>
-          <w:t>20</w:t>
+          <w:t>3</w:t>
         </w:r>
         <w:r>
           <w:rPr>
@@ -18602,7 +18640,7 @@
 </file>
 
 <file path=customXml/itemProps1.xml><?xml version="1.0" encoding="utf-8"?>
-<ds:datastoreItem xmlns:ds="http://schemas.openxmlformats.org/officeDocument/2006/customXml" ds:itemID="{B15DC270-C2E0-427B-BE04-C85D00DB7018}">
+<ds:datastoreItem xmlns:ds="http://schemas.openxmlformats.org/officeDocument/2006/customXml" ds:itemID="{88C72AEE-3B8F-4785-8EEC-4239CCA8FDC2}">
   <ds:schemaRefs>
     <ds:schemaRef ds:uri="http://schemas.openxmlformats.org/officeDocument/2006/bibliography"/>
   </ds:schemaRefs>

</xml_diff>

<commit_message>
Updated UML to proposal
</commit_message>
<xml_diff>
--- a/docs/changeable_document_files/proposal.docx
+++ b/docs/changeable_document_files/proposal.docx
@@ -1344,7 +1344,6 @@
         </w:rPr>
       </w:pPr>
     </w:p>
-    <w:bookmarkStart w:id="0" w:name="_GoBack" w:displacedByCustomXml="next"/>
     <w:sdt>
       <w:sdtPr>
         <w:rPr>
@@ -1384,76 +1383,48 @@
             <w:t>תוכן עניינים</w:t>
           </w:r>
         </w:p>
-        <w:bookmarkEnd w:id="0"/>
         <w:p>
           <w:pPr>
             <w:pStyle w:val="TOC1"/>
           </w:pPr>
-          <w:r>
-            <w:fldChar w:fldCharType="begin"/>
-          </w:r>
-          <w:r>
-            <w:instrText xml:space="preserve"> HYPERLINK \l "</w:instrText>
-          </w:r>
-          <w:r>
-            <w:rPr>
-              <w:rtl/>
-            </w:rPr>
-            <w:instrText>מילון_מונחים_ומושגים</w:instrText>
-          </w:r>
-          <w:r>
-            <w:instrText xml:space="preserve">" </w:instrText>
-          </w:r>
-          <w:r>
-            <w:fldChar w:fldCharType="separate"/>
-          </w:r>
-          <w:r>
-            <w:rPr>
-              <w:rStyle w:val="Hyperlink"/>
-              <w:b w:val="0"/>
-              <w:bCs w:val="0"/>
-              <w:i/>
-              <w:iCs/>
-              <w:color w:val="auto"/>
-            </w:rPr>
-            <w:t xml:space="preserve">   </w:t>
-          </w:r>
-          <w:r>
-            <w:rPr>
-              <w:rStyle w:val="Hyperlink"/>
-              <w:b w:val="0"/>
-              <w:bCs w:val="0"/>
-              <w:i/>
-              <w:iCs/>
-              <w:color w:val="auto"/>
-              <w:rtl/>
-            </w:rPr>
-            <w:tab/>
-          </w:r>
-          <w:r>
-            <w:rPr>
-              <w:rStyle w:val="Hyperlink"/>
-              <w:rFonts w:hint="cs"/>
-              <w:b w:val="0"/>
-              <w:bCs w:val="0"/>
-              <w:i/>
-              <w:iCs/>
-              <w:color w:val="auto"/>
-              <w:rtl/>
-            </w:rPr>
-            <w:t>מילון מונחים, סימנים וקיצורים..................................................................................3</w:t>
-          </w:r>
-          <w:r>
-            <w:rPr>
-              <w:rStyle w:val="Hyperlink"/>
-              <w:b w:val="0"/>
-              <w:bCs w:val="0"/>
-              <w:i/>
-              <w:iCs/>
-              <w:color w:val="auto"/>
-            </w:rPr>
-            <w:fldChar w:fldCharType="end"/>
-          </w:r>
+          <w:hyperlink w:anchor="מילון_מונחים_ומושגים" w:history="1">
+            <w:r>
+              <w:rPr>
+                <w:rStyle w:val="Hyperlink"/>
+                <w:b w:val="0"/>
+                <w:bCs w:val="0"/>
+                <w:i/>
+                <w:iCs/>
+                <w:color w:val="auto"/>
+              </w:rPr>
+              <w:t xml:space="preserve">   </w:t>
+            </w:r>
+            <w:r>
+              <w:rPr>
+                <w:rStyle w:val="Hyperlink"/>
+                <w:b w:val="0"/>
+                <w:bCs w:val="0"/>
+                <w:i/>
+                <w:iCs/>
+                <w:color w:val="auto"/>
+                <w:rtl/>
+              </w:rPr>
+              <w:tab/>
+            </w:r>
+            <w:r>
+              <w:rPr>
+                <w:rStyle w:val="Hyperlink"/>
+                <w:rFonts w:hint="cs"/>
+                <w:b w:val="0"/>
+                <w:bCs w:val="0"/>
+                <w:i/>
+                <w:iCs/>
+                <w:color w:val="auto"/>
+                <w:rtl/>
+              </w:rPr>
+              <w:t>מילון מונחים, סימנים וקיצורים..................................................................................3</w:t>
+            </w:r>
+          </w:hyperlink>
         </w:p>
         <w:p>
           <w:pPr>
@@ -1877,6 +1848,7 @@
             </w:r>
           </w:hyperlink>
         </w:p>
+        <w:bookmarkStart w:id="0" w:name="_GoBack"/>
         <w:p>
           <w:pPr>
             <w:pStyle w:val="TOC2"/>
@@ -1889,154 +1861,182 @@
               <w:rtl/>
             </w:rPr>
           </w:pPr>
-          <w:hyperlink w:anchor="_Toc498245903" w:history="1">
-            <w:r>
-              <w:rPr>
-                <w:rStyle w:val="Hyperlink"/>
-                <w:rFonts w:hint="eastAsia"/>
-                <w:noProof/>
-                <w:rtl/>
-              </w:rPr>
-              <w:t>הבעיה</w:t>
-            </w:r>
-            <w:r>
-              <w:rPr>
-                <w:rStyle w:val="Hyperlink"/>
-                <w:noProof/>
-                <w:rtl/>
-              </w:rPr>
-              <w:t xml:space="preserve"> </w:t>
-            </w:r>
-            <w:r>
-              <w:rPr>
-                <w:rStyle w:val="Hyperlink"/>
-                <w:rFonts w:hint="eastAsia"/>
-                <w:noProof/>
-                <w:rtl/>
-              </w:rPr>
-              <w:t>מבחינת</w:t>
-            </w:r>
-            <w:r>
-              <w:rPr>
-                <w:rStyle w:val="Hyperlink"/>
-                <w:noProof/>
-                <w:rtl/>
-              </w:rPr>
-              <w:t xml:space="preserve"> </w:t>
-            </w:r>
-            <w:r>
-              <w:rPr>
-                <w:rStyle w:val="Hyperlink"/>
-                <w:rFonts w:hint="eastAsia"/>
-                <w:noProof/>
-                <w:rtl/>
-              </w:rPr>
-              <w:t>הנדסת</w:t>
-            </w:r>
-            <w:r>
-              <w:rPr>
-                <w:rStyle w:val="Hyperlink"/>
-                <w:noProof/>
-                <w:rtl/>
-              </w:rPr>
-              <w:t xml:space="preserve"> </w:t>
-            </w:r>
-            <w:r>
-              <w:rPr>
-                <w:rStyle w:val="Hyperlink"/>
-                <w:rFonts w:hint="eastAsia"/>
-                <w:noProof/>
-                <w:rtl/>
-              </w:rPr>
-              <w:t>תוכנה</w:t>
-            </w:r>
-            <w:r>
-              <w:rPr>
-                <w:noProof/>
-                <w:webHidden/>
-                <w:rtl/>
-              </w:rPr>
-              <w:tab/>
-            </w:r>
-            <w:r>
-              <w:rPr>
-                <w:noProof/>
-                <w:webHidden/>
-                <w:rtl/>
-              </w:rPr>
-              <w:fldChar w:fldCharType="begin"/>
-            </w:r>
-            <w:r>
-              <w:rPr>
-                <w:noProof/>
-                <w:webHidden/>
-                <w:rtl/>
-              </w:rPr>
-              <w:instrText xml:space="preserve"> </w:instrText>
-            </w:r>
-            <w:r>
-              <w:rPr>
-                <w:noProof/>
-                <w:webHidden/>
-              </w:rPr>
-              <w:instrText>PAGEREF</w:instrText>
-            </w:r>
-            <w:r>
-              <w:rPr>
-                <w:noProof/>
-                <w:webHidden/>
-                <w:rtl/>
-              </w:rPr>
-              <w:instrText xml:space="preserve"> _</w:instrText>
-            </w:r>
-            <w:r>
-              <w:rPr>
-                <w:noProof/>
-                <w:webHidden/>
-              </w:rPr>
-              <w:instrText>Toc498245903 \h</w:instrText>
-            </w:r>
-            <w:r>
-              <w:rPr>
-                <w:noProof/>
-                <w:webHidden/>
-                <w:rtl/>
-              </w:rPr>
-              <w:instrText xml:space="preserve"> </w:instrText>
-            </w:r>
-            <w:r>
-              <w:rPr>
-                <w:noProof/>
-                <w:webHidden/>
-                <w:rtl/>
-              </w:rPr>
-            </w:r>
-            <w:r>
-              <w:rPr>
-                <w:noProof/>
-                <w:webHidden/>
-                <w:rtl/>
-              </w:rPr>
-              <w:fldChar w:fldCharType="separate"/>
-            </w:r>
-            <w:r>
-              <w:rPr>
-                <w:noProof/>
-                <w:webHidden/>
-                <w:rtl/>
-              </w:rPr>
-              <w:t>6</w:t>
-            </w:r>
-            <w:r>
-              <w:rPr>
-                <w:noProof/>
-                <w:webHidden/>
-                <w:rtl/>
-              </w:rPr>
-              <w:fldChar w:fldCharType="end"/>
-            </w:r>
-          </w:hyperlink>
+          <w:r>
+            <w:rPr>
+              <w:noProof/>
+            </w:rPr>
+            <w:fldChar w:fldCharType="begin"/>
+          </w:r>
+          <w:r>
+            <w:rPr>
+              <w:noProof/>
+            </w:rPr>
+            <w:instrText xml:space="preserve"> HYPERLINK \l "_Toc498245903" </w:instrText>
+          </w:r>
+          <w:r>
+            <w:rPr>
+              <w:noProof/>
+            </w:rPr>
+          </w:r>
+          <w:r>
+            <w:rPr>
+              <w:noProof/>
+            </w:rPr>
+            <w:fldChar w:fldCharType="separate"/>
+          </w:r>
+          <w:r>
+            <w:rPr>
+              <w:rStyle w:val="Hyperlink"/>
+              <w:rFonts w:hint="eastAsia"/>
+              <w:noProof/>
+              <w:rtl/>
+            </w:rPr>
+            <w:t>הבעיה</w:t>
+          </w:r>
+          <w:r>
+            <w:rPr>
+              <w:rStyle w:val="Hyperlink"/>
+              <w:noProof/>
+              <w:rtl/>
+            </w:rPr>
+            <w:t xml:space="preserve"> </w:t>
+          </w:r>
+          <w:r>
+            <w:rPr>
+              <w:rStyle w:val="Hyperlink"/>
+              <w:rFonts w:hint="eastAsia"/>
+              <w:noProof/>
+              <w:rtl/>
+            </w:rPr>
+            <w:t>מבחינת</w:t>
+          </w:r>
+          <w:r>
+            <w:rPr>
+              <w:rStyle w:val="Hyperlink"/>
+              <w:noProof/>
+              <w:rtl/>
+            </w:rPr>
+            <w:t xml:space="preserve"> </w:t>
+          </w:r>
+          <w:r>
+            <w:rPr>
+              <w:rStyle w:val="Hyperlink"/>
+              <w:rFonts w:hint="eastAsia"/>
+              <w:noProof/>
+              <w:rtl/>
+            </w:rPr>
+            <w:t>הנדסת</w:t>
+          </w:r>
+          <w:r>
+            <w:rPr>
+              <w:rStyle w:val="Hyperlink"/>
+              <w:noProof/>
+              <w:rtl/>
+            </w:rPr>
+            <w:t xml:space="preserve"> </w:t>
+          </w:r>
+          <w:r>
+            <w:rPr>
+              <w:rStyle w:val="Hyperlink"/>
+              <w:rFonts w:hint="eastAsia"/>
+              <w:noProof/>
+              <w:rtl/>
+            </w:rPr>
+            <w:t>תוכנה</w:t>
+          </w:r>
+          <w:r>
+            <w:rPr>
+              <w:noProof/>
+              <w:webHidden/>
+              <w:rtl/>
+            </w:rPr>
+            <w:tab/>
+          </w:r>
+          <w:r>
+            <w:rPr>
+              <w:noProof/>
+              <w:webHidden/>
+              <w:rtl/>
+            </w:rPr>
+            <w:fldChar w:fldCharType="begin"/>
+          </w:r>
+          <w:r>
+            <w:rPr>
+              <w:noProof/>
+              <w:webHidden/>
+              <w:rtl/>
+            </w:rPr>
+            <w:instrText xml:space="preserve"> </w:instrText>
+          </w:r>
+          <w:r>
+            <w:rPr>
+              <w:noProof/>
+              <w:webHidden/>
+            </w:rPr>
+            <w:instrText>PAGEREF</w:instrText>
+          </w:r>
+          <w:r>
+            <w:rPr>
+              <w:noProof/>
+              <w:webHidden/>
+              <w:rtl/>
+            </w:rPr>
+            <w:instrText xml:space="preserve"> _</w:instrText>
+          </w:r>
+          <w:r>
+            <w:rPr>
+              <w:noProof/>
+              <w:webHidden/>
+            </w:rPr>
+            <w:instrText>Toc498245903 \h</w:instrText>
+          </w:r>
+          <w:r>
+            <w:rPr>
+              <w:noProof/>
+              <w:webHidden/>
+              <w:rtl/>
+            </w:rPr>
+            <w:instrText xml:space="preserve"> </w:instrText>
+          </w:r>
+          <w:r>
+            <w:rPr>
+              <w:noProof/>
+              <w:webHidden/>
+              <w:rtl/>
+            </w:rPr>
+          </w:r>
+          <w:r>
+            <w:rPr>
+              <w:noProof/>
+              <w:webHidden/>
+              <w:rtl/>
+            </w:rPr>
+            <w:fldChar w:fldCharType="separate"/>
+          </w:r>
+          <w:r>
+            <w:rPr>
+              <w:noProof/>
+              <w:webHidden/>
+              <w:rtl/>
+            </w:rPr>
+            <w:t>6</w:t>
+          </w:r>
+          <w:r>
+            <w:rPr>
+              <w:noProof/>
+              <w:webHidden/>
+              <w:rtl/>
+            </w:rPr>
+            <w:fldChar w:fldCharType="end"/>
+          </w:r>
+          <w:r>
+            <w:rPr>
+              <w:noProof/>
+            </w:rPr>
+            <w:fldChar w:fldCharType="end"/>
+          </w:r>
         </w:p>
+        <w:bookmarkEnd w:id="0"/>
         <w:p>
           <w:pPr>
             <w:pStyle w:val="TOC1"/>
@@ -2048,137 +2048,164 @@
               <w:rtl/>
             </w:rPr>
           </w:pPr>
-          <w:hyperlink w:anchor="_Toc498245904" w:history="1">
-            <w:r>
-              <w:rPr>
-                <w:rStyle w:val="Hyperlink"/>
-                <w:rFonts w:cs="Times New Roman"/>
-                <w:noProof/>
-              </w:rPr>
-              <w:t>3.</w:t>
-            </w:r>
-            <w:r>
-              <w:rPr>
-                <w:rFonts w:asciiTheme="minorHAnsi" w:eastAsiaTheme="minorEastAsia" w:hAnsiTheme="minorHAnsi" w:cstheme="minorBidi"/>
-                <w:b w:val="0"/>
-                <w:bCs w:val="0"/>
-                <w:noProof/>
-                <w:rtl/>
-              </w:rPr>
-              <w:tab/>
-            </w:r>
-            <w:r>
-              <w:rPr>
-                <w:rStyle w:val="Hyperlink"/>
-                <w:rFonts w:hint="eastAsia"/>
-                <w:noProof/>
-                <w:rtl/>
-              </w:rPr>
-              <w:t>תיאור</w:t>
-            </w:r>
-            <w:r>
-              <w:rPr>
-                <w:rStyle w:val="Hyperlink"/>
-                <w:noProof/>
-                <w:rtl/>
-              </w:rPr>
-              <w:t xml:space="preserve"> </w:t>
-            </w:r>
-            <w:r>
-              <w:rPr>
-                <w:rStyle w:val="Hyperlink"/>
-                <w:rFonts w:hint="eastAsia"/>
-                <w:noProof/>
-                <w:rtl/>
-              </w:rPr>
-              <w:t>הפתרון</w:t>
-            </w:r>
-            <w:r>
-              <w:rPr>
-                <w:noProof/>
-                <w:webHidden/>
-                <w:rtl/>
-              </w:rPr>
-              <w:tab/>
-            </w:r>
-            <w:r>
-              <w:rPr>
-                <w:noProof/>
-                <w:webHidden/>
-                <w:rtl/>
-              </w:rPr>
-              <w:fldChar w:fldCharType="begin"/>
-            </w:r>
-            <w:r>
-              <w:rPr>
-                <w:noProof/>
-                <w:webHidden/>
-                <w:rtl/>
-              </w:rPr>
-              <w:instrText xml:space="preserve"> </w:instrText>
-            </w:r>
-            <w:r>
-              <w:rPr>
-                <w:noProof/>
-                <w:webHidden/>
-              </w:rPr>
-              <w:instrText>PAGEREF</w:instrText>
-            </w:r>
-            <w:r>
-              <w:rPr>
-                <w:noProof/>
-                <w:webHidden/>
-                <w:rtl/>
-              </w:rPr>
-              <w:instrText xml:space="preserve"> _</w:instrText>
-            </w:r>
-            <w:r>
-              <w:rPr>
-                <w:noProof/>
-                <w:webHidden/>
-              </w:rPr>
-              <w:instrText>Toc498245904 \h</w:instrText>
-            </w:r>
-            <w:r>
-              <w:rPr>
-                <w:noProof/>
-                <w:webHidden/>
-                <w:rtl/>
-              </w:rPr>
-              <w:instrText xml:space="preserve"> </w:instrText>
-            </w:r>
-            <w:r>
-              <w:rPr>
-                <w:noProof/>
-                <w:webHidden/>
-                <w:rtl/>
-              </w:rPr>
-            </w:r>
-            <w:r>
-              <w:rPr>
-                <w:noProof/>
-                <w:webHidden/>
-                <w:rtl/>
-              </w:rPr>
-              <w:fldChar w:fldCharType="separate"/>
-            </w:r>
-            <w:r>
-              <w:rPr>
-                <w:noProof/>
-                <w:webHidden/>
-                <w:rtl/>
-              </w:rPr>
-              <w:t>7</w:t>
-            </w:r>
-            <w:r>
-              <w:rPr>
-                <w:noProof/>
-                <w:webHidden/>
-                <w:rtl/>
-              </w:rPr>
-              <w:fldChar w:fldCharType="end"/>
-            </w:r>
-          </w:hyperlink>
+          <w:r>
+            <w:rPr>
+              <w:noProof/>
+            </w:rPr>
+            <w:fldChar w:fldCharType="begin"/>
+          </w:r>
+          <w:r>
+            <w:rPr>
+              <w:noProof/>
+            </w:rPr>
+            <w:instrText xml:space="preserve"> HYPERLINK \l "_Toc498245904" </w:instrText>
+          </w:r>
+          <w:r>
+            <w:rPr>
+              <w:noProof/>
+            </w:rPr>
+          </w:r>
+          <w:r>
+            <w:rPr>
+              <w:noProof/>
+            </w:rPr>
+            <w:fldChar w:fldCharType="separate"/>
+          </w:r>
+          <w:r>
+            <w:rPr>
+              <w:rStyle w:val="Hyperlink"/>
+              <w:rFonts w:cs="Times New Roman"/>
+              <w:noProof/>
+            </w:rPr>
+            <w:t>3.</w:t>
+          </w:r>
+          <w:r>
+            <w:rPr>
+              <w:rFonts w:asciiTheme="minorHAnsi" w:eastAsiaTheme="minorEastAsia" w:hAnsiTheme="minorHAnsi" w:cstheme="minorBidi"/>
+              <w:b w:val="0"/>
+              <w:bCs w:val="0"/>
+              <w:noProof/>
+              <w:rtl/>
+            </w:rPr>
+            <w:tab/>
+          </w:r>
+          <w:r>
+            <w:rPr>
+              <w:rStyle w:val="Hyperlink"/>
+              <w:rFonts w:hint="eastAsia"/>
+              <w:noProof/>
+              <w:rtl/>
+            </w:rPr>
+            <w:t>תיאור</w:t>
+          </w:r>
+          <w:r>
+            <w:rPr>
+              <w:rStyle w:val="Hyperlink"/>
+              <w:noProof/>
+              <w:rtl/>
+            </w:rPr>
+            <w:t xml:space="preserve"> </w:t>
+          </w:r>
+          <w:r>
+            <w:rPr>
+              <w:rStyle w:val="Hyperlink"/>
+              <w:rFonts w:hint="eastAsia"/>
+              <w:noProof/>
+              <w:rtl/>
+            </w:rPr>
+            <w:t>הפתרון</w:t>
+          </w:r>
+          <w:r>
+            <w:rPr>
+              <w:noProof/>
+              <w:webHidden/>
+              <w:rtl/>
+            </w:rPr>
+            <w:tab/>
+          </w:r>
+          <w:r>
+            <w:rPr>
+              <w:noProof/>
+              <w:webHidden/>
+              <w:rtl/>
+            </w:rPr>
+            <w:fldChar w:fldCharType="begin"/>
+          </w:r>
+          <w:r>
+            <w:rPr>
+              <w:noProof/>
+              <w:webHidden/>
+              <w:rtl/>
+            </w:rPr>
+            <w:instrText xml:space="preserve"> </w:instrText>
+          </w:r>
+          <w:r>
+            <w:rPr>
+              <w:noProof/>
+              <w:webHidden/>
+            </w:rPr>
+            <w:instrText>PAGEREF</w:instrText>
+          </w:r>
+          <w:r>
+            <w:rPr>
+              <w:noProof/>
+              <w:webHidden/>
+              <w:rtl/>
+            </w:rPr>
+            <w:instrText xml:space="preserve"> _</w:instrText>
+          </w:r>
+          <w:r>
+            <w:rPr>
+              <w:noProof/>
+              <w:webHidden/>
+            </w:rPr>
+            <w:instrText>Toc498245904 \h</w:instrText>
+          </w:r>
+          <w:r>
+            <w:rPr>
+              <w:noProof/>
+              <w:webHidden/>
+              <w:rtl/>
+            </w:rPr>
+            <w:instrText xml:space="preserve"> </w:instrText>
+          </w:r>
+          <w:r>
+            <w:rPr>
+              <w:noProof/>
+              <w:webHidden/>
+              <w:rtl/>
+            </w:rPr>
+          </w:r>
+          <w:r>
+            <w:rPr>
+              <w:noProof/>
+              <w:webHidden/>
+              <w:rtl/>
+            </w:rPr>
+            <w:fldChar w:fldCharType="separate"/>
+          </w:r>
+          <w:r>
+            <w:rPr>
+              <w:noProof/>
+              <w:webHidden/>
+              <w:rtl/>
+            </w:rPr>
+            <w:t>7</w:t>
+          </w:r>
+          <w:r>
+            <w:rPr>
+              <w:noProof/>
+              <w:webHidden/>
+              <w:rtl/>
+            </w:rPr>
+            <w:fldChar w:fldCharType="end"/>
+          </w:r>
+          <w:r>
+            <w:rPr>
+              <w:noProof/>
+            </w:rPr>
+            <w:fldChar w:fldCharType="end"/>
+          </w:r>
         </w:p>
         <w:p>
           <w:pPr>
@@ -13379,7 +13406,7 @@
       <w:pPr>
         <w:spacing w:line="360" w:lineRule="auto"/>
         <w:rPr>
-          <w:rFonts w:cs="David"/>
+          <w:rFonts w:cs="David" w:hint="cs"/>
           <w:b/>
           <w:bCs/>
           <w:sz w:val="28"/>
@@ -13396,24 +13423,24 @@
           <w:szCs w:val="28"/>
         </w:rPr>
         <w:drawing>
-          <wp:inline distT="0" distB="0" distL="0" distR="0" wp14:anchorId="5B3B4DCF" wp14:editId="0D24D665">
-            <wp:extent cx="5391150" cy="3403600"/>
-            <wp:effectExtent l="0" t="0" r="0" b="6350"/>
-            <wp:docPr id="14" name="Picture 14" descr="C:\Users\trunk\AppData\Local\Microsoft\Windows\INetCache\Content.Word\UML.PNG"/>
+          <wp:inline distT="0" distB="0" distL="0" distR="0">
+            <wp:extent cx="5400000" cy="3402000"/>
+            <wp:effectExtent l="0" t="0" r="0" b="8255"/>
+            <wp:docPr id="24" name="Picture 24"/>
             <wp:cNvGraphicFramePr>
-              <a:graphicFrameLocks xmlns:a="http://schemas.openxmlformats.org/drawingml/2006/main" noChangeAspect="1"/>
+              <a:graphicFrameLocks xmlns:a="http://schemas.openxmlformats.org/drawingml/2006/main"/>
             </wp:cNvGraphicFramePr>
             <a:graphic xmlns:a="http://schemas.openxmlformats.org/drawingml/2006/main">
               <a:graphicData uri="http://schemas.openxmlformats.org/drawingml/2006/picture">
                 <pic:pic xmlns:pic="http://schemas.openxmlformats.org/drawingml/2006/picture">
                   <pic:nvPicPr>
-                    <pic:cNvPr id="0" name="Picture 12" descr="C:\Users\trunk\AppData\Local\Microsoft\Windows\INetCache\Content.Word\UML.PNG"/>
-                    <pic:cNvPicPr>
+                    <pic:cNvPr id="0" name="Picture 1"/>
+                    <pic:cNvPicPr preferRelativeResize="0">
                       <a:picLocks noChangeAspect="1" noChangeArrowheads="1"/>
                     </pic:cNvPicPr>
                   </pic:nvPicPr>
                   <pic:blipFill>
-                    <a:blip r:embed="rId51">
+                    <a:blip r:embed="rId51" cstate="print">
                       <a:extLst>
                         <a:ext uri="{28A0092B-C50C-407E-A947-70E740481C1C}">
                           <a14:useLocalDpi xmlns:a14="http://schemas.microsoft.com/office/drawing/2010/main" val="0"/>
@@ -13428,7 +13455,7 @@
                   <pic:spPr bwMode="auto">
                     <a:xfrm>
                       <a:off x="0" y="0"/>
-                      <a:ext cx="5391150" cy="3403600"/>
+                      <a:ext cx="5400000" cy="3402000"/>
                     </a:xfrm>
                     <a:prstGeom prst="rect">
                       <a:avLst/>
@@ -18640,7 +18667,7 @@
 </file>
 
 <file path=customXml/itemProps1.xml><?xml version="1.0" encoding="utf-8"?>
-<ds:datastoreItem xmlns:ds="http://schemas.openxmlformats.org/officeDocument/2006/customXml" ds:itemID="{88C72AEE-3B8F-4785-8EEC-4239CCA8FDC2}">
+<ds:datastoreItem xmlns:ds="http://schemas.openxmlformats.org/officeDocument/2006/customXml" ds:itemID="{A79221D6-DA89-400A-9151-27AD555CFC74}">
   <ds:schemaRefs>
     <ds:schemaRef ds:uri="http://schemas.openxmlformats.org/officeDocument/2006/bibliography"/>
   </ds:schemaRefs>

</xml_diff>

<commit_message>
Added new UML to proposal
</commit_message>
<xml_diff>
--- a/docs/changeable_document_files/proposal.docx
+++ b/docs/changeable_document_files/proposal.docx
@@ -1411,6 +1411,8 @@
               </w:rPr>
               <w:tab/>
             </w:r>
+            <w:bookmarkStart w:id="0" w:name="_GoBack"/>
+            <w:bookmarkEnd w:id="0"/>
             <w:r>
               <w:rPr>
                 <w:rStyle w:val="Hyperlink"/>
@@ -1848,7 +1850,6 @@
             </w:r>
           </w:hyperlink>
         </w:p>
-        <w:bookmarkStart w:id="0" w:name="_GoBack"/>
         <w:p>
           <w:pPr>
             <w:pStyle w:val="TOC2"/>
@@ -1861,182 +1862,154 @@
               <w:rtl/>
             </w:rPr>
           </w:pPr>
-          <w:r>
-            <w:rPr>
-              <w:noProof/>
-            </w:rPr>
-            <w:fldChar w:fldCharType="begin"/>
-          </w:r>
-          <w:r>
-            <w:rPr>
-              <w:noProof/>
-            </w:rPr>
-            <w:instrText xml:space="preserve"> HYPERLINK \l "_Toc498245903" </w:instrText>
-          </w:r>
-          <w:r>
-            <w:rPr>
-              <w:noProof/>
-            </w:rPr>
-          </w:r>
-          <w:r>
-            <w:rPr>
-              <w:noProof/>
-            </w:rPr>
-            <w:fldChar w:fldCharType="separate"/>
-          </w:r>
-          <w:r>
-            <w:rPr>
-              <w:rStyle w:val="Hyperlink"/>
-              <w:rFonts w:hint="eastAsia"/>
-              <w:noProof/>
-              <w:rtl/>
-            </w:rPr>
-            <w:t>הבעיה</w:t>
-          </w:r>
-          <w:r>
-            <w:rPr>
-              <w:rStyle w:val="Hyperlink"/>
-              <w:noProof/>
-              <w:rtl/>
-            </w:rPr>
-            <w:t xml:space="preserve"> </w:t>
-          </w:r>
-          <w:r>
-            <w:rPr>
-              <w:rStyle w:val="Hyperlink"/>
-              <w:rFonts w:hint="eastAsia"/>
-              <w:noProof/>
-              <w:rtl/>
-            </w:rPr>
-            <w:t>מבחינת</w:t>
-          </w:r>
-          <w:r>
-            <w:rPr>
-              <w:rStyle w:val="Hyperlink"/>
-              <w:noProof/>
-              <w:rtl/>
-            </w:rPr>
-            <w:t xml:space="preserve"> </w:t>
-          </w:r>
-          <w:r>
-            <w:rPr>
-              <w:rStyle w:val="Hyperlink"/>
-              <w:rFonts w:hint="eastAsia"/>
-              <w:noProof/>
-              <w:rtl/>
-            </w:rPr>
-            <w:t>הנדסת</w:t>
-          </w:r>
-          <w:r>
-            <w:rPr>
-              <w:rStyle w:val="Hyperlink"/>
-              <w:noProof/>
-              <w:rtl/>
-            </w:rPr>
-            <w:t xml:space="preserve"> </w:t>
-          </w:r>
-          <w:r>
-            <w:rPr>
-              <w:rStyle w:val="Hyperlink"/>
-              <w:rFonts w:hint="eastAsia"/>
-              <w:noProof/>
-              <w:rtl/>
-            </w:rPr>
-            <w:t>תוכנה</w:t>
-          </w:r>
-          <w:r>
-            <w:rPr>
-              <w:noProof/>
-              <w:webHidden/>
-              <w:rtl/>
-            </w:rPr>
-            <w:tab/>
-          </w:r>
-          <w:r>
-            <w:rPr>
-              <w:noProof/>
-              <w:webHidden/>
-              <w:rtl/>
-            </w:rPr>
-            <w:fldChar w:fldCharType="begin"/>
-          </w:r>
-          <w:r>
-            <w:rPr>
-              <w:noProof/>
-              <w:webHidden/>
-              <w:rtl/>
-            </w:rPr>
-            <w:instrText xml:space="preserve"> </w:instrText>
-          </w:r>
-          <w:r>
-            <w:rPr>
-              <w:noProof/>
-              <w:webHidden/>
-            </w:rPr>
-            <w:instrText>PAGEREF</w:instrText>
-          </w:r>
-          <w:r>
-            <w:rPr>
-              <w:noProof/>
-              <w:webHidden/>
-              <w:rtl/>
-            </w:rPr>
-            <w:instrText xml:space="preserve"> _</w:instrText>
-          </w:r>
-          <w:r>
-            <w:rPr>
-              <w:noProof/>
-              <w:webHidden/>
-            </w:rPr>
-            <w:instrText>Toc498245903 \h</w:instrText>
-          </w:r>
-          <w:r>
-            <w:rPr>
-              <w:noProof/>
-              <w:webHidden/>
-              <w:rtl/>
-            </w:rPr>
-            <w:instrText xml:space="preserve"> </w:instrText>
-          </w:r>
-          <w:r>
-            <w:rPr>
-              <w:noProof/>
-              <w:webHidden/>
-              <w:rtl/>
-            </w:rPr>
-          </w:r>
-          <w:r>
-            <w:rPr>
-              <w:noProof/>
-              <w:webHidden/>
-              <w:rtl/>
-            </w:rPr>
-            <w:fldChar w:fldCharType="separate"/>
-          </w:r>
-          <w:r>
-            <w:rPr>
-              <w:noProof/>
-              <w:webHidden/>
-              <w:rtl/>
-            </w:rPr>
-            <w:t>6</w:t>
-          </w:r>
-          <w:r>
-            <w:rPr>
-              <w:noProof/>
-              <w:webHidden/>
-              <w:rtl/>
-            </w:rPr>
-            <w:fldChar w:fldCharType="end"/>
-          </w:r>
-          <w:r>
-            <w:rPr>
-              <w:noProof/>
-            </w:rPr>
-            <w:fldChar w:fldCharType="end"/>
-          </w:r>
+          <w:hyperlink w:anchor="_Toc498245903" w:history="1">
+            <w:r>
+              <w:rPr>
+                <w:rStyle w:val="Hyperlink"/>
+                <w:rFonts w:hint="eastAsia"/>
+                <w:noProof/>
+                <w:rtl/>
+              </w:rPr>
+              <w:t>הבעיה</w:t>
+            </w:r>
+            <w:r>
+              <w:rPr>
+                <w:rStyle w:val="Hyperlink"/>
+                <w:noProof/>
+                <w:rtl/>
+              </w:rPr>
+              <w:t xml:space="preserve"> </w:t>
+            </w:r>
+            <w:r>
+              <w:rPr>
+                <w:rStyle w:val="Hyperlink"/>
+                <w:rFonts w:hint="eastAsia"/>
+                <w:noProof/>
+                <w:rtl/>
+              </w:rPr>
+              <w:t>מבחינת</w:t>
+            </w:r>
+            <w:r>
+              <w:rPr>
+                <w:rStyle w:val="Hyperlink"/>
+                <w:noProof/>
+                <w:rtl/>
+              </w:rPr>
+              <w:t xml:space="preserve"> </w:t>
+            </w:r>
+            <w:r>
+              <w:rPr>
+                <w:rStyle w:val="Hyperlink"/>
+                <w:rFonts w:hint="eastAsia"/>
+                <w:noProof/>
+                <w:rtl/>
+              </w:rPr>
+              <w:t>הנדסת</w:t>
+            </w:r>
+            <w:r>
+              <w:rPr>
+                <w:rStyle w:val="Hyperlink"/>
+                <w:noProof/>
+                <w:rtl/>
+              </w:rPr>
+              <w:t xml:space="preserve"> </w:t>
+            </w:r>
+            <w:r>
+              <w:rPr>
+                <w:rStyle w:val="Hyperlink"/>
+                <w:rFonts w:hint="eastAsia"/>
+                <w:noProof/>
+                <w:rtl/>
+              </w:rPr>
+              <w:t>תוכנה</w:t>
+            </w:r>
+            <w:r>
+              <w:rPr>
+                <w:noProof/>
+                <w:webHidden/>
+                <w:rtl/>
+              </w:rPr>
+              <w:tab/>
+            </w:r>
+            <w:r>
+              <w:rPr>
+                <w:noProof/>
+                <w:webHidden/>
+                <w:rtl/>
+              </w:rPr>
+              <w:fldChar w:fldCharType="begin"/>
+            </w:r>
+            <w:r>
+              <w:rPr>
+                <w:noProof/>
+                <w:webHidden/>
+                <w:rtl/>
+              </w:rPr>
+              <w:instrText xml:space="preserve"> </w:instrText>
+            </w:r>
+            <w:r>
+              <w:rPr>
+                <w:noProof/>
+                <w:webHidden/>
+              </w:rPr>
+              <w:instrText>PAGEREF</w:instrText>
+            </w:r>
+            <w:r>
+              <w:rPr>
+                <w:noProof/>
+                <w:webHidden/>
+                <w:rtl/>
+              </w:rPr>
+              <w:instrText xml:space="preserve"> _</w:instrText>
+            </w:r>
+            <w:r>
+              <w:rPr>
+                <w:noProof/>
+                <w:webHidden/>
+              </w:rPr>
+              <w:instrText>Toc498245903 \h</w:instrText>
+            </w:r>
+            <w:r>
+              <w:rPr>
+                <w:noProof/>
+                <w:webHidden/>
+                <w:rtl/>
+              </w:rPr>
+              <w:instrText xml:space="preserve"> </w:instrText>
+            </w:r>
+            <w:r>
+              <w:rPr>
+                <w:noProof/>
+                <w:webHidden/>
+                <w:rtl/>
+              </w:rPr>
+            </w:r>
+            <w:r>
+              <w:rPr>
+                <w:noProof/>
+                <w:webHidden/>
+                <w:rtl/>
+              </w:rPr>
+              <w:fldChar w:fldCharType="separate"/>
+            </w:r>
+            <w:r>
+              <w:rPr>
+                <w:noProof/>
+                <w:webHidden/>
+                <w:rtl/>
+              </w:rPr>
+              <w:t>6</w:t>
+            </w:r>
+            <w:r>
+              <w:rPr>
+                <w:noProof/>
+                <w:webHidden/>
+                <w:rtl/>
+              </w:rPr>
+              <w:fldChar w:fldCharType="end"/>
+            </w:r>
+          </w:hyperlink>
         </w:p>
-        <w:bookmarkEnd w:id="0"/>
         <w:p>
           <w:pPr>
             <w:pStyle w:val="TOC1"/>
@@ -2048,164 +2021,137 @@
               <w:rtl/>
             </w:rPr>
           </w:pPr>
-          <w:r>
-            <w:rPr>
-              <w:noProof/>
-            </w:rPr>
-            <w:fldChar w:fldCharType="begin"/>
-          </w:r>
-          <w:r>
-            <w:rPr>
-              <w:noProof/>
-            </w:rPr>
-            <w:instrText xml:space="preserve"> HYPERLINK \l "_Toc498245904" </w:instrText>
-          </w:r>
-          <w:r>
-            <w:rPr>
-              <w:noProof/>
-            </w:rPr>
-          </w:r>
-          <w:r>
-            <w:rPr>
-              <w:noProof/>
-            </w:rPr>
-            <w:fldChar w:fldCharType="separate"/>
-          </w:r>
-          <w:r>
-            <w:rPr>
-              <w:rStyle w:val="Hyperlink"/>
-              <w:rFonts w:cs="Times New Roman"/>
-              <w:noProof/>
-            </w:rPr>
-            <w:t>3.</w:t>
-          </w:r>
-          <w:r>
-            <w:rPr>
-              <w:rFonts w:asciiTheme="minorHAnsi" w:eastAsiaTheme="minorEastAsia" w:hAnsiTheme="minorHAnsi" w:cstheme="minorBidi"/>
-              <w:b w:val="0"/>
-              <w:bCs w:val="0"/>
-              <w:noProof/>
-              <w:rtl/>
-            </w:rPr>
-            <w:tab/>
-          </w:r>
-          <w:r>
-            <w:rPr>
-              <w:rStyle w:val="Hyperlink"/>
-              <w:rFonts w:hint="eastAsia"/>
-              <w:noProof/>
-              <w:rtl/>
-            </w:rPr>
-            <w:t>תיאור</w:t>
-          </w:r>
-          <w:r>
-            <w:rPr>
-              <w:rStyle w:val="Hyperlink"/>
-              <w:noProof/>
-              <w:rtl/>
-            </w:rPr>
-            <w:t xml:space="preserve"> </w:t>
-          </w:r>
-          <w:r>
-            <w:rPr>
-              <w:rStyle w:val="Hyperlink"/>
-              <w:rFonts w:hint="eastAsia"/>
-              <w:noProof/>
-              <w:rtl/>
-            </w:rPr>
-            <w:t>הפתרון</w:t>
-          </w:r>
-          <w:r>
-            <w:rPr>
-              <w:noProof/>
-              <w:webHidden/>
-              <w:rtl/>
-            </w:rPr>
-            <w:tab/>
-          </w:r>
-          <w:r>
-            <w:rPr>
-              <w:noProof/>
-              <w:webHidden/>
-              <w:rtl/>
-            </w:rPr>
-            <w:fldChar w:fldCharType="begin"/>
-          </w:r>
-          <w:r>
-            <w:rPr>
-              <w:noProof/>
-              <w:webHidden/>
-              <w:rtl/>
-            </w:rPr>
-            <w:instrText xml:space="preserve"> </w:instrText>
-          </w:r>
-          <w:r>
-            <w:rPr>
-              <w:noProof/>
-              <w:webHidden/>
-            </w:rPr>
-            <w:instrText>PAGEREF</w:instrText>
-          </w:r>
-          <w:r>
-            <w:rPr>
-              <w:noProof/>
-              <w:webHidden/>
-              <w:rtl/>
-            </w:rPr>
-            <w:instrText xml:space="preserve"> _</w:instrText>
-          </w:r>
-          <w:r>
-            <w:rPr>
-              <w:noProof/>
-              <w:webHidden/>
-            </w:rPr>
-            <w:instrText>Toc498245904 \h</w:instrText>
-          </w:r>
-          <w:r>
-            <w:rPr>
-              <w:noProof/>
-              <w:webHidden/>
-              <w:rtl/>
-            </w:rPr>
-            <w:instrText xml:space="preserve"> </w:instrText>
-          </w:r>
-          <w:r>
-            <w:rPr>
-              <w:noProof/>
-              <w:webHidden/>
-              <w:rtl/>
-            </w:rPr>
-          </w:r>
-          <w:r>
-            <w:rPr>
-              <w:noProof/>
-              <w:webHidden/>
-              <w:rtl/>
-            </w:rPr>
-            <w:fldChar w:fldCharType="separate"/>
-          </w:r>
-          <w:r>
-            <w:rPr>
-              <w:noProof/>
-              <w:webHidden/>
-              <w:rtl/>
-            </w:rPr>
-            <w:t>7</w:t>
-          </w:r>
-          <w:r>
-            <w:rPr>
-              <w:noProof/>
-              <w:webHidden/>
-              <w:rtl/>
-            </w:rPr>
-            <w:fldChar w:fldCharType="end"/>
-          </w:r>
-          <w:r>
-            <w:rPr>
-              <w:noProof/>
-            </w:rPr>
-            <w:fldChar w:fldCharType="end"/>
-          </w:r>
+          <w:hyperlink w:anchor="_Toc498245904" w:history="1">
+            <w:r>
+              <w:rPr>
+                <w:rStyle w:val="Hyperlink"/>
+                <w:rFonts w:cs="Times New Roman"/>
+                <w:noProof/>
+              </w:rPr>
+              <w:t>3.</w:t>
+            </w:r>
+            <w:r>
+              <w:rPr>
+                <w:rFonts w:asciiTheme="minorHAnsi" w:eastAsiaTheme="minorEastAsia" w:hAnsiTheme="minorHAnsi" w:cstheme="minorBidi"/>
+                <w:b w:val="0"/>
+                <w:bCs w:val="0"/>
+                <w:noProof/>
+                <w:rtl/>
+              </w:rPr>
+              <w:tab/>
+            </w:r>
+            <w:r>
+              <w:rPr>
+                <w:rStyle w:val="Hyperlink"/>
+                <w:rFonts w:hint="eastAsia"/>
+                <w:noProof/>
+                <w:rtl/>
+              </w:rPr>
+              <w:t>תיאור</w:t>
+            </w:r>
+            <w:r>
+              <w:rPr>
+                <w:rStyle w:val="Hyperlink"/>
+                <w:noProof/>
+                <w:rtl/>
+              </w:rPr>
+              <w:t xml:space="preserve"> </w:t>
+            </w:r>
+            <w:r>
+              <w:rPr>
+                <w:rStyle w:val="Hyperlink"/>
+                <w:rFonts w:hint="eastAsia"/>
+                <w:noProof/>
+                <w:rtl/>
+              </w:rPr>
+              <w:t>הפתרון</w:t>
+            </w:r>
+            <w:r>
+              <w:rPr>
+                <w:noProof/>
+                <w:webHidden/>
+                <w:rtl/>
+              </w:rPr>
+              <w:tab/>
+            </w:r>
+            <w:r>
+              <w:rPr>
+                <w:noProof/>
+                <w:webHidden/>
+                <w:rtl/>
+              </w:rPr>
+              <w:fldChar w:fldCharType="begin"/>
+            </w:r>
+            <w:r>
+              <w:rPr>
+                <w:noProof/>
+                <w:webHidden/>
+                <w:rtl/>
+              </w:rPr>
+              <w:instrText xml:space="preserve"> </w:instrText>
+            </w:r>
+            <w:r>
+              <w:rPr>
+                <w:noProof/>
+                <w:webHidden/>
+              </w:rPr>
+              <w:instrText>PAGEREF</w:instrText>
+            </w:r>
+            <w:r>
+              <w:rPr>
+                <w:noProof/>
+                <w:webHidden/>
+                <w:rtl/>
+              </w:rPr>
+              <w:instrText xml:space="preserve"> _</w:instrText>
+            </w:r>
+            <w:r>
+              <w:rPr>
+                <w:noProof/>
+                <w:webHidden/>
+              </w:rPr>
+              <w:instrText>Toc498245904 \h</w:instrText>
+            </w:r>
+            <w:r>
+              <w:rPr>
+                <w:noProof/>
+                <w:webHidden/>
+                <w:rtl/>
+              </w:rPr>
+              <w:instrText xml:space="preserve"> </w:instrText>
+            </w:r>
+            <w:r>
+              <w:rPr>
+                <w:noProof/>
+                <w:webHidden/>
+                <w:rtl/>
+              </w:rPr>
+            </w:r>
+            <w:r>
+              <w:rPr>
+                <w:noProof/>
+                <w:webHidden/>
+                <w:rtl/>
+              </w:rPr>
+              <w:fldChar w:fldCharType="separate"/>
+            </w:r>
+            <w:r>
+              <w:rPr>
+                <w:noProof/>
+                <w:webHidden/>
+                <w:rtl/>
+              </w:rPr>
+              <w:t>7</w:t>
+            </w:r>
+            <w:r>
+              <w:rPr>
+                <w:noProof/>
+                <w:webHidden/>
+                <w:rtl/>
+              </w:rPr>
+              <w:fldChar w:fldCharType="end"/>
+            </w:r>
+          </w:hyperlink>
         </w:p>
         <w:p>
           <w:pPr>
@@ -7518,6 +7464,7 @@
         <w:ind w:left="2520"/>
         <w:jc w:val="left"/>
         <w:rPr>
+          <w:rFonts w:hint="cs"/>
           <w:sz w:val="24"/>
           <w:rtl/>
         </w:rPr>
@@ -10367,6 +10314,7 @@
       <w:pPr>
         <w:jc w:val="left"/>
         <w:rPr>
+          <w:rFonts w:hint="cs"/>
           <w:rtl/>
         </w:rPr>
       </w:pPr>
@@ -13223,12 +13171,29 @@
         <w:spacing w:line="360" w:lineRule="auto"/>
         <w:jc w:val="left"/>
         <w:rPr>
+          <w:rFonts w:cs="David" w:hint="cs"/>
+          <w:sz w:val="28"/>
+          <w:szCs w:val="28"/>
+          <w:rtl/>
+        </w:rPr>
+      </w:pPr>
+      <w:r>
+        <w:rPr>
+          <w:rFonts w:cs="David" w:hint="cs"/>
+          <w:sz w:val="28"/>
+          <w:szCs w:val="28"/>
+          <w:rtl/>
+        </w:rPr>
+        <w:t>התרשים הבה מייצג את יחסי המחלקות שידועות לנו עכשיו בצד הלוגי, כמובן שקיימים מחלקות שמטרתם היא יותר גראפית (כמו ה</w:t>
+      </w:r>
+      <w:r>
+        <w:rPr>
           <w:rFonts w:cs="David"/>
           <w:sz w:val="28"/>
           <w:szCs w:val="28"/>
-          <w:rtl/>
-        </w:rPr>
-      </w:pPr>
+        </w:rPr>
+        <w:t>Activity</w:t>
+      </w:r>
       <w:r>
         <w:rPr>
           <w:rFonts w:cs="David" w:hint="cs"/>
@@ -13236,7 +13201,7 @@
           <w:szCs w:val="28"/>
           <w:rtl/>
         </w:rPr>
-        <w:t>התרשים הבה מייצג את יחסי המחלקות שידועות לנו עכשיו בצד הלוגי, כמובן שקיימים מחלקות שמטרתם היא יותר גראפית (כמו ה</w:t>
+        <w:t xml:space="preserve"> של </w:t>
       </w:r>
       <w:r>
         <w:rPr>
@@ -13244,7 +13209,7 @@
           <w:sz w:val="28"/>
           <w:szCs w:val="28"/>
         </w:rPr>
-        <w:t>Activity</w:t>
+        <w:t>Android</w:t>
       </w:r>
       <w:r>
         <w:rPr>
@@ -13253,6 +13218,33 @@
           <w:szCs w:val="28"/>
           <w:rtl/>
         </w:rPr>
+        <w:t xml:space="preserve"> או ה</w:t>
+      </w:r>
+      <w:proofErr w:type="spellStart"/>
+      <w:r>
+        <w:rPr>
+          <w:rFonts w:cs="David"/>
+          <w:sz w:val="28"/>
+          <w:szCs w:val="28"/>
+        </w:rPr>
+        <w:t>OpenSQLHelper</w:t>
+      </w:r>
+      <w:proofErr w:type="spellEnd"/>
+      <w:r>
+        <w:rPr>
+          <w:rFonts w:cs="David"/>
+          <w:sz w:val="28"/>
+          <w:szCs w:val="28"/>
+        </w:rPr>
+        <w:t xml:space="preserve"> </w:t>
+      </w:r>
+      <w:r>
+        <w:rPr>
+          <w:rFonts w:cs="David" w:hint="cs"/>
+          <w:sz w:val="28"/>
+          <w:szCs w:val="28"/>
+          <w:rtl/>
+        </w:rPr>
         <w:t xml:space="preserve"> של </w:t>
       </w:r>
       <w:r>
@@ -13261,7 +13253,7 @@
           <w:sz w:val="28"/>
           <w:szCs w:val="28"/>
         </w:rPr>
-        <w:t>Android</w:t>
+        <w:t>Java\Android</w:t>
       </w:r>
       <w:r>
         <w:rPr>
@@ -13272,23 +13264,30 @@
         </w:rPr>
         <w:t xml:space="preserve"> או ה</w:t>
       </w:r>
-      <w:proofErr w:type="spellStart"/>
       <w:r>
         <w:rPr>
           <w:rFonts w:cs="David"/>
           <w:sz w:val="28"/>
           <w:szCs w:val="28"/>
         </w:rPr>
-        <w:t>OpenSQLHelper</w:t>
-      </w:r>
-      <w:proofErr w:type="spellEnd"/>
+        <w:t>JDBC</w:t>
+      </w:r>
+      <w:r>
+        <w:rPr>
+          <w:rFonts w:cs="David" w:hint="cs"/>
+          <w:sz w:val="28"/>
+          <w:szCs w:val="28"/>
+          <w:rtl/>
+        </w:rPr>
+        <w:t xml:space="preserve">), אנחנו לא נתייחס אליהם אפילו שחלקם מתייחסים לחלק הלוגי של האפליקציה, אלא נחשוב כי קיים </w:t>
+      </w:r>
       <w:r>
         <w:rPr>
           <w:rFonts w:cs="David"/>
           <w:sz w:val="28"/>
           <w:szCs w:val="28"/>
         </w:rPr>
-        <w:t xml:space="preserve"> </w:t>
+        <w:t xml:space="preserve">Interface </w:t>
       </w:r>
       <w:r>
         <w:rPr>
@@ -13297,7 +13296,7 @@
           <w:szCs w:val="28"/>
           <w:rtl/>
         </w:rPr>
-        <w:t xml:space="preserve"> של </w:t>
+        <w:t xml:space="preserve"> בשם </w:t>
       </w:r>
       <w:r>
         <w:rPr>
@@ -13305,7 +13304,7 @@
           <w:sz w:val="28"/>
           <w:szCs w:val="28"/>
         </w:rPr>
-        <w:t>Java\Android</w:t>
+        <w:t>SQLite</w:t>
       </w:r>
       <w:r>
         <w:rPr>
@@ -13314,7 +13313,7 @@
           <w:szCs w:val="28"/>
           <w:rtl/>
         </w:rPr>
-        <w:t xml:space="preserve"> או ה</w:t>
+        <w:t xml:space="preserve"> שמטפל בחלק המקומי של המסד הנתונים ו</w:t>
       </w:r>
       <w:r>
         <w:rPr>
@@ -13322,7 +13321,7 @@
           <w:sz w:val="28"/>
           <w:szCs w:val="28"/>
         </w:rPr>
-        <w:t>JDBC</w:t>
+        <w:t xml:space="preserve">Interface </w:t>
       </w:r>
       <w:r>
         <w:rPr>
@@ -13331,7 +13330,7 @@
           <w:szCs w:val="28"/>
           <w:rtl/>
         </w:rPr>
-        <w:t xml:space="preserve">), אנחנו לא נתייחס אליהם אפילו שחלקם מתייחסים לחלק הלוגי של האפליקציה, אלא נחשוב כי קיים </w:t>
+        <w:t xml:space="preserve"> בשם </w:t>
       </w:r>
       <w:r>
         <w:rPr>
@@ -13339,7 +13338,7 @@
           <w:sz w:val="28"/>
           <w:szCs w:val="28"/>
         </w:rPr>
-        <w:t xml:space="preserve">Interface </w:t>
+        <w:t xml:space="preserve">Microsoft SQL driver </w:t>
       </w:r>
       <w:r>
         <w:rPr>
@@ -13348,65 +13347,14 @@
           <w:szCs w:val="28"/>
           <w:rtl/>
         </w:rPr>
-        <w:t xml:space="preserve"> בשם </w:t>
-      </w:r>
-      <w:r>
+        <w:t xml:space="preserve"> שיטפל בחלק המקוון של המסד הנתונים.</w:t>
+      </w:r>
+    </w:p>
+    <w:p>
+      <w:pPr>
+        <w:spacing w:line="360" w:lineRule="auto"/>
         <w:rPr>
           <w:rFonts w:cs="David"/>
-          <w:sz w:val="28"/>
-          <w:szCs w:val="28"/>
-        </w:rPr>
-        <w:t>SQLite</w:t>
-      </w:r>
-      <w:r>
-        <w:rPr>
-          <w:rFonts w:cs="David" w:hint="cs"/>
-          <w:sz w:val="28"/>
-          <w:szCs w:val="28"/>
-          <w:rtl/>
-        </w:rPr>
-        <w:t xml:space="preserve"> שמטפל בחלק המקומי של המסד הנתונים ו</w:t>
-      </w:r>
-      <w:r>
-        <w:rPr>
-          <w:rFonts w:cs="David"/>
-          <w:sz w:val="28"/>
-          <w:szCs w:val="28"/>
-        </w:rPr>
-        <w:t xml:space="preserve">Interface </w:t>
-      </w:r>
-      <w:r>
-        <w:rPr>
-          <w:rFonts w:cs="David" w:hint="cs"/>
-          <w:sz w:val="28"/>
-          <w:szCs w:val="28"/>
-          <w:rtl/>
-        </w:rPr>
-        <w:t xml:space="preserve"> בשם </w:t>
-      </w:r>
-      <w:r>
-        <w:rPr>
-          <w:rFonts w:cs="David"/>
-          <w:sz w:val="28"/>
-          <w:szCs w:val="28"/>
-        </w:rPr>
-        <w:t xml:space="preserve">Microsoft SQL driver </w:t>
-      </w:r>
-      <w:r>
-        <w:rPr>
-          <w:rFonts w:cs="David" w:hint="cs"/>
-          <w:sz w:val="28"/>
-          <w:szCs w:val="28"/>
-          <w:rtl/>
-        </w:rPr>
-        <w:t xml:space="preserve"> שיטפל בחלק המקוון של המסד הנתונים.</w:t>
-      </w:r>
-    </w:p>
-    <w:p>
-      <w:pPr>
-        <w:spacing w:line="360" w:lineRule="auto"/>
-        <w:rPr>
-          <w:rFonts w:cs="David" w:hint="cs"/>
           <w:b/>
           <w:bCs/>
           <w:sz w:val="28"/>
@@ -13426,7 +13374,7 @@
           <wp:inline distT="0" distB="0" distL="0" distR="0">
             <wp:extent cx="5400000" cy="3402000"/>
             <wp:effectExtent l="0" t="0" r="0" b="8255"/>
-            <wp:docPr id="24" name="Picture 24"/>
+            <wp:docPr id="14" name="Picture 14"/>
             <wp:cNvGraphicFramePr>
               <a:graphicFrameLocks xmlns:a="http://schemas.openxmlformats.org/drawingml/2006/main"/>
             </wp:cNvGraphicFramePr>
@@ -13435,7 +13383,7 @@
                 <pic:pic xmlns:pic="http://schemas.openxmlformats.org/drawingml/2006/picture">
                   <pic:nvPicPr>
                     <pic:cNvPr id="0" name="Picture 1"/>
-                    <pic:cNvPicPr preferRelativeResize="0">
+                    <pic:cNvPicPr>
                       <a:picLocks noChangeAspect="1" noChangeArrowheads="1"/>
                     </pic:cNvPicPr>
                   </pic:nvPicPr>
@@ -13476,7 +13424,7 @@
       <w:pPr>
         <w:spacing w:line="360" w:lineRule="auto"/>
         <w:rPr>
-          <w:rFonts w:cs="David"/>
+          <w:rFonts w:cs="David" w:hint="cs"/>
           <w:sz w:val="28"/>
           <w:szCs w:val="28"/>
           <w:rtl/>
@@ -13727,7 +13675,7 @@
         <w:spacing w:line="360" w:lineRule="auto"/>
         <w:jc w:val="left"/>
         <w:rPr>
-          <w:rFonts w:cs="David"/>
+          <w:rFonts w:cs="David" w:hint="cs"/>
           <w:sz w:val="24"/>
           <w:szCs w:val="24"/>
           <w:rtl/>
@@ -18667,7 +18615,7 @@
 </file>
 
 <file path=customXml/itemProps1.xml><?xml version="1.0" encoding="utf-8"?>
-<ds:datastoreItem xmlns:ds="http://schemas.openxmlformats.org/officeDocument/2006/customXml" ds:itemID="{A79221D6-DA89-400A-9151-27AD555CFC74}">
+<ds:datastoreItem xmlns:ds="http://schemas.openxmlformats.org/officeDocument/2006/customXml" ds:itemID="{86200027-DCFA-4BB7-AC59-5281B990AE37}">
   <ds:schemaRefs>
     <ds:schemaRef ds:uri="http://schemas.openxmlformats.org/officeDocument/2006/bibliography"/>
   </ds:schemaRefs>

</xml_diff>

<commit_message>
Updated docs again, with explaination to why two
</commit_message>
<xml_diff>
--- a/docs/changeable_document_files/proposal.docx
+++ b/docs/changeable_document_files/proposal.docx
@@ -71,6 +71,7 @@
       <w:pPr>
         <w:spacing w:line="360" w:lineRule="auto"/>
         <w:rPr>
+          <w:rFonts w:hint="cs"/>
           <w:b/>
           <w:bCs/>
           <w:sz w:val="28"/>
@@ -455,6 +456,9 @@
     <w:p>
       <w:pPr>
         <w:jc w:val="left"/>
+        <w:rPr>
+          <w:rFonts w:hint="cs"/>
+        </w:rPr>
       </w:pPr>
     </w:p>
     <w:p>
@@ -1122,222 +1126,224 @@
     <w:p>
       <w:pPr>
         <w:rPr>
-          <w:sz w:val="28"/>
-          <w:szCs w:val="28"/>
-          <w:rtl/>
-        </w:rPr>
-      </w:pPr>
-    </w:p>
-    <w:p>
-      <w:pPr>
-        <w:rPr>
-          <w:sz w:val="28"/>
-          <w:szCs w:val="28"/>
-          <w:rtl/>
-        </w:rPr>
-      </w:pPr>
-    </w:p>
-    <w:p>
-      <w:pPr>
-        <w:rPr>
-          <w:sz w:val="28"/>
-          <w:szCs w:val="28"/>
-          <w:rtl/>
-        </w:rPr>
-      </w:pPr>
-    </w:p>
-    <w:p>
-      <w:pPr>
-        <w:rPr>
-          <w:sz w:val="28"/>
-          <w:szCs w:val="28"/>
-          <w:rtl/>
-        </w:rPr>
-      </w:pPr>
-    </w:p>
-    <w:p>
-      <w:pPr>
-        <w:rPr>
-          <w:sz w:val="28"/>
-          <w:szCs w:val="28"/>
-          <w:rtl/>
-        </w:rPr>
-      </w:pPr>
-    </w:p>
-    <w:p>
-      <w:pPr>
-        <w:rPr>
-          <w:sz w:val="28"/>
-          <w:szCs w:val="28"/>
-          <w:rtl/>
-        </w:rPr>
-      </w:pPr>
-    </w:p>
-    <w:p>
-      <w:pPr>
-        <w:rPr>
-          <w:sz w:val="28"/>
-          <w:szCs w:val="28"/>
-          <w:rtl/>
-        </w:rPr>
-      </w:pPr>
-    </w:p>
-    <w:p>
-      <w:pPr>
-        <w:rPr>
-          <w:sz w:val="28"/>
-          <w:szCs w:val="28"/>
-          <w:rtl/>
-        </w:rPr>
-      </w:pPr>
-    </w:p>
-    <w:p>
-      <w:pPr>
-        <w:rPr>
-          <w:sz w:val="28"/>
-          <w:szCs w:val="28"/>
-          <w:rtl/>
-        </w:rPr>
-      </w:pPr>
-    </w:p>
-    <w:p>
-      <w:pPr>
-        <w:rPr>
-          <w:sz w:val="28"/>
-          <w:szCs w:val="28"/>
-          <w:rtl/>
-        </w:rPr>
-      </w:pPr>
-    </w:p>
-    <w:p>
-      <w:pPr>
-        <w:rPr>
-          <w:sz w:val="28"/>
-          <w:szCs w:val="28"/>
-          <w:rtl/>
-        </w:rPr>
-      </w:pPr>
-    </w:p>
-    <w:p>
-      <w:pPr>
-        <w:rPr>
-          <w:sz w:val="28"/>
-          <w:szCs w:val="28"/>
-          <w:rtl/>
-        </w:rPr>
-      </w:pPr>
-    </w:p>
-    <w:p>
-      <w:pPr>
-        <w:rPr>
-          <w:sz w:val="28"/>
-          <w:szCs w:val="28"/>
-          <w:rtl/>
-        </w:rPr>
-      </w:pPr>
-    </w:p>
-    <w:p>
-      <w:pPr>
-        <w:rPr>
-          <w:sz w:val="28"/>
-          <w:szCs w:val="28"/>
-          <w:rtl/>
-        </w:rPr>
-      </w:pPr>
-    </w:p>
-    <w:p>
-      <w:pPr>
-        <w:rPr>
-          <w:sz w:val="28"/>
-          <w:szCs w:val="28"/>
-          <w:rtl/>
-        </w:rPr>
-      </w:pPr>
-    </w:p>
-    <w:p>
-      <w:pPr>
-        <w:rPr>
-          <w:sz w:val="28"/>
-          <w:szCs w:val="28"/>
-          <w:rtl/>
-        </w:rPr>
-      </w:pPr>
-    </w:p>
-    <w:p>
-      <w:pPr>
-        <w:rPr>
-          <w:sz w:val="28"/>
-          <w:szCs w:val="28"/>
-          <w:rtl/>
-        </w:rPr>
-      </w:pPr>
-    </w:p>
-    <w:p>
-      <w:pPr>
-        <w:rPr>
-          <w:sz w:val="28"/>
-          <w:szCs w:val="28"/>
-          <w:rtl/>
-        </w:rPr>
-      </w:pPr>
-    </w:p>
-    <w:p>
-      <w:pPr>
-        <w:rPr>
-          <w:sz w:val="28"/>
-          <w:szCs w:val="28"/>
-          <w:rtl/>
-        </w:rPr>
-      </w:pPr>
-    </w:p>
-    <w:p>
-      <w:pPr>
-        <w:rPr>
-          <w:sz w:val="28"/>
-          <w:szCs w:val="28"/>
-          <w:rtl/>
-        </w:rPr>
-      </w:pPr>
-    </w:p>
-    <w:p>
-      <w:pPr>
-        <w:rPr>
-          <w:sz w:val="28"/>
-          <w:szCs w:val="28"/>
-          <w:rtl/>
-        </w:rPr>
-      </w:pPr>
-    </w:p>
-    <w:p>
-      <w:pPr>
-        <w:rPr>
-          <w:sz w:val="28"/>
-          <w:szCs w:val="28"/>
-          <w:rtl/>
-        </w:rPr>
-      </w:pPr>
-    </w:p>
-    <w:p>
-      <w:pPr>
-        <w:rPr>
-          <w:sz w:val="28"/>
-          <w:szCs w:val="28"/>
-          <w:rtl/>
-        </w:rPr>
-      </w:pPr>
-    </w:p>
-    <w:p>
-      <w:pPr>
-        <w:rPr>
-          <w:sz w:val="28"/>
-          <w:szCs w:val="28"/>
-          <w:rtl/>
-        </w:rPr>
-      </w:pPr>
-    </w:p>
-    <w:p>
-      <w:pPr>
-        <w:rPr>
+          <w:rFonts w:hint="cs"/>
+          <w:sz w:val="28"/>
+          <w:szCs w:val="28"/>
+          <w:rtl/>
+        </w:rPr>
+      </w:pPr>
+    </w:p>
+    <w:p>
+      <w:pPr>
+        <w:rPr>
+          <w:sz w:val="28"/>
+          <w:szCs w:val="28"/>
+          <w:rtl/>
+        </w:rPr>
+      </w:pPr>
+    </w:p>
+    <w:p>
+      <w:pPr>
+        <w:rPr>
+          <w:sz w:val="28"/>
+          <w:szCs w:val="28"/>
+          <w:rtl/>
+        </w:rPr>
+      </w:pPr>
+    </w:p>
+    <w:p>
+      <w:pPr>
+        <w:rPr>
+          <w:sz w:val="28"/>
+          <w:szCs w:val="28"/>
+          <w:rtl/>
+        </w:rPr>
+      </w:pPr>
+    </w:p>
+    <w:p>
+      <w:pPr>
+        <w:rPr>
+          <w:sz w:val="28"/>
+          <w:szCs w:val="28"/>
+          <w:rtl/>
+        </w:rPr>
+      </w:pPr>
+    </w:p>
+    <w:p>
+      <w:pPr>
+        <w:rPr>
+          <w:sz w:val="28"/>
+          <w:szCs w:val="28"/>
+          <w:rtl/>
+        </w:rPr>
+      </w:pPr>
+    </w:p>
+    <w:p>
+      <w:pPr>
+        <w:rPr>
+          <w:sz w:val="28"/>
+          <w:szCs w:val="28"/>
+          <w:rtl/>
+        </w:rPr>
+      </w:pPr>
+    </w:p>
+    <w:p>
+      <w:pPr>
+        <w:rPr>
+          <w:sz w:val="28"/>
+          <w:szCs w:val="28"/>
+          <w:rtl/>
+        </w:rPr>
+      </w:pPr>
+    </w:p>
+    <w:p>
+      <w:pPr>
+        <w:rPr>
+          <w:sz w:val="28"/>
+          <w:szCs w:val="28"/>
+          <w:rtl/>
+        </w:rPr>
+      </w:pPr>
+    </w:p>
+    <w:p>
+      <w:pPr>
+        <w:rPr>
+          <w:sz w:val="28"/>
+          <w:szCs w:val="28"/>
+          <w:rtl/>
+        </w:rPr>
+      </w:pPr>
+    </w:p>
+    <w:p>
+      <w:pPr>
+        <w:rPr>
+          <w:sz w:val="28"/>
+          <w:szCs w:val="28"/>
+          <w:rtl/>
+        </w:rPr>
+      </w:pPr>
+    </w:p>
+    <w:p>
+      <w:pPr>
+        <w:rPr>
+          <w:sz w:val="28"/>
+          <w:szCs w:val="28"/>
+          <w:rtl/>
+        </w:rPr>
+      </w:pPr>
+    </w:p>
+    <w:p>
+      <w:pPr>
+        <w:rPr>
+          <w:sz w:val="28"/>
+          <w:szCs w:val="28"/>
+          <w:rtl/>
+        </w:rPr>
+      </w:pPr>
+    </w:p>
+    <w:p>
+      <w:pPr>
+        <w:rPr>
+          <w:sz w:val="28"/>
+          <w:szCs w:val="28"/>
+          <w:rtl/>
+        </w:rPr>
+      </w:pPr>
+    </w:p>
+    <w:p>
+      <w:pPr>
+        <w:rPr>
+          <w:sz w:val="28"/>
+          <w:szCs w:val="28"/>
+          <w:rtl/>
+        </w:rPr>
+      </w:pPr>
+    </w:p>
+    <w:p>
+      <w:pPr>
+        <w:rPr>
+          <w:sz w:val="28"/>
+          <w:szCs w:val="28"/>
+          <w:rtl/>
+        </w:rPr>
+      </w:pPr>
+    </w:p>
+    <w:p>
+      <w:pPr>
+        <w:rPr>
+          <w:sz w:val="28"/>
+          <w:szCs w:val="28"/>
+          <w:rtl/>
+        </w:rPr>
+      </w:pPr>
+    </w:p>
+    <w:p>
+      <w:pPr>
+        <w:rPr>
+          <w:sz w:val="28"/>
+          <w:szCs w:val="28"/>
+          <w:rtl/>
+        </w:rPr>
+      </w:pPr>
+    </w:p>
+    <w:p>
+      <w:pPr>
+        <w:rPr>
+          <w:sz w:val="28"/>
+          <w:szCs w:val="28"/>
+          <w:rtl/>
+        </w:rPr>
+      </w:pPr>
+    </w:p>
+    <w:p>
+      <w:pPr>
+        <w:rPr>
+          <w:sz w:val="28"/>
+          <w:szCs w:val="28"/>
+          <w:rtl/>
+        </w:rPr>
+      </w:pPr>
+    </w:p>
+    <w:p>
+      <w:pPr>
+        <w:rPr>
+          <w:sz w:val="28"/>
+          <w:szCs w:val="28"/>
+          <w:rtl/>
+        </w:rPr>
+      </w:pPr>
+    </w:p>
+    <w:p>
+      <w:pPr>
+        <w:rPr>
+          <w:sz w:val="28"/>
+          <w:szCs w:val="28"/>
+          <w:rtl/>
+        </w:rPr>
+      </w:pPr>
+    </w:p>
+    <w:p>
+      <w:pPr>
+        <w:rPr>
+          <w:sz w:val="28"/>
+          <w:szCs w:val="28"/>
+          <w:rtl/>
+        </w:rPr>
+      </w:pPr>
+    </w:p>
+    <w:p>
+      <w:pPr>
+        <w:rPr>
+          <w:sz w:val="28"/>
+          <w:szCs w:val="28"/>
+          <w:rtl/>
+        </w:rPr>
+      </w:pPr>
+    </w:p>
+    <w:p>
+      <w:pPr>
+        <w:rPr>
+          <w:rFonts w:hint="cs"/>
           <w:sz w:val="28"/>
           <w:szCs w:val="28"/>
           <w:rtl/>
@@ -1370,7 +1376,6 @@
             <w:pStyle w:val="TOCHeading"/>
             <w:jc w:val="center"/>
             <w:rPr>
-              <w:rtl/>
               <w:lang w:bidi="he-IL"/>
             </w:rPr>
           </w:pPr>
@@ -1411,8 +1416,6 @@
               </w:rPr>
               <w:tab/>
             </w:r>
-            <w:bookmarkStart w:id="0" w:name="_GoBack"/>
-            <w:bookmarkEnd w:id="0"/>
             <w:r>
               <w:rPr>
                 <w:rStyle w:val="Hyperlink"/>
@@ -4024,7 +4027,6 @@
           <w:rFonts w:ascii="Times New Roman" w:eastAsia="Times New Roman" w:hAnsi="Times New Roman" w:cs="David"/>
           <w:sz w:val="32"/>
           <w:szCs w:val="32"/>
-          <w:rtl/>
           <w:lang w:eastAsia="he-IL"/>
         </w:rPr>
       </w:pPr>
@@ -4271,7 +4273,19 @@
           <w:rtl/>
           <w:lang w:eastAsia="he-IL"/>
         </w:rPr>
-        <w:t xml:space="preserve">פעולה זו של מנהלי הפרויקטים דורשת המון סדר ואחריות, יש חובה להפריד בין הפרויקטים השונים, כדאי למלא את הדוחות בפורמט ידוע וסטנדרטי ואף יש צורך בשליפת מידע ואחסון מידע בצורה נוחה ביותר, למזלם של מנהלי העבודה, מערכות המחשוב המודרניות מספקות את השירותים האלו </w:t>
+        <w:t>פעולה זו של מנהלי הפרויקטים דורשת המון סדר ואחריות, יש חובה להפריד בין הפרויקטים השונים, כדאי למלא את הדוחות בפורמט ידוע וסטנדרטי ואף יש צורך בשליפת מידע ואחסון מידע בצורה נוחה ביותר, למזלם של מנהלי העבודה, מערכות המחשוב המודרניות מספקות את השי</w:t>
+      </w:r>
+      <w:bookmarkStart w:id="0" w:name="_GoBack"/>
+      <w:bookmarkEnd w:id="0"/>
+      <w:r>
+        <w:rPr>
+          <w:rFonts w:ascii="Times New Roman" w:eastAsia="Times New Roman" w:hAnsi="Times New Roman" w:cs="David" w:hint="cs"/>
+          <w:sz w:val="28"/>
+          <w:szCs w:val="28"/>
+          <w:rtl/>
+          <w:lang w:eastAsia="he-IL"/>
+        </w:rPr>
+        <w:t xml:space="preserve">רותים האלו </w:t>
       </w:r>
       <w:r>
         <w:rPr>
@@ -4310,6 +4324,26 @@
     <w:p>
       <w:pPr>
         <w:bidi w:val="0"/>
+        <w:jc w:val="right"/>
+        <w:rPr>
+          <w:rFonts w:ascii="Times New Roman" w:eastAsia="Times New Roman" w:hAnsi="Times New Roman" w:cs="David" w:hint="cs"/>
+          <w:sz w:val="28"/>
+          <w:szCs w:val="28"/>
+          <w:rtl/>
+          <w:lang w:eastAsia="he-IL"/>
+        </w:rPr>
+      </w:pPr>
+      <w:r>
+        <w:rPr>
+          <w:rFonts w:ascii="Times New Roman" w:eastAsia="Times New Roman" w:hAnsi="Times New Roman" w:cs="David" w:hint="cs"/>
+          <w:sz w:val="28"/>
+          <w:szCs w:val="28"/>
+          <w:rtl/>
+          <w:lang w:eastAsia="he-IL"/>
+        </w:rPr>
+        <w:t xml:space="preserve">במהלך הפרויקט יש לנו שני יחידות מפתח להתייחס אליהם, הממשק משתמש </w:t>
+      </w:r>
+      <w:r>
         <w:rPr>
           <w:rFonts w:ascii="Times New Roman" w:eastAsia="Times New Roman" w:hAnsi="Times New Roman" w:cs="David"/>
           <w:sz w:val="28"/>
@@ -4317,7 +4351,40 @@
           <w:rtl/>
           <w:lang w:eastAsia="he-IL"/>
         </w:rPr>
-      </w:pPr>
+        <w:t>–</w:t>
+      </w:r>
+      <w:r>
+        <w:rPr>
+          <w:rFonts w:ascii="Times New Roman" w:eastAsia="Times New Roman" w:hAnsi="Times New Roman" w:cs="David" w:hint="cs"/>
+          <w:sz w:val="28"/>
+          <w:szCs w:val="28"/>
+          <w:rtl/>
+          <w:lang w:eastAsia="he-IL"/>
+        </w:rPr>
+        <w:t xml:space="preserve"> כלומר החווית משתמש, והחלק הלוגי, כלומר הפעולות הלוגיות שהאפליקציה מבצעת, כדי למקסם את התהליך, בחרנו לבצע את הפרויקט בזוגות, כאשר אחד מהשותפים (מיתר) מתמקד בחוויות המשתמש ויהיה אחראי על החלק הגראפי והחלונות השונים של האפליקציה, והשותף השני (זאב) יהיה אחראי על פיתוח פעולות צד שרת ופעולות שמירת נתונים בנוסף לפיתוח בדיקות </w:t>
+      </w:r>
+      <w:proofErr w:type="spellStart"/>
+      <w:r>
+        <w:rPr>
+          <w:rFonts w:ascii="Times New Roman" w:eastAsia="Times New Roman" w:hAnsi="Times New Roman" w:cs="David" w:hint="cs"/>
+          <w:sz w:val="28"/>
+          <w:szCs w:val="28"/>
+          <w:rtl/>
+          <w:lang w:eastAsia="he-IL"/>
+        </w:rPr>
+        <w:t>וטסטינג</w:t>
+      </w:r>
+      <w:proofErr w:type="spellEnd"/>
+      <w:r>
+        <w:rPr>
+          <w:rFonts w:ascii="Times New Roman" w:eastAsia="Times New Roman" w:hAnsi="Times New Roman" w:cs="David" w:hint="cs"/>
+          <w:sz w:val="28"/>
+          <w:szCs w:val="28"/>
+          <w:rtl/>
+          <w:lang w:eastAsia="he-IL"/>
+        </w:rPr>
+        <w:t xml:space="preserve"> ולאפליקציה.</w:t>
+      </w:r>
     </w:p>
     <w:p>
       <w:pPr>
@@ -4393,68 +4460,9 @@
     </w:p>
     <w:p>
       <w:pPr>
-        <w:bidi w:val="0"/>
-        <w:rPr>
-          <w:rFonts w:ascii="Times New Roman" w:eastAsia="Times New Roman" w:hAnsi="Times New Roman" w:cs="David"/>
-          <w:sz w:val="28"/>
-          <w:szCs w:val="28"/>
-          <w:rtl/>
-          <w:lang w:eastAsia="he-IL"/>
-        </w:rPr>
-      </w:pPr>
-    </w:p>
-    <w:p>
-      <w:pPr>
-        <w:bidi w:val="0"/>
-        <w:rPr>
-          <w:rFonts w:ascii="Times New Roman" w:eastAsia="Times New Roman" w:hAnsi="Times New Roman" w:cs="David"/>
-          <w:sz w:val="28"/>
-          <w:szCs w:val="28"/>
-          <w:rtl/>
-          <w:lang w:eastAsia="he-IL"/>
-        </w:rPr>
-      </w:pPr>
-    </w:p>
-    <w:p>
-      <w:pPr>
-        <w:bidi w:val="0"/>
-        <w:rPr>
-          <w:rFonts w:ascii="Times New Roman" w:eastAsia="Times New Roman" w:hAnsi="Times New Roman" w:cs="David"/>
-          <w:sz w:val="28"/>
-          <w:szCs w:val="28"/>
-          <w:rtl/>
-          <w:lang w:eastAsia="he-IL"/>
-        </w:rPr>
-      </w:pPr>
-    </w:p>
-    <w:p>
-      <w:pPr>
-        <w:bidi w:val="0"/>
-        <w:rPr>
-          <w:rFonts w:ascii="Times New Roman" w:eastAsia="Times New Roman" w:hAnsi="Times New Roman" w:cs="David"/>
-          <w:sz w:val="28"/>
-          <w:szCs w:val="28"/>
-          <w:rtl/>
-          <w:lang w:eastAsia="he-IL"/>
-        </w:rPr>
-      </w:pPr>
-    </w:p>
-    <w:p>
-      <w:pPr>
-        <w:bidi w:val="0"/>
-        <w:rPr>
-          <w:rFonts w:ascii="Times New Roman" w:eastAsia="Times New Roman" w:hAnsi="Times New Roman" w:cs="David"/>
-          <w:sz w:val="28"/>
-          <w:szCs w:val="28"/>
-          <w:rtl/>
-          <w:lang w:eastAsia="he-IL"/>
-        </w:rPr>
-      </w:pPr>
-    </w:p>
-    <w:p>
-      <w:pPr>
         <w:pStyle w:val="ListParagraph"/>
         <w:rPr>
+          <w:rFonts w:hint="cs"/>
           <w:sz w:val="28"/>
           <w:szCs w:val="28"/>
         </w:rPr>
@@ -7464,7 +7472,6 @@
         <w:ind w:left="2520"/>
         <w:jc w:val="left"/>
         <w:rPr>
-          <w:rFonts w:hint="cs"/>
           <w:sz w:val="24"/>
           <w:rtl/>
         </w:rPr>
@@ -10314,7 +10321,6 @@
       <w:pPr>
         <w:jc w:val="left"/>
         <w:rPr>
-          <w:rFonts w:hint="cs"/>
           <w:rtl/>
         </w:rPr>
       </w:pPr>
@@ -13171,7 +13177,7 @@
         <w:spacing w:line="360" w:lineRule="auto"/>
         <w:jc w:val="left"/>
         <w:rPr>
-          <w:rFonts w:cs="David" w:hint="cs"/>
+          <w:rFonts w:cs="David"/>
           <w:sz w:val="28"/>
           <w:szCs w:val="28"/>
           <w:rtl/>
@@ -13424,7 +13430,7 @@
       <w:pPr>
         <w:spacing w:line="360" w:lineRule="auto"/>
         <w:rPr>
-          <w:rFonts w:cs="David" w:hint="cs"/>
+          <w:rFonts w:cs="David"/>
           <w:sz w:val="28"/>
           <w:szCs w:val="28"/>
           <w:rtl/>
@@ -13675,7 +13681,7 @@
         <w:spacing w:line="360" w:lineRule="auto"/>
         <w:jc w:val="left"/>
         <w:rPr>
-          <w:rFonts w:cs="David" w:hint="cs"/>
+          <w:rFonts w:cs="David"/>
           <w:sz w:val="24"/>
           <w:szCs w:val="24"/>
           <w:rtl/>
@@ -16657,7 +16663,7 @@
             <w:noProof/>
             <w:rtl/>
           </w:rPr>
-          <w:t>3</w:t>
+          <w:t>14</w:t>
         </w:r>
         <w:r>
           <w:rPr>
@@ -18615,7 +18621,7 @@
 </file>
 
 <file path=customXml/itemProps1.xml><?xml version="1.0" encoding="utf-8"?>
-<ds:datastoreItem xmlns:ds="http://schemas.openxmlformats.org/officeDocument/2006/customXml" ds:itemID="{86200027-DCFA-4BB7-AC59-5281B990AE37}">
+<ds:datastoreItem xmlns:ds="http://schemas.openxmlformats.org/officeDocument/2006/customXml" ds:itemID="{0A0507D1-7929-45CC-9289-4E8E16AB469C}">
   <ds:schemaRefs>
     <ds:schemaRef ds:uri="http://schemas.openxmlformats.org/officeDocument/2006/bibliography"/>
   </ds:schemaRefs>

</xml_diff>

<commit_message>
reupdated docs for alpha
</commit_message>
<xml_diff>
--- a/docs/changeable_document_files/proposal.docx
+++ b/docs/changeable_document_files/proposal.docx
@@ -71,7 +71,6 @@
       <w:pPr>
         <w:spacing w:line="360" w:lineRule="auto"/>
         <w:rPr>
-          <w:rFonts w:hint="cs"/>
           <w:b/>
           <w:bCs/>
           <w:sz w:val="28"/>
@@ -456,9 +455,6 @@
     <w:p>
       <w:pPr>
         <w:jc w:val="left"/>
-        <w:rPr>
-          <w:rFonts w:hint="cs"/>
-        </w:rPr>
       </w:pPr>
     </w:p>
     <w:p>
@@ -1126,224 +1122,222 @@
     <w:p>
       <w:pPr>
         <w:rPr>
-          <w:rFonts w:hint="cs"/>
-          <w:sz w:val="28"/>
-          <w:szCs w:val="28"/>
-          <w:rtl/>
-        </w:rPr>
-      </w:pPr>
-    </w:p>
-    <w:p>
-      <w:pPr>
-        <w:rPr>
-          <w:sz w:val="28"/>
-          <w:szCs w:val="28"/>
-          <w:rtl/>
-        </w:rPr>
-      </w:pPr>
-    </w:p>
-    <w:p>
-      <w:pPr>
-        <w:rPr>
-          <w:sz w:val="28"/>
-          <w:szCs w:val="28"/>
-          <w:rtl/>
-        </w:rPr>
-      </w:pPr>
-    </w:p>
-    <w:p>
-      <w:pPr>
-        <w:rPr>
-          <w:sz w:val="28"/>
-          <w:szCs w:val="28"/>
-          <w:rtl/>
-        </w:rPr>
-      </w:pPr>
-    </w:p>
-    <w:p>
-      <w:pPr>
-        <w:rPr>
-          <w:sz w:val="28"/>
-          <w:szCs w:val="28"/>
-          <w:rtl/>
-        </w:rPr>
-      </w:pPr>
-    </w:p>
-    <w:p>
-      <w:pPr>
-        <w:rPr>
-          <w:sz w:val="28"/>
-          <w:szCs w:val="28"/>
-          <w:rtl/>
-        </w:rPr>
-      </w:pPr>
-    </w:p>
-    <w:p>
-      <w:pPr>
-        <w:rPr>
-          <w:sz w:val="28"/>
-          <w:szCs w:val="28"/>
-          <w:rtl/>
-        </w:rPr>
-      </w:pPr>
-    </w:p>
-    <w:p>
-      <w:pPr>
-        <w:rPr>
-          <w:sz w:val="28"/>
-          <w:szCs w:val="28"/>
-          <w:rtl/>
-        </w:rPr>
-      </w:pPr>
-    </w:p>
-    <w:p>
-      <w:pPr>
-        <w:rPr>
-          <w:sz w:val="28"/>
-          <w:szCs w:val="28"/>
-          <w:rtl/>
-        </w:rPr>
-      </w:pPr>
-    </w:p>
-    <w:p>
-      <w:pPr>
-        <w:rPr>
-          <w:sz w:val="28"/>
-          <w:szCs w:val="28"/>
-          <w:rtl/>
-        </w:rPr>
-      </w:pPr>
-    </w:p>
-    <w:p>
-      <w:pPr>
-        <w:rPr>
-          <w:sz w:val="28"/>
-          <w:szCs w:val="28"/>
-          <w:rtl/>
-        </w:rPr>
-      </w:pPr>
-    </w:p>
-    <w:p>
-      <w:pPr>
-        <w:rPr>
-          <w:sz w:val="28"/>
-          <w:szCs w:val="28"/>
-          <w:rtl/>
-        </w:rPr>
-      </w:pPr>
-    </w:p>
-    <w:p>
-      <w:pPr>
-        <w:rPr>
-          <w:sz w:val="28"/>
-          <w:szCs w:val="28"/>
-          <w:rtl/>
-        </w:rPr>
-      </w:pPr>
-    </w:p>
-    <w:p>
-      <w:pPr>
-        <w:rPr>
-          <w:sz w:val="28"/>
-          <w:szCs w:val="28"/>
-          <w:rtl/>
-        </w:rPr>
-      </w:pPr>
-    </w:p>
-    <w:p>
-      <w:pPr>
-        <w:rPr>
-          <w:sz w:val="28"/>
-          <w:szCs w:val="28"/>
-          <w:rtl/>
-        </w:rPr>
-      </w:pPr>
-    </w:p>
-    <w:p>
-      <w:pPr>
-        <w:rPr>
-          <w:sz w:val="28"/>
-          <w:szCs w:val="28"/>
-          <w:rtl/>
-        </w:rPr>
-      </w:pPr>
-    </w:p>
-    <w:p>
-      <w:pPr>
-        <w:rPr>
-          <w:sz w:val="28"/>
-          <w:szCs w:val="28"/>
-          <w:rtl/>
-        </w:rPr>
-      </w:pPr>
-    </w:p>
-    <w:p>
-      <w:pPr>
-        <w:rPr>
-          <w:sz w:val="28"/>
-          <w:szCs w:val="28"/>
-          <w:rtl/>
-        </w:rPr>
-      </w:pPr>
-    </w:p>
-    <w:p>
-      <w:pPr>
-        <w:rPr>
-          <w:sz w:val="28"/>
-          <w:szCs w:val="28"/>
-          <w:rtl/>
-        </w:rPr>
-      </w:pPr>
-    </w:p>
-    <w:p>
-      <w:pPr>
-        <w:rPr>
-          <w:sz w:val="28"/>
-          <w:szCs w:val="28"/>
-          <w:rtl/>
-        </w:rPr>
-      </w:pPr>
-    </w:p>
-    <w:p>
-      <w:pPr>
-        <w:rPr>
-          <w:sz w:val="28"/>
-          <w:szCs w:val="28"/>
-          <w:rtl/>
-        </w:rPr>
-      </w:pPr>
-    </w:p>
-    <w:p>
-      <w:pPr>
-        <w:rPr>
-          <w:sz w:val="28"/>
-          <w:szCs w:val="28"/>
-          <w:rtl/>
-        </w:rPr>
-      </w:pPr>
-    </w:p>
-    <w:p>
-      <w:pPr>
-        <w:rPr>
-          <w:sz w:val="28"/>
-          <w:szCs w:val="28"/>
-          <w:rtl/>
-        </w:rPr>
-      </w:pPr>
-    </w:p>
-    <w:p>
-      <w:pPr>
-        <w:rPr>
-          <w:sz w:val="28"/>
-          <w:szCs w:val="28"/>
-          <w:rtl/>
-        </w:rPr>
-      </w:pPr>
-    </w:p>
-    <w:p>
-      <w:pPr>
-        <w:rPr>
-          <w:rFonts w:hint="cs"/>
+          <w:sz w:val="28"/>
+          <w:szCs w:val="28"/>
+          <w:rtl/>
+        </w:rPr>
+      </w:pPr>
+    </w:p>
+    <w:p>
+      <w:pPr>
+        <w:rPr>
+          <w:sz w:val="28"/>
+          <w:szCs w:val="28"/>
+          <w:rtl/>
+        </w:rPr>
+      </w:pPr>
+    </w:p>
+    <w:p>
+      <w:pPr>
+        <w:rPr>
+          <w:sz w:val="28"/>
+          <w:szCs w:val="28"/>
+          <w:rtl/>
+        </w:rPr>
+      </w:pPr>
+    </w:p>
+    <w:p>
+      <w:pPr>
+        <w:rPr>
+          <w:sz w:val="28"/>
+          <w:szCs w:val="28"/>
+          <w:rtl/>
+        </w:rPr>
+      </w:pPr>
+    </w:p>
+    <w:p>
+      <w:pPr>
+        <w:rPr>
+          <w:sz w:val="28"/>
+          <w:szCs w:val="28"/>
+          <w:rtl/>
+        </w:rPr>
+      </w:pPr>
+    </w:p>
+    <w:p>
+      <w:pPr>
+        <w:rPr>
+          <w:sz w:val="28"/>
+          <w:szCs w:val="28"/>
+          <w:rtl/>
+        </w:rPr>
+      </w:pPr>
+    </w:p>
+    <w:p>
+      <w:pPr>
+        <w:rPr>
+          <w:sz w:val="28"/>
+          <w:szCs w:val="28"/>
+          <w:rtl/>
+        </w:rPr>
+      </w:pPr>
+    </w:p>
+    <w:p>
+      <w:pPr>
+        <w:rPr>
+          <w:sz w:val="28"/>
+          <w:szCs w:val="28"/>
+          <w:rtl/>
+        </w:rPr>
+      </w:pPr>
+    </w:p>
+    <w:p>
+      <w:pPr>
+        <w:rPr>
+          <w:sz w:val="28"/>
+          <w:szCs w:val="28"/>
+          <w:rtl/>
+        </w:rPr>
+      </w:pPr>
+    </w:p>
+    <w:p>
+      <w:pPr>
+        <w:rPr>
+          <w:sz w:val="28"/>
+          <w:szCs w:val="28"/>
+          <w:rtl/>
+        </w:rPr>
+      </w:pPr>
+    </w:p>
+    <w:p>
+      <w:pPr>
+        <w:rPr>
+          <w:sz w:val="28"/>
+          <w:szCs w:val="28"/>
+          <w:rtl/>
+        </w:rPr>
+      </w:pPr>
+    </w:p>
+    <w:p>
+      <w:pPr>
+        <w:rPr>
+          <w:sz w:val="28"/>
+          <w:szCs w:val="28"/>
+          <w:rtl/>
+        </w:rPr>
+      </w:pPr>
+    </w:p>
+    <w:p>
+      <w:pPr>
+        <w:rPr>
+          <w:sz w:val="28"/>
+          <w:szCs w:val="28"/>
+          <w:rtl/>
+        </w:rPr>
+      </w:pPr>
+    </w:p>
+    <w:p>
+      <w:pPr>
+        <w:rPr>
+          <w:sz w:val="28"/>
+          <w:szCs w:val="28"/>
+          <w:rtl/>
+        </w:rPr>
+      </w:pPr>
+    </w:p>
+    <w:p>
+      <w:pPr>
+        <w:rPr>
+          <w:sz w:val="28"/>
+          <w:szCs w:val="28"/>
+          <w:rtl/>
+        </w:rPr>
+      </w:pPr>
+    </w:p>
+    <w:p>
+      <w:pPr>
+        <w:rPr>
+          <w:sz w:val="28"/>
+          <w:szCs w:val="28"/>
+          <w:rtl/>
+        </w:rPr>
+      </w:pPr>
+    </w:p>
+    <w:p>
+      <w:pPr>
+        <w:rPr>
+          <w:sz w:val="28"/>
+          <w:szCs w:val="28"/>
+          <w:rtl/>
+        </w:rPr>
+      </w:pPr>
+    </w:p>
+    <w:p>
+      <w:pPr>
+        <w:rPr>
+          <w:sz w:val="28"/>
+          <w:szCs w:val="28"/>
+          <w:rtl/>
+        </w:rPr>
+      </w:pPr>
+    </w:p>
+    <w:p>
+      <w:pPr>
+        <w:rPr>
+          <w:sz w:val="28"/>
+          <w:szCs w:val="28"/>
+          <w:rtl/>
+        </w:rPr>
+      </w:pPr>
+    </w:p>
+    <w:p>
+      <w:pPr>
+        <w:rPr>
+          <w:sz w:val="28"/>
+          <w:szCs w:val="28"/>
+          <w:rtl/>
+        </w:rPr>
+      </w:pPr>
+    </w:p>
+    <w:p>
+      <w:pPr>
+        <w:rPr>
+          <w:sz w:val="28"/>
+          <w:szCs w:val="28"/>
+          <w:rtl/>
+        </w:rPr>
+      </w:pPr>
+    </w:p>
+    <w:p>
+      <w:pPr>
+        <w:rPr>
+          <w:sz w:val="28"/>
+          <w:szCs w:val="28"/>
+          <w:rtl/>
+        </w:rPr>
+      </w:pPr>
+    </w:p>
+    <w:p>
+      <w:pPr>
+        <w:rPr>
+          <w:sz w:val="28"/>
+          <w:szCs w:val="28"/>
+          <w:rtl/>
+        </w:rPr>
+      </w:pPr>
+    </w:p>
+    <w:p>
+      <w:pPr>
+        <w:rPr>
+          <w:sz w:val="28"/>
+          <w:szCs w:val="28"/>
+          <w:rtl/>
+        </w:rPr>
+      </w:pPr>
+    </w:p>
+    <w:p>
+      <w:pPr>
+        <w:rPr>
           <w:sz w:val="28"/>
           <w:szCs w:val="28"/>
           <w:rtl/>
@@ -1391,6 +1385,9 @@
         <w:p>
           <w:pPr>
             <w:pStyle w:val="TOC1"/>
+            <w:rPr>
+              <w:rtl/>
+            </w:rPr>
           </w:pPr>
           <w:hyperlink w:anchor="מילון_מונחים_ומושגים" w:history="1">
             <w:r>
@@ -1430,6 +1427,92 @@
               <w:t>מילון מונחים, סימנים וקיצורים..................................................................................3</w:t>
             </w:r>
           </w:hyperlink>
+        </w:p>
+        <w:p>
+          <w:r>
+            <w:rPr>
+              <w:rtl/>
+            </w:rPr>
+            <w:fldChar w:fldCharType="begin"/>
+          </w:r>
+          <w:r>
+            <w:rPr>
+              <w:rtl/>
+            </w:rPr>
+            <w:instrText xml:space="preserve"> </w:instrText>
+          </w:r>
+          <w:r>
+            <w:instrText>HYPERLINK</w:instrText>
+          </w:r>
+          <w:r>
+            <w:rPr>
+              <w:rtl/>
+            </w:rPr>
+            <w:instrText xml:space="preserve">  \</w:instrText>
+          </w:r>
+          <w:r>
+            <w:instrText>l</w:instrText>
+          </w:r>
+          <w:r>
+            <w:rPr>
+              <w:rtl/>
+            </w:rPr>
+            <w:instrText xml:space="preserve"> "</w:instrText>
+          </w:r>
+          <w:r>
+            <w:rPr>
+              <w:rFonts w:hint="cs"/>
+              <w:rtl/>
+            </w:rPr>
+            <w:instrText>תקציר</w:instrText>
+          </w:r>
+          <w:r>
+            <w:rPr>
+              <w:rtl/>
+            </w:rPr>
+            <w:instrText xml:space="preserve">" </w:instrText>
+          </w:r>
+          <w:r>
+            <w:rPr>
+              <w:rtl/>
+            </w:rPr>
+          </w:r>
+          <w:r>
+            <w:rPr>
+              <w:rtl/>
+            </w:rPr>
+            <w:fldChar w:fldCharType="separate"/>
+          </w:r>
+          <w:r>
+            <w:rPr>
+              <w:rStyle w:val="Hyperlink"/>
+              <w:rFonts w:hint="cs"/>
+              <w:rtl/>
+            </w:rPr>
+            <w:t>תקציר..........</w:t>
+          </w:r>
+          <w:r>
+            <w:rPr>
+              <w:rStyle w:val="Hyperlink"/>
+              <w:rFonts w:hint="cs"/>
+              <w:rtl/>
+            </w:rPr>
+            <w:t>.</w:t>
+          </w:r>
+          <w:r>
+            <w:rPr>
+              <w:rStyle w:val="Hyperlink"/>
+              <w:rFonts w:hint="cs"/>
+              <w:rtl/>
+            </w:rPr>
+            <w:t>.....................................................................................................................4</w:t>
+          </w:r>
+          <w:r>
+            <w:rPr>
+              <w:rtl/>
+            </w:rPr>
+            <w:fldChar w:fldCharType="end"/>
+          </w:r>
         </w:p>
         <w:p>
           <w:pPr>
@@ -2430,7 +2513,7 @@
                 <w:webHidden/>
                 <w:rtl/>
               </w:rPr>
-              <w:t>7</w:t>
+              <w:t>8</w:t>
             </w:r>
             <w:r>
               <w:rPr>
@@ -2735,7 +2818,7 @@
                 <w:webHidden/>
                 <w:rtl/>
               </w:rPr>
-              <w:t>9</w:t>
+              <w:t>10</w:t>
             </w:r>
             <w:r>
               <w:rPr>
@@ -2898,7 +2981,7 @@
                 <w:webHidden/>
                 <w:rtl/>
               </w:rPr>
-              <w:t>12</w:t>
+              <w:t>13</w:t>
             </w:r>
             <w:r>
               <w:rPr>
@@ -3024,7 +3107,7 @@
                 <w:webHidden/>
                 <w:rtl/>
               </w:rPr>
-              <w:t>14</w:t>
+              <w:t>15</w:t>
             </w:r>
             <w:r>
               <w:rPr>
@@ -3193,7 +3276,7 @@
                 <w:webHidden/>
                 <w:rtl/>
               </w:rPr>
-              <w:t>14</w:t>
+              <w:t>15</w:t>
             </w:r>
             <w:r>
               <w:rPr>
@@ -3345,7 +3428,7 @@
                 <w:webHidden/>
                 <w:rtl/>
               </w:rPr>
-              <w:t>15</w:t>
+              <w:t>17</w:t>
             </w:r>
             <w:r>
               <w:rPr>
@@ -3497,7 +3580,7 @@
                 <w:webHidden/>
                 <w:rtl/>
               </w:rPr>
-              <w:t>22</w:t>
+              <w:t>27</w:t>
             </w:r>
             <w:r>
               <w:rPr>
@@ -3649,7 +3732,7 @@
                 <w:webHidden/>
                 <w:rtl/>
               </w:rPr>
-              <w:t>23</w:t>
+              <w:t>28</w:t>
             </w:r>
             <w:r>
               <w:rPr>
@@ -3818,7 +3901,7 @@
                 <w:webHidden/>
                 <w:rtl/>
               </w:rPr>
-              <w:t>24</w:t>
+              <w:t>28</w:t>
             </w:r>
             <w:r>
               <w:rPr>
@@ -4030,6 +4113,7 @@
           <w:lang w:eastAsia="he-IL"/>
         </w:rPr>
       </w:pPr>
+      <w:bookmarkStart w:id="0" w:name="תקציר"/>
       <w:r>
         <w:rPr>
           <w:rFonts w:ascii="Times New Roman" w:eastAsia="Times New Roman" w:hAnsi="Times New Roman" w:cs="David" w:hint="cs"/>
@@ -4042,6 +4126,7 @@
         <w:t>תקציר</w:t>
       </w:r>
     </w:p>
+    <w:bookmarkEnd w:id="0"/>
     <w:p>
       <w:pPr>
         <w:bidi w:val="0"/>
@@ -4273,19 +4358,7 @@
           <w:rtl/>
           <w:lang w:eastAsia="he-IL"/>
         </w:rPr>
-        <w:t>פעולה זו של מנהלי הפרויקטים דורשת המון סדר ואחריות, יש חובה להפריד בין הפרויקטים השונים, כדאי למלא את הדוחות בפורמט ידוע וסטנדרטי ואף יש צורך בשליפת מידע ואחסון מידע בצורה נוחה ביותר, למזלם של מנהלי העבודה, מערכות המחשוב המודרניות מספקות את השי</w:t>
-      </w:r>
-      <w:bookmarkStart w:id="0" w:name="_GoBack"/>
-      <w:bookmarkEnd w:id="0"/>
-      <w:r>
-        <w:rPr>
-          <w:rFonts w:ascii="Times New Roman" w:eastAsia="Times New Roman" w:hAnsi="Times New Roman" w:cs="David" w:hint="cs"/>
-          <w:sz w:val="28"/>
-          <w:szCs w:val="28"/>
-          <w:rtl/>
-          <w:lang w:eastAsia="he-IL"/>
-        </w:rPr>
-        <w:t xml:space="preserve">רותים האלו </w:t>
+        <w:t xml:space="preserve">פעולה זו של מנהלי הפרויקטים דורשת המון סדר ואחריות, יש חובה להפריד בין הפרויקטים השונים, כדאי למלא את הדוחות בפורמט ידוע וסטנדרטי ואף יש צורך בשליפת מידע ואחסון מידע בצורה נוחה ביותר, למזלם של מנהלי העבודה, מערכות המחשוב המודרניות מספקות את השירותים האלו </w:t>
       </w:r>
       <w:r>
         <w:rPr>
@@ -4326,13 +4399,33 @@
         <w:bidi w:val="0"/>
         <w:jc w:val="right"/>
         <w:rPr>
+          <w:rFonts w:ascii="Times New Roman" w:eastAsia="Times New Roman" w:hAnsi="Times New Roman" w:cs="David"/>
+          <w:sz w:val="28"/>
+          <w:szCs w:val="28"/>
+          <w:rtl/>
+          <w:lang w:eastAsia="he-IL"/>
+        </w:rPr>
+      </w:pPr>
+      <w:r>
+        <w:rPr>
           <w:rFonts w:ascii="Times New Roman" w:eastAsia="Times New Roman" w:hAnsi="Times New Roman" w:cs="David" w:hint="cs"/>
           <w:sz w:val="28"/>
           <w:szCs w:val="28"/>
           <w:rtl/>
           <w:lang w:eastAsia="he-IL"/>
         </w:rPr>
-      </w:pPr>
+        <w:t xml:space="preserve">במהלך הפרויקט יש לנו שני יחידות מפתח להתייחס אליהם, הממשק משתמש </w:t>
+      </w:r>
+      <w:r>
+        <w:rPr>
+          <w:rFonts w:ascii="Times New Roman" w:eastAsia="Times New Roman" w:hAnsi="Times New Roman" w:cs="David"/>
+          <w:sz w:val="28"/>
+          <w:szCs w:val="28"/>
+          <w:rtl/>
+          <w:lang w:eastAsia="he-IL"/>
+        </w:rPr>
+        <w:t>–</w:t>
+      </w:r>
       <w:r>
         <w:rPr>
           <w:rFonts w:ascii="Times New Roman" w:eastAsia="Times New Roman" w:hAnsi="Times New Roman" w:cs="David" w:hint="cs"/>
@@ -4341,9 +4434,34 @@
           <w:rtl/>
           <w:lang w:eastAsia="he-IL"/>
         </w:rPr>
-        <w:t xml:space="preserve">במהלך הפרויקט יש לנו שני יחידות מפתח להתייחס אליהם, הממשק משתמש </w:t>
-      </w:r>
-      <w:r>
+        <w:t xml:space="preserve"> כלומר החווית משתמש, והחלק הלוגי, כלומר הפעולות הלוגיות שהאפליקציה מבצעת, כדי למקסם את התהליך, בחרנו לבצע את הפרויקט בזוגות, כאשר אחד מהשותפים (מיתר) מתמקד בחוויות המשתמש ויהיה אחראי על החלק הגראפי והחלונות השונים של האפליקציה, והשותף השני (זאב) יהיה אחראי על פיתוח פעולות צד שרת ופעולות שמירת נתונים בנוסף לפיתוח בדיקות </w:t>
+      </w:r>
+      <w:proofErr w:type="spellStart"/>
+      <w:r>
+        <w:rPr>
+          <w:rFonts w:ascii="Times New Roman" w:eastAsia="Times New Roman" w:hAnsi="Times New Roman" w:cs="David" w:hint="cs"/>
+          <w:sz w:val="28"/>
+          <w:szCs w:val="28"/>
+          <w:rtl/>
+          <w:lang w:eastAsia="he-IL"/>
+        </w:rPr>
+        <w:t>וטסטינג</w:t>
+      </w:r>
+      <w:proofErr w:type="spellEnd"/>
+      <w:r>
+        <w:rPr>
+          <w:rFonts w:ascii="Times New Roman" w:eastAsia="Times New Roman" w:hAnsi="Times New Roman" w:cs="David" w:hint="cs"/>
+          <w:sz w:val="28"/>
+          <w:szCs w:val="28"/>
+          <w:rtl/>
+          <w:lang w:eastAsia="he-IL"/>
+        </w:rPr>
+        <w:t xml:space="preserve"> ולאפליקציה.</w:t>
+      </w:r>
+    </w:p>
+    <w:p>
+      <w:pPr>
+        <w:bidi w:val="0"/>
         <w:rPr>
           <w:rFonts w:ascii="Times New Roman" w:eastAsia="Times New Roman" w:hAnsi="Times New Roman" w:cs="David"/>
           <w:sz w:val="28"/>
@@ -4351,40 +4469,43 @@
           <w:rtl/>
           <w:lang w:eastAsia="he-IL"/>
         </w:rPr>
-        <w:t>–</w:t>
-      </w:r>
-      <w:r>
-        <w:rPr>
-          <w:rFonts w:ascii="Times New Roman" w:eastAsia="Times New Roman" w:hAnsi="Times New Roman" w:cs="David" w:hint="cs"/>
+      </w:pPr>
+    </w:p>
+    <w:p>
+      <w:pPr>
+        <w:bidi w:val="0"/>
+        <w:rPr>
+          <w:rFonts w:ascii="Times New Roman" w:eastAsia="Times New Roman" w:hAnsi="Times New Roman" w:cs="David"/>
           <w:sz w:val="28"/>
           <w:szCs w:val="28"/>
           <w:rtl/>
           <w:lang w:eastAsia="he-IL"/>
         </w:rPr>
-        <w:t xml:space="preserve"> כלומר החווית משתמש, והחלק הלוגי, כלומר הפעולות הלוגיות שהאפליקציה מבצעת, כדי למקסם את התהליך, בחרנו לבצע את הפרויקט בזוגות, כאשר אחד מהשותפים (מיתר) מתמקד בחוויות המשתמש ויהיה אחראי על החלק הגראפי והחלונות השונים של האפליקציה, והשותף השני (זאב) יהיה אחראי על פיתוח פעולות צד שרת ופעולות שמירת נתונים בנוסף לפיתוח בדיקות </w:t>
-      </w:r>
-      <w:proofErr w:type="spellStart"/>
-      <w:r>
-        <w:rPr>
-          <w:rFonts w:ascii="Times New Roman" w:eastAsia="Times New Roman" w:hAnsi="Times New Roman" w:cs="David" w:hint="cs"/>
+      </w:pPr>
+    </w:p>
+    <w:p>
+      <w:pPr>
+        <w:bidi w:val="0"/>
+        <w:rPr>
+          <w:rFonts w:ascii="Times New Roman" w:eastAsia="Times New Roman" w:hAnsi="Times New Roman" w:cs="David"/>
           <w:sz w:val="28"/>
           <w:szCs w:val="28"/>
           <w:rtl/>
           <w:lang w:eastAsia="he-IL"/>
         </w:rPr>
-        <w:t>וטסטינג</w:t>
-      </w:r>
-      <w:proofErr w:type="spellEnd"/>
-      <w:r>
-        <w:rPr>
-          <w:rFonts w:ascii="Times New Roman" w:eastAsia="Times New Roman" w:hAnsi="Times New Roman" w:cs="David" w:hint="cs"/>
+      </w:pPr>
+    </w:p>
+    <w:p>
+      <w:pPr>
+        <w:bidi w:val="0"/>
+        <w:rPr>
+          <w:rFonts w:ascii="Times New Roman" w:eastAsia="Times New Roman" w:hAnsi="Times New Roman" w:cs="David"/>
           <w:sz w:val="28"/>
           <w:szCs w:val="28"/>
           <w:rtl/>
           <w:lang w:eastAsia="he-IL"/>
         </w:rPr>
-        <w:t xml:space="preserve"> ולאפליקציה.</w:t>
-      </w:r>
+      </w:pPr>
     </w:p>
     <w:p>
       <w:pPr>
@@ -4412,57 +4533,8 @@
     </w:p>
     <w:p>
       <w:pPr>
-        <w:bidi w:val="0"/>
-        <w:rPr>
-          <w:rFonts w:ascii="Times New Roman" w:eastAsia="Times New Roman" w:hAnsi="Times New Roman" w:cs="David"/>
-          <w:sz w:val="28"/>
-          <w:szCs w:val="28"/>
-          <w:rtl/>
-          <w:lang w:eastAsia="he-IL"/>
-        </w:rPr>
-      </w:pPr>
-    </w:p>
-    <w:p>
-      <w:pPr>
-        <w:bidi w:val="0"/>
-        <w:rPr>
-          <w:rFonts w:ascii="Times New Roman" w:eastAsia="Times New Roman" w:hAnsi="Times New Roman" w:cs="David"/>
-          <w:sz w:val="28"/>
-          <w:szCs w:val="28"/>
-          <w:rtl/>
-          <w:lang w:eastAsia="he-IL"/>
-        </w:rPr>
-      </w:pPr>
-    </w:p>
-    <w:p>
-      <w:pPr>
-        <w:bidi w:val="0"/>
-        <w:rPr>
-          <w:rFonts w:ascii="Times New Roman" w:eastAsia="Times New Roman" w:hAnsi="Times New Roman" w:cs="David"/>
-          <w:sz w:val="28"/>
-          <w:szCs w:val="28"/>
-          <w:rtl/>
-          <w:lang w:eastAsia="he-IL"/>
-        </w:rPr>
-      </w:pPr>
-    </w:p>
-    <w:p>
-      <w:pPr>
-        <w:bidi w:val="0"/>
-        <w:rPr>
-          <w:rFonts w:ascii="Times New Roman" w:eastAsia="Times New Roman" w:hAnsi="Times New Roman" w:cs="David"/>
-          <w:sz w:val="28"/>
-          <w:szCs w:val="28"/>
-          <w:rtl/>
-          <w:lang w:eastAsia="he-IL"/>
-        </w:rPr>
-      </w:pPr>
-    </w:p>
-    <w:p>
-      <w:pPr>
         <w:pStyle w:val="ListParagraph"/>
         <w:rPr>
-          <w:rFonts w:hint="cs"/>
           <w:sz w:val="28"/>
           <w:szCs w:val="28"/>
         </w:rPr>
@@ -5538,6 +5610,7 @@
           <w:sz w:val="28"/>
           <w:szCs w:val="28"/>
         </w:rPr>
+        <w:lastRenderedPageBreak/>
         <w:t>M</w:t>
       </w:r>
       <w:r>
@@ -6289,15 +6362,7 @@
           <w:rFonts w:hint="cs"/>
           <w:rtl/>
         </w:rPr>
-        <w:t xml:space="preserve"> - נצטרך לבנות מסד נתונים נוסף על גבי המכשיר שיחזיק נתונים מקומיים וגם ישמור עדכונים לשרת במכשיר עד </w:t>
-      </w:r>
-      <w:r>
-        <w:rPr>
-          <w:rFonts w:hint="cs"/>
-          <w:rtl/>
-        </w:rPr>
-        <w:lastRenderedPageBreak/>
-        <w:t xml:space="preserve">שהמכשיר יחזור למצב מקוון, וכמובן שצריך להטמיע מעין </w:t>
+        <w:t xml:space="preserve"> - נצטרך לבנות מסד נתונים נוסף על גבי המכשיר שיחזיק נתונים מקומיים וגם ישמור עדכונים לשרת במכשיר עד שהמכשיר יחזור למצב מקוון, וכמובן שצריך להטמיע מעין </w:t>
       </w:r>
       <w:r>
         <w:t xml:space="preserve">service </w:t>
@@ -6348,55 +6413,134 @@
           <w:rFonts w:hint="cs"/>
           <w:rtl/>
         </w:rPr>
-        <w:t xml:space="preserve"> אין גישה </w:t>
-      </w:r>
-      <w:proofErr w:type="spellStart"/>
-      <w:r>
-        <w:rPr>
-          <w:rFonts w:hint="cs"/>
-          <w:rtl/>
-        </w:rPr>
-        <w:t>לזכרון</w:t>
-      </w:r>
-      <w:proofErr w:type="spellEnd"/>
-      <w:r>
-        <w:rPr>
-          <w:rFonts w:hint="cs"/>
-          <w:rtl/>
-        </w:rPr>
-        <w:t xml:space="preserve"> האפליקציה שלנו במכשיר (יש מנגנון שכאילו פותח </w:t>
-      </w:r>
-      <w:r>
-        <w:t xml:space="preserve">user </w:t>
-      </w:r>
-      <w:r>
-        <w:rPr>
-          <w:rFonts w:hint="cs"/>
-          <w:rtl/>
-        </w:rPr>
-        <w:t xml:space="preserve"> חדש לכל אפליקציה </w:t>
-      </w:r>
-      <w:proofErr w:type="spellStart"/>
-      <w:r>
-        <w:rPr>
-          <w:rFonts w:hint="cs"/>
-          <w:rtl/>
-        </w:rPr>
-        <w:t>וזכרון</w:t>
-      </w:r>
-      <w:proofErr w:type="spellEnd"/>
-      <w:r>
-        <w:rPr>
-          <w:rFonts w:hint="cs"/>
-          <w:rtl/>
-        </w:rPr>
-        <w:t xml:space="preserve"> האפליקציה הוא תיקיה שרק ל"משתמש" הזה יש גישה אליו), אנו צריכים לבדוק ולאבחן את שקיפות החבילות שיוצאות מהמכשיר ולנסות ככל שניתן למנוע זליגת מידע לא רצוי.</w:t>
+        <w:t xml:space="preserve"> אין גישה לז</w:t>
+      </w:r>
+      <w:r>
+        <w:rPr>
+          <w:rFonts w:hint="cs"/>
+          <w:rtl/>
+        </w:rPr>
+        <w:t>י</w:t>
+      </w:r>
+      <w:r>
+        <w:rPr>
+          <w:rFonts w:hint="cs"/>
+          <w:rtl/>
+        </w:rPr>
+        <w:t>כרון האפליקציה שלנו במכשיר אנו צריכים לבדוק ולאבחן את שקיפות החבילות שיוצאות מהמכשיר ולנסות ככל שניתן למנוע זליגת מידע לא רצוי</w:t>
+      </w:r>
+      <w:r>
+        <w:rPr>
+          <w:rFonts w:hint="cs"/>
+          <w:rtl/>
+        </w:rPr>
+        <w:t>, בנוסף לכך אנחנו צריכים לבדוק את שקיפות הנתונים שמאוחסנים ע"ג המכשיר ולדאוג לעשות אותם כמה שפחות ברורים ללא שימוש באפליקציה.</w:t>
       </w:r>
     </w:p>
     <w:p>
       <w:pPr>
         <w:jc w:val="left"/>
         <w:rPr>
+          <w:rtl/>
+        </w:rPr>
+      </w:pPr>
+    </w:p>
+    <w:p>
+      <w:pPr>
+        <w:jc w:val="left"/>
+        <w:rPr>
+          <w:rFonts w:hint="cs"/>
+          <w:rtl/>
+        </w:rPr>
+      </w:pPr>
+      <w:r>
+        <w:rPr>
+          <w:rFonts w:hint="cs"/>
+          <w:rtl/>
+        </w:rPr>
+        <w:t xml:space="preserve">שרת הלקוח מחובר לאינטרנט באמצעות שרת </w:t>
+      </w:r>
+      <w:r>
+        <w:rPr>
+          <w:rFonts w:hint="cs"/>
+        </w:rPr>
+        <w:t>VPN</w:t>
+      </w:r>
+      <w:r>
+        <w:rPr>
+          <w:rFonts w:hint="cs"/>
+          <w:rtl/>
+        </w:rPr>
+        <w:t xml:space="preserve">, אם יתאפשר </w:t>
+      </w:r>
+      <w:r>
+        <w:rPr>
+          <w:rtl/>
+        </w:rPr>
+        <w:t>–</w:t>
+      </w:r>
+      <w:r>
+        <w:rPr>
+          <w:rFonts w:hint="cs"/>
+          <w:rtl/>
+        </w:rPr>
+        <w:t xml:space="preserve"> ישנה עדיפות ל</w:t>
+      </w:r>
+      <w:r>
+        <w:t>client</w:t>
+      </w:r>
+      <w:r>
+        <w:rPr>
+          <w:rFonts w:hint="cs"/>
+          <w:rtl/>
+        </w:rPr>
+        <w:t xml:space="preserve"> </w:t>
+      </w:r>
+      <w:r>
+        <w:rPr>
+          <w:rFonts w:hint="cs"/>
+        </w:rPr>
+        <w:t>VPN</w:t>
+      </w:r>
+      <w:r>
+        <w:rPr>
+          <w:rFonts w:hint="cs"/>
+          <w:rtl/>
+        </w:rPr>
+        <w:t xml:space="preserve"> מינימליסטי שיהווה חלק מהאפליקציה (כיוון שהלקוח עובד כבר עם </w:t>
+      </w:r>
+      <w:r>
+        <w:t>client</w:t>
+      </w:r>
+      <w:r>
+        <w:rPr>
+          <w:rFonts w:hint="cs"/>
+          <w:rtl/>
+        </w:rPr>
+        <w:t xml:space="preserve"> קיים, זוהי אינה דרישת חובה).</w:t>
+      </w:r>
+    </w:p>
+    <w:p>
+      <w:pPr>
+        <w:jc w:val="left"/>
+        <w:rPr>
+          <w:rtl/>
+        </w:rPr>
+      </w:pPr>
+    </w:p>
+    <w:p>
+      <w:pPr>
+        <w:jc w:val="left"/>
+        <w:rPr>
+          <w:rtl/>
+        </w:rPr>
+      </w:pPr>
+    </w:p>
+    <w:p>
+      <w:pPr>
+        <w:jc w:val="left"/>
+        <w:rPr>
+          <w:rFonts w:hint="cs"/>
           <w:rtl/>
         </w:rPr>
       </w:pPr>
@@ -6514,7 +6658,15 @@
           <w:sz w:val="24"/>
           <w:rtl/>
         </w:rPr>
-        <w:t>שאיבת רשימת הפרויקטים שהמשתמש מונה עליהם</w:t>
+        <w:t xml:space="preserve">שאיבת </w:t>
+      </w:r>
+      <w:r>
+        <w:rPr>
+          <w:rFonts w:hint="cs"/>
+          <w:sz w:val="24"/>
+          <w:rtl/>
+        </w:rPr>
+        <w:t>כל הנתונים וסנכרון עם המכשיר</w:t>
       </w:r>
     </w:p>
     <w:p>
@@ -6535,7 +6687,22 @@
           <w:sz w:val="24"/>
           <w:rtl/>
         </w:rPr>
-        <w:t>שאיבת נתונים על פרויקטים שהמשתמש בוחר להסתכל עליהם</w:t>
+        <w:t xml:space="preserve">כל שאר ממשקי האפליקציה יעבדו עם הנתונים המקומיים (אפשרות זו ניתן לבטל ולעבוד רק ע"י קריאות שרת </w:t>
+      </w:r>
+      <w:r>
+        <w:rPr>
+          <w:sz w:val="24"/>
+          <w:rtl/>
+        </w:rPr>
+        <w:t>–</w:t>
+      </w:r>
+      <w:r>
+        <w:rPr>
+          <w:rFonts w:hint="cs"/>
+          <w:sz w:val="24"/>
+          <w:rtl/>
+        </w:rPr>
+        <w:t xml:space="preserve"> כבקשת הלקוח)</w:t>
       </w:r>
     </w:p>
     <w:p>
@@ -6577,8 +6744,151 @@
           <w:sz w:val="24"/>
           <w:rtl/>
         </w:rPr>
-        <w:t xml:space="preserve">תצוגה גראפית של נתונים על מצב הפרויקט בהתאם לדרישות הלקוח </w:t>
-      </w:r>
+        <w:t>תצוגה גראפית של נתונים על מצב הפרויקט בהתאם לדרישות הלקוח</w:t>
+      </w:r>
+    </w:p>
+    <w:p>
+      <w:pPr>
+        <w:pStyle w:val="ListParagraph"/>
+        <w:numPr>
+          <w:ilvl w:val="3"/>
+          <w:numId w:val="1"/>
+        </w:numPr>
+        <w:spacing w:line="360" w:lineRule="auto"/>
+        <w:rPr>
+          <w:sz w:val="24"/>
+        </w:rPr>
+      </w:pPr>
+      <w:r>
+        <w:rPr>
+          <w:rFonts w:hint="cs"/>
+          <w:sz w:val="24"/>
+          <w:rtl/>
+        </w:rPr>
+        <w:t>להצפין את כל הנתונים שמאוחסנים ע"ג המכשיר</w:t>
+      </w:r>
+      <w:r>
+        <w:rPr>
+          <w:rFonts w:hint="cs"/>
+          <w:sz w:val="24"/>
+          <w:rtl/>
+        </w:rPr>
+        <w:t xml:space="preserve"> </w:t>
+      </w:r>
+    </w:p>
+    <w:p>
+      <w:pPr>
+        <w:pStyle w:val="ListParagraph"/>
+        <w:numPr>
+          <w:ilvl w:val="3"/>
+          <w:numId w:val="1"/>
+        </w:numPr>
+        <w:spacing w:line="360" w:lineRule="auto"/>
+        <w:rPr>
+          <w:sz w:val="24"/>
+        </w:rPr>
+      </w:pPr>
+      <w:r>
+        <w:rPr>
+          <w:rFonts w:hint="cs"/>
+          <w:sz w:val="24"/>
+          <w:rtl/>
+        </w:rPr>
+        <w:t xml:space="preserve">התחברות אל שרת הלקוח באמצעות </w:t>
+      </w:r>
+      <w:r>
+        <w:rPr>
+          <w:sz w:val="24"/>
+        </w:rPr>
+        <w:t xml:space="preserve"> </w:t>
+      </w:r>
+      <w:r>
+        <w:rPr>
+          <w:rFonts w:hint="cs"/>
+          <w:sz w:val="24"/>
+        </w:rPr>
+        <w:t xml:space="preserve">VPN </w:t>
+      </w:r>
+      <w:r>
+        <w:rPr>
+          <w:rFonts w:hint="cs"/>
+          <w:sz w:val="24"/>
+          <w:rtl/>
+        </w:rPr>
+        <w:t>(אפשרות)</w:t>
+      </w:r>
+    </w:p>
+    <w:p>
+      <w:pPr>
+        <w:jc w:val="left"/>
+        <w:rPr>
+          <w:rtl/>
+        </w:rPr>
+      </w:pPr>
+    </w:p>
+    <w:p>
+      <w:pPr>
+        <w:jc w:val="left"/>
+        <w:rPr>
+          <w:rtl/>
+        </w:rPr>
+      </w:pPr>
+    </w:p>
+    <w:p>
+      <w:pPr>
+        <w:jc w:val="left"/>
+        <w:rPr>
+          <w:rtl/>
+        </w:rPr>
+      </w:pPr>
+    </w:p>
+    <w:p>
+      <w:pPr>
+        <w:jc w:val="left"/>
+        <w:rPr>
+          <w:rtl/>
+        </w:rPr>
+      </w:pPr>
+    </w:p>
+    <w:p>
+      <w:pPr>
+        <w:jc w:val="left"/>
+        <w:rPr>
+          <w:rtl/>
+        </w:rPr>
+      </w:pPr>
+    </w:p>
+    <w:p>
+      <w:pPr>
+        <w:jc w:val="left"/>
+        <w:rPr>
+          <w:rtl/>
+        </w:rPr>
+      </w:pPr>
+    </w:p>
+    <w:p>
+      <w:pPr>
+        <w:jc w:val="left"/>
+        <w:rPr>
+          <w:rtl/>
+        </w:rPr>
+      </w:pPr>
+    </w:p>
+    <w:p>
+      <w:pPr>
+        <w:jc w:val="left"/>
+        <w:rPr>
+          <w:rtl/>
+        </w:rPr>
+      </w:pPr>
+    </w:p>
+    <w:p>
+      <w:pPr>
+        <w:jc w:val="left"/>
+        <w:rPr>
+          <w:rtl/>
+        </w:rPr>
+      </w:pPr>
     </w:p>
     <w:p>
       <w:pPr>
@@ -6597,6 +6907,7 @@
           <w:rFonts w:hint="cs"/>
           <w:rtl/>
         </w:rPr>
+        <w:lastRenderedPageBreak/>
         <w:t>מצבי עבודה ותכנון הפתרון</w:t>
       </w:r>
       <w:bookmarkEnd w:id="14"/>
@@ -6836,16 +7147,7 @@
           <w:sz w:val="24"/>
           <w:rtl/>
         </w:rPr>
-        <w:t xml:space="preserve">בגלל שהתוכנה עובדת מול תוכנת שרת קיימת, אנו נצטרך למצוא סביבת עבודה מקבילה או להשתמש בתוכנת הלקוח בתור סביבת עבודה במהלך הפיתוח, בגלל שקיים סיכון למידע ששמור ע"ג השרת אם אנו עובדים על גבי השרת, ננסה להשתמש במכונה ווירטואלית כדי לעשות סביבה </w:t>
-      </w:r>
-      <w:r>
-        <w:rPr>
-          <w:rFonts w:hint="cs"/>
-          <w:sz w:val="24"/>
-          <w:rtl/>
-        </w:rPr>
-        <w:lastRenderedPageBreak/>
-        <w:t xml:space="preserve">משלנו קרובה ככל שניתן לסביבה של הלקוח, או לבקש מהלקוח "נישה" בחלק השרת </w:t>
+        <w:t xml:space="preserve">בגלל שהתוכנה עובדת מול תוכנת שרת קיימת, אנו נצטרך למצוא סביבת עבודה מקבילה או להשתמש בתוכנת הלקוח בתור סביבת עבודה במהלך הפיתוח, בגלל שקיים סיכון למידע ששמור ע"ג השרת אם אנו עובדים על גבי השרת, ננסה להשתמש במכונה ווירטואלית כדי לעשות סביבה משלנו קרובה ככל שניתן לסביבה של הלקוח, או לבקש מהלקוח "נישה" בחלק השרת </w:t>
       </w:r>
       <w:proofErr w:type="spellStart"/>
       <w:r>
@@ -6895,16 +7197,14 @@
         </w:rPr>
         <w:t xml:space="preserve">אופציה שלישית היא להכריח את הלקוח לבצע גיבויים תקופים, אופציה שננסה להתנער ממנה עקב אי הנוחות </w:t>
       </w:r>
-      <w:proofErr w:type="spellStart"/>
-      <w:r>
-        <w:rPr>
-          <w:rFonts w:hint="cs"/>
-          <w:sz w:val="24"/>
-          <w:rtl/>
-        </w:rPr>
-        <w:t>שיגרר</w:t>
-      </w:r>
-      <w:proofErr w:type="spellEnd"/>
+      <w:r>
+        <w:rPr>
+          <w:rFonts w:hint="cs"/>
+          <w:sz w:val="24"/>
+          <w:rtl/>
+        </w:rPr>
+        <w:t>שנגרר</w:t>
+      </w:r>
       <w:r>
         <w:rPr>
           <w:rFonts w:hint="cs"/>
@@ -7061,7 +7361,7 @@
           <w:szCs w:val="24"/>
           <w:rtl/>
         </w:rPr>
-        <w:t xml:space="preserve"> נעבוד </w:t>
+        <w:t xml:space="preserve"> נעבוד תהיה </w:t>
       </w:r>
       <w:proofErr w:type="spellStart"/>
       <w:r>
@@ -7069,27 +7369,25 @@
           <w:rFonts w:cs="David" w:hint="cs"/>
           <w:sz w:val="24"/>
           <w:szCs w:val="24"/>
-          <w:rtl/>
-        </w:rPr>
-        <w:t>תיהיה</w:t>
+        </w:rPr>
+        <w:t>K</w:t>
+      </w:r>
+      <w:r>
+        <w:rPr>
+          <w:rFonts w:cs="David"/>
+          <w:sz w:val="24"/>
+          <w:szCs w:val="24"/>
+        </w:rPr>
+        <w:t>otlin</w:t>
       </w:r>
       <w:proofErr w:type="spellEnd"/>
       <w:r>
         <w:rPr>
-          <w:rFonts w:cs="David" w:hint="cs"/>
+          <w:rFonts w:cs="David"/>
           <w:sz w:val="24"/>
           <w:szCs w:val="24"/>
-          <w:rtl/>
         </w:rPr>
         <w:t xml:space="preserve"> </w:t>
-      </w:r>
-      <w:r>
-        <w:rPr>
-          <w:rFonts w:cs="David"/>
-          <w:sz w:val="24"/>
-          <w:szCs w:val="24"/>
-        </w:rPr>
-        <w:t xml:space="preserve">Java </w:t>
       </w:r>
       <w:r>
         <w:rPr>
@@ -7242,6 +7540,7 @@
           <w:sz w:val="24"/>
           <w:rtl/>
         </w:rPr>
+        <w:lastRenderedPageBreak/>
         <w:t>4. מצב הפרויקט ולוח ניהול לפרויקט</w:t>
       </w:r>
     </w:p>
@@ -7441,17 +7740,68 @@
     <w:p>
       <w:pPr>
         <w:spacing w:line="360" w:lineRule="auto"/>
-        <w:rPr>
-          <w:sz w:val="24"/>
-          <w:rtl/>
-        </w:rPr>
-      </w:pPr>
-    </w:p>
-    <w:p>
-      <w:pPr>
+        <w:jc w:val="left"/>
+        <w:rPr>
+          <w:sz w:val="24"/>
+        </w:rPr>
+      </w:pPr>
+      <w:r>
+        <w:rPr>
+          <w:rFonts w:hint="cs"/>
+          <w:sz w:val="24"/>
+          <w:rtl/>
+        </w:rPr>
+        <w:t xml:space="preserve">בנוסף, נעשה לימוד קצר לפני תחילת העבודה על הפרויקט כדי לעבוד בשפת </w:t>
+      </w:r>
+      <w:proofErr w:type="spellStart"/>
+      <w:r>
+        <w:rPr>
+          <w:rFonts w:hint="cs"/>
+          <w:sz w:val="24"/>
+          <w:rtl/>
+        </w:rPr>
+        <w:t>קוטלין</w:t>
+      </w:r>
+      <w:proofErr w:type="spellEnd"/>
+      <w:r>
+        <w:rPr>
+          <w:rFonts w:hint="cs"/>
+          <w:sz w:val="24"/>
+          <w:rtl/>
+        </w:rPr>
+        <w:t xml:space="preserve"> </w:t>
+      </w:r>
+      <w:r>
+        <w:rPr>
+          <w:sz w:val="24"/>
+          <w:rtl/>
+        </w:rPr>
+        <w:t>–</w:t>
+      </w:r>
+      <w:r>
+        <w:rPr>
+          <w:rFonts w:hint="cs"/>
+          <w:sz w:val="24"/>
+          <w:rtl/>
+        </w:rPr>
+        <w:t xml:space="preserve"> מטרתנו היא לעבוד בשפת תכנות שמקוטלגת כ"העתיד" באפליקציות אנדרואיד כדי למקסם תמיכה עתידית ככל שניתן</w:t>
+      </w:r>
+    </w:p>
+    <w:p>
+      <w:pPr>
+        <w:spacing w:line="360" w:lineRule="auto"/>
+        <w:rPr>
+          <w:sz w:val="24"/>
+          <w:rtl/>
+        </w:rPr>
+      </w:pPr>
+    </w:p>
+    <w:p>
+      <w:pPr>
+        <w:bidi w:val="0"/>
         <w:spacing w:line="360" w:lineRule="auto"/>
         <w:ind w:left="720"/>
-        <w:jc w:val="left"/>
+        <w:jc w:val="right"/>
         <w:rPr>
           <w:sz w:val="24"/>
           <w:rtl/>
@@ -7465,15 +7815,157 @@
         </w:rPr>
         <w:t>לדעתנו עדיף להתייעץ עם אנשי הקשר שלנו מטעם המכללה (שי ואסף) כדי למצוא את האופציה העדיפה</w:t>
       </w:r>
-    </w:p>
-    <w:p>
-      <w:pPr>
+      <w:r>
+        <w:rPr>
+          <w:rFonts w:hint="cs"/>
+          <w:sz w:val="24"/>
+          <w:rtl/>
+        </w:rPr>
+        <w:t xml:space="preserve"> לפתרון הסימולציה מהשרת.</w:t>
+      </w:r>
+      <w:bookmarkStart w:id="18" w:name="_Toc498245908"/>
+      <w:bookmarkStart w:id="19" w:name="_Toc497391451"/>
+    </w:p>
+    <w:p>
+      <w:pPr>
+        <w:bidi w:val="0"/>
         <w:spacing w:line="360" w:lineRule="auto"/>
-        <w:ind w:left="2520"/>
-        <w:jc w:val="left"/>
-        <w:rPr>
-          <w:sz w:val="24"/>
-          <w:rtl/>
+        <w:ind w:left="720"/>
+        <w:jc w:val="right"/>
+        <w:rPr>
+          <w:sz w:val="24"/>
+          <w:rtl/>
+        </w:rPr>
+      </w:pPr>
+    </w:p>
+    <w:p>
+      <w:pPr>
+        <w:bidi w:val="0"/>
+        <w:spacing w:line="360" w:lineRule="auto"/>
+        <w:ind w:left="720"/>
+        <w:jc w:val="right"/>
+        <w:rPr>
+          <w:sz w:val="24"/>
+          <w:rtl/>
+        </w:rPr>
+      </w:pPr>
+    </w:p>
+    <w:p>
+      <w:pPr>
+        <w:bidi w:val="0"/>
+        <w:spacing w:line="360" w:lineRule="auto"/>
+        <w:ind w:left="720"/>
+        <w:jc w:val="right"/>
+        <w:rPr>
+          <w:sz w:val="24"/>
+          <w:rtl/>
+        </w:rPr>
+      </w:pPr>
+    </w:p>
+    <w:p>
+      <w:pPr>
+        <w:bidi w:val="0"/>
+        <w:spacing w:line="360" w:lineRule="auto"/>
+        <w:ind w:left="720"/>
+        <w:jc w:val="right"/>
+        <w:rPr>
+          <w:sz w:val="24"/>
+          <w:rtl/>
+        </w:rPr>
+      </w:pPr>
+    </w:p>
+    <w:p>
+      <w:pPr>
+        <w:bidi w:val="0"/>
+        <w:spacing w:line="360" w:lineRule="auto"/>
+        <w:ind w:left="720"/>
+        <w:jc w:val="right"/>
+        <w:rPr>
+          <w:sz w:val="24"/>
+          <w:rtl/>
+        </w:rPr>
+      </w:pPr>
+    </w:p>
+    <w:p>
+      <w:pPr>
+        <w:bidi w:val="0"/>
+        <w:spacing w:line="360" w:lineRule="auto"/>
+        <w:ind w:left="720"/>
+        <w:jc w:val="right"/>
+        <w:rPr>
+          <w:sz w:val="24"/>
+          <w:rtl/>
+        </w:rPr>
+      </w:pPr>
+    </w:p>
+    <w:p>
+      <w:pPr>
+        <w:bidi w:val="0"/>
+        <w:spacing w:line="360" w:lineRule="auto"/>
+        <w:ind w:left="720"/>
+        <w:jc w:val="right"/>
+        <w:rPr>
+          <w:sz w:val="24"/>
+          <w:rtl/>
+        </w:rPr>
+      </w:pPr>
+    </w:p>
+    <w:p>
+      <w:pPr>
+        <w:bidi w:val="0"/>
+        <w:spacing w:line="360" w:lineRule="auto"/>
+        <w:ind w:left="720"/>
+        <w:jc w:val="right"/>
+        <w:rPr>
+          <w:sz w:val="24"/>
+          <w:rtl/>
+        </w:rPr>
+      </w:pPr>
+    </w:p>
+    <w:p>
+      <w:pPr>
+        <w:bidi w:val="0"/>
+        <w:spacing w:line="360" w:lineRule="auto"/>
+        <w:ind w:left="720"/>
+        <w:jc w:val="right"/>
+        <w:rPr>
+          <w:sz w:val="24"/>
+          <w:rtl/>
+        </w:rPr>
+      </w:pPr>
+    </w:p>
+    <w:p>
+      <w:pPr>
+        <w:bidi w:val="0"/>
+        <w:spacing w:line="360" w:lineRule="auto"/>
+        <w:ind w:left="720"/>
+        <w:jc w:val="right"/>
+        <w:rPr>
+          <w:sz w:val="24"/>
+          <w:rtl/>
+        </w:rPr>
+      </w:pPr>
+    </w:p>
+    <w:p>
+      <w:pPr>
+        <w:bidi w:val="0"/>
+        <w:spacing w:line="360" w:lineRule="auto"/>
+        <w:ind w:left="720"/>
+        <w:jc w:val="right"/>
+        <w:rPr>
+          <w:sz w:val="24"/>
+          <w:rtl/>
+        </w:rPr>
+      </w:pPr>
+    </w:p>
+    <w:p>
+      <w:pPr>
+        <w:bidi w:val="0"/>
+        <w:spacing w:line="360" w:lineRule="auto"/>
+        <w:ind w:left="720"/>
+        <w:jc w:val="right"/>
+        <w:rPr>
+          <w:sz w:val="24"/>
         </w:rPr>
       </w:pPr>
     </w:p>
@@ -7487,17 +7979,185 @@
         <w:jc w:val="left"/>
         <w:rPr>
           <w:rFonts w:cs="Times New Roman"/>
-          <w:rtl/>
-        </w:rPr>
-      </w:pPr>
-      <w:bookmarkStart w:id="18" w:name="_Toc498245908"/>
-      <w:bookmarkStart w:id="19" w:name="_Toc497391451"/>
+        </w:rPr>
+      </w:pPr>
       <w:r>
         <w:rPr>
           <w:rFonts w:cs="Times New Roman" w:hint="cs"/>
           <w:rtl/>
         </w:rPr>
         <w:lastRenderedPageBreak/>
+        <w:t>תכנית בדיקות</w:t>
+      </w:r>
+    </w:p>
+    <w:p>
+      <w:pPr>
+        <w:pStyle w:val="Heading1"/>
+        <w:jc w:val="left"/>
+        <w:rPr>
+          <w:rFonts w:cs="Times New Roman"/>
+          <w:color w:val="auto"/>
+          <w:rtl/>
+        </w:rPr>
+      </w:pPr>
+      <w:r>
+        <w:rPr>
+          <w:rFonts w:cs="Times New Roman" w:hint="cs"/>
+          <w:color w:val="auto"/>
+          <w:sz w:val="24"/>
+          <w:szCs w:val="24"/>
+          <w:rtl/>
+        </w:rPr>
+        <w:t>ללקוח שלנו קיימת דרישה ליציבות מקסימלית של האפליקציה (כלומר כמות נמוכה ככל שניתן של קריסות) כדי להשיג מטרה זו אנחנו מבצעים בדיקות יחידה על כל המרכיבים הלוגיים המורכבים שלנו, ביניהם</w:t>
+      </w:r>
+    </w:p>
+    <w:p>
+      <w:pPr>
+        <w:rPr>
+          <w:rtl/>
+        </w:rPr>
+      </w:pPr>
+    </w:p>
+    <w:p>
+      <w:pPr>
+        <w:rPr>
+          <w:rtl/>
+        </w:rPr>
+      </w:pPr>
+    </w:p>
+    <w:p>
+      <w:pPr>
+        <w:pStyle w:val="ListParagraph"/>
+        <w:numPr>
+          <w:ilvl w:val="0"/>
+          <w:numId w:val="2"/>
+        </w:numPr>
+        <w:jc w:val="both"/>
+      </w:pPr>
+      <w:r>
+        <w:rPr>
+          <w:rFonts w:hint="cs"/>
+          <w:rtl/>
+        </w:rPr>
+        <w:t>בדיקות יחידה לטבלה מסוימת במכשיר המקומי, לוודא כי כל הפעולות הבסיסיות ע"ג מסד הנתונים המקומי עובדות</w:t>
+      </w:r>
+    </w:p>
+    <w:p>
+      <w:pPr>
+        <w:pStyle w:val="ListParagraph"/>
+        <w:numPr>
+          <w:ilvl w:val="0"/>
+          <w:numId w:val="2"/>
+        </w:numPr>
+        <w:jc w:val="both"/>
+      </w:pPr>
+      <w:r>
+        <w:rPr>
+          <w:rFonts w:hint="cs"/>
+          <w:rtl/>
+        </w:rPr>
+        <w:t xml:space="preserve">בדיקות יחידה למסד הנתונים החיצוני </w:t>
+      </w:r>
+      <w:r>
+        <w:rPr>
+          <w:rtl/>
+        </w:rPr>
+        <w:t>–</w:t>
+      </w:r>
+      <w:r>
+        <w:rPr>
+          <w:rFonts w:hint="cs"/>
+          <w:rtl/>
+        </w:rPr>
+        <w:t xml:space="preserve"> ככל שניתן!</w:t>
+      </w:r>
+    </w:p>
+    <w:p>
+      <w:pPr>
+        <w:pStyle w:val="ListParagraph"/>
+        <w:numPr>
+          <w:ilvl w:val="0"/>
+          <w:numId w:val="2"/>
+        </w:numPr>
+        <w:jc w:val="both"/>
+      </w:pPr>
+      <w:r>
+        <w:rPr>
+          <w:rFonts w:hint="cs"/>
+          <w:rtl/>
+        </w:rPr>
+        <w:t>בדיקות יחידה על מנגנון הסנכרון</w:t>
+      </w:r>
+    </w:p>
+    <w:p>
+      <w:pPr>
+        <w:rPr>
+          <w:rtl/>
+        </w:rPr>
+      </w:pPr>
+    </w:p>
+    <w:p>
+      <w:pPr>
+        <w:jc w:val="left"/>
+      </w:pPr>
+      <w:r>
+        <w:rPr>
+          <w:rFonts w:hint="cs"/>
+          <w:rtl/>
+        </w:rPr>
+        <w:t xml:space="preserve">לקראת שלב האלפא נרצה שבדיקת יחידה ראשונה תהיה מוכנה, לקראת שלב </w:t>
+      </w:r>
+      <w:proofErr w:type="spellStart"/>
+      <w:r>
+        <w:rPr>
+          <w:rFonts w:hint="cs"/>
+          <w:rtl/>
+        </w:rPr>
+        <w:t>הבטא</w:t>
+      </w:r>
+      <w:proofErr w:type="spellEnd"/>
+      <w:r>
+        <w:rPr>
+          <w:rFonts w:hint="cs"/>
+          <w:rtl/>
+        </w:rPr>
+        <w:t xml:space="preserve"> נרצה שהבדיקות יחידה </w:t>
+      </w:r>
+      <w:proofErr w:type="spellStart"/>
+      <w:r>
+        <w:rPr>
+          <w:rFonts w:hint="cs"/>
+          <w:rtl/>
+        </w:rPr>
+        <w:t>השניה</w:t>
+      </w:r>
+      <w:proofErr w:type="spellEnd"/>
+      <w:r>
+        <w:rPr>
+          <w:rFonts w:hint="cs"/>
+          <w:rtl/>
+        </w:rPr>
+        <w:t xml:space="preserve"> והשלישית יהיו מוכנות.</w:t>
+      </w:r>
+    </w:p>
+    <w:p>
+      <w:pPr>
+        <w:pStyle w:val="Heading1"/>
+        <w:numPr>
+          <w:ilvl w:val="0"/>
+          <w:numId w:val="1"/>
+        </w:numPr>
+        <w:jc w:val="left"/>
+        <w:rPr>
+          <w:rFonts w:cs="Times New Roman"/>
+          <w:rtl/>
+        </w:rPr>
+      </w:pPr>
+      <w:r>
+        <w:rPr>
+          <w:rFonts w:cs="Times New Roman" w:hint="cs"/>
+          <w:rtl/>
+        </w:rPr>
         <w:t>סקר שוק</w:t>
       </w:r>
       <w:bookmarkEnd w:id="18"/>
@@ -7693,6 +8353,8 @@
     </w:p>
     <w:p>
       <w:pPr>
+        <w:bidi w:val="0"/>
+        <w:jc w:val="right"/>
         <w:rPr>
           <w:rtl/>
         </w:rPr>
@@ -7965,6 +8627,7 @@
           <w:szCs w:val="24"/>
           <w:rtl/>
         </w:rPr>
+        <w:lastRenderedPageBreak/>
         <w:t>וכו</w:t>
       </w:r>
       <w:proofErr w:type="spellEnd"/>
@@ -8677,6 +9340,7 @@
           <w:rFonts w:hint="cs"/>
           <w:rtl/>
         </w:rPr>
+        <w:lastRenderedPageBreak/>
         <w:t>ישנה אפשרות לשרת לפתוח</w:t>
       </w:r>
       <w:r>
@@ -9361,6 +10025,7 @@
           <w:rFonts w:hint="cs"/>
           <w:rtl/>
         </w:rPr>
+        <w:lastRenderedPageBreak/>
         <w:t xml:space="preserve">שמירת נתוני </w:t>
       </w:r>
       <w:r>
@@ -9525,7 +10190,6 @@
           <w:rFonts w:cs="Times New Roman" w:hint="cs"/>
           <w:rtl/>
         </w:rPr>
-        <w:lastRenderedPageBreak/>
         <w:t>ריכוז פרויקטים דומים</w:t>
       </w:r>
       <w:bookmarkEnd w:id="20"/>
@@ -9839,6 +10503,7 @@
           <w:rFonts w:hint="cs"/>
           <w:rtl/>
         </w:rPr>
+        <w:lastRenderedPageBreak/>
         <w:t xml:space="preserve">באותה רמה </w:t>
       </w:r>
       <w:r>
@@ -10181,6 +10846,7 @@
         <w:rPr>
           <w:noProof/>
         </w:rPr>
+        <w:lastRenderedPageBreak/>
         <w:drawing>
           <wp:inline distT="0" distB="0" distL="0" distR="0">
             <wp:extent cx="2991600" cy="1800000"/>
@@ -10342,7 +11008,6 @@
         <w:rPr>
           <w:rtl/>
         </w:rPr>
-        <w:lastRenderedPageBreak/>
         <w:t>נספחים</w:t>
       </w:r>
       <w:bookmarkEnd w:id="19"/>
@@ -10883,6 +11548,7 @@
           <w:sz w:val="22"/>
           <w:szCs w:val="22"/>
         </w:rPr>
+        <w:lastRenderedPageBreak/>
         <w:t>Getting Started with JDBC</w:t>
       </w:r>
       <w:r>
@@ -11079,6 +11745,210 @@
           <w:t>https://docs.microsoft.com/en-us/azure/active-directory/develop/active-directory-developers-guide</w:t>
         </w:r>
       </w:hyperlink>
+    </w:p>
+    <w:p>
+      <w:pPr>
+        <w:rPr>
+          <w:rtl/>
+        </w:rPr>
+      </w:pPr>
+    </w:p>
+    <w:p>
+      <w:pPr>
+        <w:jc w:val="left"/>
+        <w:rPr>
+          <w:rtl/>
+        </w:rPr>
+      </w:pPr>
+      <w:r>
+        <w:rPr>
+          <w:rFonts w:hint="cs"/>
+          <w:rtl/>
+        </w:rPr>
+        <w:t>8.</w:t>
+      </w:r>
+    </w:p>
+    <w:p>
+      <w:r>
+        <w:rPr>
+          <w:rFonts w:hint="cs"/>
+          <w:rtl/>
+        </w:rPr>
+        <w:t>ממשק פיתוח משני ל</w:t>
+      </w:r>
+      <w:r>
+        <w:t>Microsoft SQL Server</w:t>
+      </w:r>
+    </w:p>
+    <w:p>
+      <w:pPr>
+        <w:rPr>
+          <w:rFonts w:hint="cs"/>
+          <w:rtl/>
+        </w:rPr>
+      </w:pPr>
+      <w:hyperlink r:id="rId39" w:history="1">
+        <w:r>
+          <w:rPr>
+            <w:rStyle w:val="Hyperlink"/>
+          </w:rPr>
+          <w:t>http://jtds.sourceforge.net</w:t>
+        </w:r>
+      </w:hyperlink>
+    </w:p>
+    <w:p>
+      <w:pPr>
+        <w:rPr>
+          <w:rtl/>
+        </w:rPr>
+      </w:pPr>
+    </w:p>
+    <w:p>
+      <w:pPr>
+        <w:rPr>
+          <w:rtl/>
+        </w:rPr>
+      </w:pPr>
+    </w:p>
+    <w:p>
+      <w:pPr>
+        <w:rPr>
+          <w:rtl/>
+        </w:rPr>
+      </w:pPr>
+    </w:p>
+    <w:p>
+      <w:pPr>
+        <w:rPr>
+          <w:rtl/>
+        </w:rPr>
+      </w:pPr>
+    </w:p>
+    <w:p>
+      <w:pPr>
+        <w:rPr>
+          <w:rtl/>
+        </w:rPr>
+      </w:pPr>
+    </w:p>
+    <w:p>
+      <w:pPr>
+        <w:rPr>
+          <w:rtl/>
+        </w:rPr>
+      </w:pPr>
+    </w:p>
+    <w:p>
+      <w:pPr>
+        <w:rPr>
+          <w:rtl/>
+        </w:rPr>
+      </w:pPr>
+    </w:p>
+    <w:p>
+      <w:pPr>
+        <w:rPr>
+          <w:rtl/>
+        </w:rPr>
+      </w:pPr>
+    </w:p>
+    <w:p>
+      <w:pPr>
+        <w:rPr>
+          <w:rtl/>
+        </w:rPr>
+      </w:pPr>
+    </w:p>
+    <w:p>
+      <w:pPr>
+        <w:rPr>
+          <w:rtl/>
+        </w:rPr>
+      </w:pPr>
+    </w:p>
+    <w:p>
+      <w:pPr>
+        <w:rPr>
+          <w:rtl/>
+        </w:rPr>
+      </w:pPr>
+    </w:p>
+    <w:p>
+      <w:pPr>
+        <w:rPr>
+          <w:rtl/>
+        </w:rPr>
+      </w:pPr>
+    </w:p>
+    <w:p>
+      <w:pPr>
+        <w:rPr>
+          <w:rtl/>
+        </w:rPr>
+      </w:pPr>
+    </w:p>
+    <w:p>
+      <w:pPr>
+        <w:rPr>
+          <w:rtl/>
+        </w:rPr>
+      </w:pPr>
+    </w:p>
+    <w:p>
+      <w:pPr>
+        <w:rPr>
+          <w:rtl/>
+        </w:rPr>
+      </w:pPr>
+    </w:p>
+    <w:p>
+      <w:pPr>
+        <w:rPr>
+          <w:rtl/>
+        </w:rPr>
+      </w:pPr>
+    </w:p>
+    <w:p>
+      <w:pPr>
+        <w:rPr>
+          <w:rtl/>
+        </w:rPr>
+      </w:pPr>
+    </w:p>
+    <w:p>
+      <w:pPr>
+        <w:rPr>
+          <w:rtl/>
+        </w:rPr>
+      </w:pPr>
+    </w:p>
+    <w:p>
+      <w:pPr>
+        <w:rPr>
+          <w:rtl/>
+        </w:rPr>
+      </w:pPr>
+    </w:p>
+    <w:p>
+      <w:pPr>
+        <w:rPr>
+          <w:rtl/>
+        </w:rPr>
+      </w:pPr>
+    </w:p>
+    <w:p>
+      <w:pPr>
+        <w:rPr>
+          <w:rtl/>
+        </w:rPr>
+      </w:pPr>
+    </w:p>
+    <w:p>
+      <w:pPr>
+        <w:rPr>
+          <w:rtl/>
+        </w:rPr>
+      </w:pPr>
     </w:p>
     <w:p>
       <w:pPr>
@@ -11407,7 +12277,7 @@
                     </pic:cNvPicPr>
                   </pic:nvPicPr>
                   <pic:blipFill>
-                    <a:blip r:embed="rId39">
+                    <a:blip r:embed="rId40">
                       <a:extLst>
                         <a:ext uri="{28A0092B-C50C-407E-A947-70E740481C1C}">
                           <a14:useLocalDpi xmlns:a14="http://schemas.microsoft.com/office/drawing/2010/main" val="0"/>
@@ -11456,7 +12326,7 @@
           <w:szCs w:val="28"/>
           <w:rtl/>
         </w:rPr>
-        <w:t xml:space="preserve">כמו שמתואר המנהל עבודה ניגש לאפליקציה, מתחבר ובוחר בפרויקט ובוחר לעדכן שדה כלשהו, ובשלב זה האפליקציה מאבדת חיבור אל השרת, האפליקציה דואגת לשמור את הפעולה בזיכרון המכשיר ומציגה למנהל עבודה הודעת הצלחה ותוספת </w:t>
+        <w:t xml:space="preserve">כמו שמתואר המנהל עבודה ניגש לאפליקציה, מתחבר ובוחר בפרויקט ובוחר לעדכן שדה כלשהו, ובשלב זה האפליקציה מאבדת חיבור אל השרת, האפליקציה דואגת </w:t>
       </w:r>
       <w:r>
         <w:rPr>
@@ -11466,7 +12336,7 @@
           <w:rtl/>
         </w:rPr>
         <w:lastRenderedPageBreak/>
-        <w:t xml:space="preserve">שהשינוי יעודכן בשרת אחרי שחיבור אל האינטרנט יוקם מחדש, מצב זה מראה בצורה אידיאלית שקיפות והגינות כלפי מנהל העבודה ומקל על המנהל עבודה </w:t>
+        <w:t xml:space="preserve">לשמור את הפעולה בזיכרון המכשיר ומציגה למנהל עבודה הודעת הצלחה ותוספת שהשינוי יעודכן בשרת אחרי שחיבור אל האינטרנט יוקם מחדש, מצב זה מראה בצורה אידיאלית שקיפות והגינות כלפי מנהל העבודה ומקל על המנהל עבודה </w:t>
       </w:r>
       <w:r>
         <w:rPr>
@@ -11607,7 +12477,7 @@
                     </pic:cNvPicPr>
                   </pic:nvPicPr>
                   <pic:blipFill>
-                    <a:blip r:embed="rId40">
+                    <a:blip r:embed="rId41">
                       <a:extLst>
                         <a:ext uri="{28A0092B-C50C-407E-A947-70E740481C1C}">
                           <a14:useLocalDpi xmlns:a14="http://schemas.microsoft.com/office/drawing/2010/main" val="0"/>
@@ -11829,7 +12699,7 @@
                     </pic:cNvPicPr>
                   </pic:nvPicPr>
                   <pic:blipFill>
-                    <a:blip r:embed="rId41">
+                    <a:blip r:embed="rId42">
                       <a:extLst>
                         <a:ext uri="{28A0092B-C50C-407E-A947-70E740481C1C}">
                           <a14:useLocalDpi xmlns:a14="http://schemas.microsoft.com/office/drawing/2010/main" val="0"/>
@@ -12005,139 +12875,6 @@
                 <pic:pic xmlns:pic="http://schemas.openxmlformats.org/drawingml/2006/picture">
                   <pic:nvPicPr>
                     <pic:cNvPr id="0" name="Picture 2" descr="C:\Users\trunk\AppData\Local\Microsoft\Windows\INetCache\Content.Word\login-auto.jpg"/>
-                    <pic:cNvPicPr>
-                      <a:picLocks noChangeAspect="1" noChangeArrowheads="1"/>
-                    </pic:cNvPicPr>
-                  </pic:nvPicPr>
-                  <pic:blipFill>
-                    <a:blip r:embed="rId42" cstate="print">
-                      <a:extLst>
-                        <a:ext uri="{28A0092B-C50C-407E-A947-70E740481C1C}">
-                          <a14:useLocalDpi xmlns:a14="http://schemas.microsoft.com/office/drawing/2010/main" val="0"/>
-                        </a:ext>
-                      </a:extLst>
-                    </a:blip>
-                    <a:srcRect/>
-                    <a:stretch>
-                      <a:fillRect/>
-                    </a:stretch>
-                  </pic:blipFill>
-                  <pic:spPr bwMode="auto">
-                    <a:xfrm>
-                      <a:off x="0" y="0"/>
-                      <a:ext cx="1011600" cy="1800000"/>
-                    </a:xfrm>
-                    <a:prstGeom prst="rect">
-                      <a:avLst/>
-                    </a:prstGeom>
-                    <a:noFill/>
-                    <a:ln>
-                      <a:noFill/>
-                    </a:ln>
-                  </pic:spPr>
-                </pic:pic>
-              </a:graphicData>
-            </a:graphic>
-          </wp:inline>
-        </w:drawing>
-      </w:r>
-    </w:p>
-    <w:p>
-      <w:pPr>
-        <w:spacing w:line="360" w:lineRule="auto"/>
-        <w:rPr>
-          <w:rFonts w:cs="David"/>
-          <w:sz w:val="28"/>
-          <w:szCs w:val="28"/>
-        </w:rPr>
-      </w:pPr>
-    </w:p>
-    <w:p>
-      <w:pPr>
-        <w:spacing w:line="360" w:lineRule="auto"/>
-        <w:rPr>
-          <w:rFonts w:cs="David"/>
-          <w:sz w:val="28"/>
-          <w:szCs w:val="28"/>
-        </w:rPr>
-      </w:pPr>
-    </w:p>
-    <w:p>
-      <w:pPr>
-        <w:spacing w:line="360" w:lineRule="auto"/>
-        <w:rPr>
-          <w:rFonts w:cs="David"/>
-          <w:sz w:val="28"/>
-          <w:szCs w:val="28"/>
-        </w:rPr>
-      </w:pPr>
-    </w:p>
-    <w:p>
-      <w:pPr>
-        <w:spacing w:line="360" w:lineRule="auto"/>
-        <w:rPr>
-          <w:rFonts w:cs="David"/>
-          <w:sz w:val="28"/>
-          <w:szCs w:val="28"/>
-        </w:rPr>
-      </w:pPr>
-    </w:p>
-    <w:p>
-      <w:pPr>
-        <w:spacing w:line="360" w:lineRule="auto"/>
-        <w:rPr>
-          <w:rFonts w:cs="David"/>
-          <w:b/>
-          <w:bCs/>
-          <w:sz w:val="28"/>
-          <w:szCs w:val="28"/>
-          <w:u w:val="single"/>
-          <w:rtl/>
-        </w:rPr>
-      </w:pPr>
-      <w:r>
-        <w:rPr>
-          <w:rFonts w:cs="David" w:hint="cs"/>
-          <w:b/>
-          <w:bCs/>
-          <w:sz w:val="28"/>
-          <w:szCs w:val="28"/>
-          <w:u w:val="single"/>
-          <w:rtl/>
-        </w:rPr>
-        <w:t>התפריט שנפתח עם אופציות שונות במסך ההתחברות</w:t>
-      </w:r>
-    </w:p>
-    <w:p>
-      <w:pPr>
-        <w:spacing w:line="360" w:lineRule="auto"/>
-        <w:rPr>
-          <w:rFonts w:cs="David"/>
-          <w:sz w:val="28"/>
-          <w:szCs w:val="28"/>
-          <w:rtl/>
-        </w:rPr>
-      </w:pPr>
-      <w:r>
-        <w:rPr>
-          <w:rFonts w:cs="David" w:hint="cs"/>
-          <w:noProof/>
-          <w:sz w:val="28"/>
-          <w:szCs w:val="28"/>
-        </w:rPr>
-        <w:drawing>
-          <wp:inline distT="0" distB="0" distL="0" distR="0">
-            <wp:extent cx="1011600" cy="1800000"/>
-            <wp:effectExtent l="0" t="0" r="0" b="0"/>
-            <wp:docPr id="6" name="Picture 6" descr="C:\Users\trunk\AppData\Local\Microsoft\Windows\INetCache\Content.Word\login-manual.jpg"/>
-            <wp:cNvGraphicFramePr>
-              <a:graphicFrameLocks xmlns:a="http://schemas.openxmlformats.org/drawingml/2006/main" noChangeAspect="1"/>
-            </wp:cNvGraphicFramePr>
-            <a:graphic xmlns:a="http://schemas.openxmlformats.org/drawingml/2006/main">
-              <a:graphicData uri="http://schemas.openxmlformats.org/drawingml/2006/picture">
-                <pic:pic xmlns:pic="http://schemas.openxmlformats.org/drawingml/2006/picture">
-                  <pic:nvPicPr>
-                    <pic:cNvPr id="0" name="Picture 4" descr="C:\Users\trunk\AppData\Local\Microsoft\Windows\INetCache\Content.Word\login-manual.jpg"/>
                     <pic:cNvPicPr>
                       <a:picLocks noChangeAspect="1" noChangeArrowheads="1"/>
                     </pic:cNvPicPr>
@@ -12182,7 +12919,36 @@
           <w:rFonts w:cs="David"/>
           <w:sz w:val="28"/>
           <w:szCs w:val="28"/>
-          <w:rtl/>
+        </w:rPr>
+      </w:pPr>
+    </w:p>
+    <w:p>
+      <w:pPr>
+        <w:spacing w:line="360" w:lineRule="auto"/>
+        <w:rPr>
+          <w:rFonts w:cs="David"/>
+          <w:sz w:val="28"/>
+          <w:szCs w:val="28"/>
+        </w:rPr>
+      </w:pPr>
+    </w:p>
+    <w:p>
+      <w:pPr>
+        <w:spacing w:line="360" w:lineRule="auto"/>
+        <w:rPr>
+          <w:rFonts w:cs="David"/>
+          <w:sz w:val="28"/>
+          <w:szCs w:val="28"/>
+        </w:rPr>
+      </w:pPr>
+    </w:p>
+    <w:p>
+      <w:pPr>
+        <w:spacing w:line="360" w:lineRule="auto"/>
+        <w:rPr>
+          <w:rFonts w:cs="David"/>
+          <w:sz w:val="28"/>
+          <w:szCs w:val="28"/>
         </w:rPr>
       </w:pPr>
     </w:p>
@@ -12209,72 +12975,22 @@
           <w:u w:val="single"/>
           <w:rtl/>
         </w:rPr>
-        <w:t xml:space="preserve">מסך ההתחברות </w:t>
-      </w:r>
-      <w:r>
+        <w:t>התפריט שנפתח עם אופציות שונות במסך ההתחברות</w:t>
+      </w:r>
+    </w:p>
+    <w:p>
+      <w:pPr>
+        <w:spacing w:line="360" w:lineRule="auto"/>
         <w:rPr>
           <w:rFonts w:cs="David"/>
-          <w:b/>
-          <w:bCs/>
-          <w:sz w:val="28"/>
-          <w:szCs w:val="28"/>
-          <w:u w:val="single"/>
-          <w:rtl/>
-        </w:rPr>
-        <w:t>–</w:t>
-      </w:r>
+          <w:sz w:val="28"/>
+          <w:szCs w:val="28"/>
+          <w:rtl/>
+        </w:rPr>
+      </w:pPr>
       <w:r>
         <w:rPr>
           <w:rFonts w:cs="David" w:hint="cs"/>
-          <w:b/>
-          <w:bCs/>
-          <w:sz w:val="28"/>
-          <w:szCs w:val="28"/>
-          <w:u w:val="single"/>
-          <w:rtl/>
-        </w:rPr>
-        <w:t xml:space="preserve"> אופציית ההזנה הידנית של משתמש וסיסמה במידה ויש משתמש חדש להוסיף </w:t>
-      </w:r>
-      <w:proofErr w:type="spellStart"/>
-      <w:r>
-        <w:rPr>
-          <w:rFonts w:cs="David" w:hint="cs"/>
-          <w:b/>
-          <w:bCs/>
-          <w:sz w:val="28"/>
-          <w:szCs w:val="28"/>
-          <w:u w:val="single"/>
-          <w:rtl/>
-        </w:rPr>
-        <w:t>לזכרון</w:t>
-      </w:r>
-      <w:proofErr w:type="spellEnd"/>
-      <w:r>
-        <w:rPr>
-          <w:rFonts w:cs="David" w:hint="cs"/>
-          <w:b/>
-          <w:bCs/>
-          <w:sz w:val="28"/>
-          <w:szCs w:val="28"/>
-          <w:u w:val="single"/>
-          <w:rtl/>
-        </w:rPr>
-        <w:t xml:space="preserve"> המכשיר</w:t>
-      </w:r>
-    </w:p>
-    <w:p>
-      <w:pPr>
-        <w:spacing w:line="360" w:lineRule="auto"/>
-        <w:rPr>
-          <w:rFonts w:cs="David"/>
-          <w:sz w:val="28"/>
-          <w:szCs w:val="28"/>
-          <w:rtl/>
-        </w:rPr>
-      </w:pPr>
-      <w:r>
-        <w:rPr>
-          <w:rFonts w:cs="David"/>
           <w:noProof/>
           <w:sz w:val="28"/>
           <w:szCs w:val="28"/>
@@ -12283,7 +12999,7 @@
           <wp:inline distT="0" distB="0" distL="0" distR="0">
             <wp:extent cx="1011600" cy="1800000"/>
             <wp:effectExtent l="0" t="0" r="0" b="0"/>
-            <wp:docPr id="7" name="Picture 7" descr="C:\Users\trunk\AppData\Local\Microsoft\Windows\INetCache\Content.Word\login-write.jpg"/>
+            <wp:docPr id="6" name="Picture 6" descr="C:\Users\trunk\AppData\Local\Microsoft\Windows\INetCache\Content.Word\login-manual.jpg"/>
             <wp:cNvGraphicFramePr>
               <a:graphicFrameLocks xmlns:a="http://schemas.openxmlformats.org/drawingml/2006/main" noChangeAspect="1"/>
             </wp:cNvGraphicFramePr>
@@ -12291,7 +13007,7 @@
               <a:graphicData uri="http://schemas.openxmlformats.org/drawingml/2006/picture">
                 <pic:pic xmlns:pic="http://schemas.openxmlformats.org/drawingml/2006/picture">
                   <pic:nvPicPr>
-                    <pic:cNvPr id="0" name="Picture 5" descr="C:\Users\trunk\AppData\Local\Microsoft\Windows\INetCache\Content.Word\login-write.jpg"/>
+                    <pic:cNvPr id="0" name="Picture 4" descr="C:\Users\trunk\AppData\Local\Microsoft\Windows\INetCache\Content.Word\login-manual.jpg"/>
                     <pic:cNvPicPr>
                       <a:picLocks noChangeAspect="1" noChangeArrowheads="1"/>
                     </pic:cNvPicPr>
@@ -12334,6 +13050,17 @@
         <w:spacing w:line="360" w:lineRule="auto"/>
         <w:rPr>
           <w:rFonts w:cs="David"/>
+          <w:sz w:val="28"/>
+          <w:szCs w:val="28"/>
+          <w:rtl/>
+        </w:rPr>
+      </w:pPr>
+    </w:p>
+    <w:p>
+      <w:pPr>
+        <w:spacing w:line="360" w:lineRule="auto"/>
+        <w:rPr>
+          <w:rFonts w:cs="David"/>
           <w:b/>
           <w:bCs/>
           <w:sz w:val="28"/>
@@ -12352,9 +13079,20 @@
           <w:u w:val="single"/>
           <w:rtl/>
         </w:rPr>
-        <w:t xml:space="preserve">במידה והמשתמש רוצה למחוק משתמשים </w:t>
-      </w:r>
-      <w:proofErr w:type="spellStart"/>
+        <w:t xml:space="preserve">מסך ההתחברות </w:t>
+      </w:r>
+      <w:r>
+        <w:rPr>
+          <w:rFonts w:cs="David"/>
+          <w:b/>
+          <w:bCs/>
+          <w:sz w:val="28"/>
+          <w:szCs w:val="28"/>
+          <w:u w:val="single"/>
+          <w:rtl/>
+        </w:rPr>
+        <w:t>–</w:t>
+      </w:r>
       <w:r>
         <w:rPr>
           <w:rFonts w:cs="David" w:hint="cs"/>
@@ -12365,9 +13103,9 @@
           <w:u w:val="single"/>
           <w:rtl/>
         </w:rPr>
-        <w:t>מהזכרון</w:t>
-      </w:r>
-      <w:proofErr w:type="spellEnd"/>
+        <w:t xml:space="preserve"> אופציית ההזנה הידנית של משתמש וסיסמה במידה ויש משתמש חדש להוסיף </w:t>
+      </w:r>
+      <w:proofErr w:type="spellStart"/>
       <w:r>
         <w:rPr>
           <w:rFonts w:cs="David" w:hint="cs"/>
@@ -12378,7 +13116,20 @@
           <w:u w:val="single"/>
           <w:rtl/>
         </w:rPr>
-        <w:t xml:space="preserve"> מכשיר או לשנות את הסיסמה המוזנת אוטומטית בתהליך ההתחברות, יש מסך שליטה לזה</w:t>
+        <w:t>לזכרון</w:t>
+      </w:r>
+      <w:proofErr w:type="spellEnd"/>
+      <w:r>
+        <w:rPr>
+          <w:rFonts w:cs="David" w:hint="cs"/>
+          <w:b/>
+          <w:bCs/>
+          <w:sz w:val="28"/>
+          <w:szCs w:val="28"/>
+          <w:u w:val="single"/>
+          <w:rtl/>
+        </w:rPr>
+        <w:t xml:space="preserve"> המכשיר</w:t>
       </w:r>
     </w:p>
     <w:p>
@@ -12402,7 +13153,7 @@
           <wp:inline distT="0" distB="0" distL="0" distR="0">
             <wp:extent cx="1011600" cy="1800000"/>
             <wp:effectExtent l="0" t="0" r="0" b="0"/>
-            <wp:docPr id="12" name="Picture 12" descr="C:\Users\trunk\AppData\Local\Microsoft\Windows\INetCache\Content.Word\login-change_pw_or_delete.jpg"/>
+            <wp:docPr id="7" name="Picture 7" descr="C:\Users\trunk\AppData\Local\Microsoft\Windows\INetCache\Content.Word\login-write.jpg"/>
             <wp:cNvGraphicFramePr>
               <a:graphicFrameLocks xmlns:a="http://schemas.openxmlformats.org/drawingml/2006/main" noChangeAspect="1"/>
             </wp:cNvGraphicFramePr>
@@ -12410,7 +13161,7 @@
               <a:graphicData uri="http://schemas.openxmlformats.org/drawingml/2006/picture">
                 <pic:pic xmlns:pic="http://schemas.openxmlformats.org/drawingml/2006/picture">
                   <pic:nvPicPr>
-                    <pic:cNvPr id="0" name="Picture 10" descr="C:\Users\trunk\AppData\Local\Microsoft\Windows\INetCache\Content.Word\login-change_pw_or_delete.jpg"/>
+                    <pic:cNvPr id="0" name="Picture 5" descr="C:\Users\trunk\AppData\Local\Microsoft\Windows\INetCache\Content.Word\login-write.jpg"/>
                     <pic:cNvPicPr>
                       <a:picLocks noChangeAspect="1" noChangeArrowheads="1"/>
                     </pic:cNvPicPr>
@@ -12453,17 +13204,6 @@
         <w:spacing w:line="360" w:lineRule="auto"/>
         <w:rPr>
           <w:rFonts w:cs="David"/>
-          <w:sz w:val="28"/>
-          <w:szCs w:val="28"/>
-          <w:rtl/>
-        </w:rPr>
-      </w:pPr>
-    </w:p>
-    <w:p>
-      <w:pPr>
-        <w:spacing w:line="360" w:lineRule="auto"/>
-        <w:rPr>
-          <w:rFonts w:cs="David"/>
           <w:b/>
           <w:bCs/>
           <w:sz w:val="28"/>
@@ -12482,21 +13222,9 @@
           <w:u w:val="single"/>
           <w:rtl/>
         </w:rPr>
-        <w:lastRenderedPageBreak/>
-        <w:t xml:space="preserve">לאחר מסך ההתחברות </w:t>
-      </w:r>
-      <w:r>
-        <w:rPr>
-          <w:rFonts w:cs="David"/>
-          <w:b/>
-          <w:bCs/>
-          <w:sz w:val="28"/>
-          <w:szCs w:val="28"/>
-          <w:u w:val="single"/>
-          <w:rtl/>
-        </w:rPr>
-        <w:t>–</w:t>
-      </w:r>
+        <w:t xml:space="preserve">במידה והמשתמש רוצה למחוק משתמשים </w:t>
+      </w:r>
+      <w:proofErr w:type="spellStart"/>
       <w:r>
         <w:rPr>
           <w:rFonts w:cs="David" w:hint="cs"/>
@@ -12507,7 +13235,20 @@
           <w:u w:val="single"/>
           <w:rtl/>
         </w:rPr>
-        <w:t xml:space="preserve"> בורר הפרויקטים, בחירת הפרויקט בו המשתמש ירצה לעסוק</w:t>
+        <w:t>מהזכרון</w:t>
+      </w:r>
+      <w:proofErr w:type="spellEnd"/>
+      <w:r>
+        <w:rPr>
+          <w:rFonts w:cs="David" w:hint="cs"/>
+          <w:b/>
+          <w:bCs/>
+          <w:sz w:val="28"/>
+          <w:szCs w:val="28"/>
+          <w:u w:val="single"/>
+          <w:rtl/>
+        </w:rPr>
+        <w:t xml:space="preserve"> מכשיר או לשנות את הסיסמה המוזנת אוטומטית בתהליך ההתחברות, יש מסך שליטה לזה</w:t>
       </w:r>
     </w:p>
     <w:p>
@@ -12531,7 +13272,7 @@
           <wp:inline distT="0" distB="0" distL="0" distR="0">
             <wp:extent cx="1011600" cy="1800000"/>
             <wp:effectExtent l="0" t="0" r="0" b="0"/>
-            <wp:docPr id="8" name="Picture 8" descr="C:\Users\trunk\AppData\Local\Microsoft\Windows\INetCache\Content.Word\choose_project.jpg"/>
+            <wp:docPr id="12" name="Picture 12" descr="C:\Users\trunk\AppData\Local\Microsoft\Windows\INetCache\Content.Word\login-change_pw_or_delete.jpg"/>
             <wp:cNvGraphicFramePr>
               <a:graphicFrameLocks xmlns:a="http://schemas.openxmlformats.org/drawingml/2006/main" noChangeAspect="1"/>
             </wp:cNvGraphicFramePr>
@@ -12539,7 +13280,7 @@
               <a:graphicData uri="http://schemas.openxmlformats.org/drawingml/2006/picture">
                 <pic:pic xmlns:pic="http://schemas.openxmlformats.org/drawingml/2006/picture">
                   <pic:nvPicPr>
-                    <pic:cNvPr id="0" name="Picture 6" descr="C:\Users\trunk\AppData\Local\Microsoft\Windows\INetCache\Content.Word\choose_project.jpg"/>
+                    <pic:cNvPr id="0" name="Picture 10" descr="C:\Users\trunk\AppData\Local\Microsoft\Windows\INetCache\Content.Word\login-change_pw_or_delete.jpg"/>
                     <pic:cNvPicPr>
                       <a:picLocks noChangeAspect="1" noChangeArrowheads="1"/>
                     </pic:cNvPicPr>
@@ -12582,11 +13323,8 @@
         <w:spacing w:line="360" w:lineRule="auto"/>
         <w:rPr>
           <w:rFonts w:cs="David"/>
-          <w:b/>
-          <w:bCs/>
-          <w:sz w:val="28"/>
-          <w:szCs w:val="28"/>
-          <w:u w:val="single"/>
+          <w:sz w:val="28"/>
+          <w:szCs w:val="28"/>
           <w:rtl/>
         </w:rPr>
       </w:pPr>
@@ -12614,7 +13352,31 @@
           <w:u w:val="single"/>
           <w:rtl/>
         </w:rPr>
-        <w:t>האופציות השונות שניתנות לאחר בחירת הפרויקט</w:t>
+        <w:t xml:space="preserve">לאחר מסך ההתחברות </w:t>
+      </w:r>
+      <w:r>
+        <w:rPr>
+          <w:rFonts w:cs="David"/>
+          <w:b/>
+          <w:bCs/>
+          <w:sz w:val="28"/>
+          <w:szCs w:val="28"/>
+          <w:u w:val="single"/>
+          <w:rtl/>
+        </w:rPr>
+        <w:t>–</w:t>
+      </w:r>
+      <w:r>
+        <w:rPr>
+          <w:rFonts w:cs="David" w:hint="cs"/>
+          <w:b/>
+          <w:bCs/>
+          <w:sz w:val="28"/>
+          <w:szCs w:val="28"/>
+          <w:u w:val="single"/>
+          <w:rtl/>
+        </w:rPr>
+        <w:t xml:space="preserve"> בורר הפרויקטים, בחירת הפרויקט בו המשתמש ירצה לעסוק</w:t>
       </w:r>
     </w:p>
     <w:p>
@@ -12638,7 +13400,7 @@
           <wp:inline distT="0" distB="0" distL="0" distR="0">
             <wp:extent cx="1011600" cy="1800000"/>
             <wp:effectExtent l="0" t="0" r="0" b="0"/>
-            <wp:docPr id="9" name="Picture 9" descr="C:\Users\trunk\AppData\Local\Microsoft\Windows\INetCache\Content.Word\chooses_operation.jpg"/>
+            <wp:docPr id="8" name="Picture 8" descr="C:\Users\trunk\AppData\Local\Microsoft\Windows\INetCache\Content.Word\choose_project.jpg"/>
             <wp:cNvGraphicFramePr>
               <a:graphicFrameLocks xmlns:a="http://schemas.openxmlformats.org/drawingml/2006/main" noChangeAspect="1"/>
             </wp:cNvGraphicFramePr>
@@ -12646,7 +13408,7 @@
               <a:graphicData uri="http://schemas.openxmlformats.org/drawingml/2006/picture">
                 <pic:pic xmlns:pic="http://schemas.openxmlformats.org/drawingml/2006/picture">
                   <pic:nvPicPr>
-                    <pic:cNvPr id="0" name="Picture 7" descr="C:\Users\trunk\AppData\Local\Microsoft\Windows\INetCache\Content.Word\chooses_operation.jpg"/>
+                    <pic:cNvPr id="0" name="Picture 6" descr="C:\Users\trunk\AppData\Local\Microsoft\Windows\INetCache\Content.Word\choose_project.jpg"/>
                     <pic:cNvPicPr>
                       <a:picLocks noChangeAspect="1" noChangeArrowheads="1"/>
                     </pic:cNvPicPr>
@@ -12697,6 +13459,20 @@
           <w:rtl/>
         </w:rPr>
       </w:pPr>
+    </w:p>
+    <w:p>
+      <w:pPr>
+        <w:spacing w:line="360" w:lineRule="auto"/>
+        <w:rPr>
+          <w:rFonts w:cs="David"/>
+          <w:b/>
+          <w:bCs/>
+          <w:sz w:val="28"/>
+          <w:szCs w:val="28"/>
+          <w:u w:val="single"/>
+          <w:rtl/>
+        </w:rPr>
+      </w:pPr>
       <w:r>
         <w:rPr>
           <w:rFonts w:cs="David" w:hint="cs"/>
@@ -12707,7 +13483,7 @@
           <w:u w:val="single"/>
           <w:rtl/>
         </w:rPr>
-        <w:t>אופציית קבלני המשנה</w:t>
+        <w:t>האופציות השונות שניתנות לאחר בחירת הפרויקט</w:t>
       </w:r>
     </w:p>
     <w:p>
@@ -12731,7 +13507,7 @@
           <wp:inline distT="0" distB="0" distL="0" distR="0">
             <wp:extent cx="1011600" cy="1800000"/>
             <wp:effectExtent l="0" t="0" r="0" b="0"/>
-            <wp:docPr id="10" name="Picture 10" descr="C:\Users\trunk\AppData\Local\Microsoft\Windows\INetCache\Content.Word\kablni_mishne.jpg"/>
+            <wp:docPr id="9" name="Picture 9" descr="C:\Users\trunk\AppData\Local\Microsoft\Windows\INetCache\Content.Word\chooses_operation.jpg"/>
             <wp:cNvGraphicFramePr>
               <a:graphicFrameLocks xmlns:a="http://schemas.openxmlformats.org/drawingml/2006/main" noChangeAspect="1"/>
             </wp:cNvGraphicFramePr>
@@ -12739,7 +13515,7 @@
               <a:graphicData uri="http://schemas.openxmlformats.org/drawingml/2006/picture">
                 <pic:pic xmlns:pic="http://schemas.openxmlformats.org/drawingml/2006/picture">
                   <pic:nvPicPr>
-                    <pic:cNvPr id="0" name="Picture 8" descr="C:\Users\trunk\AppData\Local\Microsoft\Windows\INetCache\Content.Word\kablni_mishne.jpg"/>
+                    <pic:cNvPr id="0" name="Picture 7" descr="C:\Users\trunk\AppData\Local\Microsoft\Windows\INetCache\Content.Word\chooses_operation.jpg"/>
                     <pic:cNvPicPr>
                       <a:picLocks noChangeAspect="1" noChangeArrowheads="1"/>
                     </pic:cNvPicPr>
@@ -12782,39 +13558,6 @@
         <w:spacing w:line="360" w:lineRule="auto"/>
         <w:rPr>
           <w:rFonts w:cs="David"/>
-          <w:sz w:val="28"/>
-          <w:szCs w:val="28"/>
-          <w:rtl/>
-        </w:rPr>
-      </w:pPr>
-    </w:p>
-    <w:p>
-      <w:pPr>
-        <w:spacing w:line="360" w:lineRule="auto"/>
-        <w:rPr>
-          <w:rFonts w:cs="David"/>
-          <w:sz w:val="28"/>
-          <w:szCs w:val="28"/>
-          <w:rtl/>
-        </w:rPr>
-      </w:pPr>
-    </w:p>
-    <w:p>
-      <w:pPr>
-        <w:spacing w:line="360" w:lineRule="auto"/>
-        <w:rPr>
-          <w:rFonts w:cs="David"/>
-          <w:sz w:val="28"/>
-          <w:szCs w:val="28"/>
-          <w:rtl/>
-        </w:rPr>
-      </w:pPr>
-    </w:p>
-    <w:p>
-      <w:pPr>
-        <w:spacing w:line="360" w:lineRule="auto"/>
-        <w:rPr>
-          <w:rFonts w:cs="David"/>
           <w:b/>
           <w:bCs/>
           <w:sz w:val="28"/>
@@ -12833,8 +13576,7 @@
           <w:u w:val="single"/>
           <w:rtl/>
         </w:rPr>
-        <w:lastRenderedPageBreak/>
-        <w:t>אופציית הדיווחי תקלות</w:t>
+        <w:t>אופציית קבלני המשנה</w:t>
       </w:r>
     </w:p>
     <w:p>
@@ -12858,7 +13600,7 @@
           <wp:inline distT="0" distB="0" distL="0" distR="0">
             <wp:extent cx="1011600" cy="1800000"/>
             <wp:effectExtent l="0" t="0" r="0" b="0"/>
-            <wp:docPr id="11" name="Picture 11" descr="C:\Users\trunk\AppData\Local\Microsoft\Windows\INetCache\Content.Word\divohi_takalot.jpg"/>
+            <wp:docPr id="10" name="Picture 10" descr="C:\Users\trunk\AppData\Local\Microsoft\Windows\INetCache\Content.Word\kablni_mishne.jpg"/>
             <wp:cNvGraphicFramePr>
               <a:graphicFrameLocks xmlns:a="http://schemas.openxmlformats.org/drawingml/2006/main" noChangeAspect="1"/>
             </wp:cNvGraphicFramePr>
@@ -12866,7 +13608,7 @@
               <a:graphicData uri="http://schemas.openxmlformats.org/drawingml/2006/picture">
                 <pic:pic xmlns:pic="http://schemas.openxmlformats.org/drawingml/2006/picture">
                   <pic:nvPicPr>
-                    <pic:cNvPr id="0" name="Picture 9" descr="C:\Users\trunk\AppData\Local\Microsoft\Windows\INetCache\Content.Word\divohi_takalot.jpg"/>
+                    <pic:cNvPr id="0" name="Picture 8" descr="C:\Users\trunk\AppData\Local\Microsoft\Windows\INetCache\Content.Word\kablni_mishne.jpg"/>
                     <pic:cNvPicPr>
                       <a:picLocks noChangeAspect="1" noChangeArrowheads="1"/>
                     </pic:cNvPicPr>
@@ -12920,6 +13662,132 @@
         <w:spacing w:line="360" w:lineRule="auto"/>
         <w:rPr>
           <w:rFonts w:cs="David"/>
+          <w:sz w:val="28"/>
+          <w:szCs w:val="28"/>
+          <w:rtl/>
+        </w:rPr>
+      </w:pPr>
+    </w:p>
+    <w:p>
+      <w:pPr>
+        <w:spacing w:line="360" w:lineRule="auto"/>
+        <w:rPr>
+          <w:rFonts w:cs="David"/>
+          <w:sz w:val="28"/>
+          <w:szCs w:val="28"/>
+          <w:rtl/>
+        </w:rPr>
+      </w:pPr>
+    </w:p>
+    <w:p>
+      <w:pPr>
+        <w:spacing w:line="360" w:lineRule="auto"/>
+        <w:rPr>
+          <w:rFonts w:cs="David"/>
+          <w:b/>
+          <w:bCs/>
+          <w:sz w:val="28"/>
+          <w:szCs w:val="28"/>
+          <w:u w:val="single"/>
+          <w:rtl/>
+        </w:rPr>
+      </w:pPr>
+      <w:r>
+        <w:rPr>
+          <w:rFonts w:cs="David" w:hint="cs"/>
+          <w:b/>
+          <w:bCs/>
+          <w:sz w:val="28"/>
+          <w:szCs w:val="28"/>
+          <w:u w:val="single"/>
+          <w:rtl/>
+        </w:rPr>
+        <w:t>אופציית הדיווחי תקלות</w:t>
+      </w:r>
+    </w:p>
+    <w:p>
+      <w:pPr>
+        <w:spacing w:line="360" w:lineRule="auto"/>
+        <w:rPr>
+          <w:rFonts w:cs="David"/>
+          <w:sz w:val="28"/>
+          <w:szCs w:val="28"/>
+          <w:rtl/>
+        </w:rPr>
+      </w:pPr>
+      <w:r>
+        <w:rPr>
+          <w:rFonts w:cs="David"/>
+          <w:noProof/>
+          <w:sz w:val="28"/>
+          <w:szCs w:val="28"/>
+        </w:rPr>
+        <w:drawing>
+          <wp:inline distT="0" distB="0" distL="0" distR="0">
+            <wp:extent cx="1011600" cy="1800000"/>
+            <wp:effectExtent l="0" t="0" r="0" b="0"/>
+            <wp:docPr id="11" name="Picture 11" descr="C:\Users\trunk\AppData\Local\Microsoft\Windows\INetCache\Content.Word\divohi_takalot.jpg"/>
+            <wp:cNvGraphicFramePr>
+              <a:graphicFrameLocks xmlns:a="http://schemas.openxmlformats.org/drawingml/2006/main" noChangeAspect="1"/>
+            </wp:cNvGraphicFramePr>
+            <a:graphic xmlns:a="http://schemas.openxmlformats.org/drawingml/2006/main">
+              <a:graphicData uri="http://schemas.openxmlformats.org/drawingml/2006/picture">
+                <pic:pic xmlns:pic="http://schemas.openxmlformats.org/drawingml/2006/picture">
+                  <pic:nvPicPr>
+                    <pic:cNvPr id="0" name="Picture 9" descr="C:\Users\trunk\AppData\Local\Microsoft\Windows\INetCache\Content.Word\divohi_takalot.jpg"/>
+                    <pic:cNvPicPr>
+                      <a:picLocks noChangeAspect="1" noChangeArrowheads="1"/>
+                    </pic:cNvPicPr>
+                  </pic:nvPicPr>
+                  <pic:blipFill>
+                    <a:blip r:embed="rId50" cstate="print">
+                      <a:extLst>
+                        <a:ext uri="{28A0092B-C50C-407E-A947-70E740481C1C}">
+                          <a14:useLocalDpi xmlns:a14="http://schemas.microsoft.com/office/drawing/2010/main" val="0"/>
+                        </a:ext>
+                      </a:extLst>
+                    </a:blip>
+                    <a:srcRect/>
+                    <a:stretch>
+                      <a:fillRect/>
+                    </a:stretch>
+                  </pic:blipFill>
+                  <pic:spPr bwMode="auto">
+                    <a:xfrm>
+                      <a:off x="0" y="0"/>
+                      <a:ext cx="1011600" cy="1800000"/>
+                    </a:xfrm>
+                    <a:prstGeom prst="rect">
+                      <a:avLst/>
+                    </a:prstGeom>
+                    <a:noFill/>
+                    <a:ln>
+                      <a:noFill/>
+                    </a:ln>
+                  </pic:spPr>
+                </pic:pic>
+              </a:graphicData>
+            </a:graphic>
+          </wp:inline>
+        </w:drawing>
+      </w:r>
+    </w:p>
+    <w:p>
+      <w:pPr>
+        <w:spacing w:line="360" w:lineRule="auto"/>
+        <w:rPr>
+          <w:rFonts w:cs="David"/>
+          <w:sz w:val="28"/>
+          <w:szCs w:val="28"/>
+          <w:rtl/>
+        </w:rPr>
+      </w:pPr>
+    </w:p>
+    <w:p>
+      <w:pPr>
+        <w:spacing w:line="360" w:lineRule="auto"/>
+        <w:rPr>
+          <w:rFonts w:cs="David"/>
           <w:b/>
           <w:bCs/>
           <w:sz w:val="28"/>
@@ -13094,7 +13962,7 @@
                     </pic:cNvPicPr>
                   </pic:nvPicPr>
                   <pic:blipFill>
-                    <a:blip r:embed="rId50">
+                    <a:blip r:embed="rId51">
                       <a:extLst>
                         <a:ext uri="{28A0092B-C50C-407E-A947-70E740481C1C}">
                           <a14:useLocalDpi xmlns:a14="http://schemas.microsoft.com/office/drawing/2010/main" val="0"/>
@@ -13360,6 +14228,57 @@
       <w:pPr>
         <w:spacing w:line="360" w:lineRule="auto"/>
         <w:rPr>
+          <w:rFonts w:cs="David" w:hint="cs"/>
+          <w:noProof/>
+          <w:sz w:val="28"/>
+          <w:szCs w:val="28"/>
+          <w:rtl/>
+        </w:rPr>
+      </w:pPr>
+      <w:r>
+        <w:rPr>
+          <w:rFonts w:cs="David" w:hint="cs"/>
+          <w:noProof/>
+          <w:sz w:val="28"/>
+          <w:szCs w:val="28"/>
+        </w:rPr>
+        <w:t>UML</w:t>
+      </w:r>
+      <w:r>
+        <w:rPr>
+          <w:rFonts w:cs="David" w:hint="cs"/>
+          <w:noProof/>
+          <w:sz w:val="28"/>
+          <w:szCs w:val="28"/>
+          <w:rtl/>
+        </w:rPr>
+        <w:t xml:space="preserve"> ראשון </w:t>
+      </w:r>
+      <w:r>
+        <w:rPr>
+          <w:rFonts w:cs="David"/>
+          <w:noProof/>
+          <w:sz w:val="28"/>
+          <w:szCs w:val="28"/>
+          <w:rtl/>
+        </w:rPr>
+        <w:t>–</w:t>
+      </w:r>
+      <w:r>
+        <w:rPr>
+          <w:rFonts w:cs="David" w:hint="cs"/>
+          <w:noProof/>
+          <w:sz w:val="28"/>
+          <w:szCs w:val="28"/>
+          <w:rtl/>
+        </w:rPr>
+        <w:t xml:space="preserve"> מבט על ללא ירידה לפרטים במחלקות הראשיות בלבד</w:t>
+      </w:r>
+    </w:p>
+    <w:p>
+      <w:pPr>
+        <w:spacing w:line="360" w:lineRule="auto"/>
+        <w:rPr>
           <w:rFonts w:cs="David"/>
           <w:b/>
           <w:bCs/>
@@ -13372,17 +14291,20 @@
       <w:r>
         <w:rPr>
           <w:rFonts w:cs="David"/>
+          <w:b/>
+          <w:bCs/>
           <w:noProof/>
           <w:sz w:val="28"/>
           <w:szCs w:val="28"/>
+          <w:u w:val="single"/>
         </w:rPr>
         <w:drawing>
           <wp:inline distT="0" distB="0" distL="0" distR="0">
-            <wp:extent cx="5400000" cy="3402000"/>
-            <wp:effectExtent l="0" t="0" r="0" b="8255"/>
-            <wp:docPr id="14" name="Picture 14"/>
+            <wp:extent cx="5391150" cy="1612900"/>
+            <wp:effectExtent l="0" t="0" r="0" b="6350"/>
+            <wp:docPr id="24" name="Picture 24"/>
             <wp:cNvGraphicFramePr>
-              <a:graphicFrameLocks xmlns:a="http://schemas.openxmlformats.org/drawingml/2006/main"/>
+              <a:graphicFrameLocks xmlns:a="http://schemas.openxmlformats.org/drawingml/2006/main" noChangeAspect="1"/>
             </wp:cNvGraphicFramePr>
             <a:graphic xmlns:a="http://schemas.openxmlformats.org/drawingml/2006/main">
               <a:graphicData uri="http://schemas.openxmlformats.org/drawingml/2006/picture">
@@ -13394,7 +14316,7 @@
                     </pic:cNvPicPr>
                   </pic:nvPicPr>
                   <pic:blipFill>
-                    <a:blip r:embed="rId51" cstate="print">
+                    <a:blip r:embed="rId52" cstate="print">
                       <a:extLst>
                         <a:ext uri="{28A0092B-C50C-407E-A947-70E740481C1C}">
                           <a14:useLocalDpi xmlns:a14="http://schemas.microsoft.com/office/drawing/2010/main" val="0"/>
@@ -13409,7 +14331,7 @@
                   <pic:spPr bwMode="auto">
                     <a:xfrm>
                       <a:off x="0" y="0"/>
-                      <a:ext cx="5400000" cy="3402000"/>
+                      <a:ext cx="5391150" cy="1612900"/>
                     </a:xfrm>
                     <a:prstGeom prst="rect">
                       <a:avLst/>
@@ -13436,6 +14358,558 @@
           <w:rtl/>
         </w:rPr>
       </w:pPr>
+      <w:r>
+        <w:rPr>
+          <w:rFonts w:cs="David" w:hint="cs"/>
+          <w:sz w:val="28"/>
+          <w:szCs w:val="28"/>
+        </w:rPr>
+        <w:t>UML</w:t>
+      </w:r>
+      <w:r>
+        <w:rPr>
+          <w:rFonts w:cs="David" w:hint="cs"/>
+          <w:sz w:val="28"/>
+          <w:szCs w:val="28"/>
+          <w:rtl/>
+        </w:rPr>
+        <w:t xml:space="preserve"> שני </w:t>
+      </w:r>
+      <w:r>
+        <w:rPr>
+          <w:rFonts w:cs="David"/>
+          <w:sz w:val="28"/>
+          <w:szCs w:val="28"/>
+          <w:rtl/>
+        </w:rPr>
+        <w:t>–</w:t>
+      </w:r>
+      <w:r>
+        <w:rPr>
+          <w:rFonts w:cs="David" w:hint="cs"/>
+          <w:sz w:val="28"/>
+          <w:szCs w:val="28"/>
+          <w:rtl/>
+        </w:rPr>
+        <w:t xml:space="preserve"> ה</w:t>
+      </w:r>
+      <w:r>
+        <w:rPr>
+          <w:rFonts w:cs="David" w:hint="cs"/>
+          <w:sz w:val="28"/>
+          <w:szCs w:val="28"/>
+        </w:rPr>
+        <w:t>UML</w:t>
+      </w:r>
+      <w:r>
+        <w:rPr>
+          <w:rFonts w:cs="David" w:hint="cs"/>
+          <w:sz w:val="28"/>
+          <w:szCs w:val="28"/>
+          <w:rtl/>
+        </w:rPr>
+        <w:t xml:space="preserve"> למעלה עם סוגי הבנאים (לשם הבנת מורכבות בלבד)</w:t>
+      </w:r>
+    </w:p>
+    <w:p>
+      <w:pPr>
+        <w:spacing w:line="360" w:lineRule="auto"/>
+        <w:rPr>
+          <w:rFonts w:cs="David" w:hint="cs"/>
+          <w:sz w:val="28"/>
+          <w:szCs w:val="28"/>
+          <w:rtl/>
+        </w:rPr>
+      </w:pPr>
+      <w:r>
+        <w:rPr>
+          <w:rFonts w:cs="David"/>
+          <w:noProof/>
+          <w:sz w:val="28"/>
+          <w:szCs w:val="28"/>
+        </w:rPr>
+        <w:drawing>
+          <wp:inline distT="0" distB="0" distL="0" distR="0">
+            <wp:extent cx="5391150" cy="1492250"/>
+            <wp:effectExtent l="0" t="0" r="0" b="0"/>
+            <wp:docPr id="25" name="Picture 25"/>
+            <wp:cNvGraphicFramePr>
+              <a:graphicFrameLocks xmlns:a="http://schemas.openxmlformats.org/drawingml/2006/main" noChangeAspect="1"/>
+            </wp:cNvGraphicFramePr>
+            <a:graphic xmlns:a="http://schemas.openxmlformats.org/drawingml/2006/main">
+              <a:graphicData uri="http://schemas.openxmlformats.org/drawingml/2006/picture">
+                <pic:pic xmlns:pic="http://schemas.openxmlformats.org/drawingml/2006/picture">
+                  <pic:nvPicPr>
+                    <pic:cNvPr id="0" name="Picture 2"/>
+                    <pic:cNvPicPr>
+                      <a:picLocks noChangeAspect="1" noChangeArrowheads="1"/>
+                    </pic:cNvPicPr>
+                  </pic:nvPicPr>
+                  <pic:blipFill>
+                    <a:blip r:embed="rId53" cstate="print">
+                      <a:extLst>
+                        <a:ext uri="{28A0092B-C50C-407E-A947-70E740481C1C}">
+                          <a14:useLocalDpi xmlns:a14="http://schemas.microsoft.com/office/drawing/2010/main" val="0"/>
+                        </a:ext>
+                      </a:extLst>
+                    </a:blip>
+                    <a:srcRect/>
+                    <a:stretch>
+                      <a:fillRect/>
+                    </a:stretch>
+                  </pic:blipFill>
+                  <pic:spPr bwMode="auto">
+                    <a:xfrm>
+                      <a:off x="0" y="0"/>
+                      <a:ext cx="5391150" cy="1492250"/>
+                    </a:xfrm>
+                    <a:prstGeom prst="rect">
+                      <a:avLst/>
+                    </a:prstGeom>
+                    <a:noFill/>
+                    <a:ln>
+                      <a:noFill/>
+                    </a:ln>
+                  </pic:spPr>
+                </pic:pic>
+              </a:graphicData>
+            </a:graphic>
+          </wp:inline>
+        </w:drawing>
+      </w:r>
+    </w:p>
+    <w:p>
+      <w:pPr>
+        <w:spacing w:line="360" w:lineRule="auto"/>
+        <w:rPr>
+          <w:rFonts w:cs="David"/>
+          <w:sz w:val="28"/>
+          <w:szCs w:val="28"/>
+          <w:rtl/>
+        </w:rPr>
+      </w:pPr>
+    </w:p>
+    <w:p>
+      <w:pPr>
+        <w:spacing w:line="360" w:lineRule="auto"/>
+        <w:rPr>
+          <w:rFonts w:cs="David"/>
+          <w:sz w:val="28"/>
+          <w:szCs w:val="28"/>
+          <w:rtl/>
+        </w:rPr>
+      </w:pPr>
+    </w:p>
+    <w:p>
+      <w:pPr>
+        <w:spacing w:line="360" w:lineRule="auto"/>
+        <w:rPr>
+          <w:rFonts w:cs="David"/>
+          <w:sz w:val="28"/>
+          <w:szCs w:val="28"/>
+          <w:rtl/>
+        </w:rPr>
+      </w:pPr>
+    </w:p>
+    <w:p>
+      <w:pPr>
+        <w:spacing w:line="360" w:lineRule="auto"/>
+        <w:rPr>
+          <w:rFonts w:cs="David"/>
+          <w:sz w:val="28"/>
+          <w:szCs w:val="28"/>
+          <w:rtl/>
+        </w:rPr>
+      </w:pPr>
+    </w:p>
+    <w:p>
+      <w:pPr>
+        <w:spacing w:line="360" w:lineRule="auto"/>
+        <w:rPr>
+          <w:rFonts w:cs="David"/>
+          <w:sz w:val="28"/>
+          <w:szCs w:val="28"/>
+          <w:rtl/>
+        </w:rPr>
+      </w:pPr>
+      <w:r>
+        <w:rPr>
+          <w:rFonts w:cs="David" w:hint="cs"/>
+          <w:sz w:val="28"/>
+          <w:szCs w:val="28"/>
+        </w:rPr>
+        <w:lastRenderedPageBreak/>
+        <w:t>UML</w:t>
+      </w:r>
+      <w:r>
+        <w:rPr>
+          <w:rFonts w:cs="David" w:hint="cs"/>
+          <w:sz w:val="28"/>
+          <w:szCs w:val="28"/>
+          <w:rtl/>
+        </w:rPr>
+        <w:t xml:space="preserve"> שלישי </w:t>
+      </w:r>
+      <w:r>
+        <w:rPr>
+          <w:rFonts w:cs="David"/>
+          <w:sz w:val="28"/>
+          <w:szCs w:val="28"/>
+          <w:rtl/>
+        </w:rPr>
+        <w:t>–</w:t>
+      </w:r>
+      <w:r>
+        <w:rPr>
+          <w:rFonts w:cs="David" w:hint="cs"/>
+          <w:sz w:val="28"/>
+          <w:szCs w:val="28"/>
+          <w:rtl/>
+        </w:rPr>
+        <w:t xml:space="preserve"> כמו ה</w:t>
+      </w:r>
+      <w:r>
+        <w:rPr>
+          <w:rFonts w:cs="David" w:hint="cs"/>
+          <w:sz w:val="28"/>
+          <w:szCs w:val="28"/>
+        </w:rPr>
+        <w:t>UML</w:t>
+      </w:r>
+      <w:r>
+        <w:rPr>
+          <w:rFonts w:cs="David" w:hint="cs"/>
+          <w:sz w:val="28"/>
+          <w:szCs w:val="28"/>
+          <w:rtl/>
+        </w:rPr>
+        <w:t xml:space="preserve"> הקודם, בתוספת ה</w:t>
+      </w:r>
+      <w:r>
+        <w:rPr>
+          <w:rFonts w:cs="David"/>
+          <w:sz w:val="28"/>
+          <w:szCs w:val="28"/>
+        </w:rPr>
+        <w:t>class Members</w:t>
+      </w:r>
+      <w:r>
+        <w:rPr>
+          <w:rFonts w:cs="David" w:hint="cs"/>
+          <w:sz w:val="28"/>
+          <w:szCs w:val="28"/>
+          <w:rtl/>
+        </w:rPr>
+        <w:t xml:space="preserve"> של כל מחלקה</w:t>
+      </w:r>
+    </w:p>
+    <w:p>
+      <w:pPr>
+        <w:spacing w:line="360" w:lineRule="auto"/>
+        <w:rPr>
+          <w:rFonts w:cs="David" w:hint="cs"/>
+          <w:sz w:val="28"/>
+          <w:szCs w:val="28"/>
+          <w:rtl/>
+        </w:rPr>
+      </w:pPr>
+      <w:r>
+        <w:rPr>
+          <w:rFonts w:cs="David"/>
+          <w:noProof/>
+          <w:sz w:val="28"/>
+          <w:szCs w:val="28"/>
+        </w:rPr>
+        <w:drawing>
+          <wp:inline distT="0" distB="0" distL="0" distR="0">
+            <wp:extent cx="5397500" cy="5397500"/>
+            <wp:effectExtent l="0" t="0" r="0" b="0"/>
+            <wp:docPr id="26" name="Picture 26"/>
+            <wp:cNvGraphicFramePr>
+              <a:graphicFrameLocks xmlns:a="http://schemas.openxmlformats.org/drawingml/2006/main" noChangeAspect="1"/>
+            </wp:cNvGraphicFramePr>
+            <a:graphic xmlns:a="http://schemas.openxmlformats.org/drawingml/2006/main">
+              <a:graphicData uri="http://schemas.openxmlformats.org/drawingml/2006/picture">
+                <pic:pic xmlns:pic="http://schemas.openxmlformats.org/drawingml/2006/picture">
+                  <pic:nvPicPr>
+                    <pic:cNvPr id="0" name="Picture 3"/>
+                    <pic:cNvPicPr>
+                      <a:picLocks noChangeAspect="1" noChangeArrowheads="1"/>
+                    </pic:cNvPicPr>
+                  </pic:nvPicPr>
+                  <pic:blipFill>
+                    <a:blip r:embed="rId54">
+                      <a:extLst>
+                        <a:ext uri="{28A0092B-C50C-407E-A947-70E740481C1C}">
+                          <a14:useLocalDpi xmlns:a14="http://schemas.microsoft.com/office/drawing/2010/main" val="0"/>
+                        </a:ext>
+                      </a:extLst>
+                    </a:blip>
+                    <a:srcRect/>
+                    <a:stretch>
+                      <a:fillRect/>
+                    </a:stretch>
+                  </pic:blipFill>
+                  <pic:spPr bwMode="auto">
+                    <a:xfrm>
+                      <a:off x="0" y="0"/>
+                      <a:ext cx="5397500" cy="5397500"/>
+                    </a:xfrm>
+                    <a:prstGeom prst="rect">
+                      <a:avLst/>
+                    </a:prstGeom>
+                    <a:noFill/>
+                    <a:ln>
+                      <a:noFill/>
+                    </a:ln>
+                  </pic:spPr>
+                </pic:pic>
+              </a:graphicData>
+            </a:graphic>
+          </wp:inline>
+        </w:drawing>
+      </w:r>
+    </w:p>
+    <w:p>
+      <w:pPr>
+        <w:spacing w:line="360" w:lineRule="auto"/>
+        <w:rPr>
+          <w:rFonts w:cs="David"/>
+          <w:sz w:val="28"/>
+          <w:szCs w:val="28"/>
+          <w:rtl/>
+        </w:rPr>
+      </w:pPr>
+    </w:p>
+    <w:p>
+      <w:pPr>
+        <w:spacing w:line="360" w:lineRule="auto"/>
+        <w:rPr>
+          <w:rFonts w:cs="David"/>
+          <w:sz w:val="28"/>
+          <w:szCs w:val="28"/>
+          <w:rtl/>
+        </w:rPr>
+      </w:pPr>
+    </w:p>
+    <w:p>
+      <w:pPr>
+        <w:spacing w:line="360" w:lineRule="auto"/>
+        <w:rPr>
+          <w:rFonts w:cs="David"/>
+          <w:sz w:val="28"/>
+          <w:szCs w:val="28"/>
+          <w:rtl/>
+        </w:rPr>
+      </w:pPr>
+    </w:p>
+    <w:p>
+      <w:pPr>
+        <w:spacing w:line="360" w:lineRule="auto"/>
+        <w:rPr>
+          <w:rFonts w:cs="David"/>
+          <w:sz w:val="28"/>
+          <w:szCs w:val="28"/>
+          <w:rtl/>
+        </w:rPr>
+      </w:pPr>
+    </w:p>
+    <w:p>
+      <w:pPr>
+        <w:spacing w:line="360" w:lineRule="auto"/>
+        <w:rPr>
+          <w:rFonts w:cs="David"/>
+          <w:sz w:val="28"/>
+          <w:szCs w:val="28"/>
+          <w:rtl/>
+        </w:rPr>
+      </w:pPr>
+    </w:p>
+    <w:p>
+      <w:pPr>
+        <w:spacing w:line="360" w:lineRule="auto"/>
+        <w:rPr>
+          <w:rFonts w:cs="David"/>
+          <w:sz w:val="28"/>
+          <w:szCs w:val="28"/>
+          <w:rtl/>
+        </w:rPr>
+      </w:pPr>
+    </w:p>
+    <w:p>
+      <w:pPr>
+        <w:spacing w:line="360" w:lineRule="auto"/>
+        <w:rPr>
+          <w:rFonts w:cs="David"/>
+          <w:sz w:val="28"/>
+          <w:szCs w:val="28"/>
+          <w:rtl/>
+        </w:rPr>
+      </w:pPr>
+    </w:p>
+    <w:p>
+      <w:pPr>
+        <w:spacing w:line="360" w:lineRule="auto"/>
+        <w:rPr>
+          <w:rFonts w:cs="David"/>
+          <w:sz w:val="28"/>
+          <w:szCs w:val="28"/>
+          <w:rtl/>
+        </w:rPr>
+      </w:pPr>
+    </w:p>
+    <w:p>
+      <w:pPr>
+        <w:spacing w:line="360" w:lineRule="auto"/>
+        <w:rPr>
+          <w:rFonts w:cs="David" w:hint="cs"/>
+          <w:sz w:val="28"/>
+          <w:szCs w:val="28"/>
+          <w:rtl/>
+        </w:rPr>
+      </w:pPr>
+      <w:r>
+        <w:rPr>
+          <w:rFonts w:cs="David" w:hint="cs"/>
+          <w:sz w:val="28"/>
+          <w:szCs w:val="28"/>
+        </w:rPr>
+        <w:lastRenderedPageBreak/>
+        <w:t>UML</w:t>
+      </w:r>
+      <w:r>
+        <w:rPr>
+          <w:rFonts w:cs="David" w:hint="cs"/>
+          <w:sz w:val="28"/>
+          <w:szCs w:val="28"/>
+          <w:rtl/>
+        </w:rPr>
+        <w:t xml:space="preserve"> רביעי </w:t>
+      </w:r>
+      <w:r>
+        <w:rPr>
+          <w:rFonts w:cs="David"/>
+          <w:sz w:val="28"/>
+          <w:szCs w:val="28"/>
+          <w:rtl/>
+        </w:rPr>
+        <w:t>–</w:t>
+      </w:r>
+      <w:r>
+        <w:rPr>
+          <w:rFonts w:cs="David" w:hint="cs"/>
+          <w:sz w:val="28"/>
+          <w:szCs w:val="28"/>
+          <w:rtl/>
+        </w:rPr>
+        <w:t xml:space="preserve"> כמו ה</w:t>
+      </w:r>
+      <w:r>
+        <w:rPr>
+          <w:rFonts w:cs="David" w:hint="cs"/>
+          <w:sz w:val="28"/>
+          <w:szCs w:val="28"/>
+        </w:rPr>
+        <w:t>UML</w:t>
+      </w:r>
+      <w:r>
+        <w:rPr>
+          <w:rFonts w:cs="David" w:hint="cs"/>
+          <w:sz w:val="28"/>
+          <w:szCs w:val="28"/>
+          <w:rtl/>
+        </w:rPr>
+        <w:t xml:space="preserve"> הקודם בתוספת פונקציות (עדיין רק מחלקות ראשיות)</w:t>
+      </w:r>
+      <w:r>
+        <w:rPr>
+          <w:rFonts w:cs="David"/>
+          <w:noProof/>
+          <w:sz w:val="28"/>
+          <w:szCs w:val="28"/>
+        </w:rPr>
+        <w:drawing>
+          <wp:inline distT="0" distB="0" distL="0" distR="0">
+            <wp:extent cx="5391150" cy="5422900"/>
+            <wp:effectExtent l="0" t="0" r="0" b="6350"/>
+            <wp:docPr id="27" name="Picture 27"/>
+            <wp:cNvGraphicFramePr>
+              <a:graphicFrameLocks xmlns:a="http://schemas.openxmlformats.org/drawingml/2006/main" noChangeAspect="1"/>
+            </wp:cNvGraphicFramePr>
+            <a:graphic xmlns:a="http://schemas.openxmlformats.org/drawingml/2006/main">
+              <a:graphicData uri="http://schemas.openxmlformats.org/drawingml/2006/picture">
+                <pic:pic xmlns:pic="http://schemas.openxmlformats.org/drawingml/2006/picture">
+                  <pic:nvPicPr>
+                    <pic:cNvPr id="0" name="Picture 4"/>
+                    <pic:cNvPicPr>
+                      <a:picLocks noChangeAspect="1" noChangeArrowheads="1"/>
+                    </pic:cNvPicPr>
+                  </pic:nvPicPr>
+                  <pic:blipFill>
+                    <a:blip r:embed="rId55" cstate="print">
+                      <a:extLst>
+                        <a:ext uri="{28A0092B-C50C-407E-A947-70E740481C1C}">
+                          <a14:useLocalDpi xmlns:a14="http://schemas.microsoft.com/office/drawing/2010/main" val="0"/>
+                        </a:ext>
+                      </a:extLst>
+                    </a:blip>
+                    <a:srcRect/>
+                    <a:stretch>
+                      <a:fillRect/>
+                    </a:stretch>
+                  </pic:blipFill>
+                  <pic:spPr bwMode="auto">
+                    <a:xfrm>
+                      <a:off x="0" y="0"/>
+                      <a:ext cx="5391150" cy="5422900"/>
+                    </a:xfrm>
+                    <a:prstGeom prst="rect">
+                      <a:avLst/>
+                    </a:prstGeom>
+                    <a:noFill/>
+                    <a:ln>
+                      <a:noFill/>
+                    </a:ln>
+                  </pic:spPr>
+                </pic:pic>
+              </a:graphicData>
+            </a:graphic>
+          </wp:inline>
+        </w:drawing>
+      </w:r>
+    </w:p>
+    <w:p>
+      <w:pPr>
+        <w:spacing w:line="360" w:lineRule="auto"/>
+        <w:rPr>
+          <w:rFonts w:cs="David"/>
+          <w:sz w:val="28"/>
+          <w:szCs w:val="28"/>
+          <w:rtl/>
+        </w:rPr>
+      </w:pPr>
+    </w:p>
+    <w:p>
+      <w:pPr>
+        <w:spacing w:line="360" w:lineRule="auto"/>
+        <w:rPr>
+          <w:rFonts w:cs="David"/>
+          <w:sz w:val="28"/>
+          <w:szCs w:val="28"/>
+          <w:rtl/>
+        </w:rPr>
+      </w:pPr>
+    </w:p>
+    <w:p>
+      <w:pPr>
+        <w:spacing w:line="360" w:lineRule="auto"/>
+        <w:rPr>
+          <w:rFonts w:cs="David"/>
+          <w:sz w:val="28"/>
+          <w:szCs w:val="28"/>
+          <w:rtl/>
+        </w:rPr>
+      </w:pPr>
     </w:p>
     <w:p>
       <w:pPr>
@@ -13526,7 +15000,6 @@
           <w:u w:val="single"/>
           <w:rtl/>
         </w:rPr>
-        <w:lastRenderedPageBreak/>
         <w:t>טבלאות במסד נתונים</w:t>
       </w:r>
     </w:p>
@@ -13724,7 +15197,7 @@
                     </pic:cNvPicPr>
                   </pic:nvPicPr>
                   <pic:blipFill>
-                    <a:blip r:embed="rId52">
+                    <a:blip r:embed="rId56">
                       <a:extLst>
                         <a:ext uri="{28A0092B-C50C-407E-A947-70E740481C1C}">
                           <a14:useLocalDpi xmlns:a14="http://schemas.microsoft.com/office/drawing/2010/main" val="0"/>
@@ -13794,6 +15267,66 @@
     </w:p>
     <w:p>
       <w:pPr>
+        <w:spacing w:line="360" w:lineRule="auto"/>
+        <w:jc w:val="left"/>
+        <w:rPr>
+          <w:rFonts w:cs="David"/>
+          <w:sz w:val="24"/>
+          <w:szCs w:val="24"/>
+          <w:rtl/>
+        </w:rPr>
+      </w:pPr>
+    </w:p>
+    <w:p>
+      <w:pPr>
+        <w:spacing w:line="360" w:lineRule="auto"/>
+        <w:jc w:val="left"/>
+        <w:rPr>
+          <w:rFonts w:cs="David"/>
+          <w:sz w:val="24"/>
+          <w:szCs w:val="24"/>
+          <w:rtl/>
+        </w:rPr>
+      </w:pPr>
+    </w:p>
+    <w:p>
+      <w:pPr>
+        <w:spacing w:line="360" w:lineRule="auto"/>
+        <w:jc w:val="left"/>
+        <w:rPr>
+          <w:rFonts w:cs="David"/>
+          <w:sz w:val="24"/>
+          <w:szCs w:val="24"/>
+          <w:rtl/>
+        </w:rPr>
+      </w:pPr>
+    </w:p>
+    <w:p>
+      <w:pPr>
+        <w:spacing w:line="360" w:lineRule="auto"/>
+        <w:jc w:val="left"/>
+        <w:rPr>
+          <w:rFonts w:cs="David"/>
+          <w:sz w:val="24"/>
+          <w:szCs w:val="24"/>
+          <w:rtl/>
+        </w:rPr>
+      </w:pPr>
+    </w:p>
+    <w:p>
+      <w:pPr>
+        <w:spacing w:line="360" w:lineRule="auto"/>
+        <w:jc w:val="left"/>
+        <w:rPr>
+          <w:rFonts w:cs="David" w:hint="cs"/>
+          <w:sz w:val="24"/>
+          <w:szCs w:val="24"/>
+          <w:rtl/>
+        </w:rPr>
+      </w:pPr>
+    </w:p>
+    <w:p>
+      <w:pPr>
         <w:pStyle w:val="Heading2"/>
         <w:numPr>
           <w:ilvl w:val="0"/>
@@ -13807,6 +15340,7 @@
         <w:rPr>
           <w:rtl/>
         </w:rPr>
+        <w:lastRenderedPageBreak/>
         <w:t>תכנון הפרויקט</w:t>
       </w:r>
       <w:bookmarkEnd w:id="46"/>
@@ -14052,7 +15586,6 @@
                 <w:sz w:val="28"/>
                 <w:rtl/>
               </w:rPr>
-              <w:lastRenderedPageBreak/>
               <w:t>19.11.2017</w:t>
             </w:r>
           </w:p>
@@ -14489,6 +16022,146 @@
     </w:p>
     <w:p>
       <w:pPr>
+        <w:spacing w:line="360" w:lineRule="auto"/>
+        <w:rPr>
+          <w:rFonts w:cs="David"/>
+          <w:b/>
+          <w:bCs/>
+          <w:sz w:val="28"/>
+          <w:szCs w:val="28"/>
+          <w:u w:val="single"/>
+          <w:rtl/>
+        </w:rPr>
+      </w:pPr>
+    </w:p>
+    <w:p>
+      <w:pPr>
+        <w:spacing w:line="360" w:lineRule="auto"/>
+        <w:rPr>
+          <w:rFonts w:cs="David"/>
+          <w:b/>
+          <w:bCs/>
+          <w:sz w:val="28"/>
+          <w:szCs w:val="28"/>
+          <w:u w:val="single"/>
+          <w:rtl/>
+        </w:rPr>
+      </w:pPr>
+    </w:p>
+    <w:p>
+      <w:pPr>
+        <w:spacing w:line="360" w:lineRule="auto"/>
+        <w:rPr>
+          <w:rFonts w:cs="David"/>
+          <w:b/>
+          <w:bCs/>
+          <w:sz w:val="28"/>
+          <w:szCs w:val="28"/>
+          <w:u w:val="single"/>
+          <w:rtl/>
+        </w:rPr>
+      </w:pPr>
+    </w:p>
+    <w:p>
+      <w:pPr>
+        <w:spacing w:line="360" w:lineRule="auto"/>
+        <w:rPr>
+          <w:rFonts w:cs="David"/>
+          <w:b/>
+          <w:bCs/>
+          <w:sz w:val="28"/>
+          <w:szCs w:val="28"/>
+          <w:u w:val="single"/>
+          <w:rtl/>
+        </w:rPr>
+      </w:pPr>
+    </w:p>
+    <w:p>
+      <w:pPr>
+        <w:spacing w:line="360" w:lineRule="auto"/>
+        <w:rPr>
+          <w:rFonts w:cs="David"/>
+          <w:b/>
+          <w:bCs/>
+          <w:sz w:val="28"/>
+          <w:szCs w:val="28"/>
+          <w:u w:val="single"/>
+          <w:rtl/>
+        </w:rPr>
+      </w:pPr>
+    </w:p>
+    <w:p>
+      <w:pPr>
+        <w:spacing w:line="360" w:lineRule="auto"/>
+        <w:rPr>
+          <w:rFonts w:cs="David"/>
+          <w:b/>
+          <w:bCs/>
+          <w:sz w:val="28"/>
+          <w:szCs w:val="28"/>
+          <w:u w:val="single"/>
+          <w:rtl/>
+        </w:rPr>
+      </w:pPr>
+    </w:p>
+    <w:p>
+      <w:pPr>
+        <w:spacing w:line="360" w:lineRule="auto"/>
+        <w:rPr>
+          <w:rFonts w:cs="David"/>
+          <w:b/>
+          <w:bCs/>
+          <w:sz w:val="28"/>
+          <w:szCs w:val="28"/>
+          <w:u w:val="single"/>
+          <w:rtl/>
+        </w:rPr>
+      </w:pPr>
+    </w:p>
+    <w:p>
+      <w:pPr>
+        <w:spacing w:line="360" w:lineRule="auto"/>
+        <w:rPr>
+          <w:rFonts w:cs="David"/>
+          <w:b/>
+          <w:bCs/>
+          <w:sz w:val="28"/>
+          <w:szCs w:val="28"/>
+          <w:u w:val="single"/>
+          <w:rtl/>
+        </w:rPr>
+      </w:pPr>
+    </w:p>
+    <w:p>
+      <w:pPr>
+        <w:spacing w:line="360" w:lineRule="auto"/>
+        <w:rPr>
+          <w:rFonts w:cs="David"/>
+          <w:b/>
+          <w:bCs/>
+          <w:sz w:val="28"/>
+          <w:szCs w:val="28"/>
+          <w:u w:val="single"/>
+          <w:rtl/>
+        </w:rPr>
+      </w:pPr>
+    </w:p>
+    <w:p>
+      <w:pPr>
+        <w:spacing w:line="360" w:lineRule="auto"/>
+        <w:rPr>
+          <w:rFonts w:cs="David"/>
+          <w:b/>
+          <w:bCs/>
+          <w:sz w:val="28"/>
+          <w:szCs w:val="28"/>
+          <w:u w:val="single"/>
+          <w:rtl/>
+        </w:rPr>
+      </w:pPr>
+    </w:p>
+    <w:p>
+      <w:pPr>
         <w:pStyle w:val="Heading2"/>
         <w:numPr>
           <w:ilvl w:val="0"/>
@@ -14502,6 +16175,7 @@
         <w:rPr>
           <w:rtl/>
         </w:rPr>
+        <w:lastRenderedPageBreak/>
         <w:t>טבלת סיכונים</w:t>
       </w:r>
       <w:bookmarkEnd w:id="48"/>
@@ -14988,7 +16662,6 @@
                 <w:rFonts w:hint="cs"/>
                 <w:rtl/>
               </w:rPr>
-              <w:lastRenderedPageBreak/>
               <w:t>5</w:t>
             </w:r>
           </w:p>
@@ -15194,6 +16867,150 @@
                 <w:rtl/>
               </w:rPr>
               <w:t>נוסיף למסד הנתונים המקומי שדה מזהה למנהל העבודה ונעשה טעינה לכל משתמש בנפרד</w:t>
+            </w:r>
+          </w:p>
+        </w:tc>
+      </w:tr>
+      <w:tr>
+        <w:tc>
+          <w:tcPr>
+            <w:tcW w:w="616" w:type="dxa"/>
+            <w:shd w:val="clear" w:color="auto" w:fill="auto"/>
+            <w:tcMar>
+              <w:left w:w="108" w:type="dxa"/>
+            </w:tcMar>
+          </w:tcPr>
+          <w:p>
+            <w:pPr>
+              <w:rPr>
+                <w:rFonts w:hint="cs"/>
+                <w:rtl/>
+              </w:rPr>
+            </w:pPr>
+            <w:r>
+              <w:rPr>
+                <w:rFonts w:hint="cs"/>
+                <w:rtl/>
+              </w:rPr>
+              <w:t>7</w:t>
+            </w:r>
+          </w:p>
+        </w:tc>
+        <w:tc>
+          <w:tcPr>
+            <w:tcW w:w="3120" w:type="dxa"/>
+            <w:shd w:val="clear" w:color="auto" w:fill="auto"/>
+            <w:tcMar>
+              <w:left w:w="108" w:type="dxa"/>
+            </w:tcMar>
+          </w:tcPr>
+          <w:p>
+            <w:pPr>
+              <w:rPr>
+                <w:rFonts w:hint="cs"/>
+                <w:rtl/>
+              </w:rPr>
+            </w:pPr>
+            <w:r>
+              <w:rPr>
+                <w:rFonts w:hint="cs"/>
+                <w:rtl/>
+              </w:rPr>
+              <w:t xml:space="preserve">לא נצליח להטמיע </w:t>
+            </w:r>
+            <w:r>
+              <w:t>client</w:t>
+            </w:r>
+            <w:r>
+              <w:rPr>
+                <w:rFonts w:hint="cs"/>
+                <w:rtl/>
+              </w:rPr>
+              <w:t xml:space="preserve"> </w:t>
+            </w:r>
+            <w:r>
+              <w:rPr>
+                <w:rFonts w:hint="cs"/>
+              </w:rPr>
+              <w:t>VPN</w:t>
+            </w:r>
+            <w:r>
+              <w:rPr>
+                <w:rFonts w:hint="cs"/>
+                <w:rtl/>
+              </w:rPr>
+              <w:t xml:space="preserve"> מינימליסטי באפליקציה שלנו</w:t>
+            </w:r>
+          </w:p>
+        </w:tc>
+        <w:tc>
+          <w:tcPr>
+            <w:tcW w:w="1843" w:type="dxa"/>
+            <w:shd w:val="clear" w:color="auto" w:fill="auto"/>
+            <w:tcMar>
+              <w:left w:w="108" w:type="dxa"/>
+            </w:tcMar>
+          </w:tcPr>
+          <w:p>
+            <w:pPr>
+              <w:rPr>
+                <w:rFonts w:hint="cs"/>
+                <w:rtl/>
+              </w:rPr>
+            </w:pPr>
+            <w:r>
+              <w:rPr>
+                <w:rFonts w:hint="cs"/>
+                <w:rtl/>
+              </w:rPr>
+              <w:t>1</w:t>
+            </w:r>
+          </w:p>
+        </w:tc>
+        <w:tc>
+          <w:tcPr>
+            <w:tcW w:w="2942" w:type="dxa"/>
+            <w:shd w:val="clear" w:color="auto" w:fill="auto"/>
+            <w:tcMar>
+              <w:left w:w="108" w:type="dxa"/>
+            </w:tcMar>
+          </w:tcPr>
+          <w:p>
+            <w:pPr>
+              <w:rPr>
+                <w:rFonts w:hint="cs"/>
+                <w:rtl/>
+              </w:rPr>
+            </w:pPr>
+            <w:r>
+              <w:rPr>
+                <w:rFonts w:hint="cs"/>
+                <w:rtl/>
+              </w:rPr>
+              <w:t xml:space="preserve">ללקוח יש פתרון </w:t>
+            </w:r>
+            <w:r>
+              <w:rPr>
+                <w:rFonts w:hint="cs"/>
+              </w:rPr>
+              <w:t>VPN</w:t>
+            </w:r>
+            <w:r>
+              <w:rPr>
+                <w:rFonts w:hint="cs"/>
+                <w:rtl/>
+              </w:rPr>
+              <w:t xml:space="preserve"> נפרד, ואפילו עדיף שיתוחזק ע"י חברה שמתמחה בתחום האבטחה, הרצון שלנו לספק </w:t>
+            </w:r>
+            <w:r>
+              <w:t>client VPN</w:t>
+            </w:r>
+            <w:r>
+              <w:rPr>
+                <w:rFonts w:hint="cs"/>
+                <w:rtl/>
+              </w:rPr>
+              <w:t xml:space="preserve"> הוא אך ורק כדי להגביר את רמת השלמות של הפרויקט.</w:t>
             </w:r>
           </w:p>
         </w:tc>
@@ -15480,7 +17297,16 @@
                 <w:szCs w:val="22"/>
                 <w:rtl/>
               </w:rPr>
-              <w:t xml:space="preserve">המוצר יכול להזדהות מול שרת הלקוח בצורה ייחודית כל משתמש לכל מנהל עבודה </w:t>
+              <w:t xml:space="preserve">המוצר יכול להזדהות מול שרת הלקוח </w:t>
+            </w:r>
+            <w:r>
+              <w:rPr>
+                <w:rFonts w:asciiTheme="minorHAnsi" w:eastAsiaTheme="minorHAnsi" w:hAnsiTheme="minorHAnsi" w:cstheme="minorBidi" w:hint="cs"/>
+                <w:szCs w:val="22"/>
+                <w:rtl/>
+              </w:rPr>
+              <w:lastRenderedPageBreak/>
+              <w:t xml:space="preserve">בצורה ייחודית כל משתמש לכל מנהל עבודה </w:t>
             </w:r>
             <w:r>
               <w:rPr>
@@ -15525,6 +17351,7 @@
                 <w:rFonts w:ascii="Calibri" w:eastAsiaTheme="minorHAnsi" w:hAnsi="Calibri" w:cstheme="minorBidi"/>
                 <w:szCs w:val="22"/>
               </w:rPr>
+              <w:lastRenderedPageBreak/>
               <w:t>2</w:t>
             </w:r>
           </w:p>
@@ -16248,22 +18075,8 @@
           <w:rtl/>
         </w:rPr>
       </w:pPr>
-    </w:p>
-    <w:p>
-      <w:pPr>
-        <w:jc w:val="left"/>
-        <w:rPr>
-          <w:rtl/>
-        </w:rPr>
-      </w:pPr>
-    </w:p>
-    <w:p>
-      <w:pPr>
-        <w:jc w:val="left"/>
-        <w:rPr>
-          <w:rtl/>
-        </w:rPr>
-      </w:pPr>
+      <w:bookmarkStart w:id="52" w:name="_GoBack"/>
+      <w:bookmarkEnd w:id="52"/>
     </w:p>
     <w:p>
       <w:pPr>
@@ -16286,7 +18099,6 @@
           <w:u w:val="single"/>
           <w:rtl/>
         </w:rPr>
-        <w:lastRenderedPageBreak/>
         <w:t>טבלת סיפורי משתמשים (</w:t>
       </w:r>
       <w:r>
@@ -16595,11 +18407,87 @@
           </w:p>
         </w:tc>
       </w:tr>
+      <w:tr>
+        <w:tc>
+          <w:tcPr>
+            <w:tcW w:w="677" w:type="dxa"/>
+          </w:tcPr>
+          <w:p>
+            <w:pPr>
+              <w:rPr>
+                <w:rFonts w:hint="cs"/>
+                <w:rtl/>
+              </w:rPr>
+            </w:pPr>
+            <w:r>
+              <w:rPr>
+                <w:rFonts w:hint="cs"/>
+                <w:rtl/>
+              </w:rPr>
+              <w:t>6</w:t>
+            </w:r>
+          </w:p>
+        </w:tc>
+        <w:tc>
+          <w:tcPr>
+            <w:tcW w:w="8044" w:type="dxa"/>
+          </w:tcPr>
+          <w:p>
+            <w:pPr>
+              <w:rPr>
+                <w:rFonts w:hint="cs"/>
+                <w:rtl/>
+              </w:rPr>
+            </w:pPr>
+            <w:r>
+              <w:rPr>
+                <w:rFonts w:hint="cs"/>
+                <w:rtl/>
+              </w:rPr>
+              <w:t xml:space="preserve">בתור </w:t>
+            </w:r>
+            <w:r>
+              <w:rPr>
+                <w:rFonts w:hint="cs"/>
+                <w:rtl/>
+              </w:rPr>
+              <w:t>מנהל עבודה</w:t>
+            </w:r>
+            <w:r>
+              <w:rPr>
+                <w:rFonts w:hint="cs"/>
+                <w:rtl/>
+              </w:rPr>
+              <w:t xml:space="preserve"> יהיה לי בטחון</w:t>
+            </w:r>
+            <w:r>
+              <w:rPr>
+                <w:rFonts w:hint="cs"/>
+                <w:rtl/>
+              </w:rPr>
+              <w:t xml:space="preserve"> שאם אאבד את המכשיר פלאפון שלי וגוף שלישי מחזיק בו </w:t>
+            </w:r>
+            <w:r>
+              <w:rPr>
+                <w:rtl/>
+              </w:rPr>
+              <w:t>–</w:t>
+            </w:r>
+            <w:r>
+              <w:rPr>
+                <w:rFonts w:hint="cs"/>
+                <w:rtl/>
+              </w:rPr>
+              <w:t xml:space="preserve"> הוא לא יוכל לפגוע בלקוחות שלי בקלות</w:t>
+            </w:r>
+          </w:p>
+        </w:tc>
+      </w:tr>
     </w:tbl>
     <w:p/>
     <w:sectPr>
-      <w:headerReference w:type="default" r:id="rId53"/>
-      <w:footerReference w:type="default" r:id="rId54"/>
+      <w:headerReference w:type="default" r:id="rId57"/>
+      <w:footerReference w:type="default" r:id="rId58"/>
       <w:pgSz w:w="11906" w:h="16838"/>
       <w:pgMar w:top="2658" w:right="1700" w:bottom="1797" w:left="1701" w:header="426" w:footer="708" w:gutter="0"/>
       <w:cols w:space="720"/>
@@ -16643,7 +18531,6 @@
         <w:docPartUnique/>
       </w:docPartObj>
     </w:sdtPr>
-    <w:sdtEndPr/>
     <w:sdtContent>
       <w:p>
         <w:pPr>
@@ -16663,7 +18550,7 @@
             <w:noProof/>
             <w:rtl/>
           </w:rPr>
-          <w:t>14</w:t>
+          <w:t>28</w:t>
         </w:r>
         <w:r>
           <w:rPr>
@@ -18621,7 +20508,7 @@
 </file>
 
 <file path=customXml/itemProps1.xml><?xml version="1.0" encoding="utf-8"?>
-<ds:datastoreItem xmlns:ds="http://schemas.openxmlformats.org/officeDocument/2006/customXml" ds:itemID="{0A0507D1-7929-45CC-9289-4E8E16AB469C}">
+<ds:datastoreItem xmlns:ds="http://schemas.openxmlformats.org/officeDocument/2006/customXml" ds:itemID="{C116EE64-EE5D-4EFD-8D21-041256E1BA69}">
   <ds:schemaRefs>
     <ds:schemaRef ds:uri="http://schemas.openxmlformats.org/officeDocument/2006/bibliography"/>
   </ds:schemaRefs>

</xml_diff>

<commit_message>
Add relation tables to docs
</commit_message>
<xml_diff>
--- a/docs/changeable_document_files/proposal.docx
+++ b/docs/changeable_document_files/proposal.docx
@@ -638,18 +638,18 @@
       <w:tblPr>
         <w:tblStyle w:val="TableGrid"/>
         <w:bidiVisual/>
-        <w:tblW w:w="9466" w:type="dxa"/>
+        <w:tblW w:w="0" w:type="auto"/>
+        <w:tblInd w:w="-1444" w:type="dxa"/>
         <w:tblLook w:val="04A0" w:firstRow="1" w:lastRow="0" w:firstColumn="1" w:lastColumn="0" w:noHBand="0" w:noVBand="1"/>
       </w:tblPr>
       <w:tblGrid>
-        <w:gridCol w:w="372"/>
-        <w:gridCol w:w="1157"/>
-        <w:gridCol w:w="8348"/>
+        <w:gridCol w:w="1637"/>
+        <w:gridCol w:w="8528"/>
       </w:tblGrid>
       <w:tr>
         <w:tc>
           <w:tcPr>
-            <w:tcW w:w="415" w:type="dxa"/>
+            <w:tcW w:w="0" w:type="auto"/>
             <w:shd w:val="clear" w:color="auto" w:fill="auto"/>
             <w:tcMar>
               <w:left w:w="108" w:type="dxa"/>
@@ -670,13 +670,42 @@
                 <w:rtl/>
               </w:rPr>
               <w:lastRenderedPageBreak/>
-              <w:t>#</w:t>
+              <w:t>מערכת</w:t>
             </w:r>
           </w:p>
         </w:tc>
         <w:tc>
           <w:tcPr>
-            <w:tcW w:w="1843" w:type="dxa"/>
+            <w:tcW w:w="0" w:type="auto"/>
+            <w:shd w:val="clear" w:color="auto" w:fill="auto"/>
+            <w:tcMar>
+              <w:left w:w="108" w:type="dxa"/>
+            </w:tcMar>
+          </w:tcPr>
+          <w:p>
+            <w:pPr>
+              <w:rPr>
+                <w:rFonts w:hint="cs"/>
+                <w:sz w:val="28"/>
+                <w:szCs w:val="28"/>
+                <w:rtl/>
+              </w:rPr>
+            </w:pPr>
+            <w:r>
+              <w:rPr>
+                <w:sz w:val="28"/>
+                <w:szCs w:val="28"/>
+                <w:rtl/>
+              </w:rPr>
+              <w:t>מיקום</w:t>
+            </w:r>
+          </w:p>
+        </w:tc>
+      </w:tr>
+      <w:tr>
+        <w:tc>
+          <w:tcPr>
+            <w:tcW w:w="0" w:type="auto"/>
             <w:shd w:val="clear" w:color="auto" w:fill="auto"/>
             <w:tcMar>
               <w:left w:w="108" w:type="dxa"/>
@@ -696,92 +725,13 @@
                 <w:szCs w:val="28"/>
                 <w:rtl/>
               </w:rPr>
-              <w:t>מערכת</w:t>
+              <w:t>מאגר קוד</w:t>
             </w:r>
           </w:p>
         </w:tc>
         <w:tc>
           <w:tcPr>
-            <w:tcW w:w="7208" w:type="dxa"/>
-            <w:shd w:val="clear" w:color="auto" w:fill="auto"/>
-            <w:tcMar>
-              <w:left w:w="108" w:type="dxa"/>
-            </w:tcMar>
-          </w:tcPr>
-          <w:p>
-            <w:pPr>
-              <w:jc w:val="left"/>
-              <w:rPr>
-                <w:sz w:val="28"/>
-                <w:szCs w:val="28"/>
-              </w:rPr>
-            </w:pPr>
-            <w:r>
-              <w:rPr>
-                <w:sz w:val="28"/>
-                <w:szCs w:val="28"/>
-                <w:rtl/>
-              </w:rPr>
-              <w:t>מיקום</w:t>
-            </w:r>
-          </w:p>
-        </w:tc>
-      </w:tr>
-      <w:tr>
-        <w:tc>
-          <w:tcPr>
-            <w:tcW w:w="415" w:type="dxa"/>
-            <w:shd w:val="clear" w:color="auto" w:fill="auto"/>
-            <w:tcMar>
-              <w:left w:w="108" w:type="dxa"/>
-            </w:tcMar>
-          </w:tcPr>
-          <w:p>
-            <w:pPr>
-              <w:jc w:val="left"/>
-              <w:rPr>
-                <w:sz w:val="28"/>
-                <w:szCs w:val="28"/>
-              </w:rPr>
-            </w:pPr>
-            <w:r>
-              <w:rPr>
-                <w:sz w:val="28"/>
-                <w:szCs w:val="28"/>
-              </w:rPr>
-              <w:t>1</w:t>
-            </w:r>
-          </w:p>
-        </w:tc>
-        <w:tc>
-          <w:tcPr>
-            <w:tcW w:w="1843" w:type="dxa"/>
-            <w:shd w:val="clear" w:color="auto" w:fill="auto"/>
-            <w:tcMar>
-              <w:left w:w="108" w:type="dxa"/>
-            </w:tcMar>
-          </w:tcPr>
-          <w:p>
-            <w:pPr>
-              <w:jc w:val="left"/>
-              <w:rPr>
-                <w:sz w:val="28"/>
-                <w:szCs w:val="28"/>
-              </w:rPr>
-            </w:pPr>
-            <w:r>
-              <w:rPr>
-                <w:sz w:val="28"/>
-                <w:szCs w:val="28"/>
-                <w:rtl/>
-              </w:rPr>
-              <w:t>מאגר קוד</w:t>
-            </w:r>
-          </w:p>
-        </w:tc>
-        <w:tc>
-          <w:tcPr>
-            <w:tcW w:w="7208" w:type="dxa"/>
+            <w:tcW w:w="0" w:type="auto"/>
             <w:shd w:val="clear" w:color="auto" w:fill="auto"/>
             <w:tcMar>
               <w:left w:w="108" w:type="dxa"/>
@@ -808,7 +758,7 @@
       <w:tr>
         <w:tc>
           <w:tcPr>
-            <w:tcW w:w="415" w:type="dxa"/>
+            <w:tcW w:w="0" w:type="auto"/>
             <w:shd w:val="clear" w:color="auto" w:fill="auto"/>
             <w:tcMar>
               <w:left w:w="108" w:type="dxa"/>
@@ -826,14 +776,129 @@
               <w:rPr>
                 <w:sz w:val="28"/>
                 <w:szCs w:val="28"/>
-              </w:rPr>
-              <w:t>2</w:t>
+                <w:rtl/>
+              </w:rPr>
+              <w:t>יומן</w:t>
             </w:r>
           </w:p>
         </w:tc>
         <w:tc>
           <w:tcPr>
-            <w:tcW w:w="1843" w:type="dxa"/>
+            <w:tcW w:w="0" w:type="auto"/>
+            <w:shd w:val="clear" w:color="auto" w:fill="auto"/>
+            <w:tcMar>
+              <w:left w:w="108" w:type="dxa"/>
+            </w:tcMar>
+          </w:tcPr>
+          <w:p>
+            <w:pPr>
+              <w:rPr>
+                <w:sz w:val="28"/>
+                <w:szCs w:val="28"/>
+              </w:rPr>
+            </w:pPr>
+            <w:hyperlink r:id="rId9" w:history="1">
+              <w:r>
+                <w:rPr>
+                  <w:rStyle w:val="Hyperlink"/>
+                  <w:sz w:val="28"/>
+                  <w:szCs w:val="28"/>
+                </w:rPr>
+                <w:t>https://calendar.google.com/calendar/</w:t>
+              </w:r>
+              <w:r>
+                <w:rPr>
+                  <w:rStyle w:val="Hyperlink"/>
+                  <w:sz w:val="28"/>
+                  <w:szCs w:val="28"/>
+                </w:rPr>
+                <w:br/>
+              </w:r>
+              <w:proofErr w:type="spellStart"/>
+              <w:r>
+                <w:rPr>
+                  <w:rStyle w:val="Hyperlink"/>
+                  <w:sz w:val="28"/>
+                  <w:szCs w:val="28"/>
+                </w:rPr>
+                <w:t>embed?src</w:t>
+              </w:r>
+              <w:proofErr w:type="spellEnd"/>
+              <w:r>
+                <w:rPr>
+                  <w:rStyle w:val="Hyperlink"/>
+                  <w:sz w:val="28"/>
+                  <w:szCs w:val="28"/>
+                </w:rPr>
+                <w:t>=t1f2ojv5arrqone</w:t>
+              </w:r>
+              <w:r>
+                <w:rPr>
+                  <w:rStyle w:val="Hyperlink"/>
+                  <w:sz w:val="28"/>
+                  <w:szCs w:val="28"/>
+                </w:rPr>
+                <w:br/>
+                <w:t>i6h09i5fld0%40group.calendar.google.com&amp;ctz=Europe/Athens</w:t>
+              </w:r>
+            </w:hyperlink>
+          </w:p>
+          <w:p>
+            <w:pPr>
+              <w:rPr>
+                <w:sz w:val="28"/>
+                <w:szCs w:val="28"/>
+              </w:rPr>
+            </w:pPr>
+            <w:r>
+              <w:rPr>
+                <w:sz w:val="28"/>
+                <w:szCs w:val="28"/>
+              </w:rPr>
+              <w:fldChar w:fldCharType="begin"/>
+            </w:r>
+            <w:r>
+              <w:rPr>
+                <w:sz w:val="28"/>
+                <w:szCs w:val="28"/>
+              </w:rPr>
+              <w:instrText xml:space="preserve"> HYPERLINK "https://calendar.google.com/calendar/embed?src=t1f2ojv5arrqonei6h09i5fld0%40group.calendar.google.com&amp;ctz=Europe/Athens" </w:instrText>
+            </w:r>
+            <w:r>
+              <w:rPr>
+                <w:sz w:val="28"/>
+                <w:szCs w:val="28"/>
+              </w:rPr>
+            </w:r>
+            <w:r>
+              <w:rPr>
+                <w:sz w:val="28"/>
+                <w:szCs w:val="28"/>
+              </w:rPr>
+              <w:fldChar w:fldCharType="separate"/>
+            </w:r>
+            <w:r>
+              <w:rPr>
+                <w:rStyle w:val="Hyperlink"/>
+                <w:sz w:val="28"/>
+                <w:szCs w:val="28"/>
+              </w:rPr>
+              <w:t>5arrqonei6h09i5fld0%40group.calendar.google.com&amp;ctz=Europe/Athens</w:t>
+            </w:r>
+            <w:r>
+              <w:rPr>
+                <w:sz w:val="28"/>
+                <w:szCs w:val="28"/>
+              </w:rPr>
+              <w:fldChar w:fldCharType="end"/>
+            </w:r>
+          </w:p>
+        </w:tc>
+      </w:tr>
+      <w:tr>
+        <w:tc>
+          <w:tcPr>
+            <w:tcW w:w="0" w:type="auto"/>
             <w:shd w:val="clear" w:color="auto" w:fill="auto"/>
             <w:tcMar>
               <w:left w:w="108" w:type="dxa"/>
@@ -853,167 +918,13 @@
                 <w:szCs w:val="28"/>
                 <w:rtl/>
               </w:rPr>
-              <w:t>יומן</w:t>
+              <w:t>ניהול פרויקט (אם בשימוש)</w:t>
             </w:r>
           </w:p>
         </w:tc>
         <w:tc>
           <w:tcPr>
-            <w:tcW w:w="7208" w:type="dxa"/>
-            <w:shd w:val="clear" w:color="auto" w:fill="auto"/>
-            <w:tcMar>
-              <w:left w:w="108" w:type="dxa"/>
-            </w:tcMar>
-          </w:tcPr>
-          <w:p>
-            <w:pPr>
-              <w:jc w:val="right"/>
-              <w:rPr>
-                <w:rStyle w:val="Hyperlink"/>
-                <w:sz w:val="28"/>
-                <w:szCs w:val="28"/>
-              </w:rPr>
-            </w:pPr>
-            <w:r>
-              <w:rPr>
-                <w:sz w:val="28"/>
-                <w:szCs w:val="28"/>
-              </w:rPr>
-              <w:fldChar w:fldCharType="begin"/>
-            </w:r>
-            <w:r>
-              <w:rPr>
-                <w:sz w:val="28"/>
-                <w:szCs w:val="28"/>
-              </w:rPr>
-              <w:instrText xml:space="preserve"> HYPERLINK "https://calendar.google.com/calendar/embed?src=t1f2ojv5arrqonei6h09i5fld0%40group.calendar.google.com&amp;ctz=Europe/Athens" </w:instrText>
-            </w:r>
-            <w:r>
-              <w:rPr>
-                <w:sz w:val="28"/>
-                <w:szCs w:val="28"/>
-              </w:rPr>
-              <w:fldChar w:fldCharType="separate"/>
-            </w:r>
-            <w:r>
-              <w:rPr>
-                <w:rStyle w:val="Hyperlink"/>
-                <w:sz w:val="28"/>
-                <w:szCs w:val="28"/>
-              </w:rPr>
-              <w:t>https://calendar.google.com/calendar/</w:t>
-            </w:r>
-            <w:r>
-              <w:rPr>
-                <w:rStyle w:val="Hyperlink"/>
-                <w:sz w:val="28"/>
-                <w:szCs w:val="28"/>
-              </w:rPr>
-              <w:br/>
-              <w:t>embed?src=t1f2ojv5arrqonei6h09i5fld0%40group.calendar.google.com</w:t>
-            </w:r>
-          </w:p>
-          <w:p>
-            <w:pPr>
-              <w:jc w:val="right"/>
-              <w:rPr>
-                <w:sz w:val="28"/>
-                <w:szCs w:val="28"/>
-              </w:rPr>
-            </w:pPr>
-            <w:r>
-              <w:rPr>
-                <w:sz w:val="28"/>
-                <w:szCs w:val="28"/>
-              </w:rPr>
-              <w:fldChar w:fldCharType="end"/>
-            </w:r>
-            <w:hyperlink r:id="rId9" w:history="1">
-              <w:r>
-                <w:rPr>
-                  <w:rStyle w:val="Hyperlink"/>
-                  <w:sz w:val="28"/>
-                  <w:szCs w:val="28"/>
-                </w:rPr>
-                <w:t>&amp;</w:t>
-              </w:r>
-              <w:proofErr w:type="spellStart"/>
-              <w:r>
-                <w:rPr>
-                  <w:rStyle w:val="Hyperlink"/>
-                  <w:sz w:val="28"/>
-                  <w:szCs w:val="28"/>
-                </w:rPr>
-                <w:t>ctz</w:t>
-              </w:r>
-              <w:proofErr w:type="spellEnd"/>
-              <w:r>
-                <w:rPr>
-                  <w:rStyle w:val="Hyperlink"/>
-                  <w:sz w:val="28"/>
-                  <w:szCs w:val="28"/>
-                </w:rPr>
-                <w:t>=Europe/Athens</w:t>
-              </w:r>
-            </w:hyperlink>
-          </w:p>
-        </w:tc>
-      </w:tr>
-      <w:tr>
-        <w:tc>
-          <w:tcPr>
-            <w:tcW w:w="415" w:type="dxa"/>
-            <w:shd w:val="clear" w:color="auto" w:fill="auto"/>
-            <w:tcMar>
-              <w:left w:w="108" w:type="dxa"/>
-            </w:tcMar>
-          </w:tcPr>
-          <w:p>
-            <w:pPr>
-              <w:jc w:val="left"/>
-              <w:rPr>
-                <w:sz w:val="28"/>
-                <w:szCs w:val="28"/>
-              </w:rPr>
-            </w:pPr>
-            <w:r>
-              <w:rPr>
-                <w:sz w:val="28"/>
-                <w:szCs w:val="28"/>
-              </w:rPr>
-              <w:t>3</w:t>
-            </w:r>
-          </w:p>
-        </w:tc>
-        <w:tc>
-          <w:tcPr>
-            <w:tcW w:w="1843" w:type="dxa"/>
-            <w:shd w:val="clear" w:color="auto" w:fill="auto"/>
-            <w:tcMar>
-              <w:left w:w="108" w:type="dxa"/>
-            </w:tcMar>
-          </w:tcPr>
-          <w:p>
-            <w:pPr>
-              <w:jc w:val="left"/>
-              <w:rPr>
-                <w:sz w:val="28"/>
-                <w:szCs w:val="28"/>
-              </w:rPr>
-            </w:pPr>
-            <w:r>
-              <w:rPr>
-                <w:sz w:val="28"/>
-                <w:szCs w:val="28"/>
-                <w:rtl/>
-              </w:rPr>
-              <w:t>ניהול פרויקט (אם בשימוש)</w:t>
-            </w:r>
-          </w:p>
-        </w:tc>
-        <w:tc>
-          <w:tcPr>
-            <w:tcW w:w="7208" w:type="dxa"/>
+            <w:tcW w:w="0" w:type="auto"/>
             <w:shd w:val="clear" w:color="auto" w:fill="auto"/>
             <w:tcMar>
               <w:left w:w="108" w:type="dxa"/>
@@ -1042,7 +953,7 @@
       <w:tr>
         <w:tc>
           <w:tcPr>
-            <w:tcW w:w="415" w:type="dxa"/>
+            <w:tcW w:w="0" w:type="auto"/>
             <w:shd w:val="clear" w:color="auto" w:fill="auto"/>
             <w:tcMar>
               <w:left w:w="108" w:type="dxa"/>
@@ -1060,40 +971,15 @@
               <w:rPr>
                 <w:sz w:val="28"/>
                 <w:szCs w:val="28"/>
-              </w:rPr>
-              <w:t>4</w:t>
+                <w:rtl/>
+              </w:rPr>
+              <w:t>הפצה</w:t>
             </w:r>
           </w:p>
         </w:tc>
         <w:tc>
           <w:tcPr>
-            <w:tcW w:w="1843" w:type="dxa"/>
-            <w:shd w:val="clear" w:color="auto" w:fill="auto"/>
-            <w:tcMar>
-              <w:left w:w="108" w:type="dxa"/>
-            </w:tcMar>
-          </w:tcPr>
-          <w:p>
-            <w:pPr>
-              <w:jc w:val="left"/>
-              <w:rPr>
-                <w:sz w:val="28"/>
-                <w:szCs w:val="28"/>
-              </w:rPr>
-            </w:pPr>
-            <w:r>
-              <w:rPr>
-                <w:sz w:val="28"/>
-                <w:szCs w:val="28"/>
-                <w:rtl/>
-              </w:rPr>
-              <w:t>הפצה</w:t>
-            </w:r>
-          </w:p>
-        </w:tc>
-        <w:tc>
-          <w:tcPr>
-            <w:tcW w:w="7208" w:type="dxa"/>
+            <w:tcW w:w="0" w:type="auto"/>
             <w:shd w:val="clear" w:color="auto" w:fill="auto"/>
             <w:tcMar>
               <w:left w:w="108" w:type="dxa"/>
@@ -1322,7 +1208,14 @@
         <w:rPr>
           <w:sz w:val="28"/>
           <w:szCs w:val="28"/>
-          <w:rtl/>
+        </w:rPr>
+      </w:pPr>
+    </w:p>
+    <w:p>
+      <w:pPr>
+        <w:rPr>
+          <w:sz w:val="28"/>
+          <w:szCs w:val="28"/>
         </w:rPr>
       </w:pPr>
     </w:p>
@@ -1429,90 +1322,36 @@
           </w:hyperlink>
         </w:p>
         <w:p>
-          <w:r>
+          <w:pPr>
             <w:rPr>
-              <w:rtl/>
+              <w:b/>
+              <w:bCs/>
             </w:rPr>
-            <w:fldChar w:fldCharType="begin"/>
-          </w:r>
-          <w:r>
-            <w:rPr>
-              <w:rtl/>
-            </w:rPr>
-            <w:instrText xml:space="preserve"> </w:instrText>
-          </w:r>
-          <w:r>
-            <w:instrText>HYPERLINK</w:instrText>
-          </w:r>
-          <w:r>
-            <w:rPr>
-              <w:rtl/>
-            </w:rPr>
-            <w:instrText xml:space="preserve">  \</w:instrText>
-          </w:r>
-          <w:r>
-            <w:instrText>l</w:instrText>
-          </w:r>
-          <w:r>
-            <w:rPr>
-              <w:rtl/>
-            </w:rPr>
-            <w:instrText xml:space="preserve"> "</w:instrText>
-          </w:r>
-          <w:r>
-            <w:rPr>
-              <w:rFonts w:hint="cs"/>
-              <w:rtl/>
-            </w:rPr>
-            <w:instrText>תקציר</w:instrText>
-          </w:r>
-          <w:r>
-            <w:rPr>
-              <w:rtl/>
-            </w:rPr>
-            <w:instrText xml:space="preserve">" </w:instrText>
-          </w:r>
-          <w:r>
-            <w:rPr>
-              <w:rtl/>
-            </w:rPr>
-          </w:r>
-          <w:r>
-            <w:rPr>
-              <w:rtl/>
-            </w:rPr>
-            <w:fldChar w:fldCharType="separate"/>
-          </w:r>
-          <w:r>
-            <w:rPr>
-              <w:rStyle w:val="Hyperlink"/>
-              <w:rFonts w:hint="cs"/>
-              <w:rtl/>
-            </w:rPr>
-            <w:t>תקציר..........</w:t>
-          </w:r>
-          <w:r>
-            <w:rPr>
-              <w:rStyle w:val="Hyperlink"/>
-              <w:rFonts w:hint="cs"/>
-              <w:rtl/>
-            </w:rPr>
-            <w:t>.</w:t>
-          </w:r>
-          <w:r>
-            <w:rPr>
-              <w:rStyle w:val="Hyperlink"/>
-              <w:rFonts w:hint="cs"/>
-              <w:rtl/>
-            </w:rPr>
-            <w:t>.....................................................................................................................4</w:t>
-          </w:r>
-          <w:r>
-            <w:rPr>
-              <w:rtl/>
-            </w:rPr>
-            <w:fldChar w:fldCharType="end"/>
-          </w:r>
+          </w:pPr>
+          <w:hyperlink w:anchor="תקציר" w:history="1">
+            <w:r>
+              <w:rPr>
+                <w:rStyle w:val="Hyperlink"/>
+                <w:rFonts w:hint="cs"/>
+                <w:b/>
+                <w:bCs/>
+                <w:rtl/>
+              </w:rPr>
+              <w:t>תקציר...............</w:t>
+            </w:r>
+            <w:bookmarkStart w:id="0" w:name="_GoBack"/>
+            <w:bookmarkEnd w:id="0"/>
+            <w:r>
+              <w:rPr>
+                <w:rStyle w:val="Hyperlink"/>
+                <w:rFonts w:hint="cs"/>
+                <w:b/>
+                <w:bCs/>
+                <w:rtl/>
+              </w:rPr>
+              <w:t>................................................................................................................4</w:t>
+            </w:r>
+          </w:hyperlink>
         </w:p>
         <w:p>
           <w:pPr>
@@ -1534,7 +1373,7 @@
           <w:r>
             <w:fldChar w:fldCharType="separate"/>
           </w:r>
-          <w:hyperlink w:anchor="_Toc498245900" w:history="1">
+          <w:hyperlink w:anchor="_Toc503013853" w:history="1">
             <w:r>
               <w:rPr>
                 <w:rStyle w:val="Hyperlink"/>
@@ -1557,7 +1396,6 @@
             <w:r>
               <w:rPr>
                 <w:rStyle w:val="Hyperlink"/>
-                <w:rFonts w:hint="eastAsia"/>
                 <w:noProof/>
                 <w:rtl/>
               </w:rPr>
@@ -1573,77 +1411,77 @@
             </w:r>
             <w:r>
               <w:rPr>
+                <w:rStyle w:val="Hyperlink"/>
+                <w:noProof/>
+                <w:rtl/>
+              </w:rPr>
+              <w:fldChar w:fldCharType="begin"/>
+            </w:r>
+            <w:r>
+              <w:rPr>
                 <w:noProof/>
                 <w:webHidden/>
                 <w:rtl/>
               </w:rPr>
-              <w:fldChar w:fldCharType="begin"/>
+              <w:instrText xml:space="preserve"> </w:instrText>
             </w:r>
             <w:r>
               <w:rPr>
                 <w:noProof/>
                 <w:webHidden/>
+              </w:rPr>
+              <w:instrText>PAGEREF</w:instrText>
+            </w:r>
+            <w:r>
+              <w:rPr>
+                <w:noProof/>
+                <w:webHidden/>
+                <w:rtl/>
+              </w:rPr>
+              <w:instrText xml:space="preserve"> _</w:instrText>
+            </w:r>
+            <w:r>
+              <w:rPr>
+                <w:noProof/>
+                <w:webHidden/>
+              </w:rPr>
+              <w:instrText>Toc503013853 \h</w:instrText>
+            </w:r>
+            <w:r>
+              <w:rPr>
+                <w:noProof/>
+                <w:webHidden/>
                 <w:rtl/>
               </w:rPr>
               <w:instrText xml:space="preserve"> </w:instrText>
             </w:r>
             <w:r>
               <w:rPr>
+                <w:rStyle w:val="Hyperlink"/>
+                <w:noProof/>
+                <w:rtl/>
+              </w:rPr>
+            </w:r>
+            <w:r>
+              <w:rPr>
+                <w:rStyle w:val="Hyperlink"/>
+                <w:noProof/>
+                <w:rtl/>
+              </w:rPr>
+              <w:fldChar w:fldCharType="separate"/>
+            </w:r>
+            <w:r>
+              <w:rPr>
                 <w:noProof/>
                 <w:webHidden/>
-              </w:rPr>
-              <w:instrText>PAGEREF</w:instrText>
-            </w:r>
-            <w:r>
-              <w:rPr>
-                <w:noProof/>
-                <w:webHidden/>
-                <w:rtl/>
-              </w:rPr>
-              <w:instrText xml:space="preserve"> _</w:instrText>
-            </w:r>
-            <w:r>
-              <w:rPr>
-                <w:noProof/>
-                <w:webHidden/>
-              </w:rPr>
-              <w:instrText>Toc498245900 \h</w:instrText>
-            </w:r>
-            <w:r>
-              <w:rPr>
-                <w:noProof/>
-                <w:webHidden/>
-                <w:rtl/>
-              </w:rPr>
-              <w:instrText xml:space="preserve"> </w:instrText>
-            </w:r>
-            <w:r>
-              <w:rPr>
-                <w:noProof/>
-                <w:webHidden/>
-                <w:rtl/>
-              </w:rPr>
-            </w:r>
-            <w:r>
-              <w:rPr>
-                <w:noProof/>
-                <w:webHidden/>
-                <w:rtl/>
-              </w:rPr>
-              <w:fldChar w:fldCharType="separate"/>
-            </w:r>
-            <w:r>
-              <w:rPr>
-                <w:noProof/>
-                <w:webHidden/>
                 <w:rtl/>
               </w:rPr>
               <w:t>6</w:t>
             </w:r>
             <w:r>
               <w:rPr>
-                <w:noProof/>
-                <w:webHidden/>
+                <w:rStyle w:val="Hyperlink"/>
+                <w:noProof/>
                 <w:rtl/>
               </w:rPr>
               <w:fldChar w:fldCharType="end"/>
@@ -1661,7 +1499,7 @@
               <w:rtl/>
             </w:rPr>
           </w:pPr>
-          <w:hyperlink w:anchor="_Toc498245901" w:history="1">
+          <w:hyperlink w:anchor="_Toc503013854" w:history="1">
             <w:r>
               <w:rPr>
                 <w:rStyle w:val="Hyperlink"/>
@@ -1683,11 +1521,18 @@
             <w:r>
               <w:rPr>
                 <w:rStyle w:val="Hyperlink"/>
-                <w:rFonts w:hint="eastAsia"/>
-                <w:noProof/>
-                <w:rtl/>
-              </w:rPr>
-              <w:t>תיאור</w:t>
+                <w:noProof/>
+                <w:rtl/>
+              </w:rPr>
+              <w:t>תיאור הבעיה</w:t>
+            </w:r>
+            <w:r>
+              <w:rPr>
+                <w:noProof/>
+                <w:webHidden/>
+                <w:rtl/>
+              </w:rPr>
+              <w:tab/>
             </w:r>
             <w:r>
               <w:rPr>
@@ -1695,16 +1540,60 @@
                 <w:noProof/>
                 <w:rtl/>
               </w:rPr>
-              <w:t xml:space="preserve"> </w:t>
+              <w:fldChar w:fldCharType="begin"/>
+            </w:r>
+            <w:r>
+              <w:rPr>
+                <w:noProof/>
+                <w:webHidden/>
+                <w:rtl/>
+              </w:rPr>
+              <w:instrText xml:space="preserve"> </w:instrText>
+            </w:r>
+            <w:r>
+              <w:rPr>
+                <w:noProof/>
+                <w:webHidden/>
+              </w:rPr>
+              <w:instrText>PAGEREF</w:instrText>
+            </w:r>
+            <w:r>
+              <w:rPr>
+                <w:noProof/>
+                <w:webHidden/>
+                <w:rtl/>
+              </w:rPr>
+              <w:instrText xml:space="preserve"> _</w:instrText>
+            </w:r>
+            <w:r>
+              <w:rPr>
+                <w:noProof/>
+                <w:webHidden/>
+              </w:rPr>
+              <w:instrText>Toc503013854 \h</w:instrText>
+            </w:r>
+            <w:r>
+              <w:rPr>
+                <w:noProof/>
+                <w:webHidden/>
+                <w:rtl/>
+              </w:rPr>
+              <w:instrText xml:space="preserve"> </w:instrText>
             </w:r>
             <w:r>
               <w:rPr>
                 <w:rStyle w:val="Hyperlink"/>
-                <w:rFonts w:hint="eastAsia"/>
-                <w:noProof/>
-                <w:rtl/>
-              </w:rPr>
-              <w:t>הבעיה</w:t>
+                <w:noProof/>
+                <w:rtl/>
+              </w:rPr>
+            </w:r>
+            <w:r>
+              <w:rPr>
+                <w:rStyle w:val="Hyperlink"/>
+                <w:noProof/>
+                <w:rtl/>
+              </w:rPr>
+              <w:fldChar w:fldCharType="separate"/>
             </w:r>
             <w:r>
               <w:rPr>
@@ -1712,81 +1601,12 @@
                 <w:webHidden/>
                 <w:rtl/>
               </w:rPr>
-              <w:tab/>
-            </w:r>
-            <w:r>
-              <w:rPr>
-                <w:noProof/>
-                <w:webHidden/>
-                <w:rtl/>
-              </w:rPr>
-              <w:fldChar w:fldCharType="begin"/>
-            </w:r>
-            <w:r>
-              <w:rPr>
-                <w:noProof/>
-                <w:webHidden/>
-                <w:rtl/>
-              </w:rPr>
-              <w:instrText xml:space="preserve"> </w:instrText>
-            </w:r>
-            <w:r>
-              <w:rPr>
-                <w:noProof/>
-                <w:webHidden/>
-              </w:rPr>
-              <w:instrText>PAGEREF</w:instrText>
-            </w:r>
-            <w:r>
-              <w:rPr>
-                <w:noProof/>
-                <w:webHidden/>
-                <w:rtl/>
-              </w:rPr>
-              <w:instrText xml:space="preserve"> _</w:instrText>
-            </w:r>
-            <w:r>
-              <w:rPr>
-                <w:noProof/>
-                <w:webHidden/>
-              </w:rPr>
-              <w:instrText>Toc498245901 \h</w:instrText>
-            </w:r>
-            <w:r>
-              <w:rPr>
-                <w:noProof/>
-                <w:webHidden/>
-                <w:rtl/>
-              </w:rPr>
-              <w:instrText xml:space="preserve"> </w:instrText>
-            </w:r>
-            <w:r>
-              <w:rPr>
-                <w:noProof/>
-                <w:webHidden/>
-                <w:rtl/>
-              </w:rPr>
-            </w:r>
-            <w:r>
-              <w:rPr>
-                <w:noProof/>
-                <w:webHidden/>
-                <w:rtl/>
-              </w:rPr>
-              <w:fldChar w:fldCharType="separate"/>
-            </w:r>
-            <w:r>
-              <w:rPr>
-                <w:noProof/>
-                <w:webHidden/>
-                <w:rtl/>
-              </w:rPr>
               <w:t>6</w:t>
             </w:r>
             <w:r>
               <w:rPr>
-                <w:noProof/>
-                <w:webHidden/>
+                <w:rStyle w:val="Hyperlink"/>
+                <w:noProof/>
                 <w:rtl/>
               </w:rPr>
               <w:fldChar w:fldCharType="end"/>
@@ -1805,15 +1625,22 @@
               <w:rtl/>
             </w:rPr>
           </w:pPr>
-          <w:hyperlink w:anchor="_Toc498245902" w:history="1">
+          <w:hyperlink w:anchor="_Toc503013855" w:history="1">
             <w:r>
               <w:rPr>
                 <w:rStyle w:val="Hyperlink"/>
-                <w:rFonts w:hint="eastAsia"/>
-                <w:noProof/>
-                <w:rtl/>
-              </w:rPr>
-              <w:t>דרישות</w:t>
+                <w:noProof/>
+                <w:rtl/>
+              </w:rPr>
+              <w:t>דרישות ואפיון  הבעיה</w:t>
+            </w:r>
+            <w:r>
+              <w:rPr>
+                <w:noProof/>
+                <w:webHidden/>
+                <w:rtl/>
+              </w:rPr>
+              <w:tab/>
             </w:r>
             <w:r>
               <w:rPr>
@@ -1821,16 +1648,52 @@
                 <w:noProof/>
                 <w:rtl/>
               </w:rPr>
-              <w:t xml:space="preserve"> </w:t>
+              <w:fldChar w:fldCharType="begin"/>
+            </w:r>
+            <w:r>
+              <w:rPr>
+                <w:noProof/>
+                <w:webHidden/>
+                <w:rtl/>
+              </w:rPr>
+              <w:instrText xml:space="preserve"> </w:instrText>
+            </w:r>
+            <w:r>
+              <w:rPr>
+                <w:noProof/>
+                <w:webHidden/>
+              </w:rPr>
+              <w:instrText>PAGEREF</w:instrText>
+            </w:r>
+            <w:r>
+              <w:rPr>
+                <w:noProof/>
+                <w:webHidden/>
+                <w:rtl/>
+              </w:rPr>
+              <w:instrText xml:space="preserve"> _</w:instrText>
+            </w:r>
+            <w:r>
+              <w:rPr>
+                <w:noProof/>
+                <w:webHidden/>
+              </w:rPr>
+              <w:instrText>Toc503013855 \h</w:instrText>
+            </w:r>
+            <w:r>
+              <w:rPr>
+                <w:noProof/>
+                <w:webHidden/>
+                <w:rtl/>
+              </w:rPr>
+              <w:instrText xml:space="preserve"> </w:instrText>
             </w:r>
             <w:r>
               <w:rPr>
                 <w:rStyle w:val="Hyperlink"/>
-                <w:rFonts w:hint="eastAsia"/>
-                <w:noProof/>
-                <w:rtl/>
-              </w:rPr>
-              <w:t>ואפיון</w:t>
+                <w:noProof/>
+                <w:rtl/>
+              </w:rPr>
             </w:r>
             <w:r>
               <w:rPr>
@@ -1838,98 +1701,20 @@
                 <w:noProof/>
                 <w:rtl/>
               </w:rPr>
-              <w:t xml:space="preserve">  </w:t>
+              <w:fldChar w:fldCharType="separate"/>
+            </w:r>
+            <w:r>
+              <w:rPr>
+                <w:noProof/>
+                <w:webHidden/>
+                <w:rtl/>
+              </w:rPr>
+              <w:t>6</w:t>
             </w:r>
             <w:r>
               <w:rPr>
                 <w:rStyle w:val="Hyperlink"/>
-                <w:rFonts w:hint="eastAsia"/>
-                <w:noProof/>
-                <w:rtl/>
-              </w:rPr>
-              <w:t>הבעיה</w:t>
-            </w:r>
-            <w:r>
-              <w:rPr>
-                <w:noProof/>
-                <w:webHidden/>
-                <w:rtl/>
-              </w:rPr>
-              <w:tab/>
-            </w:r>
-            <w:r>
-              <w:rPr>
-                <w:noProof/>
-                <w:webHidden/>
-                <w:rtl/>
-              </w:rPr>
-              <w:fldChar w:fldCharType="begin"/>
-            </w:r>
-            <w:r>
-              <w:rPr>
-                <w:noProof/>
-                <w:webHidden/>
-                <w:rtl/>
-              </w:rPr>
-              <w:instrText xml:space="preserve"> </w:instrText>
-            </w:r>
-            <w:r>
-              <w:rPr>
-                <w:noProof/>
-                <w:webHidden/>
-              </w:rPr>
-              <w:instrText>PAGEREF</w:instrText>
-            </w:r>
-            <w:r>
-              <w:rPr>
-                <w:noProof/>
-                <w:webHidden/>
-                <w:rtl/>
-              </w:rPr>
-              <w:instrText xml:space="preserve"> _</w:instrText>
-            </w:r>
-            <w:r>
-              <w:rPr>
-                <w:noProof/>
-                <w:webHidden/>
-              </w:rPr>
-              <w:instrText>Toc498245902 \h</w:instrText>
-            </w:r>
-            <w:r>
-              <w:rPr>
-                <w:noProof/>
-                <w:webHidden/>
-                <w:rtl/>
-              </w:rPr>
-              <w:instrText xml:space="preserve"> </w:instrText>
-            </w:r>
-            <w:r>
-              <w:rPr>
-                <w:noProof/>
-                <w:webHidden/>
-                <w:rtl/>
-              </w:rPr>
-            </w:r>
-            <w:r>
-              <w:rPr>
-                <w:noProof/>
-                <w:webHidden/>
-                <w:rtl/>
-              </w:rPr>
-              <w:fldChar w:fldCharType="separate"/>
-            </w:r>
-            <w:r>
-              <w:rPr>
-                <w:noProof/>
-                <w:webHidden/>
-                <w:rtl/>
-              </w:rPr>
-              <w:t>6</w:t>
-            </w:r>
-            <w:r>
-              <w:rPr>
-                <w:noProof/>
-                <w:webHidden/>
+                <w:noProof/>
                 <w:rtl/>
               </w:rPr>
               <w:fldChar w:fldCharType="end"/>
@@ -1948,15 +1733,22 @@
               <w:rtl/>
             </w:rPr>
           </w:pPr>
-          <w:hyperlink w:anchor="_Toc498245903" w:history="1">
+          <w:hyperlink w:anchor="_Toc503013856" w:history="1">
             <w:r>
               <w:rPr>
                 <w:rStyle w:val="Hyperlink"/>
-                <w:rFonts w:hint="eastAsia"/>
-                <w:noProof/>
-                <w:rtl/>
-              </w:rPr>
-              <w:t>הבעיה</w:t>
+                <w:noProof/>
+                <w:rtl/>
+              </w:rPr>
+              <w:t>הבעיה מבחינת הנדסת תוכנה</w:t>
+            </w:r>
+            <w:r>
+              <w:rPr>
+                <w:noProof/>
+                <w:webHidden/>
+                <w:rtl/>
+              </w:rPr>
+              <w:tab/>
             </w:r>
             <w:r>
               <w:rPr>
@@ -1964,16 +1756,52 @@
                 <w:noProof/>
                 <w:rtl/>
               </w:rPr>
-              <w:t xml:space="preserve"> </w:t>
+              <w:fldChar w:fldCharType="begin"/>
+            </w:r>
+            <w:r>
+              <w:rPr>
+                <w:noProof/>
+                <w:webHidden/>
+                <w:rtl/>
+              </w:rPr>
+              <w:instrText xml:space="preserve"> </w:instrText>
+            </w:r>
+            <w:r>
+              <w:rPr>
+                <w:noProof/>
+                <w:webHidden/>
+              </w:rPr>
+              <w:instrText>PAGEREF</w:instrText>
+            </w:r>
+            <w:r>
+              <w:rPr>
+                <w:noProof/>
+                <w:webHidden/>
+                <w:rtl/>
+              </w:rPr>
+              <w:instrText xml:space="preserve"> _</w:instrText>
+            </w:r>
+            <w:r>
+              <w:rPr>
+                <w:noProof/>
+                <w:webHidden/>
+              </w:rPr>
+              <w:instrText>Toc503013856 \h</w:instrText>
+            </w:r>
+            <w:r>
+              <w:rPr>
+                <w:noProof/>
+                <w:webHidden/>
+                <w:rtl/>
+              </w:rPr>
+              <w:instrText xml:space="preserve"> </w:instrText>
             </w:r>
             <w:r>
               <w:rPr>
                 <w:rStyle w:val="Hyperlink"/>
-                <w:rFonts w:hint="eastAsia"/>
-                <w:noProof/>
-                <w:rtl/>
-              </w:rPr>
-              <w:t>מבחינת</w:t>
+                <w:noProof/>
+                <w:rtl/>
+              </w:rPr>
             </w:r>
             <w:r>
               <w:rPr>
@@ -1981,115 +1809,20 @@
                 <w:noProof/>
                 <w:rtl/>
               </w:rPr>
-              <w:t xml:space="preserve"> </w:t>
+              <w:fldChar w:fldCharType="separate"/>
+            </w:r>
+            <w:r>
+              <w:rPr>
+                <w:noProof/>
+                <w:webHidden/>
+                <w:rtl/>
+              </w:rPr>
+              <w:t>6</w:t>
             </w:r>
             <w:r>
               <w:rPr>
                 <w:rStyle w:val="Hyperlink"/>
-                <w:rFonts w:hint="eastAsia"/>
-                <w:noProof/>
-                <w:rtl/>
-              </w:rPr>
-              <w:t>הנדסת</w:t>
-            </w:r>
-            <w:r>
-              <w:rPr>
-                <w:rStyle w:val="Hyperlink"/>
-                <w:noProof/>
-                <w:rtl/>
-              </w:rPr>
-              <w:t xml:space="preserve"> </w:t>
-            </w:r>
-            <w:r>
-              <w:rPr>
-                <w:rStyle w:val="Hyperlink"/>
-                <w:rFonts w:hint="eastAsia"/>
-                <w:noProof/>
-                <w:rtl/>
-              </w:rPr>
-              <w:t>תוכנה</w:t>
-            </w:r>
-            <w:r>
-              <w:rPr>
-                <w:noProof/>
-                <w:webHidden/>
-                <w:rtl/>
-              </w:rPr>
-              <w:tab/>
-            </w:r>
-            <w:r>
-              <w:rPr>
-                <w:noProof/>
-                <w:webHidden/>
-                <w:rtl/>
-              </w:rPr>
-              <w:fldChar w:fldCharType="begin"/>
-            </w:r>
-            <w:r>
-              <w:rPr>
-                <w:noProof/>
-                <w:webHidden/>
-                <w:rtl/>
-              </w:rPr>
-              <w:instrText xml:space="preserve"> </w:instrText>
-            </w:r>
-            <w:r>
-              <w:rPr>
-                <w:noProof/>
-                <w:webHidden/>
-              </w:rPr>
-              <w:instrText>PAGEREF</w:instrText>
-            </w:r>
-            <w:r>
-              <w:rPr>
-                <w:noProof/>
-                <w:webHidden/>
-                <w:rtl/>
-              </w:rPr>
-              <w:instrText xml:space="preserve"> _</w:instrText>
-            </w:r>
-            <w:r>
-              <w:rPr>
-                <w:noProof/>
-                <w:webHidden/>
-              </w:rPr>
-              <w:instrText>Toc498245903 \h</w:instrText>
-            </w:r>
-            <w:r>
-              <w:rPr>
-                <w:noProof/>
-                <w:webHidden/>
-                <w:rtl/>
-              </w:rPr>
-              <w:instrText xml:space="preserve"> </w:instrText>
-            </w:r>
-            <w:r>
-              <w:rPr>
-                <w:noProof/>
-                <w:webHidden/>
-                <w:rtl/>
-              </w:rPr>
-            </w:r>
-            <w:r>
-              <w:rPr>
-                <w:noProof/>
-                <w:webHidden/>
-                <w:rtl/>
-              </w:rPr>
-              <w:fldChar w:fldCharType="separate"/>
-            </w:r>
-            <w:r>
-              <w:rPr>
-                <w:noProof/>
-                <w:webHidden/>
-                <w:rtl/>
-              </w:rPr>
-              <w:t>6</w:t>
-            </w:r>
-            <w:r>
-              <w:rPr>
-                <w:noProof/>
-                <w:webHidden/>
+                <w:noProof/>
                 <w:rtl/>
               </w:rPr>
               <w:fldChar w:fldCharType="end"/>
@@ -2107,7 +1840,7 @@
               <w:rtl/>
             </w:rPr>
           </w:pPr>
-          <w:hyperlink w:anchor="_Toc498245904" w:history="1">
+          <w:hyperlink w:anchor="_Toc503013857" w:history="1">
             <w:r>
               <w:rPr>
                 <w:rStyle w:val="Hyperlink"/>
@@ -2129,11 +1862,18 @@
             <w:r>
               <w:rPr>
                 <w:rStyle w:val="Hyperlink"/>
-                <w:rFonts w:hint="eastAsia"/>
-                <w:noProof/>
-                <w:rtl/>
-              </w:rPr>
-              <w:t>תיאור</w:t>
+                <w:noProof/>
+                <w:rtl/>
+              </w:rPr>
+              <w:t>תיאור הפתרון</w:t>
+            </w:r>
+            <w:r>
+              <w:rPr>
+                <w:noProof/>
+                <w:webHidden/>
+                <w:rtl/>
+              </w:rPr>
+              <w:tab/>
             </w:r>
             <w:r>
               <w:rPr>
@@ -2141,16 +1881,60 @@
                 <w:noProof/>
                 <w:rtl/>
               </w:rPr>
-              <w:t xml:space="preserve"> </w:t>
+              <w:fldChar w:fldCharType="begin"/>
+            </w:r>
+            <w:r>
+              <w:rPr>
+                <w:noProof/>
+                <w:webHidden/>
+                <w:rtl/>
+              </w:rPr>
+              <w:instrText xml:space="preserve"> </w:instrText>
+            </w:r>
+            <w:r>
+              <w:rPr>
+                <w:noProof/>
+                <w:webHidden/>
+              </w:rPr>
+              <w:instrText>PAGEREF</w:instrText>
+            </w:r>
+            <w:r>
+              <w:rPr>
+                <w:noProof/>
+                <w:webHidden/>
+                <w:rtl/>
+              </w:rPr>
+              <w:instrText xml:space="preserve"> _</w:instrText>
+            </w:r>
+            <w:r>
+              <w:rPr>
+                <w:noProof/>
+                <w:webHidden/>
+              </w:rPr>
+              <w:instrText>Toc503013857 \h</w:instrText>
+            </w:r>
+            <w:r>
+              <w:rPr>
+                <w:noProof/>
+                <w:webHidden/>
+                <w:rtl/>
+              </w:rPr>
+              <w:instrText xml:space="preserve"> </w:instrText>
             </w:r>
             <w:r>
               <w:rPr>
                 <w:rStyle w:val="Hyperlink"/>
-                <w:rFonts w:hint="eastAsia"/>
-                <w:noProof/>
-                <w:rtl/>
-              </w:rPr>
-              <w:t>הפתרון</w:t>
+                <w:noProof/>
+                <w:rtl/>
+              </w:rPr>
+            </w:r>
+            <w:r>
+              <w:rPr>
+                <w:rStyle w:val="Hyperlink"/>
+                <w:noProof/>
+                <w:rtl/>
+              </w:rPr>
+              <w:fldChar w:fldCharType="separate"/>
             </w:r>
             <w:r>
               <w:rPr>
@@ -2158,81 +1942,12 @@
                 <w:webHidden/>
                 <w:rtl/>
               </w:rPr>
-              <w:tab/>
-            </w:r>
-            <w:r>
-              <w:rPr>
-                <w:noProof/>
-                <w:webHidden/>
-                <w:rtl/>
-              </w:rPr>
-              <w:fldChar w:fldCharType="begin"/>
-            </w:r>
-            <w:r>
-              <w:rPr>
-                <w:noProof/>
-                <w:webHidden/>
-                <w:rtl/>
-              </w:rPr>
-              <w:instrText xml:space="preserve"> </w:instrText>
-            </w:r>
-            <w:r>
-              <w:rPr>
-                <w:noProof/>
-                <w:webHidden/>
-              </w:rPr>
-              <w:instrText>PAGEREF</w:instrText>
-            </w:r>
-            <w:r>
-              <w:rPr>
-                <w:noProof/>
-                <w:webHidden/>
-                <w:rtl/>
-              </w:rPr>
-              <w:instrText xml:space="preserve"> _</w:instrText>
-            </w:r>
-            <w:r>
-              <w:rPr>
-                <w:noProof/>
-                <w:webHidden/>
-              </w:rPr>
-              <w:instrText>Toc498245904 \h</w:instrText>
-            </w:r>
-            <w:r>
-              <w:rPr>
-                <w:noProof/>
-                <w:webHidden/>
-                <w:rtl/>
-              </w:rPr>
-              <w:instrText xml:space="preserve"> </w:instrText>
-            </w:r>
-            <w:r>
-              <w:rPr>
-                <w:noProof/>
-                <w:webHidden/>
-                <w:rtl/>
-              </w:rPr>
-            </w:r>
-            <w:r>
-              <w:rPr>
-                <w:noProof/>
-                <w:webHidden/>
-                <w:rtl/>
-              </w:rPr>
-              <w:fldChar w:fldCharType="separate"/>
-            </w:r>
-            <w:r>
-              <w:rPr>
-                <w:noProof/>
-                <w:webHidden/>
-                <w:rtl/>
-              </w:rPr>
               <w:t>7</w:t>
             </w:r>
             <w:r>
               <w:rPr>
-                <w:noProof/>
-                <w:webHidden/>
+                <w:rStyle w:val="Hyperlink"/>
+                <w:noProof/>
                 <w:rtl/>
               </w:rPr>
               <w:fldChar w:fldCharType="end"/>
@@ -2251,15 +1966,22 @@
               <w:rtl/>
             </w:rPr>
           </w:pPr>
-          <w:hyperlink w:anchor="_Toc498245905" w:history="1">
+          <w:hyperlink w:anchor="_Toc503013858" w:history="1">
             <w:r>
               <w:rPr>
                 <w:rStyle w:val="Hyperlink"/>
-                <w:rFonts w:hint="eastAsia"/>
-                <w:noProof/>
-                <w:rtl/>
-              </w:rPr>
-              <w:t>מהי</w:t>
+                <w:noProof/>
+                <w:rtl/>
+              </w:rPr>
+              <w:t>מהי המערכת</w:t>
+            </w:r>
+            <w:r>
+              <w:rPr>
+                <w:noProof/>
+                <w:webHidden/>
+                <w:rtl/>
+              </w:rPr>
+              <w:tab/>
             </w:r>
             <w:r>
               <w:rPr>
@@ -2267,16 +1989,60 @@
                 <w:noProof/>
                 <w:rtl/>
               </w:rPr>
-              <w:t xml:space="preserve"> </w:t>
+              <w:fldChar w:fldCharType="begin"/>
+            </w:r>
+            <w:r>
+              <w:rPr>
+                <w:noProof/>
+                <w:webHidden/>
+                <w:rtl/>
+              </w:rPr>
+              <w:instrText xml:space="preserve"> </w:instrText>
+            </w:r>
+            <w:r>
+              <w:rPr>
+                <w:noProof/>
+                <w:webHidden/>
+              </w:rPr>
+              <w:instrText>PAGEREF</w:instrText>
+            </w:r>
+            <w:r>
+              <w:rPr>
+                <w:noProof/>
+                <w:webHidden/>
+                <w:rtl/>
+              </w:rPr>
+              <w:instrText xml:space="preserve"> _</w:instrText>
+            </w:r>
+            <w:r>
+              <w:rPr>
+                <w:noProof/>
+                <w:webHidden/>
+              </w:rPr>
+              <w:instrText>Toc503013858 \h</w:instrText>
+            </w:r>
+            <w:r>
+              <w:rPr>
+                <w:noProof/>
+                <w:webHidden/>
+                <w:rtl/>
+              </w:rPr>
+              <w:instrText xml:space="preserve"> </w:instrText>
             </w:r>
             <w:r>
               <w:rPr>
                 <w:rStyle w:val="Hyperlink"/>
-                <w:rFonts w:hint="eastAsia"/>
-                <w:noProof/>
-                <w:rtl/>
-              </w:rPr>
-              <w:t>המערכת</w:t>
+                <w:noProof/>
+                <w:rtl/>
+              </w:rPr>
+            </w:r>
+            <w:r>
+              <w:rPr>
+                <w:rStyle w:val="Hyperlink"/>
+                <w:noProof/>
+                <w:rtl/>
+              </w:rPr>
+              <w:fldChar w:fldCharType="separate"/>
             </w:r>
             <w:r>
               <w:rPr>
@@ -2284,81 +2050,12 @@
                 <w:webHidden/>
                 <w:rtl/>
               </w:rPr>
-              <w:tab/>
-            </w:r>
-            <w:r>
-              <w:rPr>
-                <w:noProof/>
-                <w:webHidden/>
-                <w:rtl/>
-              </w:rPr>
-              <w:fldChar w:fldCharType="begin"/>
-            </w:r>
-            <w:r>
-              <w:rPr>
-                <w:noProof/>
-                <w:webHidden/>
-                <w:rtl/>
-              </w:rPr>
-              <w:instrText xml:space="preserve"> </w:instrText>
-            </w:r>
-            <w:r>
-              <w:rPr>
-                <w:noProof/>
-                <w:webHidden/>
-              </w:rPr>
-              <w:instrText>PAGEREF</w:instrText>
-            </w:r>
-            <w:r>
-              <w:rPr>
-                <w:noProof/>
-                <w:webHidden/>
-                <w:rtl/>
-              </w:rPr>
-              <w:instrText xml:space="preserve"> _</w:instrText>
-            </w:r>
-            <w:r>
-              <w:rPr>
-                <w:noProof/>
-                <w:webHidden/>
-              </w:rPr>
-              <w:instrText>Toc498245905 \h</w:instrText>
-            </w:r>
-            <w:r>
-              <w:rPr>
-                <w:noProof/>
-                <w:webHidden/>
-                <w:rtl/>
-              </w:rPr>
-              <w:instrText xml:space="preserve"> </w:instrText>
-            </w:r>
-            <w:r>
-              <w:rPr>
-                <w:noProof/>
-                <w:webHidden/>
-                <w:rtl/>
-              </w:rPr>
-            </w:r>
-            <w:r>
-              <w:rPr>
-                <w:noProof/>
-                <w:webHidden/>
-                <w:rtl/>
-              </w:rPr>
-              <w:fldChar w:fldCharType="separate"/>
-            </w:r>
-            <w:r>
-              <w:rPr>
-                <w:noProof/>
-                <w:webHidden/>
-                <w:rtl/>
-              </w:rPr>
               <w:t>7</w:t>
             </w:r>
             <w:r>
               <w:rPr>
-                <w:noProof/>
-                <w:webHidden/>
+                <w:rStyle w:val="Hyperlink"/>
+                <w:noProof/>
                 <w:rtl/>
               </w:rPr>
               <w:fldChar w:fldCharType="end"/>
@@ -2377,15 +2074,22 @@
               <w:rtl/>
             </w:rPr>
           </w:pPr>
-          <w:hyperlink w:anchor="_Toc498245906" w:history="1">
+          <w:hyperlink w:anchor="_Toc503013859" w:history="1">
             <w:r>
               <w:rPr>
                 <w:rStyle w:val="Hyperlink"/>
-                <w:rFonts w:hint="eastAsia"/>
-                <w:noProof/>
-                <w:rtl/>
-              </w:rPr>
-              <w:t>מצבי</w:t>
+                <w:noProof/>
+                <w:rtl/>
+              </w:rPr>
+              <w:t>מצבי עבודה ותכנון הפתרון</w:t>
+            </w:r>
+            <w:r>
+              <w:rPr>
+                <w:noProof/>
+                <w:webHidden/>
+                <w:rtl/>
+              </w:rPr>
+              <w:tab/>
             </w:r>
             <w:r>
               <w:rPr>
@@ -2393,16 +2097,52 @@
                 <w:noProof/>
                 <w:rtl/>
               </w:rPr>
-              <w:t xml:space="preserve"> </w:t>
+              <w:fldChar w:fldCharType="begin"/>
+            </w:r>
+            <w:r>
+              <w:rPr>
+                <w:noProof/>
+                <w:webHidden/>
+                <w:rtl/>
+              </w:rPr>
+              <w:instrText xml:space="preserve"> </w:instrText>
+            </w:r>
+            <w:r>
+              <w:rPr>
+                <w:noProof/>
+                <w:webHidden/>
+              </w:rPr>
+              <w:instrText>PAGEREF</w:instrText>
+            </w:r>
+            <w:r>
+              <w:rPr>
+                <w:noProof/>
+                <w:webHidden/>
+                <w:rtl/>
+              </w:rPr>
+              <w:instrText xml:space="preserve"> _</w:instrText>
+            </w:r>
+            <w:r>
+              <w:rPr>
+                <w:noProof/>
+                <w:webHidden/>
+              </w:rPr>
+              <w:instrText>Toc503013859 \h</w:instrText>
+            </w:r>
+            <w:r>
+              <w:rPr>
+                <w:noProof/>
+                <w:webHidden/>
+                <w:rtl/>
+              </w:rPr>
+              <w:instrText xml:space="preserve"> </w:instrText>
             </w:r>
             <w:r>
               <w:rPr>
                 <w:rStyle w:val="Hyperlink"/>
-                <w:rFonts w:hint="eastAsia"/>
-                <w:noProof/>
-                <w:rtl/>
-              </w:rPr>
-              <w:t>עבודה</w:t>
+                <w:noProof/>
+                <w:rtl/>
+              </w:rPr>
             </w:r>
             <w:r>
               <w:rPr>
@@ -2410,115 +2150,20 @@
                 <w:noProof/>
                 <w:rtl/>
               </w:rPr>
-              <w:t xml:space="preserve"> </w:t>
+              <w:fldChar w:fldCharType="separate"/>
+            </w:r>
+            <w:r>
+              <w:rPr>
+                <w:noProof/>
+                <w:webHidden/>
+                <w:rtl/>
+              </w:rPr>
+              <w:t>8</w:t>
             </w:r>
             <w:r>
               <w:rPr>
                 <w:rStyle w:val="Hyperlink"/>
-                <w:rFonts w:hint="eastAsia"/>
-                <w:noProof/>
-                <w:rtl/>
-              </w:rPr>
-              <w:t>ותכנון</w:t>
-            </w:r>
-            <w:r>
-              <w:rPr>
-                <w:rStyle w:val="Hyperlink"/>
-                <w:noProof/>
-                <w:rtl/>
-              </w:rPr>
-              <w:t xml:space="preserve"> </w:t>
-            </w:r>
-            <w:r>
-              <w:rPr>
-                <w:rStyle w:val="Hyperlink"/>
-                <w:rFonts w:hint="eastAsia"/>
-                <w:noProof/>
-                <w:rtl/>
-              </w:rPr>
-              <w:t>הפתרון</w:t>
-            </w:r>
-            <w:r>
-              <w:rPr>
-                <w:noProof/>
-                <w:webHidden/>
-                <w:rtl/>
-              </w:rPr>
-              <w:tab/>
-            </w:r>
-            <w:r>
-              <w:rPr>
-                <w:noProof/>
-                <w:webHidden/>
-                <w:rtl/>
-              </w:rPr>
-              <w:fldChar w:fldCharType="begin"/>
-            </w:r>
-            <w:r>
-              <w:rPr>
-                <w:noProof/>
-                <w:webHidden/>
-                <w:rtl/>
-              </w:rPr>
-              <w:instrText xml:space="preserve"> </w:instrText>
-            </w:r>
-            <w:r>
-              <w:rPr>
-                <w:noProof/>
-                <w:webHidden/>
-              </w:rPr>
-              <w:instrText>PAGEREF</w:instrText>
-            </w:r>
-            <w:r>
-              <w:rPr>
-                <w:noProof/>
-                <w:webHidden/>
-                <w:rtl/>
-              </w:rPr>
-              <w:instrText xml:space="preserve"> _</w:instrText>
-            </w:r>
-            <w:r>
-              <w:rPr>
-                <w:noProof/>
-                <w:webHidden/>
-              </w:rPr>
-              <w:instrText>Toc498245906 \h</w:instrText>
-            </w:r>
-            <w:r>
-              <w:rPr>
-                <w:noProof/>
-                <w:webHidden/>
-                <w:rtl/>
-              </w:rPr>
-              <w:instrText xml:space="preserve"> </w:instrText>
-            </w:r>
-            <w:r>
-              <w:rPr>
-                <w:noProof/>
-                <w:webHidden/>
-                <w:rtl/>
-              </w:rPr>
-            </w:r>
-            <w:r>
-              <w:rPr>
-                <w:noProof/>
-                <w:webHidden/>
-                <w:rtl/>
-              </w:rPr>
-              <w:fldChar w:fldCharType="separate"/>
-            </w:r>
-            <w:r>
-              <w:rPr>
-                <w:noProof/>
-                <w:webHidden/>
-                <w:rtl/>
-              </w:rPr>
-              <w:t>8</w:t>
-            </w:r>
-            <w:r>
-              <w:rPr>
-                <w:noProof/>
-                <w:webHidden/>
+                <w:noProof/>
                 <w:rtl/>
               </w:rPr>
               <w:fldChar w:fldCharType="end"/>
@@ -2537,15 +2182,22 @@
               <w:rtl/>
             </w:rPr>
           </w:pPr>
-          <w:hyperlink w:anchor="_Toc498245907" w:history="1">
+          <w:hyperlink w:anchor="_Toc503013860" w:history="1">
             <w:r>
               <w:rPr>
                 <w:rStyle w:val="Hyperlink"/>
-                <w:rFonts w:hint="eastAsia"/>
-                <w:noProof/>
-                <w:rtl/>
-              </w:rPr>
-              <w:t>תיאור</w:t>
+                <w:noProof/>
+                <w:rtl/>
+              </w:rPr>
+              <w:t>תיאור הכלים המשמשים לפתרון</w:t>
+            </w:r>
+            <w:r>
+              <w:rPr>
+                <w:noProof/>
+                <w:webHidden/>
+                <w:rtl/>
+              </w:rPr>
+              <w:tab/>
             </w:r>
             <w:r>
               <w:rPr>
@@ -2553,16 +2205,52 @@
                 <w:noProof/>
                 <w:rtl/>
               </w:rPr>
-              <w:t xml:space="preserve"> </w:t>
+              <w:fldChar w:fldCharType="begin"/>
+            </w:r>
+            <w:r>
+              <w:rPr>
+                <w:noProof/>
+                <w:webHidden/>
+                <w:rtl/>
+              </w:rPr>
+              <w:instrText xml:space="preserve"> </w:instrText>
+            </w:r>
+            <w:r>
+              <w:rPr>
+                <w:noProof/>
+                <w:webHidden/>
+              </w:rPr>
+              <w:instrText>PAGEREF</w:instrText>
+            </w:r>
+            <w:r>
+              <w:rPr>
+                <w:noProof/>
+                <w:webHidden/>
+                <w:rtl/>
+              </w:rPr>
+              <w:instrText xml:space="preserve"> _</w:instrText>
+            </w:r>
+            <w:r>
+              <w:rPr>
+                <w:noProof/>
+                <w:webHidden/>
+              </w:rPr>
+              <w:instrText>Toc503013860 \h</w:instrText>
+            </w:r>
+            <w:r>
+              <w:rPr>
+                <w:noProof/>
+                <w:webHidden/>
+                <w:rtl/>
+              </w:rPr>
+              <w:instrText xml:space="preserve"> </w:instrText>
             </w:r>
             <w:r>
               <w:rPr>
                 <w:rStyle w:val="Hyperlink"/>
-                <w:rFonts w:hint="eastAsia"/>
-                <w:noProof/>
-                <w:rtl/>
-              </w:rPr>
-              <w:t>הכלים</w:t>
+                <w:noProof/>
+                <w:rtl/>
+              </w:rPr>
             </w:r>
             <w:r>
               <w:rPr>
@@ -2570,115 +2258,20 @@
                 <w:noProof/>
                 <w:rtl/>
               </w:rPr>
-              <w:t xml:space="preserve"> </w:t>
+              <w:fldChar w:fldCharType="separate"/>
+            </w:r>
+            <w:r>
+              <w:rPr>
+                <w:noProof/>
+                <w:webHidden/>
+                <w:rtl/>
+              </w:rPr>
+              <w:t>8</w:t>
             </w:r>
             <w:r>
               <w:rPr>
                 <w:rStyle w:val="Hyperlink"/>
-                <w:rFonts w:hint="eastAsia"/>
-                <w:noProof/>
-                <w:rtl/>
-              </w:rPr>
-              <w:t>המשמשים</w:t>
-            </w:r>
-            <w:r>
-              <w:rPr>
-                <w:rStyle w:val="Hyperlink"/>
-                <w:noProof/>
-                <w:rtl/>
-              </w:rPr>
-              <w:t xml:space="preserve"> </w:t>
-            </w:r>
-            <w:r>
-              <w:rPr>
-                <w:rStyle w:val="Hyperlink"/>
-                <w:rFonts w:hint="eastAsia"/>
-                <w:noProof/>
-                <w:rtl/>
-              </w:rPr>
-              <w:t>לפתרון</w:t>
-            </w:r>
-            <w:r>
-              <w:rPr>
-                <w:noProof/>
-                <w:webHidden/>
-                <w:rtl/>
-              </w:rPr>
-              <w:tab/>
-            </w:r>
-            <w:r>
-              <w:rPr>
-                <w:noProof/>
-                <w:webHidden/>
-                <w:rtl/>
-              </w:rPr>
-              <w:fldChar w:fldCharType="begin"/>
-            </w:r>
-            <w:r>
-              <w:rPr>
-                <w:noProof/>
-                <w:webHidden/>
-                <w:rtl/>
-              </w:rPr>
-              <w:instrText xml:space="preserve"> </w:instrText>
-            </w:r>
-            <w:r>
-              <w:rPr>
-                <w:noProof/>
-                <w:webHidden/>
-              </w:rPr>
-              <w:instrText>PAGEREF</w:instrText>
-            </w:r>
-            <w:r>
-              <w:rPr>
-                <w:noProof/>
-                <w:webHidden/>
-                <w:rtl/>
-              </w:rPr>
-              <w:instrText xml:space="preserve"> _</w:instrText>
-            </w:r>
-            <w:r>
-              <w:rPr>
-                <w:noProof/>
-                <w:webHidden/>
-              </w:rPr>
-              <w:instrText>Toc498245907 \h</w:instrText>
-            </w:r>
-            <w:r>
-              <w:rPr>
-                <w:noProof/>
-                <w:webHidden/>
-                <w:rtl/>
-              </w:rPr>
-              <w:instrText xml:space="preserve"> </w:instrText>
-            </w:r>
-            <w:r>
-              <w:rPr>
-                <w:noProof/>
-                <w:webHidden/>
-                <w:rtl/>
-              </w:rPr>
-            </w:r>
-            <w:r>
-              <w:rPr>
-                <w:noProof/>
-                <w:webHidden/>
-                <w:rtl/>
-              </w:rPr>
-              <w:fldChar w:fldCharType="separate"/>
-            </w:r>
-            <w:r>
-              <w:rPr>
-                <w:noProof/>
-                <w:webHidden/>
-                <w:rtl/>
-              </w:rPr>
-              <w:t>8</w:t>
-            </w:r>
-            <w:r>
-              <w:rPr>
-                <w:noProof/>
-                <w:webHidden/>
+                <w:noProof/>
                 <w:rtl/>
               </w:rPr>
               <w:fldChar w:fldCharType="end"/>
@@ -2696,13 +2289,12 @@
               <w:rtl/>
             </w:rPr>
           </w:pPr>
-          <w:hyperlink w:anchor="_Toc498245908" w:history="1">
+          <w:hyperlink w:anchor="_Toc503013861" w:history="1">
             <w:r>
               <w:rPr>
                 <w:rStyle w:val="Hyperlink"/>
                 <w:rFonts w:cs="Times New Roman"/>
                 <w:noProof/>
-                <w:rtl/>
               </w:rPr>
               <w:t>4.</w:t>
             </w:r>
@@ -2719,29 +2311,80 @@
             <w:r>
               <w:rPr>
                 <w:rStyle w:val="Hyperlink"/>
-                <w:rFonts w:cs="Times New Roman" w:hint="eastAsia"/>
-                <w:noProof/>
-                <w:rtl/>
-              </w:rPr>
-              <w:t>סקר</w:t>
+                <w:rFonts w:cs="Times New Roman"/>
+                <w:noProof/>
+                <w:rtl/>
+              </w:rPr>
+              <w:t>תכנית בדיקות</w:t>
+            </w:r>
+            <w:r>
+              <w:rPr>
+                <w:noProof/>
+                <w:webHidden/>
+                <w:rtl/>
+              </w:rPr>
+              <w:tab/>
             </w:r>
             <w:r>
               <w:rPr>
                 <w:rStyle w:val="Hyperlink"/>
-                <w:rFonts w:cs="Times New Roman"/>
-                <w:noProof/>
-                <w:rtl/>
-              </w:rPr>
-              <w:t xml:space="preserve"> </w:t>
+                <w:noProof/>
+                <w:rtl/>
+              </w:rPr>
+              <w:fldChar w:fldCharType="begin"/>
+            </w:r>
+            <w:r>
+              <w:rPr>
+                <w:noProof/>
+                <w:webHidden/>
+                <w:rtl/>
+              </w:rPr>
+              <w:instrText xml:space="preserve"> </w:instrText>
+            </w:r>
+            <w:r>
+              <w:rPr>
+                <w:noProof/>
+                <w:webHidden/>
+              </w:rPr>
+              <w:instrText>PAGEREF</w:instrText>
+            </w:r>
+            <w:r>
+              <w:rPr>
+                <w:noProof/>
+                <w:webHidden/>
+                <w:rtl/>
+              </w:rPr>
+              <w:instrText xml:space="preserve"> _</w:instrText>
+            </w:r>
+            <w:r>
+              <w:rPr>
+                <w:noProof/>
+                <w:webHidden/>
+              </w:rPr>
+              <w:instrText>Toc503013861 \h</w:instrText>
+            </w:r>
+            <w:r>
+              <w:rPr>
+                <w:noProof/>
+                <w:webHidden/>
+                <w:rtl/>
+              </w:rPr>
+              <w:instrText xml:space="preserve"> </w:instrText>
             </w:r>
             <w:r>
               <w:rPr>
                 <w:rStyle w:val="Hyperlink"/>
-                <w:rFonts w:cs="Times New Roman" w:hint="eastAsia"/>
-                <w:noProof/>
-                <w:rtl/>
-              </w:rPr>
-              <w:t>שוק</w:t>
+                <w:noProof/>
+                <w:rtl/>
+              </w:rPr>
+            </w:r>
+            <w:r>
+              <w:rPr>
+                <w:rStyle w:val="Hyperlink"/>
+                <w:noProof/>
+                <w:rtl/>
+              </w:rPr>
+              <w:fldChar w:fldCharType="separate"/>
             </w:r>
             <w:r>
               <w:rPr>
@@ -2749,81 +2392,12 @@
                 <w:webHidden/>
                 <w:rtl/>
               </w:rPr>
-              <w:tab/>
-            </w:r>
-            <w:r>
-              <w:rPr>
-                <w:noProof/>
-                <w:webHidden/>
-                <w:rtl/>
-              </w:rPr>
-              <w:fldChar w:fldCharType="begin"/>
-            </w:r>
-            <w:r>
-              <w:rPr>
-                <w:noProof/>
-                <w:webHidden/>
-                <w:rtl/>
-              </w:rPr>
-              <w:instrText xml:space="preserve"> </w:instrText>
-            </w:r>
-            <w:r>
-              <w:rPr>
-                <w:noProof/>
-                <w:webHidden/>
-              </w:rPr>
-              <w:instrText>PAGEREF</w:instrText>
-            </w:r>
-            <w:r>
-              <w:rPr>
-                <w:noProof/>
-                <w:webHidden/>
-                <w:rtl/>
-              </w:rPr>
-              <w:instrText xml:space="preserve"> _</w:instrText>
-            </w:r>
-            <w:r>
-              <w:rPr>
-                <w:noProof/>
-                <w:webHidden/>
-              </w:rPr>
-              <w:instrText>Toc498245908 \h</w:instrText>
-            </w:r>
-            <w:r>
-              <w:rPr>
-                <w:noProof/>
-                <w:webHidden/>
-                <w:rtl/>
-              </w:rPr>
-              <w:instrText xml:space="preserve"> </w:instrText>
-            </w:r>
-            <w:r>
-              <w:rPr>
-                <w:noProof/>
-                <w:webHidden/>
-                <w:rtl/>
-              </w:rPr>
-            </w:r>
-            <w:r>
-              <w:rPr>
-                <w:noProof/>
-                <w:webHidden/>
-                <w:rtl/>
-              </w:rPr>
-              <w:fldChar w:fldCharType="separate"/>
-            </w:r>
-            <w:r>
-              <w:rPr>
-                <w:noProof/>
-                <w:webHidden/>
-                <w:rtl/>
-              </w:rPr>
               <w:t>10</w:t>
             </w:r>
             <w:r>
               <w:rPr>
-                <w:noProof/>
-                <w:webHidden/>
+                <w:rStyle w:val="Hyperlink"/>
+                <w:noProof/>
                 <w:rtl/>
               </w:rPr>
               <w:fldChar w:fldCharType="end"/>
@@ -2841,7 +2415,7 @@
               <w:rtl/>
             </w:rPr>
           </w:pPr>
-          <w:hyperlink w:anchor="_Toc498245909" w:history="1">
+          <w:hyperlink w:anchor="_Toc503013863" w:history="1">
             <w:r>
               <w:rPr>
                 <w:rStyle w:val="Hyperlink"/>
@@ -2864,129 +2438,93 @@
             <w:r>
               <w:rPr>
                 <w:rStyle w:val="Hyperlink"/>
-                <w:rFonts w:cs="Times New Roman" w:hint="eastAsia"/>
-                <w:noProof/>
-                <w:rtl/>
-              </w:rPr>
-              <w:t>ריכוז</w:t>
+                <w:rFonts w:cs="Times New Roman"/>
+                <w:noProof/>
+                <w:rtl/>
+              </w:rPr>
+              <w:t>סקר שוק</w:t>
+            </w:r>
+            <w:r>
+              <w:rPr>
+                <w:noProof/>
+                <w:webHidden/>
+                <w:rtl/>
+              </w:rPr>
+              <w:tab/>
             </w:r>
             <w:r>
               <w:rPr>
                 <w:rStyle w:val="Hyperlink"/>
-                <w:rFonts w:cs="Times New Roman"/>
-                <w:noProof/>
-                <w:rtl/>
-              </w:rPr>
-              <w:t xml:space="preserve"> </w:t>
+                <w:noProof/>
+                <w:rtl/>
+              </w:rPr>
+              <w:fldChar w:fldCharType="begin"/>
+            </w:r>
+            <w:r>
+              <w:rPr>
+                <w:noProof/>
+                <w:webHidden/>
+                <w:rtl/>
+              </w:rPr>
+              <w:instrText xml:space="preserve"> </w:instrText>
+            </w:r>
+            <w:r>
+              <w:rPr>
+                <w:noProof/>
+                <w:webHidden/>
+              </w:rPr>
+              <w:instrText>PAGEREF</w:instrText>
+            </w:r>
+            <w:r>
+              <w:rPr>
+                <w:noProof/>
+                <w:webHidden/>
+                <w:rtl/>
+              </w:rPr>
+              <w:instrText xml:space="preserve"> _</w:instrText>
+            </w:r>
+            <w:r>
+              <w:rPr>
+                <w:noProof/>
+                <w:webHidden/>
+              </w:rPr>
+              <w:instrText>Toc503013863 \h</w:instrText>
+            </w:r>
+            <w:r>
+              <w:rPr>
+                <w:noProof/>
+                <w:webHidden/>
+                <w:rtl/>
+              </w:rPr>
+              <w:instrText xml:space="preserve"> </w:instrText>
             </w:r>
             <w:r>
               <w:rPr>
                 <w:rStyle w:val="Hyperlink"/>
-                <w:rFonts w:cs="Times New Roman" w:hint="eastAsia"/>
-                <w:noProof/>
-                <w:rtl/>
-              </w:rPr>
-              <w:t>פרויקטים</w:t>
+                <w:noProof/>
+                <w:rtl/>
+              </w:rPr>
             </w:r>
             <w:r>
               <w:rPr>
                 <w:rStyle w:val="Hyperlink"/>
-                <w:rFonts w:cs="Times New Roman"/>
-                <w:noProof/>
-                <w:rtl/>
-              </w:rPr>
-              <w:t xml:space="preserve"> </w:t>
+                <w:noProof/>
+                <w:rtl/>
+              </w:rPr>
+              <w:fldChar w:fldCharType="separate"/>
+            </w:r>
+            <w:r>
+              <w:rPr>
+                <w:noProof/>
+                <w:webHidden/>
+                <w:rtl/>
+              </w:rPr>
+              <w:t>10</w:t>
             </w:r>
             <w:r>
               <w:rPr>
                 <w:rStyle w:val="Hyperlink"/>
-                <w:rFonts w:cs="Times New Roman" w:hint="eastAsia"/>
-                <w:noProof/>
-                <w:rtl/>
-              </w:rPr>
-              <w:t>דומים</w:t>
-            </w:r>
-            <w:r>
-              <w:rPr>
-                <w:noProof/>
-                <w:webHidden/>
-                <w:rtl/>
-              </w:rPr>
-              <w:tab/>
-            </w:r>
-            <w:r>
-              <w:rPr>
-                <w:noProof/>
-                <w:webHidden/>
-                <w:rtl/>
-              </w:rPr>
-              <w:fldChar w:fldCharType="begin"/>
-            </w:r>
-            <w:r>
-              <w:rPr>
-                <w:noProof/>
-                <w:webHidden/>
-                <w:rtl/>
-              </w:rPr>
-              <w:instrText xml:space="preserve"> </w:instrText>
-            </w:r>
-            <w:r>
-              <w:rPr>
-                <w:noProof/>
-                <w:webHidden/>
-              </w:rPr>
-              <w:instrText>PAGEREF</w:instrText>
-            </w:r>
-            <w:r>
-              <w:rPr>
-                <w:noProof/>
-                <w:webHidden/>
-                <w:rtl/>
-              </w:rPr>
-              <w:instrText xml:space="preserve"> _</w:instrText>
-            </w:r>
-            <w:r>
-              <w:rPr>
-                <w:noProof/>
-                <w:webHidden/>
-              </w:rPr>
-              <w:instrText>Toc498245909 \h</w:instrText>
-            </w:r>
-            <w:r>
-              <w:rPr>
-                <w:noProof/>
-                <w:webHidden/>
-                <w:rtl/>
-              </w:rPr>
-              <w:instrText xml:space="preserve"> </w:instrText>
-            </w:r>
-            <w:r>
-              <w:rPr>
-                <w:noProof/>
-                <w:webHidden/>
-                <w:rtl/>
-              </w:rPr>
-            </w:r>
-            <w:r>
-              <w:rPr>
-                <w:noProof/>
-                <w:webHidden/>
-                <w:rtl/>
-              </w:rPr>
-              <w:fldChar w:fldCharType="separate"/>
-            </w:r>
-            <w:r>
-              <w:rPr>
-                <w:noProof/>
-                <w:webHidden/>
-                <w:rtl/>
-              </w:rPr>
-              <w:t>13</w:t>
-            </w:r>
-            <w:r>
-              <w:rPr>
-                <w:noProof/>
-                <w:webHidden/>
+                <w:noProof/>
                 <w:rtl/>
               </w:rPr>
               <w:fldChar w:fldCharType="end"/>
@@ -3004,12 +2542,13 @@
               <w:rtl/>
             </w:rPr>
           </w:pPr>
-          <w:hyperlink w:anchor="_Toc498245910" w:history="1">
+          <w:hyperlink w:anchor="_Toc503013864" w:history="1">
             <w:r>
               <w:rPr>
                 <w:rStyle w:val="Hyperlink"/>
                 <w:rFonts w:cs="Times New Roman"/>
                 <w:noProof/>
+                <w:rtl/>
               </w:rPr>
               <w:t>6.</w:t>
             </w:r>
@@ -3026,7 +2565,132 @@
             <w:r>
               <w:rPr>
                 <w:rStyle w:val="Hyperlink"/>
-                <w:rFonts w:hint="eastAsia"/>
+                <w:rFonts w:cs="Times New Roman"/>
+                <w:noProof/>
+                <w:rtl/>
+              </w:rPr>
+              <w:t>ריכוז פרויקטים דומים</w:t>
+            </w:r>
+            <w:r>
+              <w:rPr>
+                <w:noProof/>
+                <w:webHidden/>
+                <w:rtl/>
+              </w:rPr>
+              <w:tab/>
+            </w:r>
+            <w:r>
+              <w:rPr>
+                <w:rStyle w:val="Hyperlink"/>
+                <w:noProof/>
+                <w:rtl/>
+              </w:rPr>
+              <w:fldChar w:fldCharType="begin"/>
+            </w:r>
+            <w:r>
+              <w:rPr>
+                <w:noProof/>
+                <w:webHidden/>
+                <w:rtl/>
+              </w:rPr>
+              <w:instrText xml:space="preserve"> </w:instrText>
+            </w:r>
+            <w:r>
+              <w:rPr>
+                <w:noProof/>
+                <w:webHidden/>
+              </w:rPr>
+              <w:instrText>PAGEREF</w:instrText>
+            </w:r>
+            <w:r>
+              <w:rPr>
+                <w:noProof/>
+                <w:webHidden/>
+                <w:rtl/>
+              </w:rPr>
+              <w:instrText xml:space="preserve"> _</w:instrText>
+            </w:r>
+            <w:r>
+              <w:rPr>
+                <w:noProof/>
+                <w:webHidden/>
+              </w:rPr>
+              <w:instrText>Toc503013864 \h</w:instrText>
+            </w:r>
+            <w:r>
+              <w:rPr>
+                <w:noProof/>
+                <w:webHidden/>
+                <w:rtl/>
+              </w:rPr>
+              <w:instrText xml:space="preserve"> </w:instrText>
+            </w:r>
+            <w:r>
+              <w:rPr>
+                <w:rStyle w:val="Hyperlink"/>
+                <w:noProof/>
+                <w:rtl/>
+              </w:rPr>
+            </w:r>
+            <w:r>
+              <w:rPr>
+                <w:rStyle w:val="Hyperlink"/>
+                <w:noProof/>
+                <w:rtl/>
+              </w:rPr>
+              <w:fldChar w:fldCharType="separate"/>
+            </w:r>
+            <w:r>
+              <w:rPr>
+                <w:noProof/>
+                <w:webHidden/>
+                <w:rtl/>
+              </w:rPr>
+              <w:t>13</w:t>
+            </w:r>
+            <w:r>
+              <w:rPr>
+                <w:rStyle w:val="Hyperlink"/>
+                <w:noProof/>
+                <w:rtl/>
+              </w:rPr>
+              <w:fldChar w:fldCharType="end"/>
+            </w:r>
+          </w:hyperlink>
+        </w:p>
+        <w:p>
+          <w:pPr>
+            <w:pStyle w:val="TOC1"/>
+            <w:rPr>
+              <w:rFonts w:asciiTheme="minorHAnsi" w:eastAsiaTheme="minorEastAsia" w:hAnsiTheme="minorHAnsi" w:cstheme="minorBidi"/>
+              <w:b w:val="0"/>
+              <w:bCs w:val="0"/>
+              <w:noProof/>
+              <w:rtl/>
+            </w:rPr>
+          </w:pPr>
+          <w:hyperlink w:anchor="_Toc503013865" w:history="1">
+            <w:r>
+              <w:rPr>
+                <w:rStyle w:val="Hyperlink"/>
+                <w:rFonts w:cs="Times New Roman"/>
+                <w:noProof/>
+              </w:rPr>
+              <w:t>7.</w:t>
+            </w:r>
+            <w:r>
+              <w:rPr>
+                <w:rFonts w:asciiTheme="minorHAnsi" w:eastAsiaTheme="minorEastAsia" w:hAnsiTheme="minorHAnsi" w:cstheme="minorBidi"/>
+                <w:b w:val="0"/>
+                <w:bCs w:val="0"/>
+                <w:noProof/>
+                <w:rtl/>
+              </w:rPr>
+              <w:tab/>
+            </w:r>
+            <w:r>
+              <w:rPr>
+                <w:rStyle w:val="Hyperlink"/>
                 <w:noProof/>
                 <w:rtl/>
               </w:rPr>
@@ -3042,77 +2706,77 @@
             </w:r>
             <w:r>
               <w:rPr>
+                <w:rStyle w:val="Hyperlink"/>
+                <w:noProof/>
+                <w:rtl/>
+              </w:rPr>
+              <w:fldChar w:fldCharType="begin"/>
+            </w:r>
+            <w:r>
+              <w:rPr>
                 <w:noProof/>
                 <w:webHidden/>
                 <w:rtl/>
               </w:rPr>
-              <w:fldChar w:fldCharType="begin"/>
+              <w:instrText xml:space="preserve"> </w:instrText>
             </w:r>
             <w:r>
               <w:rPr>
                 <w:noProof/>
                 <w:webHidden/>
+              </w:rPr>
+              <w:instrText>PAGEREF</w:instrText>
+            </w:r>
+            <w:r>
+              <w:rPr>
+                <w:noProof/>
+                <w:webHidden/>
+                <w:rtl/>
+              </w:rPr>
+              <w:instrText xml:space="preserve"> _</w:instrText>
+            </w:r>
+            <w:r>
+              <w:rPr>
+                <w:noProof/>
+                <w:webHidden/>
+              </w:rPr>
+              <w:instrText>Toc503013865 \h</w:instrText>
+            </w:r>
+            <w:r>
+              <w:rPr>
+                <w:noProof/>
+                <w:webHidden/>
                 <w:rtl/>
               </w:rPr>
               <w:instrText xml:space="preserve"> </w:instrText>
             </w:r>
             <w:r>
               <w:rPr>
+                <w:rStyle w:val="Hyperlink"/>
+                <w:noProof/>
+                <w:rtl/>
+              </w:rPr>
+            </w:r>
+            <w:r>
+              <w:rPr>
+                <w:rStyle w:val="Hyperlink"/>
+                <w:noProof/>
+                <w:rtl/>
+              </w:rPr>
+              <w:fldChar w:fldCharType="separate"/>
+            </w:r>
+            <w:r>
+              <w:rPr>
                 <w:noProof/>
                 <w:webHidden/>
-              </w:rPr>
-              <w:instrText>PAGEREF</w:instrText>
-            </w:r>
-            <w:r>
-              <w:rPr>
-                <w:noProof/>
-                <w:webHidden/>
-                <w:rtl/>
-              </w:rPr>
-              <w:instrText xml:space="preserve"> _</w:instrText>
-            </w:r>
-            <w:r>
-              <w:rPr>
-                <w:noProof/>
-                <w:webHidden/>
-              </w:rPr>
-              <w:instrText>Toc498245910 \h</w:instrText>
-            </w:r>
-            <w:r>
-              <w:rPr>
-                <w:noProof/>
-                <w:webHidden/>
-                <w:rtl/>
-              </w:rPr>
-              <w:instrText xml:space="preserve"> </w:instrText>
-            </w:r>
-            <w:r>
-              <w:rPr>
-                <w:noProof/>
-                <w:webHidden/>
-                <w:rtl/>
-              </w:rPr>
-            </w:r>
-            <w:r>
-              <w:rPr>
-                <w:noProof/>
-                <w:webHidden/>
-                <w:rtl/>
-              </w:rPr>
-              <w:fldChar w:fldCharType="separate"/>
-            </w:r>
-            <w:r>
-              <w:rPr>
-                <w:noProof/>
-                <w:webHidden/>
                 <w:rtl/>
               </w:rPr>
               <w:t>15</w:t>
             </w:r>
             <w:r>
               <w:rPr>
-                <w:noProof/>
-                <w:webHidden/>
+                <w:rStyle w:val="Hyperlink"/>
+                <w:noProof/>
                 <w:rtl/>
               </w:rPr>
               <w:fldChar w:fldCharType="end"/>
@@ -3132,15 +2796,22 @@
               <w:rtl/>
             </w:rPr>
           </w:pPr>
-          <w:hyperlink w:anchor="_Toc498245911" w:history="1">
+          <w:hyperlink w:anchor="_Toc503013866" w:history="1">
             <w:r>
               <w:rPr>
                 <w:rStyle w:val="Hyperlink"/>
-                <w:rFonts w:hint="eastAsia"/>
-                <w:noProof/>
-                <w:rtl/>
-              </w:rPr>
-              <w:t>א</w:t>
+                <w:noProof/>
+                <w:rtl/>
+              </w:rPr>
+              <w:t>א.</w:t>
+            </w:r>
+            <w:r>
+              <w:rPr>
+                <w:rFonts w:asciiTheme="minorHAnsi" w:eastAsiaTheme="minorEastAsia" w:hAnsiTheme="minorHAnsi" w:cstheme="minorBidi"/>
+                <w:noProof/>
+                <w:rtl/>
+              </w:rPr>
+              <w:tab/>
             </w:r>
             <w:r>
               <w:rPr>
@@ -3148,12 +2819,12 @@
                 <w:noProof/>
                 <w:rtl/>
               </w:rPr>
-              <w:t>.</w:t>
-            </w:r>
-            <w:r>
-              <w:rPr>
-                <w:rFonts w:asciiTheme="minorHAnsi" w:eastAsiaTheme="minorEastAsia" w:hAnsiTheme="minorHAnsi" w:cstheme="minorBidi"/>
-                <w:noProof/>
+              <w:t>רשימת ספרות \ ביבליוגרפיה</w:t>
+            </w:r>
+            <w:r>
+              <w:rPr>
+                <w:noProof/>
+                <w:webHidden/>
                 <w:rtl/>
               </w:rPr>
               <w:tab/>
@@ -3161,11 +2832,48 @@
             <w:r>
               <w:rPr>
                 <w:rStyle w:val="Hyperlink"/>
-                <w:rFonts w:hint="eastAsia"/>
-                <w:noProof/>
-                <w:rtl/>
-              </w:rPr>
-              <w:t>רשימת</w:t>
+                <w:noProof/>
+                <w:rtl/>
+              </w:rPr>
+              <w:fldChar w:fldCharType="begin"/>
+            </w:r>
+            <w:r>
+              <w:rPr>
+                <w:noProof/>
+                <w:webHidden/>
+                <w:rtl/>
+              </w:rPr>
+              <w:instrText xml:space="preserve"> </w:instrText>
+            </w:r>
+            <w:r>
+              <w:rPr>
+                <w:noProof/>
+                <w:webHidden/>
+              </w:rPr>
+              <w:instrText>PAGEREF</w:instrText>
+            </w:r>
+            <w:r>
+              <w:rPr>
+                <w:noProof/>
+                <w:webHidden/>
+                <w:rtl/>
+              </w:rPr>
+              <w:instrText xml:space="preserve"> _</w:instrText>
+            </w:r>
+            <w:r>
+              <w:rPr>
+                <w:noProof/>
+                <w:webHidden/>
+              </w:rPr>
+              <w:instrText>Toc503013866 \h</w:instrText>
+            </w:r>
+            <w:r>
+              <w:rPr>
+                <w:noProof/>
+                <w:webHidden/>
+                <w:rtl/>
+              </w:rPr>
+              <w:instrText xml:space="preserve"> </w:instrText>
             </w:r>
             <w:r>
               <w:rPr>
@@ -3173,115 +2881,27 @@
                 <w:noProof/>
                 <w:rtl/>
               </w:rPr>
-              <w:t xml:space="preserve"> </w:t>
             </w:r>
             <w:r>
               <w:rPr>
                 <w:rStyle w:val="Hyperlink"/>
-                <w:rFonts w:hint="eastAsia"/>
-                <w:noProof/>
-                <w:rtl/>
-              </w:rPr>
-              <w:t>ספרות</w:t>
+                <w:noProof/>
+                <w:rtl/>
+              </w:rPr>
+              <w:fldChar w:fldCharType="separate"/>
+            </w:r>
+            <w:r>
+              <w:rPr>
+                <w:noProof/>
+                <w:webHidden/>
+                <w:rtl/>
+              </w:rPr>
+              <w:t>15</w:t>
             </w:r>
             <w:r>
               <w:rPr>
                 <w:rStyle w:val="Hyperlink"/>
                 <w:noProof/>
-                <w:rtl/>
-              </w:rPr>
-              <w:t xml:space="preserve"> \ </w:t>
-            </w:r>
-            <w:r>
-              <w:rPr>
-                <w:rStyle w:val="Hyperlink"/>
-                <w:rFonts w:hint="eastAsia"/>
-                <w:noProof/>
-                <w:rtl/>
-              </w:rPr>
-              <w:t>ביבליוגרפיה</w:t>
-            </w:r>
-            <w:r>
-              <w:rPr>
-                <w:noProof/>
-                <w:webHidden/>
-                <w:rtl/>
-              </w:rPr>
-              <w:tab/>
-            </w:r>
-            <w:r>
-              <w:rPr>
-                <w:noProof/>
-                <w:webHidden/>
-                <w:rtl/>
-              </w:rPr>
-              <w:fldChar w:fldCharType="begin"/>
-            </w:r>
-            <w:r>
-              <w:rPr>
-                <w:noProof/>
-                <w:webHidden/>
-                <w:rtl/>
-              </w:rPr>
-              <w:instrText xml:space="preserve"> </w:instrText>
-            </w:r>
-            <w:r>
-              <w:rPr>
-                <w:noProof/>
-                <w:webHidden/>
-              </w:rPr>
-              <w:instrText>PAGEREF</w:instrText>
-            </w:r>
-            <w:r>
-              <w:rPr>
-                <w:noProof/>
-                <w:webHidden/>
-                <w:rtl/>
-              </w:rPr>
-              <w:instrText xml:space="preserve"> _</w:instrText>
-            </w:r>
-            <w:r>
-              <w:rPr>
-                <w:noProof/>
-                <w:webHidden/>
-              </w:rPr>
-              <w:instrText>Toc498245911 \h</w:instrText>
-            </w:r>
-            <w:r>
-              <w:rPr>
-                <w:noProof/>
-                <w:webHidden/>
-                <w:rtl/>
-              </w:rPr>
-              <w:instrText xml:space="preserve"> </w:instrText>
-            </w:r>
-            <w:r>
-              <w:rPr>
-                <w:noProof/>
-                <w:webHidden/>
-                <w:rtl/>
-              </w:rPr>
-            </w:r>
-            <w:r>
-              <w:rPr>
-                <w:noProof/>
-                <w:webHidden/>
-                <w:rtl/>
-              </w:rPr>
-              <w:fldChar w:fldCharType="separate"/>
-            </w:r>
-            <w:r>
-              <w:rPr>
-                <w:noProof/>
-                <w:webHidden/>
-                <w:rtl/>
-              </w:rPr>
-              <w:t>15</w:t>
-            </w:r>
-            <w:r>
-              <w:rPr>
-                <w:noProof/>
-                <w:webHidden/>
                 <w:rtl/>
               </w:rPr>
               <w:fldChar w:fldCharType="end"/>
@@ -3301,15 +2921,22 @@
               <w:rtl/>
             </w:rPr>
           </w:pPr>
-          <w:hyperlink w:anchor="_Toc498245916" w:history="1">
+          <w:hyperlink w:anchor="_Toc503013871" w:history="1">
             <w:r>
               <w:rPr>
                 <w:rStyle w:val="Hyperlink"/>
-                <w:rFonts w:hint="eastAsia"/>
-                <w:noProof/>
-                <w:rtl/>
-              </w:rPr>
-              <w:t>ב</w:t>
+                <w:noProof/>
+                <w:rtl/>
+              </w:rPr>
+              <w:t>ב.</w:t>
+            </w:r>
+            <w:r>
+              <w:rPr>
+                <w:rFonts w:asciiTheme="minorHAnsi" w:eastAsiaTheme="minorEastAsia" w:hAnsiTheme="minorHAnsi" w:cstheme="minorBidi"/>
+                <w:noProof/>
+                <w:rtl/>
+              </w:rPr>
+              <w:tab/>
             </w:r>
             <w:r>
               <w:rPr>
@@ -3317,12 +2944,12 @@
                 <w:noProof/>
                 <w:rtl/>
               </w:rPr>
-              <w:t>.</w:t>
-            </w:r>
-            <w:r>
-              <w:rPr>
-                <w:rFonts w:asciiTheme="minorHAnsi" w:eastAsiaTheme="minorEastAsia" w:hAnsiTheme="minorHAnsi" w:cstheme="minorBidi"/>
-                <w:noProof/>
+              <w:t>תרשימים וטבלאות</w:t>
+            </w:r>
+            <w:r>
+              <w:rPr>
+                <w:noProof/>
+                <w:webHidden/>
                 <w:rtl/>
               </w:rPr>
               <w:tab/>
@@ -3330,11 +2957,48 @@
             <w:r>
               <w:rPr>
                 <w:rStyle w:val="Hyperlink"/>
-                <w:rFonts w:hint="eastAsia"/>
-                <w:noProof/>
-                <w:rtl/>
-              </w:rPr>
-              <w:t>תרשימים</w:t>
+                <w:noProof/>
+                <w:rtl/>
+              </w:rPr>
+              <w:fldChar w:fldCharType="begin"/>
+            </w:r>
+            <w:r>
+              <w:rPr>
+                <w:noProof/>
+                <w:webHidden/>
+                <w:rtl/>
+              </w:rPr>
+              <w:instrText xml:space="preserve"> </w:instrText>
+            </w:r>
+            <w:r>
+              <w:rPr>
+                <w:noProof/>
+                <w:webHidden/>
+              </w:rPr>
+              <w:instrText>PAGEREF</w:instrText>
+            </w:r>
+            <w:r>
+              <w:rPr>
+                <w:noProof/>
+                <w:webHidden/>
+                <w:rtl/>
+              </w:rPr>
+              <w:instrText xml:space="preserve"> _</w:instrText>
+            </w:r>
+            <w:r>
+              <w:rPr>
+                <w:noProof/>
+                <w:webHidden/>
+              </w:rPr>
+              <w:instrText>Toc503013871 \h</w:instrText>
+            </w:r>
+            <w:r>
+              <w:rPr>
+                <w:noProof/>
+                <w:webHidden/>
+                <w:rtl/>
+              </w:rPr>
+              <w:instrText xml:space="preserve"> </w:instrText>
             </w:r>
             <w:r>
               <w:rPr>
@@ -3342,16 +3006,14 @@
                 <w:noProof/>
                 <w:rtl/>
               </w:rPr>
-              <w:t xml:space="preserve"> </w:t>
             </w:r>
             <w:r>
               <w:rPr>
                 <w:rStyle w:val="Hyperlink"/>
-                <w:rFonts w:hint="eastAsia"/>
-                <w:noProof/>
-                <w:rtl/>
-              </w:rPr>
-              <w:t>וטבלאות</w:t>
+                <w:noProof/>
+                <w:rtl/>
+              </w:rPr>
+              <w:fldChar w:fldCharType="separate"/>
             </w:r>
             <w:r>
               <w:rPr>
@@ -3359,81 +3021,12 @@
                 <w:webHidden/>
                 <w:rtl/>
               </w:rPr>
-              <w:tab/>
-            </w:r>
-            <w:r>
-              <w:rPr>
-                <w:noProof/>
-                <w:webHidden/>
-                <w:rtl/>
-              </w:rPr>
-              <w:fldChar w:fldCharType="begin"/>
-            </w:r>
-            <w:r>
-              <w:rPr>
-                <w:noProof/>
-                <w:webHidden/>
-                <w:rtl/>
-              </w:rPr>
-              <w:instrText xml:space="preserve"> </w:instrText>
-            </w:r>
-            <w:r>
-              <w:rPr>
-                <w:noProof/>
-                <w:webHidden/>
-              </w:rPr>
-              <w:instrText>PAGEREF</w:instrText>
-            </w:r>
-            <w:r>
-              <w:rPr>
-                <w:noProof/>
-                <w:webHidden/>
-                <w:rtl/>
-              </w:rPr>
-              <w:instrText xml:space="preserve"> _</w:instrText>
-            </w:r>
-            <w:r>
-              <w:rPr>
-                <w:noProof/>
-                <w:webHidden/>
-              </w:rPr>
-              <w:instrText>Toc498245916 \h</w:instrText>
-            </w:r>
-            <w:r>
-              <w:rPr>
-                <w:noProof/>
-                <w:webHidden/>
-                <w:rtl/>
-              </w:rPr>
-              <w:instrText xml:space="preserve"> </w:instrText>
-            </w:r>
-            <w:r>
-              <w:rPr>
-                <w:noProof/>
-                <w:webHidden/>
-                <w:rtl/>
-              </w:rPr>
-            </w:r>
-            <w:r>
-              <w:rPr>
-                <w:noProof/>
-                <w:webHidden/>
-                <w:rtl/>
-              </w:rPr>
-              <w:fldChar w:fldCharType="separate"/>
-            </w:r>
-            <w:r>
-              <w:rPr>
-                <w:noProof/>
-                <w:webHidden/>
-                <w:rtl/>
-              </w:rPr>
               <w:t>17</w:t>
             </w:r>
             <w:r>
               <w:rPr>
-                <w:noProof/>
-                <w:webHidden/>
+                <w:rStyle w:val="Hyperlink"/>
+                <w:noProof/>
                 <w:rtl/>
               </w:rPr>
               <w:fldChar w:fldCharType="end"/>
@@ -3453,15 +3046,22 @@
               <w:rtl/>
             </w:rPr>
           </w:pPr>
-          <w:hyperlink w:anchor="_Toc498245917" w:history="1">
+          <w:hyperlink w:anchor="_Toc503013872" w:history="1">
             <w:r>
               <w:rPr>
                 <w:rStyle w:val="Hyperlink"/>
-                <w:rFonts w:hint="eastAsia"/>
-                <w:noProof/>
-                <w:rtl/>
-              </w:rPr>
-              <w:t>ג</w:t>
+                <w:noProof/>
+                <w:rtl/>
+              </w:rPr>
+              <w:t>ג.</w:t>
+            </w:r>
+            <w:r>
+              <w:rPr>
+                <w:rFonts w:asciiTheme="minorHAnsi" w:eastAsiaTheme="minorEastAsia" w:hAnsiTheme="minorHAnsi" w:cstheme="minorBidi"/>
+                <w:noProof/>
+                <w:rtl/>
+              </w:rPr>
+              <w:tab/>
             </w:r>
             <w:r>
               <w:rPr>
@@ -3469,12 +3069,12 @@
                 <w:noProof/>
                 <w:rtl/>
               </w:rPr>
-              <w:t>.</w:t>
-            </w:r>
-            <w:r>
-              <w:rPr>
-                <w:rFonts w:asciiTheme="minorHAnsi" w:eastAsiaTheme="minorEastAsia" w:hAnsiTheme="minorHAnsi" w:cstheme="minorBidi"/>
-                <w:noProof/>
+              <w:t>תכנון הפרויקט</w:t>
+            </w:r>
+            <w:r>
+              <w:rPr>
+                <w:noProof/>
+                <w:webHidden/>
                 <w:rtl/>
               </w:rPr>
               <w:tab/>
@@ -3482,11 +3082,48 @@
             <w:r>
               <w:rPr>
                 <w:rStyle w:val="Hyperlink"/>
-                <w:rFonts w:hint="eastAsia"/>
-                <w:noProof/>
-                <w:rtl/>
-              </w:rPr>
-              <w:t>תכנון</w:t>
+                <w:noProof/>
+                <w:rtl/>
+              </w:rPr>
+              <w:fldChar w:fldCharType="begin"/>
+            </w:r>
+            <w:r>
+              <w:rPr>
+                <w:noProof/>
+                <w:webHidden/>
+                <w:rtl/>
+              </w:rPr>
+              <w:instrText xml:space="preserve"> </w:instrText>
+            </w:r>
+            <w:r>
+              <w:rPr>
+                <w:noProof/>
+                <w:webHidden/>
+              </w:rPr>
+              <w:instrText>PAGEREF</w:instrText>
+            </w:r>
+            <w:r>
+              <w:rPr>
+                <w:noProof/>
+                <w:webHidden/>
+                <w:rtl/>
+              </w:rPr>
+              <w:instrText xml:space="preserve"> _</w:instrText>
+            </w:r>
+            <w:r>
+              <w:rPr>
+                <w:noProof/>
+                <w:webHidden/>
+              </w:rPr>
+              <w:instrText>Toc503013872 \h</w:instrText>
+            </w:r>
+            <w:r>
+              <w:rPr>
+                <w:noProof/>
+                <w:webHidden/>
+                <w:rtl/>
+              </w:rPr>
+              <w:instrText xml:space="preserve"> </w:instrText>
             </w:r>
             <w:r>
               <w:rPr>
@@ -3494,16 +3131,14 @@
                 <w:noProof/>
                 <w:rtl/>
               </w:rPr>
-              <w:t xml:space="preserve"> </w:t>
             </w:r>
             <w:r>
               <w:rPr>
                 <w:rStyle w:val="Hyperlink"/>
-                <w:rFonts w:hint="eastAsia"/>
-                <w:noProof/>
-                <w:rtl/>
-              </w:rPr>
-              <w:t>הפרויקט</w:t>
+                <w:noProof/>
+                <w:rtl/>
+              </w:rPr>
+              <w:fldChar w:fldCharType="separate"/>
             </w:r>
             <w:r>
               <w:rPr>
@@ -3511,81 +3146,12 @@
                 <w:webHidden/>
                 <w:rtl/>
               </w:rPr>
-              <w:tab/>
-            </w:r>
-            <w:r>
-              <w:rPr>
-                <w:noProof/>
-                <w:webHidden/>
-                <w:rtl/>
-              </w:rPr>
-              <w:fldChar w:fldCharType="begin"/>
-            </w:r>
-            <w:r>
-              <w:rPr>
-                <w:noProof/>
-                <w:webHidden/>
-                <w:rtl/>
-              </w:rPr>
-              <w:instrText xml:space="preserve"> </w:instrText>
-            </w:r>
-            <w:r>
-              <w:rPr>
-                <w:noProof/>
-                <w:webHidden/>
-              </w:rPr>
-              <w:instrText>PAGEREF</w:instrText>
-            </w:r>
-            <w:r>
-              <w:rPr>
-                <w:noProof/>
-                <w:webHidden/>
-                <w:rtl/>
-              </w:rPr>
-              <w:instrText xml:space="preserve"> _</w:instrText>
-            </w:r>
-            <w:r>
-              <w:rPr>
-                <w:noProof/>
-                <w:webHidden/>
-              </w:rPr>
-              <w:instrText>Toc498245917 \h</w:instrText>
-            </w:r>
-            <w:r>
-              <w:rPr>
-                <w:noProof/>
-                <w:webHidden/>
-                <w:rtl/>
-              </w:rPr>
-              <w:instrText xml:space="preserve"> </w:instrText>
-            </w:r>
-            <w:r>
-              <w:rPr>
-                <w:noProof/>
-                <w:webHidden/>
-                <w:rtl/>
-              </w:rPr>
-            </w:r>
-            <w:r>
-              <w:rPr>
-                <w:noProof/>
-                <w:webHidden/>
-                <w:rtl/>
-              </w:rPr>
-              <w:fldChar w:fldCharType="separate"/>
-            </w:r>
-            <w:r>
-              <w:rPr>
-                <w:noProof/>
-                <w:webHidden/>
-                <w:rtl/>
-              </w:rPr>
               <w:t>27</w:t>
             </w:r>
             <w:r>
               <w:rPr>
-                <w:noProof/>
-                <w:webHidden/>
+                <w:rStyle w:val="Hyperlink"/>
+                <w:noProof/>
                 <w:rtl/>
               </w:rPr>
               <w:fldChar w:fldCharType="end"/>
@@ -3605,15 +3171,22 @@
               <w:rtl/>
             </w:rPr>
           </w:pPr>
-          <w:hyperlink w:anchor="_Toc498245918" w:history="1">
+          <w:hyperlink w:anchor="_Toc503013873" w:history="1">
             <w:r>
               <w:rPr>
                 <w:rStyle w:val="Hyperlink"/>
-                <w:rFonts w:hint="eastAsia"/>
-                <w:noProof/>
-                <w:rtl/>
-              </w:rPr>
-              <w:t>ד</w:t>
+                <w:noProof/>
+                <w:rtl/>
+              </w:rPr>
+              <w:t>ד.</w:t>
+            </w:r>
+            <w:r>
+              <w:rPr>
+                <w:rFonts w:asciiTheme="minorHAnsi" w:eastAsiaTheme="minorEastAsia" w:hAnsiTheme="minorHAnsi" w:cstheme="minorBidi"/>
+                <w:noProof/>
+                <w:rtl/>
+              </w:rPr>
+              <w:tab/>
             </w:r>
             <w:r>
               <w:rPr>
@@ -3621,12 +3194,12 @@
                 <w:noProof/>
                 <w:rtl/>
               </w:rPr>
-              <w:t>.</w:t>
-            </w:r>
-            <w:r>
-              <w:rPr>
-                <w:rFonts w:asciiTheme="minorHAnsi" w:eastAsiaTheme="minorEastAsia" w:hAnsiTheme="minorHAnsi" w:cstheme="minorBidi"/>
-                <w:noProof/>
+              <w:t>טבלת סיכונים</w:t>
+            </w:r>
+            <w:r>
+              <w:rPr>
+                <w:noProof/>
+                <w:webHidden/>
                 <w:rtl/>
               </w:rPr>
               <w:tab/>
@@ -3634,11 +3207,48 @@
             <w:r>
               <w:rPr>
                 <w:rStyle w:val="Hyperlink"/>
-                <w:rFonts w:hint="eastAsia"/>
-                <w:noProof/>
-                <w:rtl/>
-              </w:rPr>
-              <w:t>טבלת</w:t>
+                <w:noProof/>
+                <w:rtl/>
+              </w:rPr>
+              <w:fldChar w:fldCharType="begin"/>
+            </w:r>
+            <w:r>
+              <w:rPr>
+                <w:noProof/>
+                <w:webHidden/>
+                <w:rtl/>
+              </w:rPr>
+              <w:instrText xml:space="preserve"> </w:instrText>
+            </w:r>
+            <w:r>
+              <w:rPr>
+                <w:noProof/>
+                <w:webHidden/>
+              </w:rPr>
+              <w:instrText>PAGEREF</w:instrText>
+            </w:r>
+            <w:r>
+              <w:rPr>
+                <w:noProof/>
+                <w:webHidden/>
+                <w:rtl/>
+              </w:rPr>
+              <w:instrText xml:space="preserve"> _</w:instrText>
+            </w:r>
+            <w:r>
+              <w:rPr>
+                <w:noProof/>
+                <w:webHidden/>
+              </w:rPr>
+              <w:instrText>Toc503013873 \h</w:instrText>
+            </w:r>
+            <w:r>
+              <w:rPr>
+                <w:noProof/>
+                <w:webHidden/>
+                <w:rtl/>
+              </w:rPr>
+              <w:instrText xml:space="preserve"> </w:instrText>
             </w:r>
             <w:r>
               <w:rPr>
@@ -3646,16 +3256,14 @@
                 <w:noProof/>
                 <w:rtl/>
               </w:rPr>
-              <w:t xml:space="preserve"> </w:t>
             </w:r>
             <w:r>
               <w:rPr>
                 <w:rStyle w:val="Hyperlink"/>
-                <w:rFonts w:hint="eastAsia"/>
-                <w:noProof/>
-                <w:rtl/>
-              </w:rPr>
-              <w:t>סיכונים</w:t>
+                <w:noProof/>
+                <w:rtl/>
+              </w:rPr>
+              <w:fldChar w:fldCharType="separate"/>
             </w:r>
             <w:r>
               <w:rPr>
@@ -3663,81 +3271,12 @@
                 <w:webHidden/>
                 <w:rtl/>
               </w:rPr>
-              <w:tab/>
-            </w:r>
-            <w:r>
-              <w:rPr>
-                <w:noProof/>
-                <w:webHidden/>
-                <w:rtl/>
-              </w:rPr>
-              <w:fldChar w:fldCharType="begin"/>
-            </w:r>
-            <w:r>
-              <w:rPr>
-                <w:noProof/>
-                <w:webHidden/>
-                <w:rtl/>
-              </w:rPr>
-              <w:instrText xml:space="preserve"> </w:instrText>
-            </w:r>
-            <w:r>
-              <w:rPr>
-                <w:noProof/>
-                <w:webHidden/>
-              </w:rPr>
-              <w:instrText>PAGEREF</w:instrText>
-            </w:r>
-            <w:r>
-              <w:rPr>
-                <w:noProof/>
-                <w:webHidden/>
-                <w:rtl/>
-              </w:rPr>
-              <w:instrText xml:space="preserve"> _</w:instrText>
-            </w:r>
-            <w:r>
-              <w:rPr>
-                <w:noProof/>
-                <w:webHidden/>
-              </w:rPr>
-              <w:instrText>Toc498245918 \h</w:instrText>
-            </w:r>
-            <w:r>
-              <w:rPr>
-                <w:noProof/>
-                <w:webHidden/>
-                <w:rtl/>
-              </w:rPr>
-              <w:instrText xml:space="preserve"> </w:instrText>
-            </w:r>
-            <w:r>
-              <w:rPr>
-                <w:noProof/>
-                <w:webHidden/>
-                <w:rtl/>
-              </w:rPr>
-            </w:r>
-            <w:r>
-              <w:rPr>
-                <w:noProof/>
-                <w:webHidden/>
-                <w:rtl/>
-              </w:rPr>
-              <w:fldChar w:fldCharType="separate"/>
-            </w:r>
-            <w:r>
-              <w:rPr>
-                <w:noProof/>
-                <w:webHidden/>
-                <w:rtl/>
-              </w:rPr>
               <w:t>28</w:t>
             </w:r>
             <w:r>
               <w:rPr>
-                <w:noProof/>
-                <w:webHidden/>
+                <w:rStyle w:val="Hyperlink"/>
+                <w:noProof/>
                 <w:rtl/>
               </w:rPr>
               <w:fldChar w:fldCharType="end"/>
@@ -3757,15 +3296,22 @@
               <w:rtl/>
             </w:rPr>
           </w:pPr>
-          <w:hyperlink w:anchor="_Toc498245919" w:history="1">
+          <w:hyperlink w:anchor="_Toc503013874" w:history="1">
             <w:r>
               <w:rPr>
                 <w:rStyle w:val="Hyperlink"/>
-                <w:rFonts w:hint="eastAsia"/>
-                <w:noProof/>
-                <w:rtl/>
-              </w:rPr>
-              <w:t>ה</w:t>
+                <w:noProof/>
+                <w:rtl/>
+              </w:rPr>
+              <w:t>ה.</w:t>
+            </w:r>
+            <w:r>
+              <w:rPr>
+                <w:rFonts w:asciiTheme="minorHAnsi" w:eastAsiaTheme="minorEastAsia" w:hAnsiTheme="minorHAnsi" w:cstheme="minorBidi"/>
+                <w:noProof/>
+                <w:rtl/>
+              </w:rPr>
+              <w:tab/>
             </w:r>
             <w:r>
               <w:rPr>
@@ -3773,12 +3319,12 @@
                 <w:noProof/>
                 <w:rtl/>
               </w:rPr>
-              <w:t>.</w:t>
-            </w:r>
-            <w:r>
-              <w:rPr>
-                <w:rFonts w:asciiTheme="minorHAnsi" w:eastAsiaTheme="minorEastAsia" w:hAnsiTheme="minorHAnsi" w:cstheme="minorBidi"/>
-                <w:noProof/>
+              <w:t>רשימת\טבלת דרישות</w:t>
+            </w:r>
+            <w:r>
+              <w:rPr>
+                <w:noProof/>
+                <w:webHidden/>
                 <w:rtl/>
               </w:rPr>
               <w:tab/>
@@ -3786,11 +3332,48 @@
             <w:r>
               <w:rPr>
                 <w:rStyle w:val="Hyperlink"/>
-                <w:rFonts w:hint="eastAsia"/>
-                <w:noProof/>
-                <w:rtl/>
-              </w:rPr>
-              <w:t>רשימת</w:t>
+                <w:noProof/>
+                <w:rtl/>
+              </w:rPr>
+              <w:fldChar w:fldCharType="begin"/>
+            </w:r>
+            <w:r>
+              <w:rPr>
+                <w:noProof/>
+                <w:webHidden/>
+                <w:rtl/>
+              </w:rPr>
+              <w:instrText xml:space="preserve"> </w:instrText>
+            </w:r>
+            <w:r>
+              <w:rPr>
+                <w:noProof/>
+                <w:webHidden/>
+              </w:rPr>
+              <w:instrText>PAGEREF</w:instrText>
+            </w:r>
+            <w:r>
+              <w:rPr>
+                <w:noProof/>
+                <w:webHidden/>
+                <w:rtl/>
+              </w:rPr>
+              <w:instrText xml:space="preserve"> _</w:instrText>
+            </w:r>
+            <w:r>
+              <w:rPr>
+                <w:noProof/>
+                <w:webHidden/>
+              </w:rPr>
+              <w:instrText>Toc503013874 \h</w:instrText>
+            </w:r>
+            <w:r>
+              <w:rPr>
+                <w:noProof/>
+                <w:webHidden/>
+                <w:rtl/>
+              </w:rPr>
+              <w:instrText xml:space="preserve"> </w:instrText>
             </w:r>
             <w:r>
               <w:rPr>
@@ -3798,115 +3381,27 @@
                 <w:noProof/>
                 <w:rtl/>
               </w:rPr>
-              <w:t>\</w:t>
             </w:r>
             <w:r>
               <w:rPr>
                 <w:rStyle w:val="Hyperlink"/>
-                <w:rFonts w:hint="eastAsia"/>
-                <w:noProof/>
-                <w:rtl/>
-              </w:rPr>
-              <w:t>טבלת</w:t>
+                <w:noProof/>
+                <w:rtl/>
+              </w:rPr>
+              <w:fldChar w:fldCharType="separate"/>
+            </w:r>
+            <w:r>
+              <w:rPr>
+                <w:noProof/>
+                <w:webHidden/>
+                <w:rtl/>
+              </w:rPr>
+              <w:t>28</w:t>
             </w:r>
             <w:r>
               <w:rPr>
                 <w:rStyle w:val="Hyperlink"/>
                 <w:noProof/>
-                <w:rtl/>
-              </w:rPr>
-              <w:t xml:space="preserve"> </w:t>
-            </w:r>
-            <w:r>
-              <w:rPr>
-                <w:rStyle w:val="Hyperlink"/>
-                <w:rFonts w:hint="eastAsia"/>
-                <w:noProof/>
-                <w:rtl/>
-              </w:rPr>
-              <w:t>דרישות</w:t>
-            </w:r>
-            <w:r>
-              <w:rPr>
-                <w:noProof/>
-                <w:webHidden/>
-                <w:rtl/>
-              </w:rPr>
-              <w:tab/>
-            </w:r>
-            <w:r>
-              <w:rPr>
-                <w:noProof/>
-                <w:webHidden/>
-                <w:rtl/>
-              </w:rPr>
-              <w:fldChar w:fldCharType="begin"/>
-            </w:r>
-            <w:r>
-              <w:rPr>
-                <w:noProof/>
-                <w:webHidden/>
-                <w:rtl/>
-              </w:rPr>
-              <w:instrText xml:space="preserve"> </w:instrText>
-            </w:r>
-            <w:r>
-              <w:rPr>
-                <w:noProof/>
-                <w:webHidden/>
-              </w:rPr>
-              <w:instrText>PAGEREF</w:instrText>
-            </w:r>
-            <w:r>
-              <w:rPr>
-                <w:noProof/>
-                <w:webHidden/>
-                <w:rtl/>
-              </w:rPr>
-              <w:instrText xml:space="preserve"> _</w:instrText>
-            </w:r>
-            <w:r>
-              <w:rPr>
-                <w:noProof/>
-                <w:webHidden/>
-              </w:rPr>
-              <w:instrText>Toc498245919 \h</w:instrText>
-            </w:r>
-            <w:r>
-              <w:rPr>
-                <w:noProof/>
-                <w:webHidden/>
-                <w:rtl/>
-              </w:rPr>
-              <w:instrText xml:space="preserve"> </w:instrText>
-            </w:r>
-            <w:r>
-              <w:rPr>
-                <w:noProof/>
-                <w:webHidden/>
-                <w:rtl/>
-              </w:rPr>
-            </w:r>
-            <w:r>
-              <w:rPr>
-                <w:noProof/>
-                <w:webHidden/>
-                <w:rtl/>
-              </w:rPr>
-              <w:fldChar w:fldCharType="separate"/>
-            </w:r>
-            <w:r>
-              <w:rPr>
-                <w:noProof/>
-                <w:webHidden/>
-                <w:rtl/>
-              </w:rPr>
-              <w:t>28</w:t>
-            </w:r>
-            <w:r>
-              <w:rPr>
-                <w:noProof/>
-                <w:webHidden/>
                 <w:rtl/>
               </w:rPr>
               <w:fldChar w:fldCharType="end"/>
@@ -4113,7 +3608,7 @@
           <w:lang w:eastAsia="he-IL"/>
         </w:rPr>
       </w:pPr>
-      <w:bookmarkStart w:id="0" w:name="תקציר"/>
+      <w:bookmarkStart w:id="1" w:name="תקציר"/>
       <w:r>
         <w:rPr>
           <w:rFonts w:ascii="Times New Roman" w:eastAsia="Times New Roman" w:hAnsi="Times New Roman" w:cs="David" w:hint="cs"/>
@@ -4126,7 +3621,7 @@
         <w:t>תקציר</w:t>
       </w:r>
     </w:p>
-    <w:bookmarkEnd w:id="0"/>
+    <w:bookmarkEnd w:id="1"/>
     <w:p>
       <w:pPr>
         <w:bidi w:val="0"/>
@@ -4548,7 +4043,7 @@
           <w:numId w:val="2"/>
         </w:numPr>
       </w:pPr>
-      <w:bookmarkStart w:id="1" w:name="מילון_מונחים_ומושגים"/>
+      <w:bookmarkStart w:id="2" w:name="מילון_מונחים_ומושגים"/>
       <w:r>
         <w:rPr>
           <w:sz w:val="28"/>
@@ -4558,7 +4053,7 @@
         <w:t>מילון מונחים, סימנים וקיצורים</w:t>
       </w:r>
     </w:p>
-    <w:bookmarkEnd w:id="1"/>
+    <w:bookmarkEnd w:id="2"/>
     <w:p>
       <w:pPr>
         <w:ind w:left="720"/>
@@ -5702,16 +5197,16 @@
           <w:rtl/>
         </w:rPr>
       </w:pPr>
-      <w:bookmarkStart w:id="2" w:name="_Toc497391443"/>
-      <w:bookmarkStart w:id="3" w:name="_Toc498245900"/>
+      <w:bookmarkStart w:id="3" w:name="_Toc497391443"/>
+      <w:bookmarkStart w:id="4" w:name="_Toc503013853"/>
       <w:r>
         <w:rPr>
           <w:rtl/>
         </w:rPr>
         <w:t>מבוא</w:t>
       </w:r>
-      <w:bookmarkEnd w:id="2"/>
       <w:bookmarkEnd w:id="3"/>
+      <w:bookmarkEnd w:id="4"/>
       <w:r>
         <w:rPr>
           <w:rtl/>
@@ -5831,32 +5326,32 @@
           <w:rFonts w:cs="Times New Roman"/>
         </w:rPr>
       </w:pPr>
-      <w:bookmarkStart w:id="4" w:name="_Toc497391444"/>
-      <w:bookmarkStart w:id="5" w:name="_Toc498245901"/>
+      <w:bookmarkStart w:id="5" w:name="_Toc497391444"/>
+      <w:bookmarkStart w:id="6" w:name="_Toc503013854"/>
       <w:r>
         <w:rPr>
           <w:rtl/>
         </w:rPr>
         <w:t>תיאור הבעיה</w:t>
       </w:r>
-      <w:bookmarkEnd w:id="4"/>
       <w:bookmarkEnd w:id="5"/>
+      <w:bookmarkEnd w:id="6"/>
     </w:p>
     <w:p>
       <w:pPr>
         <w:pStyle w:val="Heading2"/>
         <w:jc w:val="left"/>
       </w:pPr>
-      <w:bookmarkStart w:id="6" w:name="_Toc497391445"/>
-      <w:bookmarkStart w:id="7" w:name="_Toc498245902"/>
+      <w:bookmarkStart w:id="7" w:name="_Toc497391445"/>
+      <w:bookmarkStart w:id="8" w:name="_Toc503013855"/>
       <w:r>
         <w:rPr>
           <w:rtl/>
         </w:rPr>
         <w:t>דרישות ואפיון  הבעיה</w:t>
       </w:r>
-      <w:bookmarkEnd w:id="6"/>
       <w:bookmarkEnd w:id="7"/>
+      <w:bookmarkEnd w:id="8"/>
       <w:r>
         <w:rPr>
           <w:rtl/>
@@ -6223,16 +5718,16 @@
           <w:rtl/>
         </w:rPr>
       </w:pPr>
-      <w:bookmarkStart w:id="8" w:name="_Toc497391446"/>
-      <w:bookmarkStart w:id="9" w:name="_Toc498245903"/>
+      <w:bookmarkStart w:id="9" w:name="_Toc497391446"/>
+      <w:bookmarkStart w:id="10" w:name="_Toc503013856"/>
       <w:r>
         <w:rPr>
           <w:rtl/>
         </w:rPr>
         <w:t>הבעיה מבחינת הנדסת תוכנה</w:t>
       </w:r>
-      <w:bookmarkEnd w:id="8"/>
       <w:bookmarkEnd w:id="9"/>
+      <w:bookmarkEnd w:id="10"/>
     </w:p>
     <w:p>
       <w:pPr>
@@ -6449,7 +5944,6 @@
       <w:pPr>
         <w:jc w:val="left"/>
         <w:rPr>
-          <w:rFonts w:hint="cs"/>
           <w:rtl/>
         </w:rPr>
       </w:pPr>
@@ -6540,7 +6034,6 @@
       <w:pPr>
         <w:jc w:val="left"/>
         <w:rPr>
-          <w:rFonts w:hint="cs"/>
           <w:rtl/>
         </w:rPr>
       </w:pPr>
@@ -6565,16 +6058,16 @@
           <w:rFonts w:cs="Times New Roman"/>
         </w:rPr>
       </w:pPr>
-      <w:bookmarkStart w:id="10" w:name="_Toc497391447"/>
-      <w:bookmarkStart w:id="11" w:name="_Toc498245904"/>
+      <w:bookmarkStart w:id="11" w:name="_Toc497391447"/>
+      <w:bookmarkStart w:id="12" w:name="_Toc503013857"/>
       <w:r>
         <w:rPr>
           <w:rtl/>
         </w:rPr>
         <w:t>תיאור הפתרון</w:t>
       </w:r>
-      <w:bookmarkEnd w:id="10"/>
       <w:bookmarkEnd w:id="11"/>
+      <w:bookmarkEnd w:id="12"/>
       <w:r>
         <w:rPr>
           <w:rtl/>
@@ -6587,16 +6080,16 @@
         <w:pStyle w:val="Heading2"/>
         <w:jc w:val="left"/>
       </w:pPr>
-      <w:bookmarkStart w:id="12" w:name="_Toc497391448"/>
-      <w:bookmarkStart w:id="13" w:name="_Toc498245905"/>
+      <w:bookmarkStart w:id="13" w:name="_Toc497391448"/>
+      <w:bookmarkStart w:id="14" w:name="_Toc503013858"/>
       <w:r>
         <w:rPr>
           <w:rtl/>
         </w:rPr>
         <w:t>מהי המערכת</w:t>
       </w:r>
-      <w:bookmarkEnd w:id="12"/>
       <w:bookmarkEnd w:id="13"/>
+      <w:bookmarkEnd w:id="14"/>
     </w:p>
     <w:p>
       <w:pPr>
@@ -6900,8 +6393,8 @@
         <w:pStyle w:val="Heading2"/>
         <w:jc w:val="left"/>
       </w:pPr>
-      <w:bookmarkStart w:id="14" w:name="_Toc497391449"/>
-      <w:bookmarkStart w:id="15" w:name="_Toc498245906"/>
+      <w:bookmarkStart w:id="15" w:name="_Toc497391449"/>
+      <w:bookmarkStart w:id="16" w:name="_Toc503013859"/>
       <w:r>
         <w:rPr>
           <w:rFonts w:hint="cs"/>
@@ -6910,8 +6403,8 @@
         <w:lastRenderedPageBreak/>
         <w:t>מצבי עבודה ותכנון הפתרון</w:t>
       </w:r>
-      <w:bookmarkEnd w:id="14"/>
       <w:bookmarkEnd w:id="15"/>
+      <w:bookmarkEnd w:id="16"/>
       <w:r>
         <w:rPr>
           <w:rFonts w:hint="cs"/>
@@ -7228,16 +6721,16 @@
         <w:pStyle w:val="Heading2"/>
         <w:jc w:val="left"/>
       </w:pPr>
-      <w:bookmarkStart w:id="16" w:name="_Toc497391450"/>
-      <w:bookmarkStart w:id="17" w:name="_Toc498245907"/>
+      <w:bookmarkStart w:id="17" w:name="_Toc497391450"/>
+      <w:bookmarkStart w:id="18" w:name="_Toc503013860"/>
       <w:r>
         <w:rPr>
           <w:rtl/>
         </w:rPr>
         <w:t>תיאור הכלים המשמשים לפתרון</w:t>
       </w:r>
-      <w:bookmarkEnd w:id="16"/>
       <w:bookmarkEnd w:id="17"/>
+      <w:bookmarkEnd w:id="18"/>
       <w:r>
         <w:rPr>
           <w:rtl/>
@@ -7823,7 +7316,6 @@
         </w:rPr>
         <w:t xml:space="preserve"> לפתרון הסימולציה מהשרת.</w:t>
       </w:r>
-      <w:bookmarkStart w:id="18" w:name="_Toc498245908"/>
       <w:bookmarkStart w:id="19" w:name="_Toc497391451"/>
     </w:p>
     <w:p>
@@ -7981,6 +7473,7 @@
           <w:rFonts w:cs="Times New Roman"/>
         </w:rPr>
       </w:pPr>
+      <w:bookmarkStart w:id="20" w:name="_Toc503013861"/>
       <w:r>
         <w:rPr>
           <w:rFonts w:cs="Times New Roman" w:hint="cs"/>
@@ -7989,6 +7482,7 @@
         <w:lastRenderedPageBreak/>
         <w:t>תכנית בדיקות</w:t>
       </w:r>
+      <w:bookmarkEnd w:id="20"/>
     </w:p>
     <w:p>
       <w:pPr>
@@ -8000,6 +7494,7 @@
           <w:rtl/>
         </w:rPr>
       </w:pPr>
+      <w:bookmarkStart w:id="21" w:name="_Toc503013862"/>
       <w:r>
         <w:rPr>
           <w:rFonts w:cs="Times New Roman" w:hint="cs"/>
@@ -8010,6 +7505,7 @@
         </w:rPr>
         <w:t>ללקוח שלנו קיימת דרישה ליציבות מקסימלית של האפליקציה (כלומר כמות נמוכה ככל שניתן של קריסות) כדי להשיג מטרה זו אנחנו מבצעים בדיקות יחידה על כל המרכיבים הלוגיים המורכבים שלנו, ביניהם</w:t>
       </w:r>
+      <w:bookmarkEnd w:id="21"/>
     </w:p>
     <w:p>
       <w:pPr>
@@ -8153,6 +7649,7 @@
           <w:rtl/>
         </w:rPr>
       </w:pPr>
+      <w:bookmarkStart w:id="22" w:name="_Toc503013863"/>
       <w:r>
         <w:rPr>
           <w:rFonts w:cs="Times New Roman" w:hint="cs"/>
@@ -8160,7 +7657,7 @@
         </w:rPr>
         <w:t>סקר שוק</w:t>
       </w:r>
-      <w:bookmarkEnd w:id="18"/>
+      <w:bookmarkEnd w:id="22"/>
       <w:r>
         <w:rPr>
           <w:rFonts w:cs="Times New Roman"/>
@@ -10184,7 +9681,7 @@
           <w:rtl/>
         </w:rPr>
       </w:pPr>
-      <w:bookmarkStart w:id="20" w:name="_Toc498245909"/>
+      <w:bookmarkStart w:id="23" w:name="_Toc503013864"/>
       <w:r>
         <w:rPr>
           <w:rFonts w:cs="Times New Roman" w:hint="cs"/>
@@ -10192,7 +9689,7 @@
         </w:rPr>
         <w:t>ריכוז פרויקטים דומים</w:t>
       </w:r>
-      <w:bookmarkEnd w:id="20"/>
+      <w:bookmarkEnd w:id="23"/>
     </w:p>
     <w:p>
       <w:pPr>
@@ -11003,7 +10500,7 @@
           <w:rFonts w:cs="Times New Roman"/>
         </w:rPr>
       </w:pPr>
-      <w:bookmarkStart w:id="21" w:name="_Toc498245910"/>
+      <w:bookmarkStart w:id="24" w:name="_Toc503013865"/>
       <w:r>
         <w:rPr>
           <w:rtl/>
@@ -11011,7 +10508,7 @@
         <w:t>נספחים</w:t>
       </w:r>
       <w:bookmarkEnd w:id="19"/>
-      <w:bookmarkEnd w:id="21"/>
+      <w:bookmarkEnd w:id="24"/>
     </w:p>
     <w:p>
       <w:pPr>
@@ -11025,16 +10522,16 @@
           <w:rtl/>
         </w:rPr>
       </w:pPr>
-      <w:bookmarkStart w:id="22" w:name="_Toc497391452"/>
-      <w:bookmarkStart w:id="23" w:name="_Toc498245911"/>
+      <w:bookmarkStart w:id="25" w:name="_Toc497391452"/>
+      <w:bookmarkStart w:id="26" w:name="_Toc503013866"/>
       <w:r>
         <w:rPr>
           <w:rtl/>
         </w:rPr>
         <w:t>רשימת ספרות \ ביבליוגרפיה</w:t>
       </w:r>
-      <w:bookmarkEnd w:id="22"/>
-      <w:bookmarkEnd w:id="23"/>
+      <w:bookmarkEnd w:id="25"/>
+      <w:bookmarkEnd w:id="26"/>
     </w:p>
     <w:p>
       <w:pPr>
@@ -11064,11 +10561,12 @@
           <w:szCs w:val="22"/>
         </w:rPr>
       </w:pPr>
-      <w:bookmarkStart w:id="24" w:name="_Toc497391453"/>
-      <w:bookmarkStart w:id="25" w:name="_Toc497391792"/>
-      <w:bookmarkStart w:id="26" w:name="_Toc497392478"/>
-      <w:bookmarkStart w:id="27" w:name="_Toc497484185"/>
-      <w:bookmarkStart w:id="28" w:name="_Toc498245912"/>
+      <w:bookmarkStart w:id="27" w:name="_Toc497391453"/>
+      <w:bookmarkStart w:id="28" w:name="_Toc497391792"/>
+      <w:bookmarkStart w:id="29" w:name="_Toc497392478"/>
+      <w:bookmarkStart w:id="30" w:name="_Toc497484185"/>
+      <w:bookmarkStart w:id="31" w:name="_Toc498245912"/>
+      <w:bookmarkStart w:id="32" w:name="_Toc503013867"/>
       <w:r>
         <w:rPr>
           <w:rStyle w:val="fn"/>
@@ -11230,11 +10728,12 @@
         </w:rPr>
         <w:t>, 14 March 2012</w:t>
       </w:r>
-      <w:bookmarkEnd w:id="24"/>
-      <w:bookmarkEnd w:id="25"/>
-      <w:bookmarkEnd w:id="26"/>
       <w:bookmarkEnd w:id="27"/>
       <w:bookmarkEnd w:id="28"/>
+      <w:bookmarkEnd w:id="29"/>
+      <w:bookmarkEnd w:id="30"/>
+      <w:bookmarkEnd w:id="31"/>
+      <w:bookmarkEnd w:id="32"/>
     </w:p>
     <w:p>
       <w:pPr>
@@ -11284,11 +10783,12 @@
           <w:szCs w:val="22"/>
         </w:rPr>
       </w:pPr>
-      <w:bookmarkStart w:id="29" w:name="_Toc497391454"/>
-      <w:bookmarkStart w:id="30" w:name="_Toc497391793"/>
-      <w:bookmarkStart w:id="31" w:name="_Toc497392479"/>
-      <w:bookmarkStart w:id="32" w:name="_Toc497484186"/>
-      <w:bookmarkStart w:id="33" w:name="_Toc498245913"/>
+      <w:bookmarkStart w:id="33" w:name="_Toc497391454"/>
+      <w:bookmarkStart w:id="34" w:name="_Toc497391793"/>
+      <w:bookmarkStart w:id="35" w:name="_Toc497392479"/>
+      <w:bookmarkStart w:id="36" w:name="_Toc497484186"/>
+      <w:bookmarkStart w:id="37" w:name="_Toc498245913"/>
+      <w:bookmarkStart w:id="38" w:name="_Toc503013868"/>
       <w:r>
         <w:rPr>
           <w:rStyle w:val="fn"/>
@@ -11322,11 +10822,12 @@
         </w:rPr>
         <w:t>, 2000</w:t>
       </w:r>
-      <w:bookmarkEnd w:id="29"/>
-      <w:bookmarkEnd w:id="30"/>
-      <w:bookmarkEnd w:id="31"/>
-      <w:bookmarkEnd w:id="32"/>
       <w:bookmarkEnd w:id="33"/>
+      <w:bookmarkEnd w:id="34"/>
+      <w:bookmarkEnd w:id="35"/>
+      <w:bookmarkEnd w:id="36"/>
+      <w:bookmarkEnd w:id="37"/>
+      <w:bookmarkEnd w:id="38"/>
     </w:p>
     <w:p>
       <w:pPr>
@@ -11373,11 +10874,12 @@
           <w:szCs w:val="22"/>
         </w:rPr>
       </w:pPr>
-      <w:bookmarkStart w:id="34" w:name="_Toc497391455"/>
-      <w:bookmarkStart w:id="35" w:name="_Toc497391794"/>
-      <w:bookmarkStart w:id="36" w:name="_Toc497392480"/>
-      <w:bookmarkStart w:id="37" w:name="_Toc497484187"/>
-      <w:bookmarkStart w:id="38" w:name="_Toc498245914"/>
+      <w:bookmarkStart w:id="39" w:name="_Toc497391455"/>
+      <w:bookmarkStart w:id="40" w:name="_Toc497391794"/>
+      <w:bookmarkStart w:id="41" w:name="_Toc497392480"/>
+      <w:bookmarkStart w:id="42" w:name="_Toc497484187"/>
+      <w:bookmarkStart w:id="43" w:name="_Toc498245914"/>
+      <w:bookmarkStart w:id="44" w:name="_Toc503013869"/>
       <w:r>
         <w:rPr>
           <w:rStyle w:val="fn"/>
@@ -11492,11 +10994,12 @@
         </w:rPr>
         <w:t>, 9 December 2011</w:t>
       </w:r>
-      <w:bookmarkEnd w:id="34"/>
-      <w:bookmarkEnd w:id="35"/>
-      <w:bookmarkEnd w:id="36"/>
-      <w:bookmarkEnd w:id="37"/>
-      <w:bookmarkEnd w:id="38"/>
+      <w:bookmarkEnd w:id="39"/>
+      <w:bookmarkEnd w:id="40"/>
+      <w:bookmarkEnd w:id="41"/>
+      <w:bookmarkEnd w:id="42"/>
+      <w:bookmarkEnd w:id="43"/>
+      <w:bookmarkEnd w:id="44"/>
     </w:p>
     <w:p>
       <w:pPr>
@@ -11536,11 +11039,12 @@
           <w:szCs w:val="22"/>
         </w:rPr>
       </w:pPr>
-      <w:bookmarkStart w:id="39" w:name="_Toc497391456"/>
-      <w:bookmarkStart w:id="40" w:name="_Toc497391795"/>
-      <w:bookmarkStart w:id="41" w:name="_Toc497392481"/>
-      <w:bookmarkStart w:id="42" w:name="_Toc497484188"/>
-      <w:bookmarkStart w:id="43" w:name="_Toc498245915"/>
+      <w:bookmarkStart w:id="45" w:name="_Toc497391456"/>
+      <w:bookmarkStart w:id="46" w:name="_Toc497391795"/>
+      <w:bookmarkStart w:id="47" w:name="_Toc497392481"/>
+      <w:bookmarkStart w:id="48" w:name="_Toc497484188"/>
+      <w:bookmarkStart w:id="49" w:name="_Toc498245915"/>
+      <w:bookmarkStart w:id="50" w:name="_Toc503013870"/>
       <w:r>
         <w:rPr>
           <w:rFonts w:ascii="Arial" w:hAnsi="Arial" w:cs="Arial"/>
@@ -11570,11 +11074,12 @@
         </w:rPr>
         <w:t>, 5 June 2006</w:t>
       </w:r>
-      <w:bookmarkEnd w:id="39"/>
-      <w:bookmarkEnd w:id="40"/>
-      <w:bookmarkEnd w:id="41"/>
-      <w:bookmarkEnd w:id="42"/>
-      <w:bookmarkEnd w:id="43"/>
+      <w:bookmarkEnd w:id="45"/>
+      <w:bookmarkEnd w:id="46"/>
+      <w:bookmarkEnd w:id="47"/>
+      <w:bookmarkEnd w:id="48"/>
+      <w:bookmarkEnd w:id="49"/>
+      <w:bookmarkEnd w:id="50"/>
     </w:p>
     <w:p>
       <w:pPr>
@@ -11783,7 +11288,6 @@
     <w:p>
       <w:pPr>
         <w:rPr>
-          <w:rFonts w:hint="cs"/>
           <w:rtl/>
         </w:rPr>
       </w:pPr>
@@ -12025,16 +11529,16 @@
           <w:rtl/>
         </w:rPr>
       </w:pPr>
-      <w:bookmarkStart w:id="44" w:name="_Toc497391457"/>
-      <w:bookmarkStart w:id="45" w:name="_Toc498245916"/>
+      <w:bookmarkStart w:id="51" w:name="_Toc497391457"/>
+      <w:bookmarkStart w:id="52" w:name="_Toc503013871"/>
       <w:r>
         <w:rPr>
           <w:rtl/>
         </w:rPr>
         <w:t>תרשימים וטבלאות</w:t>
       </w:r>
-      <w:bookmarkEnd w:id="44"/>
-      <w:bookmarkEnd w:id="45"/>
+      <w:bookmarkEnd w:id="51"/>
+      <w:bookmarkEnd w:id="52"/>
     </w:p>
     <w:p>
       <w:pPr>
@@ -14228,7 +13732,7 @@
       <w:pPr>
         <w:spacing w:line="360" w:lineRule="auto"/>
         <w:rPr>
-          <w:rFonts w:cs="David" w:hint="cs"/>
+          <w:rFonts w:cs="David"/>
           <w:noProof/>
           <w:sz w:val="28"/>
           <w:szCs w:val="28"/>
@@ -14415,7 +13919,7 @@
       <w:pPr>
         <w:spacing w:line="360" w:lineRule="auto"/>
         <w:rPr>
-          <w:rFonts w:cs="David" w:hint="cs"/>
+          <w:rFonts w:cs="David"/>
           <w:sz w:val="28"/>
           <w:szCs w:val="28"/>
           <w:rtl/>
@@ -14607,7 +14111,7 @@
       <w:pPr>
         <w:spacing w:line="360" w:lineRule="auto"/>
         <w:rPr>
-          <w:rFonts w:cs="David" w:hint="cs"/>
+          <w:rFonts w:cs="David"/>
           <w:sz w:val="28"/>
           <w:szCs w:val="28"/>
           <w:rtl/>
@@ -14762,7 +14266,7 @@
       <w:pPr>
         <w:spacing w:line="360" w:lineRule="auto"/>
         <w:rPr>
-          <w:rFonts w:cs="David" w:hint="cs"/>
+          <w:rFonts w:cs="David"/>
           <w:sz w:val="28"/>
           <w:szCs w:val="28"/>
           <w:rtl/>
@@ -15181,9 +14685,9 @@
         </w:rPr>
         <w:drawing>
           <wp:inline distT="0" distB="0" distL="0" distR="0">
-            <wp:extent cx="5397500" cy="3016250"/>
+            <wp:extent cx="5397500" cy="3009900"/>
             <wp:effectExtent l="0" t="0" r="0" b="0"/>
-            <wp:docPr id="3" name="Picture 3" descr="C:\Users\trunk\AppData\Local\Microsoft\Windows\INetCache\Content.Word\relation_tables.png"/>
+            <wp:docPr id="14" name="Picture 14"/>
             <wp:cNvGraphicFramePr>
               <a:graphicFrameLocks xmlns:a="http://schemas.openxmlformats.org/drawingml/2006/main" noChangeAspect="1"/>
             </wp:cNvGraphicFramePr>
@@ -15191,7 +14695,7 @@
               <a:graphicData uri="http://schemas.openxmlformats.org/drawingml/2006/picture">
                 <pic:pic xmlns:pic="http://schemas.openxmlformats.org/drawingml/2006/picture">
                   <pic:nvPicPr>
-                    <pic:cNvPr id="0" name="Picture 1" descr="C:\Users\trunk\AppData\Local\Microsoft\Windows\INetCache\Content.Word\relation_tables.png"/>
+                    <pic:cNvPr id="0" name="Picture 1"/>
                     <pic:cNvPicPr>
                       <a:picLocks noChangeAspect="1" noChangeArrowheads="1"/>
                     </pic:cNvPicPr>
@@ -15212,7 +14716,7 @@
                   <pic:spPr bwMode="auto">
                     <a:xfrm>
                       <a:off x="0" y="0"/>
-                      <a:ext cx="5397500" cy="3016250"/>
+                      <a:ext cx="5397500" cy="3009900"/>
                     </a:xfrm>
                     <a:prstGeom prst="rect">
                       <a:avLst/>
@@ -15318,7 +14822,7 @@
         <w:spacing w:line="360" w:lineRule="auto"/>
         <w:jc w:val="left"/>
         <w:rPr>
-          <w:rFonts w:cs="David" w:hint="cs"/>
+          <w:rFonts w:cs="David"/>
           <w:sz w:val="24"/>
           <w:szCs w:val="24"/>
           <w:rtl/>
@@ -15334,8 +14838,8 @@
         </w:numPr>
         <w:jc w:val="left"/>
       </w:pPr>
-      <w:bookmarkStart w:id="46" w:name="_Toc497391458"/>
-      <w:bookmarkStart w:id="47" w:name="_Toc498245917"/>
+      <w:bookmarkStart w:id="53" w:name="_Toc497391458"/>
+      <w:bookmarkStart w:id="54" w:name="_Toc503013872"/>
       <w:r>
         <w:rPr>
           <w:rtl/>
@@ -15343,8 +14847,8 @@
         <w:lastRenderedPageBreak/>
         <w:t>תכנון הפרויקט</w:t>
       </w:r>
-      <w:bookmarkEnd w:id="46"/>
-      <w:bookmarkEnd w:id="47"/>
+      <w:bookmarkEnd w:id="53"/>
+      <w:bookmarkEnd w:id="54"/>
     </w:p>
     <w:p>
       <w:pPr>
@@ -16169,8 +15673,8 @@
         </w:numPr>
         <w:jc w:val="left"/>
       </w:pPr>
-      <w:bookmarkStart w:id="48" w:name="_Toc497391459"/>
-      <w:bookmarkStart w:id="49" w:name="_Toc498245918"/>
+      <w:bookmarkStart w:id="55" w:name="_Toc497391459"/>
+      <w:bookmarkStart w:id="56" w:name="_Toc503013873"/>
       <w:r>
         <w:rPr>
           <w:rtl/>
@@ -16178,8 +15682,8 @@
         <w:lastRenderedPageBreak/>
         <w:t>טבלת סיכונים</w:t>
       </w:r>
-      <w:bookmarkEnd w:id="48"/>
-      <w:bookmarkEnd w:id="49"/>
+      <w:bookmarkEnd w:id="55"/>
+      <w:bookmarkEnd w:id="56"/>
     </w:p>
     <w:p/>
     <w:tbl>
@@ -16883,7 +16387,6 @@
           <w:p>
             <w:pPr>
               <w:rPr>
-                <w:rFonts w:hint="cs"/>
                 <w:rtl/>
               </w:rPr>
             </w:pPr>
@@ -16907,7 +16410,6 @@
           <w:p>
             <w:pPr>
               <w:rPr>
-                <w:rFonts w:hint="cs"/>
                 <w:rtl/>
               </w:rPr>
             </w:pPr>
@@ -16954,7 +16456,6 @@
           <w:p>
             <w:pPr>
               <w:rPr>
-                <w:rFonts w:hint="cs"/>
                 <w:rtl/>
               </w:rPr>
             </w:pPr>
@@ -16978,7 +16479,6 @@
           <w:p>
             <w:pPr>
               <w:rPr>
-                <w:rFonts w:hint="cs"/>
                 <w:rtl/>
               </w:rPr>
             </w:pPr>
@@ -17025,16 +16525,16 @@
         </w:numPr>
         <w:jc w:val="left"/>
       </w:pPr>
-      <w:bookmarkStart w:id="50" w:name="_Toc497391460"/>
-      <w:bookmarkStart w:id="51" w:name="_Toc498245919"/>
+      <w:bookmarkStart w:id="57" w:name="_Toc497391460"/>
+      <w:bookmarkStart w:id="58" w:name="_Toc503013874"/>
       <w:r>
         <w:rPr>
           <w:rtl/>
         </w:rPr>
         <w:t>רשימת\טבלת דרישות</w:t>
       </w:r>
-      <w:bookmarkEnd w:id="50"/>
-      <w:bookmarkEnd w:id="51"/>
+      <w:bookmarkEnd w:id="57"/>
+      <w:bookmarkEnd w:id="58"/>
     </w:p>
     <w:p>
       <w:pPr>
@@ -17351,7 +16851,6 @@
                 <w:rFonts w:ascii="Calibri" w:eastAsiaTheme="minorHAnsi" w:hAnsi="Calibri" w:cstheme="minorBidi"/>
                 <w:szCs w:val="22"/>
               </w:rPr>
-              <w:lastRenderedPageBreak/>
               <w:t>2</w:t>
             </w:r>
           </w:p>
@@ -18075,8 +17574,6 @@
           <w:rtl/>
         </w:rPr>
       </w:pPr>
-      <w:bookmarkStart w:id="52" w:name="_GoBack"/>
-      <w:bookmarkEnd w:id="52"/>
     </w:p>
     <w:p>
       <w:pPr>
@@ -18415,7 +17912,6 @@
           <w:p>
             <w:pPr>
               <w:rPr>
-                <w:rFonts w:hint="cs"/>
                 <w:rtl/>
               </w:rPr>
             </w:pPr>
@@ -18435,7 +17931,6 @@
           <w:p>
             <w:pPr>
               <w:rPr>
-                <w:rFonts w:hint="cs"/>
                 <w:rtl/>
               </w:rPr>
             </w:pPr>
@@ -18531,6 +18026,7 @@
         <w:docPartUnique/>
       </w:docPartObj>
     </w:sdtPr>
+    <w:sdtEndPr/>
     <w:sdtContent>
       <w:p>
         <w:pPr>
@@ -18550,7 +18046,7 @@
             <w:noProof/>
             <w:rtl/>
           </w:rPr>
-          <w:t>28</w:t>
+          <w:t>21</w:t>
         </w:r>
         <w:r>
           <w:rPr>
@@ -20508,7 +20004,7 @@
 </file>
 
 <file path=customXml/itemProps1.xml><?xml version="1.0" encoding="utf-8"?>
-<ds:datastoreItem xmlns:ds="http://schemas.openxmlformats.org/officeDocument/2006/customXml" ds:itemID="{C116EE64-EE5D-4EFD-8D21-041256E1BA69}">
+<ds:datastoreItem xmlns:ds="http://schemas.openxmlformats.org/officeDocument/2006/customXml" ds:itemID="{6CBF79FF-A0D8-46D2-9EB8-F9EE2618361A}">
   <ds:schemaRefs>
     <ds:schemaRef ds:uri="http://schemas.openxmlformats.org/officeDocument/2006/bibliography"/>
   </ds:schemaRefs>

</xml_diff>